<commit_message>
Removed caseManagementLocation from document templates
</commit_message>
<xml_diff>
--- a/docker/docmosis/templates/CV-DAM-STD-ENG-00002-HNL.docx
+++ b/docker/docmosis/templates/CV-DAM-STD-ENG-00002-HNL.docx
@@ -32,49 +32,140 @@
           <w:b/>
           <w:sz w:val="28"/>
         </w:rPr>
-        <w:t xml:space="preserve">In the County Court  </w:t>
+        <w:t xml:space="preserve">In the County </w:t>
+      </w:r>
+      <w:proofErr w:type="gramStart"/>
+      <w:r>
+        <w:rPr>
+          <w:rFonts w:ascii="Arial" w:eastAsia="Arial" w:hAnsi="Arial" w:cs="Arial"/>
+          <w:b/>
+          <w:sz w:val="28"/>
+        </w:rPr>
+        <w:t xml:space="preserve">Court  </w:t>
       </w:r>
       <w:r>
         <w:rPr>
           <w:rFonts w:ascii="Arial" w:eastAsia="Tahoma" w:hAnsi="Arial" w:cs="Arial"/>
         </w:rPr>
-        <w:t>Case number:&lt;&lt;</w:t>
-      </w:r>
-      <w:r>
-        <w:rPr>
-          <w:rFonts w:ascii="Arial" w:hAnsi="Arial" w:cs="Arial"/>
-          <w:lang w:val="en-US"/>
-        </w:rPr>
-        <w:t>caseNumber&gt;&gt;</w:t>
-      </w:r>
-    </w:p>
-    <w:p>
-      <w:pPr>
-        <w:rPr>
-          <w:rFonts w:ascii="Arial" w:hAnsi="Arial" w:cs="Arial"/>
-          <w:lang w:val="en-US"/>
-        </w:rPr>
-      </w:pPr>
-      <w:r>
-        <w:rPr>
-          <w:rFonts w:ascii="Arial" w:eastAsia="Arial" w:hAnsi="Arial" w:cs="Arial"/>
-          <w:b/>
-        </w:rPr>
-        <w:t>&lt;&lt;</w:t>
-      </w:r>
-      <w:r>
-        <w:rPr>
-          <w:rFonts w:ascii="Arial" w:eastAsia="Arial" w:hAnsi="Arial" w:cs="Arial"/>
-          <w:bCs/>
-        </w:rPr>
-        <w:t>{dateFormat(</w:t>
-      </w:r>
-      <w:r>
-        <w:rPr>
-          <w:rFonts w:ascii="Arial" w:eastAsia="Arial" w:hAnsi="Arial" w:cs="Arial"/>
-          <w:bCs/>
-        </w:rPr>
-        <w:t>currentDate, ‘dd MMMM yyyy’, ‘yyyy-MM-dd’</w:t>
+        <w:t>Case</w:t>
+      </w:r>
+      <w:proofErr w:type="gramEnd"/>
+      <w:r>
+        <w:rPr>
+          <w:rFonts w:ascii="Arial" w:eastAsia="Tahoma" w:hAnsi="Arial" w:cs="Arial"/>
+        </w:rPr>
+        <w:t xml:space="preserve"> number:&lt;&lt;</w:t>
+      </w:r>
+      <w:proofErr w:type="spellStart"/>
+      <w:r>
+        <w:rPr>
+          <w:rFonts w:ascii="Arial" w:hAnsi="Arial" w:cs="Arial"/>
+          <w:lang w:val="en-US"/>
+        </w:rPr>
+        <w:t>caseNumber</w:t>
+      </w:r>
+      <w:proofErr w:type="spellEnd"/>
+      <w:r>
+        <w:rPr>
+          <w:rFonts w:ascii="Arial" w:hAnsi="Arial" w:cs="Arial"/>
+          <w:lang w:val="en-US"/>
+        </w:rPr>
+        <w:t>&gt;&gt;</w:t>
+      </w:r>
+    </w:p>
+    <w:p>
+      <w:pPr>
+        <w:rPr>
+          <w:rFonts w:ascii="Arial" w:hAnsi="Arial" w:cs="Arial"/>
+          <w:lang w:val="en-US"/>
+        </w:rPr>
+      </w:pPr>
+      <w:r>
+        <w:rPr>
+          <w:rFonts w:ascii="Arial" w:eastAsia="Arial" w:hAnsi="Arial" w:cs="Arial"/>
+          <w:b/>
+        </w:rPr>
+        <w:t>&lt;</w:t>
+      </w:r>
+      <w:proofErr w:type="gramStart"/>
+      <w:r>
+        <w:rPr>
+          <w:rFonts w:ascii="Arial" w:eastAsia="Arial" w:hAnsi="Arial" w:cs="Arial"/>
+          <w:b/>
+        </w:rPr>
+        <w:t>&lt;</w:t>
+      </w:r>
+      <w:r>
+        <w:rPr>
+          <w:rFonts w:ascii="Arial" w:eastAsia="Arial" w:hAnsi="Arial" w:cs="Arial"/>
+          <w:bCs/>
+        </w:rPr>
+        <w:t>{</w:t>
+      </w:r>
+      <w:proofErr w:type="spellStart"/>
+      <w:proofErr w:type="gramEnd"/>
+      <w:r>
+        <w:rPr>
+          <w:rFonts w:ascii="Arial" w:eastAsia="Arial" w:hAnsi="Arial" w:cs="Arial"/>
+          <w:bCs/>
+        </w:rPr>
+        <w:t>dateFormat</w:t>
+      </w:r>
+      <w:proofErr w:type="spellEnd"/>
+      <w:r>
+        <w:rPr>
+          <w:rFonts w:ascii="Arial" w:eastAsia="Arial" w:hAnsi="Arial" w:cs="Arial"/>
+          <w:bCs/>
+        </w:rPr>
+        <w:t>(</w:t>
+      </w:r>
+      <w:proofErr w:type="spellStart"/>
+      <w:r>
+        <w:rPr>
+          <w:rFonts w:ascii="Arial" w:eastAsia="Arial" w:hAnsi="Arial" w:cs="Arial"/>
+          <w:bCs/>
+        </w:rPr>
+        <w:t>currentDate</w:t>
+      </w:r>
+      <w:proofErr w:type="spellEnd"/>
+      <w:r>
+        <w:rPr>
+          <w:rFonts w:ascii="Arial" w:eastAsia="Arial" w:hAnsi="Arial" w:cs="Arial"/>
+          <w:bCs/>
+        </w:rPr>
+        <w:t xml:space="preserve">, ‘dd MMMM </w:t>
+      </w:r>
+      <w:proofErr w:type="spellStart"/>
+      <w:r>
+        <w:rPr>
+          <w:rFonts w:ascii="Arial" w:eastAsia="Arial" w:hAnsi="Arial" w:cs="Arial"/>
+          <w:bCs/>
+        </w:rPr>
+        <w:t>yyyy</w:t>
+      </w:r>
+      <w:proofErr w:type="spellEnd"/>
+      <w:r>
+        <w:rPr>
+          <w:rFonts w:ascii="Arial" w:eastAsia="Arial" w:hAnsi="Arial" w:cs="Arial"/>
+          <w:bCs/>
+        </w:rPr>
+        <w:t>’, ‘</w:t>
+      </w:r>
+      <w:proofErr w:type="spellStart"/>
+      <w:r>
+        <w:rPr>
+          <w:rFonts w:ascii="Arial" w:eastAsia="Arial" w:hAnsi="Arial" w:cs="Arial"/>
+          <w:bCs/>
+        </w:rPr>
+        <w:t>yyyy</w:t>
+      </w:r>
+      <w:proofErr w:type="spellEnd"/>
+      <w:r>
+        <w:rPr>
+          <w:rFonts w:ascii="Arial" w:eastAsia="Arial" w:hAnsi="Arial" w:cs="Arial"/>
+          <w:bCs/>
+        </w:rPr>
+        <w:t>-MM-dd’</w:t>
       </w:r>
       <w:r>
         <w:rPr>
@@ -148,7 +239,21 @@
         <w:rPr>
           <w:color w:val="auto"/>
         </w:rPr>
-        <w:t>&lt;&lt;judgeName&gt;&gt;</w:t>
+        <w:t>&lt;&lt;</w:t>
+      </w:r>
+      <w:proofErr w:type="spellStart"/>
+      <w:r>
+        <w:rPr>
+          <w:color w:val="auto"/>
+        </w:rPr>
+        <w:t>judgeName</w:t>
+      </w:r>
+      <w:proofErr w:type="spellEnd"/>
+      <w:r>
+        <w:rPr>
+          <w:color w:val="auto"/>
+        </w:rPr>
+        <w:t>&gt;&gt;</w:t>
       </w:r>
     </w:p>
     <w:p>
@@ -301,7 +406,7 @@
               </wp:inline>
             </w:drawing>
           </mc:Choice>
-          <mc:Fallback xmlns:arto="http://schemas.microsoft.com/office/word/2006/arto" xmlns:a="http://schemas.openxmlformats.org/drawingml/2006/main" xmlns:pic="http://schemas.openxmlformats.org/drawingml/2006/picture">
+          <mc:Fallback xmlns:pic="http://schemas.openxmlformats.org/drawingml/2006/picture" xmlns:a="http://schemas.openxmlformats.org/drawingml/2006/main" xmlns:arto="http://schemas.microsoft.com/office/word/2006/arto">
             <w:pict w14:anchorId="54704FB3">
               <v:group id="Group 2791" style="width:467.95pt;height:68.75pt;mso-position-horizontal-relative:char;mso-position-vertical-relative:line" coordsize="59429,8731" o:spid="_x0000_s1026" w14:anchorId="5797EDF8" o:gfxdata="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">
                 <v:shapetype id="_x0000_t75" coordsize="21600,21600" filled="f" stroked="f" o:spt="75" o:preferrelative="t" path="m@4@5l@4@11@9@11@9@5xe">
@@ -787,7 +892,7 @@
               </wp:inline>
             </w:drawing>
           </mc:Choice>
-          <mc:Fallback xmlns:arto="http://schemas.microsoft.com/office/word/2006/arto" xmlns:a="http://schemas.openxmlformats.org/drawingml/2006/main" xmlns:pic="http://schemas.openxmlformats.org/drawingml/2006/picture">
+          <mc:Fallback xmlns:pic="http://schemas.openxmlformats.org/drawingml/2006/picture" xmlns:a="http://schemas.openxmlformats.org/drawingml/2006/main" xmlns:arto="http://schemas.microsoft.com/office/word/2006/arto">
             <w:pict w14:anchorId="2F5695A1">
               <v:group id="Group 2792" style="width:467.95pt;height:.75pt;mso-position-horizontal-relative:char;mso-position-vertical-relative:line" coordsize="59429,95" o:spid="_x0000_s1026" w14:anchorId="14BA9070" o:gfxdata="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">
                 <v:shape id="Shape 91" style="position:absolute;width:59429;height:0;visibility:visible;mso-wrap-style:square;v-text-anchor:top" coordsize="5942965,0" o:spid="_x0000_s1027" filled="f" path="m5942965,l,e" o:gfxdata="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">
@@ -832,12 +937,10 @@
           <w:szCs w:val="20"/>
           <w:lang w:val="en-US"/>
         </w:rPr>
-        <w:t> You must comply with the terms imposed upon you by this order otherwise your claim or the defence of it is liable to be struck out or some other sanction imposed. If you cannot comply, you are expected to make formal application to the court before any deadline imposed upon you expires.</w:t>
-      </w:r>
-    </w:p>
-    <w:p>
-      <w:pPr>
-        <w:widowControl w:val="0"/>
+        <w:t xml:space="preserve"> You must comply with the terms imposed upon you by this order otherwise your claim or the </w:t>
+      </w:r>
+      <w:proofErr w:type="spellStart"/>
+      <w:r>
         <w:rPr>
           <w:rFonts w:ascii="Arial" w:hAnsi="Arial" w:cs="Arial"/>
           <w:bCs/>
@@ -845,21 +948,61 @@
           <w:szCs w:val="20"/>
           <w:lang w:val="en-US"/>
         </w:rPr>
-      </w:pPr>
-    </w:p>
-    <w:p>
-      <w:pPr>
-        <w:rPr>
-          <w:rFonts w:ascii="Arial" w:hAnsi="Arial" w:cs="Arial"/>
-          <w:lang w:val="en-US"/>
-        </w:rPr>
-      </w:pPr>
-      <w:r>
-        <w:rPr>
-          <w:rFonts w:ascii="Arial" w:hAnsi="Arial" w:cs="Arial"/>
-          <w:lang w:val="en-US"/>
-        </w:rPr>
-        <w:t>&lt;&lt;fastTrackJudgesRecital.input&gt;&gt;</w:t>
+        <w:t>defence</w:t>
+      </w:r>
+      <w:proofErr w:type="spellEnd"/>
+      <w:r>
+        <w:rPr>
+          <w:rFonts w:ascii="Arial" w:hAnsi="Arial" w:cs="Arial"/>
+          <w:bCs/>
+          <w:snapToGrid w:val="0"/>
+          <w:szCs w:val="20"/>
+          <w:lang w:val="en-US"/>
+        </w:rPr>
+        <w:t xml:space="preserve"> of it is liable to be struck out or some other sanction imposed. If you cannot comply, you are expected to make formal application to the court before any deadline imposed upon you expires.</w:t>
+      </w:r>
+    </w:p>
+    <w:p>
+      <w:pPr>
+        <w:widowControl w:val="0"/>
+        <w:rPr>
+          <w:rFonts w:ascii="Arial" w:hAnsi="Arial" w:cs="Arial"/>
+          <w:bCs/>
+          <w:snapToGrid w:val="0"/>
+          <w:szCs w:val="20"/>
+          <w:lang w:val="en-US"/>
+        </w:rPr>
+      </w:pPr>
+    </w:p>
+    <w:p>
+      <w:pPr>
+        <w:rPr>
+          <w:rFonts w:ascii="Arial" w:hAnsi="Arial" w:cs="Arial"/>
+          <w:lang w:val="en-US"/>
+        </w:rPr>
+      </w:pPr>
+      <w:r>
+        <w:rPr>
+          <w:rFonts w:ascii="Arial" w:hAnsi="Arial" w:cs="Arial"/>
+          <w:lang w:val="en-US"/>
+        </w:rPr>
+        <w:t>&lt;&lt;</w:t>
+      </w:r>
+      <w:proofErr w:type="spellStart"/>
+      <w:r>
+        <w:rPr>
+          <w:rFonts w:ascii="Arial" w:hAnsi="Arial" w:cs="Arial"/>
+          <w:lang w:val="en-US"/>
+        </w:rPr>
+        <w:t>fastTrackJudgesRecital.input</w:t>
+      </w:r>
+      <w:proofErr w:type="spellEnd"/>
+      <w:r>
+        <w:rPr>
+          <w:rFonts w:ascii="Arial" w:hAnsi="Arial" w:cs="Arial"/>
+          <w:lang w:val="en-US"/>
+        </w:rPr>
+        <w:t>&gt;&gt;</w:t>
       </w:r>
     </w:p>
     <w:p>
@@ -911,12 +1054,22 @@
         </w:rPr>
         <w:t>&lt;&lt;cs_{</w:t>
       </w:r>
-      <w:r>
-        <w:rPr>
-          <w:rFonts w:ascii="Arial" w:hAnsi="Arial" w:cs="Arial"/>
-          <w:lang w:val="en-US"/>
-        </w:rPr>
-        <w:t>drawDirectionsOrderRequired=</w:t>
+      <w:proofErr w:type="spellStart"/>
+      <w:r>
+        <w:rPr>
+          <w:rFonts w:ascii="Arial" w:hAnsi="Arial" w:cs="Arial"/>
+          <w:lang w:val="en-US"/>
+        </w:rPr>
+        <w:t>drawDirectionsOrderRequired</w:t>
+      </w:r>
+      <w:proofErr w:type="spellEnd"/>
+      <w:proofErr w:type="gramStart"/>
+      <w:r>
+        <w:rPr>
+          <w:rFonts w:ascii="Arial" w:hAnsi="Arial" w:cs="Arial"/>
+          <w:lang w:val="en-US"/>
+        </w:rPr>
+        <w:t>=</w:t>
       </w:r>
       <w:r>
         <w:rPr>
@@ -924,7 +1077,16 @@
           <w:highlight w:val="yellow"/>
           <w:lang w:val="en-US"/>
         </w:rPr>
-        <w:t>‘Yes’</w:t>
+        <w:t>‘</w:t>
+      </w:r>
+      <w:proofErr w:type="gramEnd"/>
+      <w:r>
+        <w:rPr>
+          <w:rFonts w:ascii="Arial" w:hAnsi="Arial" w:cs="Arial"/>
+          <w:highlight w:val="yellow"/>
+          <w:lang w:val="en-US"/>
+        </w:rPr>
+        <w:t>Yes’</w:t>
       </w:r>
       <w:r>
         <w:rPr>
@@ -995,14 +1157,32 @@
           <w:rFonts w:ascii="Arial" w:hAnsi="Arial" w:cs="Arial"/>
           <w:bCs/>
         </w:rPr>
-        <w:t>&lt;&lt;cs_{</w:t>
-      </w:r>
-      <w:r>
-        <w:rPr>
-          <w:rFonts w:ascii="Arial" w:hAnsi="Arial" w:cs="Arial"/>
-          <w:lang w:val="en-US"/>
-        </w:rPr>
-        <w:t>drawDirectionsOrderRequired=</w:t>
+        <w:t>&lt;&lt;cs</w:t>
+      </w:r>
+      <w:proofErr w:type="gramStart"/>
+      <w:r>
+        <w:rPr>
+          <w:rFonts w:ascii="Arial" w:hAnsi="Arial" w:cs="Arial"/>
+          <w:bCs/>
+        </w:rPr>
+        <w:t>_{</w:t>
+      </w:r>
+      <w:proofErr w:type="spellStart"/>
+      <w:proofErr w:type="gramEnd"/>
+      <w:r>
+        <w:rPr>
+          <w:rFonts w:ascii="Arial" w:hAnsi="Arial" w:cs="Arial"/>
+          <w:lang w:val="en-US"/>
+        </w:rPr>
+        <w:t>drawDirectionsOrderRequired</w:t>
+      </w:r>
+      <w:proofErr w:type="spellEnd"/>
+      <w:r>
+        <w:rPr>
+          <w:rFonts w:ascii="Arial" w:hAnsi="Arial" w:cs="Arial"/>
+          <w:lang w:val="en-US"/>
+        </w:rPr>
+        <w:t>=</w:t>
       </w:r>
       <w:r>
         <w:rPr>
@@ -1017,7 +1197,23 @@
           <w:rFonts w:ascii="Arial" w:hAnsi="Arial" w:cs="Arial"/>
           <w:lang w:val="en-US"/>
         </w:rPr>
-        <w:t xml:space="preserve"> &amp;&amp; drawDirectionsOrder.judgementSum!=</w:t>
+        <w:t xml:space="preserve"> &amp;&amp; </w:t>
+      </w:r>
+      <w:proofErr w:type="spellStart"/>
+      <w:r>
+        <w:rPr>
+          <w:rFonts w:ascii="Arial" w:hAnsi="Arial" w:cs="Arial"/>
+          <w:lang w:val="en-US"/>
+        </w:rPr>
+        <w:t>drawDirectionsOrder.judgementSum</w:t>
+      </w:r>
+      <w:proofErr w:type="spellEnd"/>
+      <w:r>
+        <w:rPr>
+          <w:rFonts w:ascii="Arial" w:hAnsi="Arial" w:cs="Arial"/>
+          <w:lang w:val="en-US"/>
+        </w:rPr>
+        <w:t>!=</w:t>
       </w:r>
       <w:r>
         <w:rPr>
@@ -1061,6 +1257,7 @@
         </w:rPr>
         <w:t>&lt;&lt;</w:t>
       </w:r>
+      <w:proofErr w:type="spellStart"/>
       <w:r>
         <w:rPr>
           <w:rFonts w:ascii="Arial" w:hAnsi="Arial" w:cs="Arial"/>
@@ -1068,6 +1265,7 @@
         </w:rPr>
         <w:t>drawDirectionsOrder.judgementSum</w:t>
       </w:r>
+      <w:proofErr w:type="spellEnd"/>
       <w:r>
         <w:rPr>
           <w:rFonts w:ascii="Arial" w:hAnsi="Arial" w:cs="Arial"/>
@@ -1139,7 +1337,23 @@
           <w:rFonts w:ascii="Arial" w:hAnsi="Arial" w:cs="Arial"/>
           <w:lang w:val="en-US"/>
         </w:rPr>
-        <w:t>_{fastTrackAltDisputeResolutionToggle=true}&gt;&gt;</w:t>
+        <w:t>_{</w:t>
+      </w:r>
+      <w:proofErr w:type="spellStart"/>
+      <w:r>
+        <w:rPr>
+          <w:rFonts w:ascii="Arial" w:hAnsi="Arial" w:cs="Arial"/>
+          <w:lang w:val="en-US"/>
+        </w:rPr>
+        <w:t>fastTrackAltDisputeResolutionToggle</w:t>
+      </w:r>
+      <w:proofErr w:type="spellEnd"/>
+      <w:r>
+        <w:rPr>
+          <w:rFonts w:ascii="Arial" w:hAnsi="Arial" w:cs="Arial"/>
+          <w:lang w:val="en-US"/>
+        </w:rPr>
+        <w:t>=true}&gt;&gt;</w:t>
       </w:r>
     </w:p>
     <w:p>
@@ -1208,12 +1422,21 @@
         </w:rPr>
         <w:t>&lt;&lt;cs_{</w:t>
       </w:r>
-      <w:r>
-        <w:rPr>
-          <w:rFonts w:ascii="Arial" w:hAnsi="Arial" w:cs="Arial"/>
-          <w:lang w:val="en-US"/>
-        </w:rPr>
-        <w:t>fastTrackVariationOfDirectionsToggle=true}&gt;&gt;</w:t>
+      <w:proofErr w:type="spellStart"/>
+      <w:r>
+        <w:rPr>
+          <w:rFonts w:ascii="Arial" w:hAnsi="Arial" w:cs="Arial"/>
+          <w:lang w:val="en-US"/>
+        </w:rPr>
+        <w:t>fastTrackVariationOfDirectionsToggle</w:t>
+      </w:r>
+      <w:proofErr w:type="spellEnd"/>
+      <w:r>
+        <w:rPr>
+          <w:rFonts w:ascii="Arial" w:hAnsi="Arial" w:cs="Arial"/>
+          <w:lang w:val="en-US"/>
+        </w:rPr>
+        <w:t>=true}&gt;&gt;</w:t>
       </w:r>
     </w:p>
     <w:p>
@@ -1289,12 +1512,21 @@
         </w:rPr>
         <w:t>&lt;&lt;cs_{</w:t>
       </w:r>
-      <w:r>
-        <w:rPr>
-          <w:rFonts w:ascii="Arial" w:hAnsi="Arial" w:cs="Arial"/>
-          <w:lang w:val="en-US"/>
-        </w:rPr>
-        <w:t>fastTrackSettlementToggle=true}&gt;&gt;</w:t>
+      <w:proofErr w:type="spellStart"/>
+      <w:r>
+        <w:rPr>
+          <w:rFonts w:ascii="Arial" w:hAnsi="Arial" w:cs="Arial"/>
+          <w:lang w:val="en-US"/>
+        </w:rPr>
+        <w:t>fastTrackSettlementToggle</w:t>
+      </w:r>
+      <w:proofErr w:type="spellEnd"/>
+      <w:r>
+        <w:rPr>
+          <w:rFonts w:ascii="Arial" w:hAnsi="Arial" w:cs="Arial"/>
+          <w:lang w:val="en-US"/>
+        </w:rPr>
+        <w:t>=true}&gt;&gt;</w:t>
       </w:r>
     </w:p>
     <w:p>
@@ -1328,7 +1560,21 @@
         <w:rPr>
           <w:rFonts w:ascii="Arial" w:hAnsi="Arial" w:cs="Arial"/>
         </w:rPr>
-        <w:t>Each party must inform the Court immediately if the case is settled whether or not it is then possible to upload to the Digital Portal a draft consent order to give effect to their agreement.</w:t>
+        <w:t xml:space="preserve">Each party must inform the Court immediately if the case is settled </w:t>
+      </w:r>
+      <w:proofErr w:type="gramStart"/>
+      <w:r>
+        <w:rPr>
+          <w:rFonts w:ascii="Arial" w:hAnsi="Arial" w:cs="Arial"/>
+        </w:rPr>
+        <w:t>whether or not</w:t>
+      </w:r>
+      <w:proofErr w:type="gramEnd"/>
+      <w:r>
+        <w:rPr>
+          <w:rFonts w:ascii="Arial" w:hAnsi="Arial" w:cs="Arial"/>
+        </w:rPr>
+        <w:t xml:space="preserve"> it is then possible to upload to the Digital Portal a draft consent order to give effect to their agreement.</w:t>
       </w:r>
     </w:p>
     <w:p>
@@ -1360,12 +1606,21 @@
         </w:rPr>
         <w:t>&lt;&lt;cs_{</w:t>
       </w:r>
-      <w:r>
-        <w:rPr>
-          <w:rFonts w:ascii="Arial" w:hAnsi="Arial" w:cs="Arial"/>
-          <w:lang w:val="en-US"/>
-        </w:rPr>
-        <w:t>fastTrackDisclosureOfDocumentsToggle=true}&gt;&gt;</w:t>
+      <w:proofErr w:type="spellStart"/>
+      <w:r>
+        <w:rPr>
+          <w:rFonts w:ascii="Arial" w:hAnsi="Arial" w:cs="Arial"/>
+          <w:lang w:val="en-US"/>
+        </w:rPr>
+        <w:t>fastTrackDisclosureOfDocumentsToggle</w:t>
+      </w:r>
+      <w:proofErr w:type="spellEnd"/>
+      <w:r>
+        <w:rPr>
+          <w:rFonts w:ascii="Arial" w:hAnsi="Arial" w:cs="Arial"/>
+          <w:lang w:val="en-US"/>
+        </w:rPr>
+        <w:t>=true}&gt;&gt;</w:t>
       </w:r>
     </w:p>
     <w:p>
@@ -1426,14 +1681,40 @@
           <w:b/>
           <w:bCs/>
         </w:rPr>
-        <w:t>&lt;&lt;</w:t>
-      </w:r>
-      <w:r>
-        <w:rPr>
-          <w:rFonts w:ascii="Arial" w:eastAsia="Arial" w:hAnsi="Arial" w:cs="Arial"/>
-          <w:bCs/>
-        </w:rPr>
-        <w:t>{dateFormat(</w:t>
+        <w:t>&lt;</w:t>
+      </w:r>
+      <w:proofErr w:type="gramStart"/>
+      <w:r>
+        <w:rPr>
+          <w:rFonts w:ascii="Arial" w:hAnsi="Arial" w:cs="Arial"/>
+          <w:b/>
+          <w:bCs/>
+        </w:rPr>
+        <w:t>&lt;</w:t>
+      </w:r>
+      <w:r>
+        <w:rPr>
+          <w:rFonts w:ascii="Arial" w:eastAsia="Arial" w:hAnsi="Arial" w:cs="Arial"/>
+          <w:bCs/>
+        </w:rPr>
+        <w:t>{</w:t>
+      </w:r>
+      <w:proofErr w:type="spellStart"/>
+      <w:proofErr w:type="gramEnd"/>
+      <w:r>
+        <w:rPr>
+          <w:rFonts w:ascii="Arial" w:eastAsia="Arial" w:hAnsi="Arial" w:cs="Arial"/>
+          <w:bCs/>
+        </w:rPr>
+        <w:t>dateFormat</w:t>
+      </w:r>
+      <w:proofErr w:type="spellEnd"/>
+      <w:r>
+        <w:rPr>
+          <w:rFonts w:ascii="Arial" w:eastAsia="Arial" w:hAnsi="Arial" w:cs="Arial"/>
+          <w:bCs/>
+        </w:rPr>
+        <w:t>(</w:t>
       </w:r>
       <w:r>
         <w:rPr>
@@ -1454,7 +1735,39 @@
           <w:rFonts w:ascii="Arial" w:eastAsia="Arial" w:hAnsi="Arial" w:cs="Arial"/>
           <w:bCs/>
         </w:rPr>
-        <w:t>, ‘dd MMMM yyyy’, ‘yyyy-MM-dd’</w:t>
+        <w:t xml:space="preserve">, ‘dd MMMM </w:t>
+      </w:r>
+      <w:proofErr w:type="spellStart"/>
+      <w:r>
+        <w:rPr>
+          <w:rFonts w:ascii="Arial" w:eastAsia="Arial" w:hAnsi="Arial" w:cs="Arial"/>
+          <w:bCs/>
+        </w:rPr>
+        <w:t>yyyy</w:t>
+      </w:r>
+      <w:proofErr w:type="spellEnd"/>
+      <w:r>
+        <w:rPr>
+          <w:rFonts w:ascii="Arial" w:eastAsia="Arial" w:hAnsi="Arial" w:cs="Arial"/>
+          <w:bCs/>
+        </w:rPr>
+        <w:t>’, ‘</w:t>
+      </w:r>
+      <w:proofErr w:type="spellStart"/>
+      <w:r>
+        <w:rPr>
+          <w:rFonts w:ascii="Arial" w:eastAsia="Arial" w:hAnsi="Arial" w:cs="Arial"/>
+          <w:bCs/>
+        </w:rPr>
+        <w:t>yyyy</w:t>
+      </w:r>
+      <w:proofErr w:type="spellEnd"/>
+      <w:r>
+        <w:rPr>
+          <w:rFonts w:ascii="Arial" w:eastAsia="Arial" w:hAnsi="Arial" w:cs="Arial"/>
+          <w:bCs/>
+        </w:rPr>
+        <w:t>-MM-dd’</w:t>
       </w:r>
       <w:r>
         <w:rPr>
@@ -1528,14 +1841,40 @@
           <w:b/>
           <w:bCs/>
         </w:rPr>
-        <w:t>&lt;&lt;</w:t>
-      </w:r>
-      <w:r>
-        <w:rPr>
-          <w:rFonts w:ascii="Arial" w:eastAsia="Arial" w:hAnsi="Arial" w:cs="Arial"/>
-          <w:bCs/>
-        </w:rPr>
-        <w:t>{dateFormat(</w:t>
+        <w:t>&lt;</w:t>
+      </w:r>
+      <w:proofErr w:type="gramStart"/>
+      <w:r>
+        <w:rPr>
+          <w:rFonts w:ascii="Arial" w:hAnsi="Arial" w:cs="Arial"/>
+          <w:b/>
+          <w:bCs/>
+        </w:rPr>
+        <w:t>&lt;</w:t>
+      </w:r>
+      <w:r>
+        <w:rPr>
+          <w:rFonts w:ascii="Arial" w:eastAsia="Arial" w:hAnsi="Arial" w:cs="Arial"/>
+          <w:bCs/>
+        </w:rPr>
+        <w:t>{</w:t>
+      </w:r>
+      <w:proofErr w:type="spellStart"/>
+      <w:proofErr w:type="gramEnd"/>
+      <w:r>
+        <w:rPr>
+          <w:rFonts w:ascii="Arial" w:eastAsia="Arial" w:hAnsi="Arial" w:cs="Arial"/>
+          <w:bCs/>
+        </w:rPr>
+        <w:t>dateFormat</w:t>
+      </w:r>
+      <w:proofErr w:type="spellEnd"/>
+      <w:r>
+        <w:rPr>
+          <w:rFonts w:ascii="Arial" w:eastAsia="Arial" w:hAnsi="Arial" w:cs="Arial"/>
+          <w:bCs/>
+        </w:rPr>
+        <w:t>(</w:t>
       </w:r>
       <w:r>
         <w:rPr>
@@ -1556,7 +1895,39 @@
           <w:rFonts w:ascii="Arial" w:eastAsia="Arial" w:hAnsi="Arial" w:cs="Arial"/>
           <w:bCs/>
         </w:rPr>
-        <w:t>, ‘dd MMMM yyyy’, ‘yyyy-MM-dd’</w:t>
+        <w:t xml:space="preserve">, ‘dd MMMM </w:t>
+      </w:r>
+      <w:proofErr w:type="spellStart"/>
+      <w:r>
+        <w:rPr>
+          <w:rFonts w:ascii="Arial" w:eastAsia="Arial" w:hAnsi="Arial" w:cs="Arial"/>
+          <w:bCs/>
+        </w:rPr>
+        <w:t>yyyy</w:t>
+      </w:r>
+      <w:proofErr w:type="spellEnd"/>
+      <w:r>
+        <w:rPr>
+          <w:rFonts w:ascii="Arial" w:eastAsia="Arial" w:hAnsi="Arial" w:cs="Arial"/>
+          <w:bCs/>
+        </w:rPr>
+        <w:t>’, ‘</w:t>
+      </w:r>
+      <w:proofErr w:type="spellStart"/>
+      <w:r>
+        <w:rPr>
+          <w:rFonts w:ascii="Arial" w:eastAsia="Arial" w:hAnsi="Arial" w:cs="Arial"/>
+          <w:bCs/>
+        </w:rPr>
+        <w:t>yyyy</w:t>
+      </w:r>
+      <w:proofErr w:type="spellEnd"/>
+      <w:r>
+        <w:rPr>
+          <w:rFonts w:ascii="Arial" w:eastAsia="Arial" w:hAnsi="Arial" w:cs="Arial"/>
+          <w:bCs/>
+        </w:rPr>
+        <w:t>-MM-dd’</w:t>
       </w:r>
       <w:r>
         <w:rPr>
@@ -1649,14 +2020,40 @@
           <w:b/>
           <w:bCs/>
         </w:rPr>
-        <w:t>&lt;&lt;</w:t>
-      </w:r>
-      <w:r>
-        <w:rPr>
-          <w:rFonts w:ascii="Arial" w:eastAsia="Arial" w:hAnsi="Arial" w:cs="Arial"/>
-          <w:bCs/>
-        </w:rPr>
-        <w:t>{dateFormat(</w:t>
+        <w:t>&lt;</w:t>
+      </w:r>
+      <w:proofErr w:type="gramStart"/>
+      <w:r>
+        <w:rPr>
+          <w:rFonts w:ascii="Arial" w:hAnsi="Arial" w:cs="Arial"/>
+          <w:b/>
+          <w:bCs/>
+        </w:rPr>
+        <w:t>&lt;</w:t>
+      </w:r>
+      <w:r>
+        <w:rPr>
+          <w:rFonts w:ascii="Arial" w:eastAsia="Arial" w:hAnsi="Arial" w:cs="Arial"/>
+          <w:bCs/>
+        </w:rPr>
+        <w:t>{</w:t>
+      </w:r>
+      <w:proofErr w:type="spellStart"/>
+      <w:proofErr w:type="gramEnd"/>
+      <w:r>
+        <w:rPr>
+          <w:rFonts w:ascii="Arial" w:eastAsia="Arial" w:hAnsi="Arial" w:cs="Arial"/>
+          <w:bCs/>
+        </w:rPr>
+        <w:t>dateFormat</w:t>
+      </w:r>
+      <w:proofErr w:type="spellEnd"/>
+      <w:r>
+        <w:rPr>
+          <w:rFonts w:ascii="Arial" w:eastAsia="Arial" w:hAnsi="Arial" w:cs="Arial"/>
+          <w:bCs/>
+        </w:rPr>
+        <w:t>(</w:t>
       </w:r>
       <w:r>
         <w:rPr>
@@ -1677,7 +2074,39 @@
           <w:rFonts w:ascii="Arial" w:eastAsia="Arial" w:hAnsi="Arial" w:cs="Arial"/>
           <w:bCs/>
         </w:rPr>
-        <w:t>, ‘dd MMMM yyyy’, ‘yyyy-MM-dd’</w:t>
+        <w:t xml:space="preserve">, ‘dd MMMM </w:t>
+      </w:r>
+      <w:proofErr w:type="spellStart"/>
+      <w:r>
+        <w:rPr>
+          <w:rFonts w:ascii="Arial" w:eastAsia="Arial" w:hAnsi="Arial" w:cs="Arial"/>
+          <w:bCs/>
+        </w:rPr>
+        <w:t>yyyy</w:t>
+      </w:r>
+      <w:proofErr w:type="spellEnd"/>
+      <w:r>
+        <w:rPr>
+          <w:rFonts w:ascii="Arial" w:eastAsia="Arial" w:hAnsi="Arial" w:cs="Arial"/>
+          <w:bCs/>
+        </w:rPr>
+        <w:t>’, ‘</w:t>
+      </w:r>
+      <w:proofErr w:type="spellStart"/>
+      <w:r>
+        <w:rPr>
+          <w:rFonts w:ascii="Arial" w:eastAsia="Arial" w:hAnsi="Arial" w:cs="Arial"/>
+          <w:bCs/>
+        </w:rPr>
+        <w:t>yyyy</w:t>
+      </w:r>
+      <w:proofErr w:type="spellEnd"/>
+      <w:r>
+        <w:rPr>
+          <w:rFonts w:ascii="Arial" w:eastAsia="Arial" w:hAnsi="Arial" w:cs="Arial"/>
+          <w:bCs/>
+        </w:rPr>
+        <w:t>-MM-dd’</w:t>
       </w:r>
       <w:r>
         <w:rPr>
@@ -1737,12 +2166,21 @@
         </w:rPr>
         <w:t>&lt;&lt;cs_{</w:t>
       </w:r>
-      <w:r>
-        <w:rPr>
-          <w:rFonts w:ascii="Arial" w:hAnsi="Arial" w:cs="Arial"/>
-          <w:lang w:val="en-US"/>
-        </w:rPr>
-        <w:t>fastTrackWitnessOfFactToggle=true}&gt;&gt;</w:t>
+      <w:proofErr w:type="spellStart"/>
+      <w:r>
+        <w:rPr>
+          <w:rFonts w:ascii="Arial" w:hAnsi="Arial" w:cs="Arial"/>
+          <w:lang w:val="en-US"/>
+        </w:rPr>
+        <w:t>fastTrackWitnessOfFactToggle</w:t>
+      </w:r>
+      <w:proofErr w:type="spellEnd"/>
+      <w:r>
+        <w:rPr>
+          <w:rFonts w:ascii="Arial" w:hAnsi="Arial" w:cs="Arial"/>
+          <w:lang w:val="en-US"/>
+        </w:rPr>
+        <w:t>=true}&gt;&gt;</w:t>
       </w:r>
     </w:p>
     <w:p>
@@ -2038,15 +2476,41 @@
           <w:rFonts w:ascii="Arial" w:hAnsi="Arial" w:cs="Arial"/>
           <w:b/>
         </w:rPr>
-        <w:t>&lt;&lt;</w:t>
-      </w:r>
-      <w:r>
-        <w:rPr>
-          <w:rFonts w:ascii="Arial" w:eastAsia="Arial" w:hAnsi="Arial" w:cs="Arial"/>
-          <w:bCs/>
-        </w:rPr>
-        <w:t>{dateFormat(</w:t>
-      </w:r>
+        <w:t>&lt;</w:t>
+      </w:r>
+      <w:proofErr w:type="gramStart"/>
+      <w:r>
+        <w:rPr>
+          <w:rFonts w:ascii="Arial" w:hAnsi="Arial" w:cs="Arial"/>
+          <w:b/>
+        </w:rPr>
+        <w:t>&lt;</w:t>
+      </w:r>
+      <w:r>
+        <w:rPr>
+          <w:rFonts w:ascii="Arial" w:eastAsia="Arial" w:hAnsi="Arial" w:cs="Arial"/>
+          <w:bCs/>
+        </w:rPr>
+        <w:t>{</w:t>
+      </w:r>
+      <w:proofErr w:type="spellStart"/>
+      <w:proofErr w:type="gramEnd"/>
+      <w:r>
+        <w:rPr>
+          <w:rFonts w:ascii="Arial" w:eastAsia="Arial" w:hAnsi="Arial" w:cs="Arial"/>
+          <w:bCs/>
+        </w:rPr>
+        <w:t>dateFormat</w:t>
+      </w:r>
+      <w:proofErr w:type="spellEnd"/>
+      <w:r>
+        <w:rPr>
+          <w:rFonts w:ascii="Arial" w:eastAsia="Arial" w:hAnsi="Arial" w:cs="Arial"/>
+          <w:bCs/>
+        </w:rPr>
+        <w:t>(</w:t>
+      </w:r>
+      <w:proofErr w:type="spellStart"/>
       <w:r>
         <w:rPr>
           <w:rFonts w:ascii="Arial" w:hAnsi="Arial" w:cs="Arial"/>
@@ -2061,12 +2525,45 @@
         </w:rPr>
         <w:t>date</w:t>
       </w:r>
-      <w:r>
-        <w:rPr>
-          <w:rFonts w:ascii="Arial" w:eastAsia="Arial" w:hAnsi="Arial" w:cs="Arial"/>
-          <w:bCs/>
-        </w:rPr>
-        <w:t>, ‘dd MMMM yyyy’, ‘yyyy-MM-dd’</w:t>
+      <w:proofErr w:type="spellEnd"/>
+      <w:r>
+        <w:rPr>
+          <w:rFonts w:ascii="Arial" w:eastAsia="Arial" w:hAnsi="Arial" w:cs="Arial"/>
+          <w:bCs/>
+        </w:rPr>
+        <w:t xml:space="preserve">, ‘dd MMMM </w:t>
+      </w:r>
+      <w:proofErr w:type="spellStart"/>
+      <w:r>
+        <w:rPr>
+          <w:rFonts w:ascii="Arial" w:eastAsia="Arial" w:hAnsi="Arial" w:cs="Arial"/>
+          <w:bCs/>
+        </w:rPr>
+        <w:t>yyyy</w:t>
+      </w:r>
+      <w:proofErr w:type="spellEnd"/>
+      <w:r>
+        <w:rPr>
+          <w:rFonts w:ascii="Arial" w:eastAsia="Arial" w:hAnsi="Arial" w:cs="Arial"/>
+          <w:bCs/>
+        </w:rPr>
+        <w:t>’, ‘</w:t>
+      </w:r>
+      <w:proofErr w:type="spellStart"/>
+      <w:r>
+        <w:rPr>
+          <w:rFonts w:ascii="Arial" w:eastAsia="Arial" w:hAnsi="Arial" w:cs="Arial"/>
+          <w:bCs/>
+        </w:rPr>
+        <w:t>yyyy</w:t>
+      </w:r>
+      <w:proofErr w:type="spellEnd"/>
+      <w:r>
+        <w:rPr>
+          <w:rFonts w:ascii="Arial" w:eastAsia="Arial" w:hAnsi="Arial" w:cs="Arial"/>
+          <w:bCs/>
+        </w:rPr>
+        <w:t>-MM-dd’</w:t>
       </w:r>
       <w:r>
         <w:rPr>
@@ -2158,12 +2655,21 @@
         </w:rPr>
         <w:t>&lt;&lt;cs_{</w:t>
       </w:r>
-      <w:r>
-        <w:rPr>
-          <w:rFonts w:ascii="Arial" w:hAnsi="Arial" w:cs="Arial"/>
-          <w:lang w:val="en-US"/>
-        </w:rPr>
-        <w:t>fastTrackSchedulesOfLossToggle=true}&gt;&gt;</w:t>
+      <w:proofErr w:type="spellStart"/>
+      <w:r>
+        <w:rPr>
+          <w:rFonts w:ascii="Arial" w:hAnsi="Arial" w:cs="Arial"/>
+          <w:lang w:val="en-US"/>
+        </w:rPr>
+        <w:t>fastTrackSchedulesOfLossToggle</w:t>
+      </w:r>
+      <w:proofErr w:type="spellEnd"/>
+      <w:r>
+        <w:rPr>
+          <w:rFonts w:ascii="Arial" w:hAnsi="Arial" w:cs="Arial"/>
+          <w:lang w:val="en-US"/>
+        </w:rPr>
+        <w:t>=true}&gt;&gt;</w:t>
       </w:r>
     </w:p>
     <w:p>
@@ -2224,14 +2730,40 @@
           <w:b/>
           <w:bCs/>
         </w:rPr>
-        <w:t>&lt;&lt;</w:t>
-      </w:r>
-      <w:r>
-        <w:rPr>
-          <w:rFonts w:ascii="Arial" w:eastAsia="Arial" w:hAnsi="Arial" w:cs="Arial"/>
-          <w:bCs/>
-        </w:rPr>
-        <w:t>{dateFormat(</w:t>
+        <w:t>&lt;</w:t>
+      </w:r>
+      <w:proofErr w:type="gramStart"/>
+      <w:r>
+        <w:rPr>
+          <w:rFonts w:ascii="Arial" w:hAnsi="Arial" w:cs="Arial"/>
+          <w:b/>
+          <w:bCs/>
+        </w:rPr>
+        <w:t>&lt;</w:t>
+      </w:r>
+      <w:r>
+        <w:rPr>
+          <w:rFonts w:ascii="Arial" w:eastAsia="Arial" w:hAnsi="Arial" w:cs="Arial"/>
+          <w:bCs/>
+        </w:rPr>
+        <w:t>{</w:t>
+      </w:r>
+      <w:proofErr w:type="spellStart"/>
+      <w:proofErr w:type="gramEnd"/>
+      <w:r>
+        <w:rPr>
+          <w:rFonts w:ascii="Arial" w:eastAsia="Arial" w:hAnsi="Arial" w:cs="Arial"/>
+          <w:bCs/>
+        </w:rPr>
+        <w:t>dateFormat</w:t>
+      </w:r>
+      <w:proofErr w:type="spellEnd"/>
+      <w:r>
+        <w:rPr>
+          <w:rFonts w:ascii="Arial" w:eastAsia="Arial" w:hAnsi="Arial" w:cs="Arial"/>
+          <w:bCs/>
+        </w:rPr>
+        <w:t>(</w:t>
       </w:r>
       <w:r>
         <w:rPr>
@@ -2252,7 +2784,39 @@
           <w:rFonts w:ascii="Arial" w:eastAsia="Arial" w:hAnsi="Arial" w:cs="Arial"/>
           <w:bCs/>
         </w:rPr>
-        <w:t>, ‘dd MMMM yyyy’, ‘yyyy-MM-dd’</w:t>
+        <w:t xml:space="preserve">, ‘dd MMMM </w:t>
+      </w:r>
+      <w:proofErr w:type="spellStart"/>
+      <w:r>
+        <w:rPr>
+          <w:rFonts w:ascii="Arial" w:eastAsia="Arial" w:hAnsi="Arial" w:cs="Arial"/>
+          <w:bCs/>
+        </w:rPr>
+        <w:t>yyyy</w:t>
+      </w:r>
+      <w:proofErr w:type="spellEnd"/>
+      <w:r>
+        <w:rPr>
+          <w:rFonts w:ascii="Arial" w:eastAsia="Arial" w:hAnsi="Arial" w:cs="Arial"/>
+          <w:bCs/>
+        </w:rPr>
+        <w:t>’, ‘</w:t>
+      </w:r>
+      <w:proofErr w:type="spellStart"/>
+      <w:r>
+        <w:rPr>
+          <w:rFonts w:ascii="Arial" w:eastAsia="Arial" w:hAnsi="Arial" w:cs="Arial"/>
+          <w:bCs/>
+        </w:rPr>
+        <w:t>yyyy</w:t>
+      </w:r>
+      <w:proofErr w:type="spellEnd"/>
+      <w:r>
+        <w:rPr>
+          <w:rFonts w:ascii="Arial" w:eastAsia="Arial" w:hAnsi="Arial" w:cs="Arial"/>
+          <w:bCs/>
+        </w:rPr>
+        <w:t>-MM-dd’</w:t>
       </w:r>
       <w:r>
         <w:rPr>
@@ -2326,14 +2890,40 @@
           <w:b/>
           <w:bCs/>
         </w:rPr>
-        <w:t>&lt;&lt;</w:t>
-      </w:r>
-      <w:r>
-        <w:rPr>
-          <w:rFonts w:ascii="Arial" w:eastAsia="Arial" w:hAnsi="Arial" w:cs="Arial"/>
-          <w:bCs/>
-        </w:rPr>
-        <w:t>{dateFormat(</w:t>
+        <w:t>&lt;</w:t>
+      </w:r>
+      <w:proofErr w:type="gramStart"/>
+      <w:r>
+        <w:rPr>
+          <w:rFonts w:ascii="Arial" w:hAnsi="Arial" w:cs="Arial"/>
+          <w:b/>
+          <w:bCs/>
+        </w:rPr>
+        <w:t>&lt;</w:t>
+      </w:r>
+      <w:r>
+        <w:rPr>
+          <w:rFonts w:ascii="Arial" w:eastAsia="Arial" w:hAnsi="Arial" w:cs="Arial"/>
+          <w:bCs/>
+        </w:rPr>
+        <w:t>{</w:t>
+      </w:r>
+      <w:proofErr w:type="spellStart"/>
+      <w:proofErr w:type="gramEnd"/>
+      <w:r>
+        <w:rPr>
+          <w:rFonts w:ascii="Arial" w:eastAsia="Arial" w:hAnsi="Arial" w:cs="Arial"/>
+          <w:bCs/>
+        </w:rPr>
+        <w:t>dateFormat</w:t>
+      </w:r>
+      <w:proofErr w:type="spellEnd"/>
+      <w:r>
+        <w:rPr>
+          <w:rFonts w:ascii="Arial" w:eastAsia="Arial" w:hAnsi="Arial" w:cs="Arial"/>
+          <w:bCs/>
+        </w:rPr>
+        <w:t>(</w:t>
       </w:r>
       <w:r>
         <w:rPr>
@@ -2354,7 +2944,39 @@
           <w:rFonts w:ascii="Arial" w:eastAsia="Arial" w:hAnsi="Arial" w:cs="Arial"/>
           <w:bCs/>
         </w:rPr>
-        <w:t>, ‘dd MMMM yyyy’, ‘yyyy-MM-dd’</w:t>
+        <w:t xml:space="preserve">, ‘dd MMMM </w:t>
+      </w:r>
+      <w:proofErr w:type="spellStart"/>
+      <w:r>
+        <w:rPr>
+          <w:rFonts w:ascii="Arial" w:eastAsia="Arial" w:hAnsi="Arial" w:cs="Arial"/>
+          <w:bCs/>
+        </w:rPr>
+        <w:t>yyyy</w:t>
+      </w:r>
+      <w:proofErr w:type="spellEnd"/>
+      <w:r>
+        <w:rPr>
+          <w:rFonts w:ascii="Arial" w:eastAsia="Arial" w:hAnsi="Arial" w:cs="Arial"/>
+          <w:bCs/>
+        </w:rPr>
+        <w:t>’, ‘</w:t>
+      </w:r>
+      <w:proofErr w:type="spellStart"/>
+      <w:r>
+        <w:rPr>
+          <w:rFonts w:ascii="Arial" w:eastAsia="Arial" w:hAnsi="Arial" w:cs="Arial"/>
+          <w:bCs/>
+        </w:rPr>
+        <w:t>yyyy</w:t>
+      </w:r>
+      <w:proofErr w:type="spellEnd"/>
+      <w:r>
+        <w:rPr>
+          <w:rFonts w:ascii="Arial" w:eastAsia="Arial" w:hAnsi="Arial" w:cs="Arial"/>
+          <w:bCs/>
+        </w:rPr>
+        <w:t>-MM-dd’</w:t>
       </w:r>
       <w:r>
         <w:rPr>
@@ -2459,14 +3081,40 @@
           <w:b/>
           <w:bCs/>
         </w:rPr>
-        <w:t>&lt;&lt;</w:t>
-      </w:r>
-      <w:r>
-        <w:rPr>
-          <w:rFonts w:ascii="Arial" w:eastAsia="Arial" w:hAnsi="Arial" w:cs="Arial"/>
-          <w:bCs/>
-        </w:rPr>
-        <w:t>{dateFormat(</w:t>
+        <w:t>&lt;</w:t>
+      </w:r>
+      <w:proofErr w:type="gramStart"/>
+      <w:r>
+        <w:rPr>
+          <w:rFonts w:ascii="Arial" w:hAnsi="Arial" w:cs="Arial"/>
+          <w:b/>
+          <w:bCs/>
+        </w:rPr>
+        <w:t>&lt;</w:t>
+      </w:r>
+      <w:r>
+        <w:rPr>
+          <w:rFonts w:ascii="Arial" w:eastAsia="Arial" w:hAnsi="Arial" w:cs="Arial"/>
+          <w:bCs/>
+        </w:rPr>
+        <w:t>{</w:t>
+      </w:r>
+      <w:proofErr w:type="spellStart"/>
+      <w:proofErr w:type="gramEnd"/>
+      <w:r>
+        <w:rPr>
+          <w:rFonts w:ascii="Arial" w:eastAsia="Arial" w:hAnsi="Arial" w:cs="Arial"/>
+          <w:bCs/>
+        </w:rPr>
+        <w:t>dateFormat</w:t>
+      </w:r>
+      <w:proofErr w:type="spellEnd"/>
+      <w:r>
+        <w:rPr>
+          <w:rFonts w:ascii="Arial" w:eastAsia="Arial" w:hAnsi="Arial" w:cs="Arial"/>
+          <w:bCs/>
+        </w:rPr>
+        <w:t>(</w:t>
       </w:r>
       <w:r>
         <w:rPr>
@@ -2494,7 +3142,39 @@
           <w:rFonts w:ascii="Arial" w:eastAsia="Arial" w:hAnsi="Arial" w:cs="Arial"/>
           <w:bCs/>
         </w:rPr>
-        <w:t>, ‘dd MMMM yyyy’, ‘yyyy-MM-dd’</w:t>
+        <w:t xml:space="preserve">, ‘dd MMMM </w:t>
+      </w:r>
+      <w:proofErr w:type="spellStart"/>
+      <w:r>
+        <w:rPr>
+          <w:rFonts w:ascii="Arial" w:eastAsia="Arial" w:hAnsi="Arial" w:cs="Arial"/>
+          <w:bCs/>
+        </w:rPr>
+        <w:t>yyyy</w:t>
+      </w:r>
+      <w:proofErr w:type="spellEnd"/>
+      <w:r>
+        <w:rPr>
+          <w:rFonts w:ascii="Arial" w:eastAsia="Arial" w:hAnsi="Arial" w:cs="Arial"/>
+          <w:bCs/>
+        </w:rPr>
+        <w:t>’, ‘</w:t>
+      </w:r>
+      <w:proofErr w:type="spellStart"/>
+      <w:r>
+        <w:rPr>
+          <w:rFonts w:ascii="Arial" w:eastAsia="Arial" w:hAnsi="Arial" w:cs="Arial"/>
+          <w:bCs/>
+        </w:rPr>
+        <w:t>yyyy</w:t>
+      </w:r>
+      <w:proofErr w:type="spellEnd"/>
+      <w:r>
+        <w:rPr>
+          <w:rFonts w:ascii="Arial" w:eastAsia="Arial" w:hAnsi="Arial" w:cs="Arial"/>
+          <w:bCs/>
+        </w:rPr>
+        <w:t>-MM-dd’</w:t>
       </w:r>
       <w:r>
         <w:rPr>
@@ -2554,12 +3234,21 @@
         </w:rPr>
         <w:t>&lt;&lt;cs_{</w:t>
       </w:r>
-      <w:r>
-        <w:rPr>
-          <w:rFonts w:ascii="Arial" w:hAnsi="Arial" w:cs="Arial"/>
-          <w:lang w:val="en-US"/>
-        </w:rPr>
-        <w:t>fastTrackCostsToggle=true}&gt;&gt;</w:t>
+      <w:proofErr w:type="spellStart"/>
+      <w:r>
+        <w:rPr>
+          <w:rFonts w:ascii="Arial" w:hAnsi="Arial" w:cs="Arial"/>
+          <w:lang w:val="en-US"/>
+        </w:rPr>
+        <w:t>fastTrackCostsToggle</w:t>
+      </w:r>
+      <w:proofErr w:type="spellEnd"/>
+      <w:r>
+        <w:rPr>
+          <w:rFonts w:ascii="Arial" w:hAnsi="Arial" w:cs="Arial"/>
+          <w:lang w:val="en-US"/>
+        </w:rPr>
+        <w:t>=true}&gt;&gt;</w:t>
       </w:r>
     </w:p>
     <w:p>
@@ -2617,12 +3306,21 @@
         </w:rPr>
         <w:t>&lt;&lt;cs_{</w:t>
       </w:r>
-      <w:r>
-        <w:rPr>
-          <w:rFonts w:ascii="Arial" w:hAnsi="Arial" w:cs="Arial"/>
-          <w:lang w:val="en-US"/>
-        </w:rPr>
-        <w:t>fastTrackTrialToggle=true}&gt;&gt;</w:t>
+      <w:proofErr w:type="spellStart"/>
+      <w:r>
+        <w:rPr>
+          <w:rFonts w:ascii="Arial" w:hAnsi="Arial" w:cs="Arial"/>
+          <w:lang w:val="en-US"/>
+        </w:rPr>
+        <w:t>fastTrackTrialToggle</w:t>
+      </w:r>
+      <w:proofErr w:type="spellEnd"/>
+      <w:r>
+        <w:rPr>
+          <w:rFonts w:ascii="Arial" w:hAnsi="Arial" w:cs="Arial"/>
+          <w:lang w:val="en-US"/>
+        </w:rPr>
+        <w:t>=true}&gt;&gt;</w:t>
       </w:r>
     </w:p>
     <w:p>
@@ -2662,85 +3360,165 @@
           <w:b/>
           <w:bCs/>
         </w:rPr>
+        <w:t>&lt;</w:t>
+      </w:r>
+      <w:proofErr w:type="gramStart"/>
+      <w:r>
+        <w:rPr>
+          <w:rFonts w:ascii="Arial" w:hAnsi="Arial" w:cs="Arial"/>
+          <w:b/>
+          <w:bCs/>
+        </w:rPr>
+        <w:t>&lt;</w:t>
+      </w:r>
+      <w:r>
+        <w:rPr>
+          <w:rFonts w:ascii="Arial" w:eastAsia="Arial" w:hAnsi="Arial" w:cs="Arial"/>
+          <w:bCs/>
+        </w:rPr>
+        <w:t>{</w:t>
+      </w:r>
+      <w:proofErr w:type="spellStart"/>
+      <w:proofErr w:type="gramEnd"/>
+      <w:r>
+        <w:rPr>
+          <w:rFonts w:ascii="Arial" w:eastAsia="Arial" w:hAnsi="Arial" w:cs="Arial"/>
+          <w:bCs/>
+        </w:rPr>
+        <w:t>dateFormat</w:t>
+      </w:r>
+      <w:proofErr w:type="spellEnd"/>
+      <w:r>
+        <w:rPr>
+          <w:rFonts w:ascii="Arial" w:eastAsia="Arial" w:hAnsi="Arial" w:cs="Arial"/>
+          <w:bCs/>
+        </w:rPr>
+        <w:t>(</w:t>
+      </w:r>
+      <w:proofErr w:type="spellStart"/>
+      <w:r>
+        <w:rPr>
+          <w:rFonts w:ascii="Arial" w:hAnsi="Arial" w:cs="Arial"/>
+          <w:lang w:val="en-US"/>
+        </w:rPr>
+        <w:t>fastTrackHearingTime.dateFrom</w:t>
+      </w:r>
+      <w:proofErr w:type="spellEnd"/>
+      <w:r>
+        <w:rPr>
+          <w:rFonts w:ascii="Arial" w:eastAsia="Arial" w:hAnsi="Arial" w:cs="Arial"/>
+          <w:bCs/>
+        </w:rPr>
+        <w:t xml:space="preserve">, ‘dd MMMM </w:t>
+      </w:r>
+      <w:proofErr w:type="spellStart"/>
+      <w:r>
+        <w:rPr>
+          <w:rFonts w:ascii="Arial" w:eastAsia="Arial" w:hAnsi="Arial" w:cs="Arial"/>
+          <w:bCs/>
+        </w:rPr>
+        <w:t>yyyy</w:t>
+      </w:r>
+      <w:proofErr w:type="spellEnd"/>
+      <w:r>
+        <w:rPr>
+          <w:rFonts w:ascii="Arial" w:eastAsia="Arial" w:hAnsi="Arial" w:cs="Arial"/>
+          <w:bCs/>
+        </w:rPr>
+        <w:t>’, ‘</w:t>
+      </w:r>
+      <w:proofErr w:type="spellStart"/>
+      <w:r>
+        <w:rPr>
+          <w:rFonts w:ascii="Arial" w:eastAsia="Arial" w:hAnsi="Arial" w:cs="Arial"/>
+          <w:bCs/>
+        </w:rPr>
+        <w:t>yyyy</w:t>
+      </w:r>
+      <w:proofErr w:type="spellEnd"/>
+      <w:r>
+        <w:rPr>
+          <w:rFonts w:ascii="Arial" w:eastAsia="Arial" w:hAnsi="Arial" w:cs="Arial"/>
+          <w:bCs/>
+        </w:rPr>
+        <w:t>-MM-dd’</w:t>
+      </w:r>
+      <w:r>
+        <w:rPr>
+          <w:rFonts w:ascii="Arial" w:eastAsia="Arial" w:hAnsi="Arial" w:cs="Arial"/>
+          <w:bCs/>
+        </w:rPr>
+        <w:t>)</w:t>
+      </w:r>
+      <w:r>
+        <w:rPr>
+          <w:rFonts w:ascii="Arial" w:eastAsia="Arial" w:hAnsi="Arial" w:cs="Arial"/>
+          <w:bCs/>
+        </w:rPr>
+        <w:t>}</w:t>
+      </w:r>
+      <w:r>
+        <w:rPr>
+          <w:rFonts w:ascii="Arial" w:hAnsi="Arial" w:cs="Arial"/>
+          <w:b/>
+          <w:bCs/>
+        </w:rPr>
+        <w:t>&gt;&gt;</w:t>
+      </w:r>
+      <w:r>
+        <w:rPr>
+          <w:rFonts w:ascii="Arial" w:hAnsi="Arial" w:cs="Arial"/>
+          <w:b/>
+          <w:bCs/>
+        </w:rPr>
+        <w:t>.</w:t>
+      </w:r>
+      <w:r>
+        <w:rPr>
+          <w:rFonts w:ascii="Arial" w:hAnsi="Arial" w:cs="Arial"/>
+        </w:rPr>
+        <w:t xml:space="preserve"> </w:t>
+      </w:r>
+      <w:r>
+        <w:rPr>
+          <w:rFonts w:ascii="Arial" w:hAnsi="Arial" w:cs="Arial"/>
+        </w:rPr>
+        <w:t>The time estimate is</w:t>
+      </w:r>
+      <w:r>
+        <w:rPr>
+          <w:rFonts w:ascii="Arial" w:hAnsi="Arial" w:cs="Arial"/>
+        </w:rPr>
+        <w:t xml:space="preserve"> </w:t>
+      </w:r>
+      <w:r>
+        <w:rPr>
+          <w:rFonts w:ascii="Arial" w:hAnsi="Arial" w:cs="Arial"/>
+          <w:b/>
+          <w:bCs/>
+          <w:lang w:val="en-US"/>
+        </w:rPr>
         <w:t>&lt;&lt;</w:t>
       </w:r>
-      <w:r>
-        <w:rPr>
-          <w:rFonts w:ascii="Arial" w:eastAsia="Arial" w:hAnsi="Arial" w:cs="Arial"/>
-          <w:bCs/>
-        </w:rPr>
-        <w:t>{dateFormat(</w:t>
-      </w:r>
-      <w:r>
-        <w:rPr>
-          <w:rFonts w:ascii="Arial" w:hAnsi="Arial" w:cs="Arial"/>
-          <w:lang w:val="en-US"/>
-        </w:rPr>
-        <w:t>fastTrackHearingTime.dateFrom</w:t>
-      </w:r>
-      <w:r>
-        <w:rPr>
-          <w:rFonts w:ascii="Arial" w:eastAsia="Arial" w:hAnsi="Arial" w:cs="Arial"/>
-          <w:bCs/>
-        </w:rPr>
-        <w:t>, ‘dd MMMM yyyy’, ‘yyyy-MM-dd’</w:t>
-      </w:r>
-      <w:r>
-        <w:rPr>
-          <w:rFonts w:ascii="Arial" w:eastAsia="Arial" w:hAnsi="Arial" w:cs="Arial"/>
-          <w:bCs/>
-        </w:rPr>
-        <w:t>)</w:t>
-      </w:r>
-      <w:r>
-        <w:rPr>
-          <w:rFonts w:ascii="Arial" w:eastAsia="Arial" w:hAnsi="Arial" w:cs="Arial"/>
-          <w:bCs/>
-        </w:rPr>
-        <w:t>}</w:t>
-      </w:r>
-      <w:r>
-        <w:rPr>
-          <w:rFonts w:ascii="Arial" w:hAnsi="Arial" w:cs="Arial"/>
-          <w:b/>
-          <w:bCs/>
+      <w:proofErr w:type="spellStart"/>
+      <w:r>
+        <w:rPr>
+          <w:rFonts w:ascii="Arial" w:hAnsi="Arial" w:cs="Arial"/>
+          <w:b/>
+          <w:bCs/>
+          <w:lang w:val="en-US"/>
+        </w:rPr>
+        <w:t>fastTrackHearingTimeEstimate</w:t>
+      </w:r>
+      <w:proofErr w:type="spellEnd"/>
+      <w:r>
+        <w:rPr>
+          <w:rFonts w:ascii="Arial" w:hAnsi="Arial" w:cs="Arial"/>
+          <w:b/>
+          <w:bCs/>
+          <w:lang w:val="en-US"/>
         </w:rPr>
         <w:t>&gt;&gt;</w:t>
-      </w:r>
-      <w:r>
-        <w:rPr>
-          <w:rFonts w:ascii="Arial" w:hAnsi="Arial" w:cs="Arial"/>
-          <w:b/>
-          <w:bCs/>
-        </w:rPr>
-        <w:t>.</w:t>
-      </w:r>
-      <w:r>
-        <w:rPr>
-          <w:rFonts w:ascii="Arial" w:hAnsi="Arial" w:cs="Arial"/>
-        </w:rPr>
-        <w:t xml:space="preserve"> </w:t>
-      </w:r>
-      <w:r>
-        <w:rPr>
-          <w:rFonts w:ascii="Arial" w:hAnsi="Arial" w:cs="Arial"/>
-        </w:rPr>
-        <w:t>The time estimate is</w:t>
-      </w:r>
-      <w:r>
-        <w:rPr>
-          <w:rFonts w:ascii="Arial" w:hAnsi="Arial" w:cs="Arial"/>
-        </w:rPr>
-        <w:t xml:space="preserve"> </w:t>
-      </w:r>
-      <w:r>
-        <w:rPr>
-          <w:rFonts w:ascii="Arial" w:hAnsi="Arial" w:cs="Arial"/>
-          <w:b/>
-          <w:bCs/>
-          <w:lang w:val="en-US"/>
-        </w:rPr>
-        <w:t>&lt;&lt;fastTrackHearingTimeEstimate&gt;&gt;</w:t>
       </w:r>
       <w:r>
         <w:rPr>
@@ -2845,7 +3623,21 @@
         <w:rPr>
           <w:rFonts w:ascii="Arial" w:hAnsi="Arial" w:cs="Arial"/>
         </w:rPr>
-        <w:t xml:space="preserve"> &lt;&lt;fastTrackTrialBundleTypeText&gt;&gt;</w:t>
+        <w:t xml:space="preserve"> &lt;&lt;</w:t>
+      </w:r>
+      <w:proofErr w:type="spellStart"/>
+      <w:r>
+        <w:rPr>
+          <w:rFonts w:ascii="Arial" w:hAnsi="Arial" w:cs="Arial"/>
+        </w:rPr>
+        <w:t>fastTrackTrialBundleTypeText</w:t>
+      </w:r>
+      <w:proofErr w:type="spellEnd"/>
+      <w:r>
+        <w:rPr>
+          <w:rFonts w:ascii="Arial" w:hAnsi="Arial" w:cs="Arial"/>
+        </w:rPr>
+        <w:t>&gt;&gt;</w:t>
       </w:r>
     </w:p>
     <w:p>
@@ -2877,12 +3669,21 @@
         </w:rPr>
         <w:t>&lt;&lt;cs_{</w:t>
       </w:r>
-      <w:r>
-        <w:rPr>
-          <w:rFonts w:ascii="Arial" w:hAnsi="Arial" w:cs="Arial"/>
-          <w:lang w:val="en-US"/>
-        </w:rPr>
-        <w:t>fastTrackMethodToggle=true}&gt;&gt;</w:t>
+      <w:proofErr w:type="spellStart"/>
+      <w:r>
+        <w:rPr>
+          <w:rFonts w:ascii="Arial" w:hAnsi="Arial" w:cs="Arial"/>
+          <w:lang w:val="en-US"/>
+        </w:rPr>
+        <w:t>fastTrackMethodToggle</w:t>
+      </w:r>
+      <w:proofErr w:type="spellEnd"/>
+      <w:r>
+        <w:rPr>
+          <w:rFonts w:ascii="Arial" w:hAnsi="Arial" w:cs="Arial"/>
+          <w:lang w:val="en-US"/>
+        </w:rPr>
+        <w:t>=true}&gt;&gt;</w:t>
       </w:r>
     </w:p>
     <w:p>
@@ -2921,6 +3722,7 @@
         </w:rPr>
         <w:t>&lt;&lt;cs_{</w:t>
       </w:r>
+      <w:proofErr w:type="spellStart"/>
       <w:r>
         <w:rPr>
           <w:rFonts w:ascii="Arial" w:hAnsi="Arial" w:cs="Arial"/>
@@ -2933,8 +3735,17 @@
           <w:rFonts w:ascii="Arial" w:hAnsi="Arial" w:cs="Arial"/>
           <w:lang w:val="en-US"/>
         </w:rPr>
-        <w:t>Method=’</w:t>
-      </w:r>
+        <w:t>Method</w:t>
+      </w:r>
+      <w:proofErr w:type="spellEnd"/>
+      <w:r>
+        <w:rPr>
+          <w:rFonts w:ascii="Arial" w:hAnsi="Arial" w:cs="Arial"/>
+          <w:lang w:val="en-US"/>
+        </w:rPr>
+        <w:t>=’</w:t>
+      </w:r>
+      <w:proofErr w:type="spellStart"/>
       <w:r>
         <w:rPr>
           <w:rFonts w:ascii="Arial" w:hAnsi="Arial" w:cs="Arial"/>
@@ -2947,7 +3758,15 @@
           <w:rFonts w:ascii="Arial" w:hAnsi="Arial" w:cs="Arial"/>
           <w:lang w:val="en-US"/>
         </w:rPr>
-        <w:t>MethodInPerson’}&gt;&gt;</w:t>
+        <w:t>MethodInPerson</w:t>
+      </w:r>
+      <w:proofErr w:type="spellEnd"/>
+      <w:r>
+        <w:rPr>
+          <w:rFonts w:ascii="Arial" w:hAnsi="Arial" w:cs="Arial"/>
+          <w:lang w:val="en-US"/>
+        </w:rPr>
+        <w:t>’}&gt;&gt;</w:t>
       </w:r>
     </w:p>
     <w:p>
@@ -2970,57 +3789,37 @@
           <w:rFonts w:ascii="Arial" w:eastAsia="Times New Roman" w:hAnsi="Arial" w:cs="Arial"/>
           <w:lang w:eastAsia="en-GB"/>
         </w:rPr>
-        <w:t xml:space="preserve">This hearing will take place </w:t>
-      </w:r>
-      <w:r>
-        <w:rPr>
-          <w:rFonts w:ascii="Arial" w:eastAsia="Times New Roman" w:hAnsi="Arial" w:cs="Arial"/>
-          <w:b/>
-          <w:bCs/>
-          <w:lang w:eastAsia="en-GB"/>
-        </w:rPr>
-        <w:t>&lt;&lt;</w:t>
-      </w:r>
-      <w:r>
-        <w:rPr>
-          <w:rFonts w:ascii="Arial" w:eastAsia="Times New Roman" w:hAnsi="Arial" w:cs="Arial"/>
-          <w:b/>
-          <w:bCs/>
-          <w:lang w:eastAsia="en-GB"/>
-        </w:rPr>
-        <w:t>hearingLocation</w:t>
-      </w:r>
-      <w:r>
-        <w:rPr>
-          <w:rFonts w:ascii="Arial" w:eastAsia="Times New Roman" w:hAnsi="Arial" w:cs="Arial"/>
-          <w:b/>
-          <w:bCs/>
-          <w:lang w:eastAsia="en-GB"/>
-        </w:rPr>
-        <w:t>&gt;&gt;</w:t>
+        <w:t xml:space="preserve">This hearing will </w:t>
       </w:r>
       <w:r>
         <w:rPr>
           <w:rFonts w:ascii="Arial" w:eastAsia="Times New Roman" w:hAnsi="Arial" w:cs="Arial"/>
           <w:lang w:eastAsia="en-GB"/>
         </w:rPr>
-        <w:t xml:space="preserve"> </w:t>
+        <w:t xml:space="preserve">be in </w:t>
+      </w:r>
+      <w:r>
+        <w:rPr>
+          <w:rFonts w:ascii="Arial" w:eastAsia="Times New Roman" w:hAnsi="Arial" w:cs="Arial"/>
+          <w:b/>
+          <w:bCs/>
+          <w:lang w:eastAsia="en-GB"/>
+        </w:rPr>
+        <w:t>person</w:t>
       </w:r>
       <w:r>
         <w:rPr>
           <w:rFonts w:ascii="Arial" w:eastAsia="Times New Roman" w:hAnsi="Arial" w:cs="Arial"/>
           <w:lang w:eastAsia="en-GB"/>
         </w:rPr>
-        <w:t xml:space="preserve">and will be </w:t>
+        <w:t xml:space="preserve">, </w:t>
       </w:r>
       <w:r>
         <w:rPr>
           <w:rFonts w:ascii="Arial" w:eastAsia="Times New Roman" w:hAnsi="Arial" w:cs="Arial"/>
-          <w:b/>
-          <w:bCs/>
           <w:lang w:eastAsia="en-GB"/>
         </w:rPr>
-        <w:t>in person</w:t>
+        <w:t>further details will be provided in your hearing notice</w:t>
       </w:r>
       <w:r>
         <w:rPr>
@@ -3063,6 +3862,7 @@
         </w:rPr>
         <w:t>&lt;&lt;cs_{</w:t>
       </w:r>
+      <w:proofErr w:type="spellStart"/>
       <w:r>
         <w:rPr>
           <w:rFonts w:ascii="Arial" w:hAnsi="Arial" w:cs="Arial"/>
@@ -3075,8 +3875,17 @@
           <w:rFonts w:ascii="Arial" w:hAnsi="Arial" w:cs="Arial"/>
           <w:lang w:val="en-US"/>
         </w:rPr>
-        <w:t>Method=’</w:t>
-      </w:r>
+        <w:t>Method</w:t>
+      </w:r>
+      <w:proofErr w:type="spellEnd"/>
+      <w:r>
+        <w:rPr>
+          <w:rFonts w:ascii="Arial" w:hAnsi="Arial" w:cs="Arial"/>
+          <w:lang w:val="en-US"/>
+        </w:rPr>
+        <w:t>=’</w:t>
+      </w:r>
+      <w:proofErr w:type="spellStart"/>
       <w:r>
         <w:rPr>
           <w:rFonts w:ascii="Arial" w:hAnsi="Arial" w:cs="Arial"/>
@@ -3089,7 +3898,15 @@
           <w:rFonts w:ascii="Arial" w:hAnsi="Arial" w:cs="Arial"/>
           <w:lang w:val="en-US"/>
         </w:rPr>
-        <w:t>MethodTelephoneHearing’}&gt;&gt;</w:t>
+        <w:t>MethodTelephoneHearing</w:t>
+      </w:r>
+      <w:proofErr w:type="spellEnd"/>
+      <w:r>
+        <w:rPr>
+          <w:rFonts w:ascii="Arial" w:hAnsi="Arial" w:cs="Arial"/>
+          <w:lang w:val="en-US"/>
+        </w:rPr>
+        <w:t>’}&gt;&gt;</w:t>
       </w:r>
     </w:p>
     <w:p>
@@ -3186,6 +4003,7 @@
         </w:rPr>
         <w:t>&lt;&lt;cs_{</w:t>
       </w:r>
+      <w:proofErr w:type="spellStart"/>
       <w:r>
         <w:rPr>
           <w:rFonts w:ascii="Arial" w:hAnsi="Arial" w:cs="Arial"/>
@@ -3198,8 +4016,17 @@
           <w:rFonts w:ascii="Arial" w:hAnsi="Arial" w:cs="Arial"/>
           <w:lang w:val="en-US"/>
         </w:rPr>
-        <w:t>Method=’</w:t>
-      </w:r>
+        <w:t>Method</w:t>
+      </w:r>
+      <w:proofErr w:type="spellEnd"/>
+      <w:r>
+        <w:rPr>
+          <w:rFonts w:ascii="Arial" w:hAnsi="Arial" w:cs="Arial"/>
+          <w:lang w:val="en-US"/>
+        </w:rPr>
+        <w:t>=’</w:t>
+      </w:r>
+      <w:proofErr w:type="spellStart"/>
       <w:r>
         <w:rPr>
           <w:rFonts w:ascii="Arial" w:hAnsi="Arial" w:cs="Arial"/>
@@ -3212,7 +4039,15 @@
           <w:rFonts w:ascii="Arial" w:hAnsi="Arial" w:cs="Arial"/>
           <w:lang w:val="en-US"/>
         </w:rPr>
-        <w:t>MethodVideoConferenceHearing’}&gt;&gt;</w:t>
+        <w:t>MethodVideoConferenceHearing</w:t>
+      </w:r>
+      <w:proofErr w:type="spellEnd"/>
+      <w:r>
+        <w:rPr>
+          <w:rFonts w:ascii="Arial" w:hAnsi="Arial" w:cs="Arial"/>
+          <w:lang w:val="en-US"/>
+        </w:rPr>
+        <w:t>’}&gt;&gt;</w:t>
       </w:r>
     </w:p>
     <w:p>
@@ -3320,12 +4155,21 @@
         </w:rPr>
         <w:t>&lt;&lt;cs_{</w:t>
       </w:r>
-      <w:r>
-        <w:rPr>
-          <w:rFonts w:ascii="Arial" w:hAnsi="Arial" w:cs="Arial"/>
-          <w:lang w:val="en-US"/>
-        </w:rPr>
-        <w:t>hasBuildingDispute=true}&gt;&gt;</w:t>
+      <w:proofErr w:type="spellStart"/>
+      <w:r>
+        <w:rPr>
+          <w:rFonts w:ascii="Arial" w:hAnsi="Arial" w:cs="Arial"/>
+          <w:lang w:val="en-US"/>
+        </w:rPr>
+        <w:t>hasBuildingDispute</w:t>
+      </w:r>
+      <w:proofErr w:type="spellEnd"/>
+      <w:r>
+        <w:rPr>
+          <w:rFonts w:ascii="Arial" w:hAnsi="Arial" w:cs="Arial"/>
+          <w:lang w:val="en-US"/>
+        </w:rPr>
+        <w:t>=true}&gt;&gt;</w:t>
       </w:r>
     </w:p>
     <w:p>
@@ -3480,14 +4324,40 @@
           <w:b/>
           <w:bCs/>
         </w:rPr>
-        <w:t>&lt;&lt;</w:t>
-      </w:r>
-      <w:r>
-        <w:rPr>
-          <w:rFonts w:ascii="Arial" w:eastAsia="Arial" w:hAnsi="Arial" w:cs="Arial"/>
-          <w:bCs/>
-        </w:rPr>
-        <w:t>{dateFormat(</w:t>
+        <w:t>&lt;</w:t>
+      </w:r>
+      <w:proofErr w:type="gramStart"/>
+      <w:r>
+        <w:rPr>
+          <w:rFonts w:ascii="Arial" w:hAnsi="Arial" w:cs="Arial"/>
+          <w:b/>
+          <w:bCs/>
+        </w:rPr>
+        <w:t>&lt;</w:t>
+      </w:r>
+      <w:r>
+        <w:rPr>
+          <w:rFonts w:ascii="Arial" w:eastAsia="Arial" w:hAnsi="Arial" w:cs="Arial"/>
+          <w:bCs/>
+        </w:rPr>
+        <w:t>{</w:t>
+      </w:r>
+      <w:proofErr w:type="spellStart"/>
+      <w:proofErr w:type="gramEnd"/>
+      <w:r>
+        <w:rPr>
+          <w:rFonts w:ascii="Arial" w:eastAsia="Arial" w:hAnsi="Arial" w:cs="Arial"/>
+          <w:bCs/>
+        </w:rPr>
+        <w:t>dateFormat</w:t>
+      </w:r>
+      <w:proofErr w:type="spellEnd"/>
+      <w:r>
+        <w:rPr>
+          <w:rFonts w:ascii="Arial" w:eastAsia="Arial" w:hAnsi="Arial" w:cs="Arial"/>
+          <w:bCs/>
+        </w:rPr>
+        <w:t>(</w:t>
       </w:r>
       <w:r>
         <w:rPr>
@@ -3515,7 +4385,39 @@
           <w:rFonts w:ascii="Arial" w:eastAsia="Arial" w:hAnsi="Arial" w:cs="Arial"/>
           <w:bCs/>
         </w:rPr>
-        <w:t>, ‘dd MMMM yyyy’, ‘yyyy-MM-dd’</w:t>
+        <w:t xml:space="preserve">, ‘dd MMMM </w:t>
+      </w:r>
+      <w:proofErr w:type="spellStart"/>
+      <w:r>
+        <w:rPr>
+          <w:rFonts w:ascii="Arial" w:eastAsia="Arial" w:hAnsi="Arial" w:cs="Arial"/>
+          <w:bCs/>
+        </w:rPr>
+        <w:t>yyyy</w:t>
+      </w:r>
+      <w:proofErr w:type="spellEnd"/>
+      <w:r>
+        <w:rPr>
+          <w:rFonts w:ascii="Arial" w:eastAsia="Arial" w:hAnsi="Arial" w:cs="Arial"/>
+          <w:bCs/>
+        </w:rPr>
+        <w:t>’, ‘</w:t>
+      </w:r>
+      <w:proofErr w:type="spellStart"/>
+      <w:r>
+        <w:rPr>
+          <w:rFonts w:ascii="Arial" w:eastAsia="Arial" w:hAnsi="Arial" w:cs="Arial"/>
+          <w:bCs/>
+        </w:rPr>
+        <w:t>yyyy</w:t>
+      </w:r>
+      <w:proofErr w:type="spellEnd"/>
+      <w:r>
+        <w:rPr>
+          <w:rFonts w:ascii="Arial" w:eastAsia="Arial" w:hAnsi="Arial" w:cs="Arial"/>
+          <w:bCs/>
+        </w:rPr>
+        <w:t>-MM-dd’</w:t>
       </w:r>
       <w:r>
         <w:rPr>
@@ -3595,14 +4497,40 @@
           <w:b/>
           <w:bCs/>
         </w:rPr>
-        <w:t>&lt;&lt;</w:t>
-      </w:r>
-      <w:r>
-        <w:rPr>
-          <w:rFonts w:ascii="Arial" w:eastAsia="Arial" w:hAnsi="Arial" w:cs="Arial"/>
-          <w:bCs/>
-        </w:rPr>
-        <w:t>{dateFormat(</w:t>
+        <w:t>&lt;</w:t>
+      </w:r>
+      <w:proofErr w:type="gramStart"/>
+      <w:r>
+        <w:rPr>
+          <w:rFonts w:ascii="Arial" w:hAnsi="Arial" w:cs="Arial"/>
+          <w:b/>
+          <w:bCs/>
+        </w:rPr>
+        <w:t>&lt;</w:t>
+      </w:r>
+      <w:r>
+        <w:rPr>
+          <w:rFonts w:ascii="Arial" w:eastAsia="Arial" w:hAnsi="Arial" w:cs="Arial"/>
+          <w:bCs/>
+        </w:rPr>
+        <w:t>{</w:t>
+      </w:r>
+      <w:proofErr w:type="spellStart"/>
+      <w:proofErr w:type="gramEnd"/>
+      <w:r>
+        <w:rPr>
+          <w:rFonts w:ascii="Arial" w:eastAsia="Arial" w:hAnsi="Arial" w:cs="Arial"/>
+          <w:bCs/>
+        </w:rPr>
+        <w:t>dateFormat</w:t>
+      </w:r>
+      <w:proofErr w:type="spellEnd"/>
+      <w:r>
+        <w:rPr>
+          <w:rFonts w:ascii="Arial" w:eastAsia="Arial" w:hAnsi="Arial" w:cs="Arial"/>
+          <w:bCs/>
+        </w:rPr>
+        <w:t>(</w:t>
       </w:r>
       <w:r>
         <w:rPr>
@@ -3637,7 +4565,39 @@
           <w:rFonts w:ascii="Arial" w:eastAsia="Arial" w:hAnsi="Arial" w:cs="Arial"/>
           <w:bCs/>
         </w:rPr>
-        <w:t>, ‘dd MMMM yyyy’, ‘yyyy-MM-dd’</w:t>
+        <w:t xml:space="preserve">, ‘dd MMMM </w:t>
+      </w:r>
+      <w:proofErr w:type="spellStart"/>
+      <w:r>
+        <w:rPr>
+          <w:rFonts w:ascii="Arial" w:eastAsia="Arial" w:hAnsi="Arial" w:cs="Arial"/>
+          <w:bCs/>
+        </w:rPr>
+        <w:t>yyyy</w:t>
+      </w:r>
+      <w:proofErr w:type="spellEnd"/>
+      <w:r>
+        <w:rPr>
+          <w:rFonts w:ascii="Arial" w:eastAsia="Arial" w:hAnsi="Arial" w:cs="Arial"/>
+          <w:bCs/>
+        </w:rPr>
+        <w:t>’, ‘</w:t>
+      </w:r>
+      <w:proofErr w:type="spellStart"/>
+      <w:r>
+        <w:rPr>
+          <w:rFonts w:ascii="Arial" w:eastAsia="Arial" w:hAnsi="Arial" w:cs="Arial"/>
+          <w:bCs/>
+        </w:rPr>
+        <w:t>yyyy</w:t>
+      </w:r>
+      <w:proofErr w:type="spellEnd"/>
+      <w:r>
+        <w:rPr>
+          <w:rFonts w:ascii="Arial" w:eastAsia="Arial" w:hAnsi="Arial" w:cs="Arial"/>
+          <w:bCs/>
+        </w:rPr>
+        <w:t>-MM-dd’</w:t>
       </w:r>
       <w:r>
         <w:rPr>
@@ -3697,12 +4657,21 @@
         </w:rPr>
         <w:t>&lt;&lt;cs_{</w:t>
       </w:r>
-      <w:r>
-        <w:rPr>
-          <w:rFonts w:ascii="Arial" w:hAnsi="Arial" w:cs="Arial"/>
-          <w:lang w:val="en-US"/>
-        </w:rPr>
-        <w:t>hasClinicalNegligence=true</w:t>
+      <w:proofErr w:type="spellStart"/>
+      <w:r>
+        <w:rPr>
+          <w:rFonts w:ascii="Arial" w:hAnsi="Arial" w:cs="Arial"/>
+          <w:lang w:val="en-US"/>
+        </w:rPr>
+        <w:t>hasClinicalNegligence</w:t>
+      </w:r>
+      <w:proofErr w:type="spellEnd"/>
+      <w:r>
+        <w:rPr>
+          <w:rFonts w:ascii="Arial" w:hAnsi="Arial" w:cs="Arial"/>
+          <w:lang w:val="en-US"/>
+        </w:rPr>
+        <w:t>=true</w:t>
       </w:r>
       <w:r>
         <w:rPr>
@@ -3919,12 +4888,21 @@
         </w:rPr>
         <w:t>&lt;&lt;cs_{</w:t>
       </w:r>
-      <w:r>
-        <w:rPr>
-          <w:rFonts w:ascii="Arial" w:hAnsi="Arial" w:cs="Arial"/>
-          <w:lang w:val="en-US"/>
-        </w:rPr>
-        <w:t>hasCreditHire=true</w:t>
+      <w:proofErr w:type="spellStart"/>
+      <w:r>
+        <w:rPr>
+          <w:rFonts w:ascii="Arial" w:hAnsi="Arial" w:cs="Arial"/>
+          <w:lang w:val="en-US"/>
+        </w:rPr>
+        <w:t>hasCreditHire</w:t>
+      </w:r>
+      <w:proofErr w:type="spellEnd"/>
+      <w:r>
+        <w:rPr>
+          <w:rFonts w:ascii="Arial" w:hAnsi="Arial" w:cs="Arial"/>
+          <w:lang w:val="en-US"/>
+        </w:rPr>
+        <w:t>=true</w:t>
       </w:r>
       <w:r>
         <w:rPr>
@@ -4057,14 +5035,40 @@
           <w:b/>
           <w:bCs/>
         </w:rPr>
-        <w:t>&lt;&lt;</w:t>
-      </w:r>
-      <w:r>
-        <w:rPr>
-          <w:rFonts w:ascii="Arial" w:eastAsia="Arial" w:hAnsi="Arial" w:cs="Arial"/>
-          <w:bCs/>
-        </w:rPr>
-        <w:t>{dateFormat(</w:t>
+        <w:t>&lt;</w:t>
+      </w:r>
+      <w:proofErr w:type="gramStart"/>
+      <w:r>
+        <w:rPr>
+          <w:rFonts w:ascii="Arial" w:hAnsi="Arial" w:cs="Arial"/>
+          <w:b/>
+          <w:bCs/>
+        </w:rPr>
+        <w:t>&lt;</w:t>
+      </w:r>
+      <w:r>
+        <w:rPr>
+          <w:rFonts w:ascii="Arial" w:eastAsia="Arial" w:hAnsi="Arial" w:cs="Arial"/>
+          <w:bCs/>
+        </w:rPr>
+        <w:t>{</w:t>
+      </w:r>
+      <w:proofErr w:type="spellStart"/>
+      <w:proofErr w:type="gramEnd"/>
+      <w:r>
+        <w:rPr>
+          <w:rFonts w:ascii="Arial" w:eastAsia="Arial" w:hAnsi="Arial" w:cs="Arial"/>
+          <w:bCs/>
+        </w:rPr>
+        <w:t>dateFormat</w:t>
+      </w:r>
+      <w:proofErr w:type="spellEnd"/>
+      <w:r>
+        <w:rPr>
+          <w:rFonts w:ascii="Arial" w:eastAsia="Arial" w:hAnsi="Arial" w:cs="Arial"/>
+          <w:bCs/>
+        </w:rPr>
+        <w:t>(</w:t>
       </w:r>
       <w:r>
         <w:rPr>
@@ -4092,7 +5096,39 @@
           <w:rFonts w:ascii="Arial" w:eastAsia="Arial" w:hAnsi="Arial" w:cs="Arial"/>
           <w:bCs/>
         </w:rPr>
-        <w:t>, ‘dd MMMM yyyy’, ‘yyyy-MM-dd’</w:t>
+        <w:t xml:space="preserve">, ‘dd MMMM </w:t>
+      </w:r>
+      <w:proofErr w:type="spellStart"/>
+      <w:r>
+        <w:rPr>
+          <w:rFonts w:ascii="Arial" w:eastAsia="Arial" w:hAnsi="Arial" w:cs="Arial"/>
+          <w:bCs/>
+        </w:rPr>
+        <w:t>yyyy</w:t>
+      </w:r>
+      <w:proofErr w:type="spellEnd"/>
+      <w:r>
+        <w:rPr>
+          <w:rFonts w:ascii="Arial" w:eastAsia="Arial" w:hAnsi="Arial" w:cs="Arial"/>
+          <w:bCs/>
+        </w:rPr>
+        <w:t>’, ‘</w:t>
+      </w:r>
+      <w:proofErr w:type="spellStart"/>
+      <w:r>
+        <w:rPr>
+          <w:rFonts w:ascii="Arial" w:eastAsia="Arial" w:hAnsi="Arial" w:cs="Arial"/>
+          <w:bCs/>
+        </w:rPr>
+        <w:t>yyyy</w:t>
+      </w:r>
+      <w:proofErr w:type="spellEnd"/>
+      <w:r>
+        <w:rPr>
+          <w:rFonts w:ascii="Arial" w:eastAsia="Arial" w:hAnsi="Arial" w:cs="Arial"/>
+          <w:bCs/>
+        </w:rPr>
+        <w:t>-MM-dd’</w:t>
       </w:r>
       <w:r>
         <w:rPr>
@@ -4184,14 +5220,353 @@
           <w:b/>
           <w:bCs/>
         </w:rPr>
+        <w:t>&lt;</w:t>
+      </w:r>
+      <w:proofErr w:type="gramStart"/>
+      <w:r>
+        <w:rPr>
+          <w:rFonts w:ascii="Arial" w:hAnsi="Arial" w:cs="Arial"/>
+          <w:b/>
+          <w:bCs/>
+        </w:rPr>
+        <w:t>&lt;</w:t>
+      </w:r>
+      <w:r>
+        <w:rPr>
+          <w:rFonts w:ascii="Arial" w:eastAsia="Arial" w:hAnsi="Arial" w:cs="Arial"/>
+          <w:bCs/>
+        </w:rPr>
+        <w:t>{</w:t>
+      </w:r>
+      <w:proofErr w:type="spellStart"/>
+      <w:proofErr w:type="gramEnd"/>
+      <w:r>
+        <w:rPr>
+          <w:rFonts w:ascii="Arial" w:eastAsia="Arial" w:hAnsi="Arial" w:cs="Arial"/>
+          <w:bCs/>
+        </w:rPr>
+        <w:t>dateFormat</w:t>
+      </w:r>
+      <w:proofErr w:type="spellEnd"/>
+      <w:r>
+        <w:rPr>
+          <w:rFonts w:ascii="Arial" w:eastAsia="Arial" w:hAnsi="Arial" w:cs="Arial"/>
+          <w:bCs/>
+        </w:rPr>
+        <w:t>(</w:t>
+      </w:r>
+      <w:r>
+        <w:rPr>
+          <w:rFonts w:ascii="Arial" w:hAnsi="Arial" w:cs="Arial"/>
+          <w:lang w:val="en-US"/>
+        </w:rPr>
+        <w:t>fastTrackCreditHire</w:t>
+      </w:r>
+      <w:r>
+        <w:rPr>
+          <w:rFonts w:ascii="Arial" w:hAnsi="Arial" w:cs="Arial"/>
+          <w:lang w:val="en-US"/>
+        </w:rPr>
+        <w:t>.</w:t>
+      </w:r>
+      <w:r>
+        <w:rPr>
+          <w:rFonts w:ascii="Arial" w:hAnsi="Arial" w:cs="Arial"/>
+          <w:lang w:val="en-US"/>
+        </w:rPr>
+        <w:t>date</w:t>
+      </w:r>
+      <w:r>
+        <w:rPr>
+          <w:rFonts w:ascii="Arial" w:hAnsi="Arial" w:cs="Arial"/>
+          <w:lang w:val="en-US"/>
+        </w:rPr>
+        <w:t>2</w:t>
+      </w:r>
+      <w:r>
+        <w:rPr>
+          <w:rFonts w:ascii="Arial" w:eastAsia="Arial" w:hAnsi="Arial" w:cs="Arial"/>
+          <w:bCs/>
+        </w:rPr>
+        <w:t xml:space="preserve">, ‘dd MMMM </w:t>
+      </w:r>
+      <w:proofErr w:type="spellStart"/>
+      <w:r>
+        <w:rPr>
+          <w:rFonts w:ascii="Arial" w:eastAsia="Arial" w:hAnsi="Arial" w:cs="Arial"/>
+          <w:bCs/>
+        </w:rPr>
+        <w:t>yyyy</w:t>
+      </w:r>
+      <w:proofErr w:type="spellEnd"/>
+      <w:r>
+        <w:rPr>
+          <w:rFonts w:ascii="Arial" w:eastAsia="Arial" w:hAnsi="Arial" w:cs="Arial"/>
+          <w:bCs/>
+        </w:rPr>
+        <w:t>’, ‘</w:t>
+      </w:r>
+      <w:proofErr w:type="spellStart"/>
+      <w:r>
+        <w:rPr>
+          <w:rFonts w:ascii="Arial" w:eastAsia="Arial" w:hAnsi="Arial" w:cs="Arial"/>
+          <w:bCs/>
+        </w:rPr>
+        <w:t>yyyy</w:t>
+      </w:r>
+      <w:proofErr w:type="spellEnd"/>
+      <w:r>
+        <w:rPr>
+          <w:rFonts w:ascii="Arial" w:eastAsia="Arial" w:hAnsi="Arial" w:cs="Arial"/>
+          <w:bCs/>
+        </w:rPr>
+        <w:t>-MM-dd’</w:t>
+      </w:r>
+      <w:r>
+        <w:rPr>
+          <w:rFonts w:ascii="Arial" w:eastAsia="Arial" w:hAnsi="Arial" w:cs="Arial"/>
+          <w:bCs/>
+        </w:rPr>
+        <w:t>)</w:t>
+      </w:r>
+      <w:r>
+        <w:rPr>
+          <w:rFonts w:ascii="Arial" w:eastAsia="Arial" w:hAnsi="Arial" w:cs="Arial"/>
+          <w:bCs/>
+        </w:rPr>
+        <w:t>}</w:t>
+      </w:r>
+      <w:r>
+        <w:rPr>
+          <w:rFonts w:ascii="Arial" w:hAnsi="Arial" w:cs="Arial"/>
+          <w:b/>
+          <w:bCs/>
+        </w:rPr>
+        <w:t>&gt;&gt;</w:t>
+      </w:r>
+      <w:r>
+        <w:rPr>
+          <w:rFonts w:ascii="Arial" w:hAnsi="Arial" w:cs="Arial"/>
+        </w:rPr>
+        <w:t>.</w:t>
+      </w:r>
+      <w:r>
+        <w:rPr>
+          <w:rFonts w:ascii="Arial" w:hAnsi="Arial" w:cs="Arial"/>
+        </w:rPr>
+        <w:t xml:space="preserve"> &lt;&lt;</w:t>
+      </w:r>
+      <w:r>
+        <w:rPr>
+          <w:rFonts w:ascii="Arial" w:hAnsi="Arial" w:cs="Arial"/>
+          <w:lang w:val="en-US"/>
+        </w:rPr>
+        <w:t>fastTrackCreditHire.input5</w:t>
+      </w:r>
+      <w:r>
+        <w:rPr>
+          <w:rFonts w:ascii="Arial" w:hAnsi="Arial" w:cs="Arial"/>
+        </w:rPr>
+        <w:t>&gt;&gt; &lt;&lt;</w:t>
+      </w:r>
+      <w:r>
+        <w:rPr>
+          <w:rFonts w:ascii="Arial" w:hAnsi="Arial" w:cs="Arial"/>
+          <w:lang w:val="en-US"/>
+        </w:rPr>
+        <w:t>fastTrackCreditHire.input6</w:t>
+      </w:r>
+      <w:r>
+        <w:rPr>
+          <w:rFonts w:ascii="Arial" w:hAnsi="Arial" w:cs="Arial"/>
+        </w:rPr>
+        <w:t>&gt;&gt;</w:t>
+      </w:r>
+      <w:r>
+        <w:rPr>
+          <w:rFonts w:ascii="Arial" w:hAnsi="Arial" w:cs="Arial"/>
+        </w:rPr>
+        <w:t xml:space="preserve"> </w:t>
+      </w:r>
+      <w:r>
+        <w:rPr>
+          <w:rFonts w:ascii="Arial" w:hAnsi="Arial" w:cs="Arial"/>
+          <w:b/>
+          <w:bCs/>
+        </w:rPr>
+        <w:t>&lt;</w:t>
+      </w:r>
+      <w:proofErr w:type="gramStart"/>
+      <w:r>
+        <w:rPr>
+          <w:rFonts w:ascii="Arial" w:hAnsi="Arial" w:cs="Arial"/>
+          <w:b/>
+          <w:bCs/>
+        </w:rPr>
+        <w:t>&lt;</w:t>
+      </w:r>
+      <w:r>
+        <w:rPr>
+          <w:rFonts w:ascii="Arial" w:eastAsia="Arial" w:hAnsi="Arial" w:cs="Arial"/>
+          <w:bCs/>
+        </w:rPr>
+        <w:t>{</w:t>
+      </w:r>
+      <w:proofErr w:type="spellStart"/>
+      <w:proofErr w:type="gramEnd"/>
+      <w:r>
+        <w:rPr>
+          <w:rFonts w:ascii="Arial" w:eastAsia="Arial" w:hAnsi="Arial" w:cs="Arial"/>
+          <w:bCs/>
+        </w:rPr>
+        <w:t>dateFormat</w:t>
+      </w:r>
+      <w:proofErr w:type="spellEnd"/>
+      <w:r>
+        <w:rPr>
+          <w:rFonts w:ascii="Arial" w:eastAsia="Arial" w:hAnsi="Arial" w:cs="Arial"/>
+          <w:bCs/>
+        </w:rPr>
+        <w:t>(</w:t>
+      </w:r>
+      <w:r>
+        <w:rPr>
+          <w:rFonts w:ascii="Arial" w:hAnsi="Arial" w:cs="Arial"/>
+          <w:lang w:val="en-US"/>
+        </w:rPr>
+        <w:t>fastTrackCreditHire</w:t>
+      </w:r>
+      <w:r>
+        <w:rPr>
+          <w:rFonts w:ascii="Arial" w:hAnsi="Arial" w:cs="Arial"/>
+          <w:lang w:val="en-US"/>
+        </w:rPr>
+        <w:t>.</w:t>
+      </w:r>
+      <w:r>
+        <w:rPr>
+          <w:rFonts w:ascii="Arial" w:hAnsi="Arial" w:cs="Arial"/>
+          <w:lang w:val="en-US"/>
+        </w:rPr>
+        <w:t>date</w:t>
+      </w:r>
+      <w:r>
+        <w:rPr>
+          <w:rFonts w:ascii="Arial" w:hAnsi="Arial" w:cs="Arial"/>
+          <w:lang w:val="en-US"/>
+        </w:rPr>
+        <w:t>3</w:t>
+      </w:r>
+      <w:r>
+        <w:rPr>
+          <w:rFonts w:ascii="Arial" w:eastAsia="Arial" w:hAnsi="Arial" w:cs="Arial"/>
+          <w:bCs/>
+        </w:rPr>
+        <w:t xml:space="preserve">, ‘dd MMMM </w:t>
+      </w:r>
+      <w:proofErr w:type="spellStart"/>
+      <w:r>
+        <w:rPr>
+          <w:rFonts w:ascii="Arial" w:eastAsia="Arial" w:hAnsi="Arial" w:cs="Arial"/>
+          <w:bCs/>
+        </w:rPr>
+        <w:t>yyyy</w:t>
+      </w:r>
+      <w:proofErr w:type="spellEnd"/>
+      <w:r>
+        <w:rPr>
+          <w:rFonts w:ascii="Arial" w:eastAsia="Arial" w:hAnsi="Arial" w:cs="Arial"/>
+          <w:bCs/>
+        </w:rPr>
+        <w:t>’, ‘</w:t>
+      </w:r>
+      <w:proofErr w:type="spellStart"/>
+      <w:r>
+        <w:rPr>
+          <w:rFonts w:ascii="Arial" w:eastAsia="Arial" w:hAnsi="Arial" w:cs="Arial"/>
+          <w:bCs/>
+        </w:rPr>
+        <w:t>yyyy</w:t>
+      </w:r>
+      <w:proofErr w:type="spellEnd"/>
+      <w:r>
+        <w:rPr>
+          <w:rFonts w:ascii="Arial" w:eastAsia="Arial" w:hAnsi="Arial" w:cs="Arial"/>
+          <w:bCs/>
+        </w:rPr>
+        <w:t>-MM-dd’</w:t>
+      </w:r>
+      <w:r>
+        <w:rPr>
+          <w:rFonts w:ascii="Arial" w:eastAsia="Arial" w:hAnsi="Arial" w:cs="Arial"/>
+          <w:bCs/>
+        </w:rPr>
+        <w:t>)</w:t>
+      </w:r>
+      <w:r>
+        <w:rPr>
+          <w:rFonts w:ascii="Arial" w:eastAsia="Arial" w:hAnsi="Arial" w:cs="Arial"/>
+          <w:bCs/>
+        </w:rPr>
+        <w:t>}</w:t>
+      </w:r>
+      <w:r>
+        <w:rPr>
+          <w:rFonts w:ascii="Arial" w:hAnsi="Arial" w:cs="Arial"/>
+          <w:b/>
+          <w:bCs/>
+        </w:rPr>
+        <w:t xml:space="preserve">&gt;&gt; </w:t>
+      </w:r>
+      <w:r>
+        <w:rPr>
+          <w:rFonts w:ascii="Arial" w:hAnsi="Arial" w:cs="Arial"/>
+        </w:rPr>
         <w:t>&lt;&lt;</w:t>
       </w:r>
       <w:r>
         <w:rPr>
-          <w:rFonts w:ascii="Arial" w:eastAsia="Arial" w:hAnsi="Arial" w:cs="Arial"/>
-          <w:bCs/>
-        </w:rPr>
-        <w:t>{dateFormat(</w:t>
+          <w:rFonts w:ascii="Arial" w:hAnsi="Arial" w:cs="Arial"/>
+          <w:lang w:val="en-US"/>
+        </w:rPr>
+        <w:t>fastTrackCreditHire.input7</w:t>
+      </w:r>
+      <w:r>
+        <w:rPr>
+          <w:rFonts w:ascii="Arial" w:hAnsi="Arial" w:cs="Arial"/>
+        </w:rPr>
+        <w:t xml:space="preserve">&gt;&gt; </w:t>
+      </w:r>
+      <w:r>
+        <w:rPr>
+          <w:rFonts w:ascii="Arial" w:hAnsi="Arial" w:cs="Arial"/>
+          <w:b/>
+          <w:bCs/>
+        </w:rPr>
+        <w:t>&lt;&lt;</w:t>
+      </w:r>
+      <w:r>
+        <w:rPr>
+          <w:rFonts w:ascii="Arial" w:eastAsia="Arial" w:hAnsi="Arial" w:cs="Arial"/>
+          <w:bCs/>
+        </w:rPr>
+        <w:t>{</w:t>
+      </w:r>
+      <w:proofErr w:type="spellStart"/>
+      <w:r>
+        <w:rPr>
+          <w:rFonts w:ascii="Arial" w:eastAsia="Arial" w:hAnsi="Arial" w:cs="Arial"/>
+          <w:bCs/>
+        </w:rPr>
+        <w:t>dateFormat</w:t>
+      </w:r>
+      <w:proofErr w:type="spellEnd"/>
+      <w:r>
+        <w:rPr>
+          <w:rFonts w:ascii="Arial" w:eastAsia="Arial" w:hAnsi="Arial" w:cs="Arial"/>
+          <w:bCs/>
+        </w:rPr>
+        <w:t>(</w:t>
       </w:r>
       <w:r>
         <w:rPr>
@@ -4219,122 +5594,6 @@
           <w:rFonts w:ascii="Arial" w:hAnsi="Arial" w:cs="Arial"/>
           <w:lang w:val="en-US"/>
         </w:rPr>
-        <w:t>2</w:t>
-      </w:r>
-      <w:r>
-        <w:rPr>
-          <w:rFonts w:ascii="Arial" w:eastAsia="Arial" w:hAnsi="Arial" w:cs="Arial"/>
-          <w:bCs/>
-        </w:rPr>
-        <w:t>, ‘dd MMMM yyyy’, ‘yyyy-MM-dd’</w:t>
-      </w:r>
-      <w:r>
-        <w:rPr>
-          <w:rFonts w:ascii="Arial" w:eastAsia="Arial" w:hAnsi="Arial" w:cs="Arial"/>
-          <w:bCs/>
-        </w:rPr>
-        <w:t>)</w:t>
-      </w:r>
-      <w:r>
-        <w:rPr>
-          <w:rFonts w:ascii="Arial" w:eastAsia="Arial" w:hAnsi="Arial" w:cs="Arial"/>
-          <w:bCs/>
-        </w:rPr>
-        <w:t>}</w:t>
-      </w:r>
-      <w:r>
-        <w:rPr>
-          <w:rFonts w:ascii="Arial" w:hAnsi="Arial" w:cs="Arial"/>
-          <w:b/>
-          <w:bCs/>
-        </w:rPr>
-        <w:t>&gt;&gt;</w:t>
-      </w:r>
-      <w:r>
-        <w:rPr>
-          <w:rFonts w:ascii="Arial" w:hAnsi="Arial" w:cs="Arial"/>
-        </w:rPr>
-        <w:t>.</w:t>
-      </w:r>
-      <w:r>
-        <w:rPr>
-          <w:rFonts w:ascii="Arial" w:hAnsi="Arial" w:cs="Arial"/>
-        </w:rPr>
-        <w:t xml:space="preserve"> &lt;&lt;</w:t>
-      </w:r>
-      <w:r>
-        <w:rPr>
-          <w:rFonts w:ascii="Arial" w:hAnsi="Arial" w:cs="Arial"/>
-          <w:lang w:val="en-US"/>
-        </w:rPr>
-        <w:t>fastTrackCreditHire.input5</w:t>
-      </w:r>
-      <w:r>
-        <w:rPr>
-          <w:rFonts w:ascii="Arial" w:hAnsi="Arial" w:cs="Arial"/>
-        </w:rPr>
-        <w:t>&gt;&gt; &lt;&lt;</w:t>
-      </w:r>
-      <w:r>
-        <w:rPr>
-          <w:rFonts w:ascii="Arial" w:hAnsi="Arial" w:cs="Arial"/>
-          <w:lang w:val="en-US"/>
-        </w:rPr>
-        <w:t>fastTrackCreditHire.input6</w:t>
-      </w:r>
-      <w:r>
-        <w:rPr>
-          <w:rFonts w:ascii="Arial" w:hAnsi="Arial" w:cs="Arial"/>
-        </w:rPr>
-        <w:t>&gt;&gt;</w:t>
-      </w:r>
-      <w:r>
-        <w:rPr>
-          <w:rFonts w:ascii="Arial" w:hAnsi="Arial" w:cs="Arial"/>
-        </w:rPr>
-        <w:t xml:space="preserve"> </w:t>
-      </w:r>
-      <w:r>
-        <w:rPr>
-          <w:rFonts w:ascii="Arial" w:hAnsi="Arial" w:cs="Arial"/>
-          <w:b/>
-          <w:bCs/>
-        </w:rPr>
-        <w:t>&lt;&lt;</w:t>
-      </w:r>
-      <w:r>
-        <w:rPr>
-          <w:rFonts w:ascii="Arial" w:eastAsia="Arial" w:hAnsi="Arial" w:cs="Arial"/>
-          <w:bCs/>
-        </w:rPr>
-        <w:t>{dateFormat(</w:t>
-      </w:r>
-      <w:r>
-        <w:rPr>
-          <w:rFonts w:ascii="Arial" w:hAnsi="Arial" w:cs="Arial"/>
-          <w:lang w:val="en-US"/>
-        </w:rPr>
-        <w:t>fastTrackCreditHire</w:t>
-      </w:r>
-      <w:r>
-        <w:rPr>
-          <w:rFonts w:ascii="Arial" w:hAnsi="Arial" w:cs="Arial"/>
-          <w:lang w:val="en-US"/>
-        </w:rPr>
-        <w:t>.</w:t>
-      </w:r>
-      <w:r>
-        <w:rPr>
-          <w:rFonts w:ascii="Arial" w:hAnsi="Arial" w:cs="Arial"/>
-          <w:lang w:val="en-US"/>
-        </w:rPr>
-        <w:t>date</w:t>
-      </w:r>
-      <w:r>
-        <w:rPr>
-          <w:rFonts w:ascii="Arial" w:hAnsi="Arial" w:cs="Arial"/>
-          <w:lang w:val="en-US"/>
-        </w:rPr>
         <w:t>3</w:t>
       </w:r>
       <w:r>
@@ -4342,98 +5601,39 @@
           <w:rFonts w:ascii="Arial" w:eastAsia="Arial" w:hAnsi="Arial" w:cs="Arial"/>
           <w:bCs/>
         </w:rPr>
-        <w:t>, ‘dd MMMM yyyy’, ‘yyyy-MM-dd’</w:t>
-      </w:r>
-      <w:r>
-        <w:rPr>
-          <w:rFonts w:ascii="Arial" w:eastAsia="Arial" w:hAnsi="Arial" w:cs="Arial"/>
-          <w:bCs/>
-        </w:rPr>
-        <w:t>)</w:t>
-      </w:r>
-      <w:r>
-        <w:rPr>
-          <w:rFonts w:ascii="Arial" w:eastAsia="Arial" w:hAnsi="Arial" w:cs="Arial"/>
-          <w:bCs/>
-        </w:rPr>
-        <w:t>}</w:t>
-      </w:r>
-      <w:r>
-        <w:rPr>
-          <w:rFonts w:ascii="Arial" w:hAnsi="Arial" w:cs="Arial"/>
-          <w:b/>
-          <w:bCs/>
-        </w:rPr>
-        <w:t xml:space="preserve">&gt;&gt; </w:t>
-      </w:r>
-      <w:r>
-        <w:rPr>
-          <w:rFonts w:ascii="Arial" w:hAnsi="Arial" w:cs="Arial"/>
-        </w:rPr>
-        <w:t>&lt;&lt;</w:t>
-      </w:r>
-      <w:r>
-        <w:rPr>
-          <w:rFonts w:ascii="Arial" w:hAnsi="Arial" w:cs="Arial"/>
-          <w:lang w:val="en-US"/>
-        </w:rPr>
-        <w:t>fastTrackCreditHire.input7</w:t>
-      </w:r>
-      <w:r>
-        <w:rPr>
-          <w:rFonts w:ascii="Arial" w:hAnsi="Arial" w:cs="Arial"/>
-        </w:rPr>
-        <w:t xml:space="preserve">&gt;&gt; </w:t>
-      </w:r>
-      <w:r>
-        <w:rPr>
-          <w:rFonts w:ascii="Arial" w:hAnsi="Arial" w:cs="Arial"/>
-          <w:b/>
-          <w:bCs/>
-        </w:rPr>
-        <w:t>&lt;&lt;</w:t>
-      </w:r>
-      <w:r>
-        <w:rPr>
-          <w:rFonts w:ascii="Arial" w:eastAsia="Arial" w:hAnsi="Arial" w:cs="Arial"/>
-          <w:bCs/>
-        </w:rPr>
-        <w:t>{dateFormat(</w:t>
-      </w:r>
-      <w:r>
-        <w:rPr>
-          <w:rFonts w:ascii="Arial" w:hAnsi="Arial" w:cs="Arial"/>
-          <w:lang w:val="en-US"/>
-        </w:rPr>
-        <w:t>fastTrackCreditHire</w:t>
-      </w:r>
-      <w:r>
-        <w:rPr>
-          <w:rFonts w:ascii="Arial" w:hAnsi="Arial" w:cs="Arial"/>
-          <w:lang w:val="en-US"/>
-        </w:rPr>
-        <w:t>.</w:t>
-      </w:r>
-      <w:r>
-        <w:rPr>
-          <w:rFonts w:ascii="Arial" w:hAnsi="Arial" w:cs="Arial"/>
-          <w:lang w:val="en-US"/>
-        </w:rPr>
-        <w:t>date</w:t>
-      </w:r>
-      <w:r>
-        <w:rPr>
-          <w:rFonts w:ascii="Arial" w:hAnsi="Arial" w:cs="Arial"/>
-          <w:lang w:val="en-US"/>
-        </w:rPr>
-        <w:t>3</w:t>
-      </w:r>
-      <w:r>
-        <w:rPr>
-          <w:rFonts w:ascii="Arial" w:eastAsia="Arial" w:hAnsi="Arial" w:cs="Arial"/>
-          <w:bCs/>
-        </w:rPr>
-        <w:t>, ‘dd MMMM yyyy’, ‘yyyy-MM-dd’</w:t>
+        <w:t xml:space="preserve">, ‘dd MMMM </w:t>
+      </w:r>
+      <w:proofErr w:type="spellStart"/>
+      <w:r>
+        <w:rPr>
+          <w:rFonts w:ascii="Arial" w:eastAsia="Arial" w:hAnsi="Arial" w:cs="Arial"/>
+          <w:bCs/>
+        </w:rPr>
+        <w:t>yyyy</w:t>
+      </w:r>
+      <w:proofErr w:type="spellEnd"/>
+      <w:r>
+        <w:rPr>
+          <w:rFonts w:ascii="Arial" w:eastAsia="Arial" w:hAnsi="Arial" w:cs="Arial"/>
+          <w:bCs/>
+        </w:rPr>
+        <w:t>’, ‘</w:t>
+      </w:r>
+      <w:proofErr w:type="spellStart"/>
+      <w:r>
+        <w:rPr>
+          <w:rFonts w:ascii="Arial" w:eastAsia="Arial" w:hAnsi="Arial" w:cs="Arial"/>
+          <w:bCs/>
+        </w:rPr>
+        <w:t>yyyy</w:t>
+      </w:r>
+      <w:proofErr w:type="spellEnd"/>
+      <w:r>
+        <w:rPr>
+          <w:rFonts w:ascii="Arial" w:eastAsia="Arial" w:hAnsi="Arial" w:cs="Arial"/>
+          <w:bCs/>
+        </w:rPr>
+        <w:t>-MM-dd’</w:t>
       </w:r>
       <w:r>
         <w:rPr>
@@ -4534,12 +5734,21 @@
         </w:rPr>
         <w:t>&lt;&lt;cs_{</w:t>
       </w:r>
-      <w:r>
-        <w:rPr>
-          <w:rFonts w:ascii="Arial" w:hAnsi="Arial" w:cs="Arial"/>
-          <w:lang w:val="en-US"/>
-        </w:rPr>
-        <w:t>hasEmployersLiability=true</w:t>
+      <w:proofErr w:type="spellStart"/>
+      <w:r>
+        <w:rPr>
+          <w:rFonts w:ascii="Arial" w:hAnsi="Arial" w:cs="Arial"/>
+          <w:lang w:val="en-US"/>
+        </w:rPr>
+        <w:t>hasEmployersLiability</w:t>
+      </w:r>
+      <w:proofErr w:type="spellEnd"/>
+      <w:r>
+        <w:rPr>
+          <w:rFonts w:ascii="Arial" w:hAnsi="Arial" w:cs="Arial"/>
+          <w:lang w:val="en-US"/>
+        </w:rPr>
+        <w:t>=true</w:t>
       </w:r>
       <w:r>
         <w:rPr>
@@ -4621,12 +5830,21 @@
         </w:rPr>
         <w:t>&lt;&lt;cs_{</w:t>
       </w:r>
-      <w:r>
-        <w:rPr>
-          <w:rFonts w:ascii="Arial" w:hAnsi="Arial" w:cs="Arial"/>
-          <w:lang w:val="en-US"/>
-        </w:rPr>
-        <w:t>hasHousingDisrepair=true</w:t>
+      <w:proofErr w:type="spellStart"/>
+      <w:r>
+        <w:rPr>
+          <w:rFonts w:ascii="Arial" w:hAnsi="Arial" w:cs="Arial"/>
+          <w:lang w:val="en-US"/>
+        </w:rPr>
+        <w:t>hasHousingDisrepair</w:t>
+      </w:r>
+      <w:proofErr w:type="spellEnd"/>
+      <w:r>
+        <w:rPr>
+          <w:rFonts w:ascii="Arial" w:hAnsi="Arial" w:cs="Arial"/>
+          <w:lang w:val="en-US"/>
+        </w:rPr>
+        <w:t>=true</w:t>
       </w:r>
       <w:r>
         <w:rPr>
@@ -4769,14 +5987,40 @@
           <w:b/>
           <w:bCs/>
         </w:rPr>
-        <w:t>&lt;&lt;</w:t>
-      </w:r>
-      <w:r>
-        <w:rPr>
-          <w:rFonts w:ascii="Arial" w:eastAsia="Arial" w:hAnsi="Arial" w:cs="Arial"/>
-          <w:bCs/>
-        </w:rPr>
-        <w:t>{dateFormat(</w:t>
+        <w:t>&lt;</w:t>
+      </w:r>
+      <w:proofErr w:type="gramStart"/>
+      <w:r>
+        <w:rPr>
+          <w:rFonts w:ascii="Arial" w:hAnsi="Arial" w:cs="Arial"/>
+          <w:b/>
+          <w:bCs/>
+        </w:rPr>
+        <w:t>&lt;</w:t>
+      </w:r>
+      <w:r>
+        <w:rPr>
+          <w:rFonts w:ascii="Arial" w:eastAsia="Arial" w:hAnsi="Arial" w:cs="Arial"/>
+          <w:bCs/>
+        </w:rPr>
+        <w:t>{</w:t>
+      </w:r>
+      <w:proofErr w:type="spellStart"/>
+      <w:proofErr w:type="gramEnd"/>
+      <w:r>
+        <w:rPr>
+          <w:rFonts w:ascii="Arial" w:eastAsia="Arial" w:hAnsi="Arial" w:cs="Arial"/>
+          <w:bCs/>
+        </w:rPr>
+        <w:t>dateFormat</w:t>
+      </w:r>
+      <w:proofErr w:type="spellEnd"/>
+      <w:r>
+        <w:rPr>
+          <w:rFonts w:ascii="Arial" w:eastAsia="Arial" w:hAnsi="Arial" w:cs="Arial"/>
+          <w:bCs/>
+        </w:rPr>
+        <w:t>(</w:t>
       </w:r>
       <w:r>
         <w:rPr>
@@ -4804,7 +6048,39 @@
           <w:rFonts w:ascii="Arial" w:eastAsia="Arial" w:hAnsi="Arial" w:cs="Arial"/>
           <w:bCs/>
         </w:rPr>
-        <w:t>, ‘dd MMMM yyyy’, ‘yyyy-MM-dd’</w:t>
+        <w:t xml:space="preserve">, ‘dd MMMM </w:t>
+      </w:r>
+      <w:proofErr w:type="spellStart"/>
+      <w:r>
+        <w:rPr>
+          <w:rFonts w:ascii="Arial" w:eastAsia="Arial" w:hAnsi="Arial" w:cs="Arial"/>
+          <w:bCs/>
+        </w:rPr>
+        <w:t>yyyy</w:t>
+      </w:r>
+      <w:proofErr w:type="spellEnd"/>
+      <w:r>
+        <w:rPr>
+          <w:rFonts w:ascii="Arial" w:eastAsia="Arial" w:hAnsi="Arial" w:cs="Arial"/>
+          <w:bCs/>
+        </w:rPr>
+        <w:t>’, ‘</w:t>
+      </w:r>
+      <w:proofErr w:type="spellStart"/>
+      <w:r>
+        <w:rPr>
+          <w:rFonts w:ascii="Arial" w:eastAsia="Arial" w:hAnsi="Arial" w:cs="Arial"/>
+          <w:bCs/>
+        </w:rPr>
+        <w:t>yyyy</w:t>
+      </w:r>
+      <w:proofErr w:type="spellEnd"/>
+      <w:r>
+        <w:rPr>
+          <w:rFonts w:ascii="Arial" w:eastAsia="Arial" w:hAnsi="Arial" w:cs="Arial"/>
+          <w:bCs/>
+        </w:rPr>
+        <w:t>-MM-dd’</w:t>
       </w:r>
       <w:r>
         <w:rPr>
@@ -4878,14 +6154,40 @@
           <w:b/>
           <w:bCs/>
         </w:rPr>
-        <w:t>&lt;&lt;</w:t>
-      </w:r>
-      <w:r>
-        <w:rPr>
-          <w:rFonts w:ascii="Arial" w:eastAsia="Arial" w:hAnsi="Arial" w:cs="Arial"/>
-          <w:bCs/>
-        </w:rPr>
-        <w:t>{dateFormat(</w:t>
+        <w:t>&lt;</w:t>
+      </w:r>
+      <w:proofErr w:type="gramStart"/>
+      <w:r>
+        <w:rPr>
+          <w:rFonts w:ascii="Arial" w:hAnsi="Arial" w:cs="Arial"/>
+          <w:b/>
+          <w:bCs/>
+        </w:rPr>
+        <w:t>&lt;</w:t>
+      </w:r>
+      <w:r>
+        <w:rPr>
+          <w:rFonts w:ascii="Arial" w:eastAsia="Arial" w:hAnsi="Arial" w:cs="Arial"/>
+          <w:bCs/>
+        </w:rPr>
+        <w:t>{</w:t>
+      </w:r>
+      <w:proofErr w:type="spellStart"/>
+      <w:proofErr w:type="gramEnd"/>
+      <w:r>
+        <w:rPr>
+          <w:rFonts w:ascii="Arial" w:eastAsia="Arial" w:hAnsi="Arial" w:cs="Arial"/>
+          <w:bCs/>
+        </w:rPr>
+        <w:t>dateFormat</w:t>
+      </w:r>
+      <w:proofErr w:type="spellEnd"/>
+      <w:r>
+        <w:rPr>
+          <w:rFonts w:ascii="Arial" w:eastAsia="Arial" w:hAnsi="Arial" w:cs="Arial"/>
+          <w:bCs/>
+        </w:rPr>
+        <w:t>(</w:t>
       </w:r>
       <w:r>
         <w:rPr>
@@ -4920,7 +6222,39 @@
           <w:rFonts w:ascii="Arial" w:eastAsia="Arial" w:hAnsi="Arial" w:cs="Arial"/>
           <w:bCs/>
         </w:rPr>
-        <w:t>, ‘dd MMMM yyyy’, ‘yyyy-MM-dd’</w:t>
+        <w:t xml:space="preserve">, ‘dd MMMM </w:t>
+      </w:r>
+      <w:proofErr w:type="spellStart"/>
+      <w:r>
+        <w:rPr>
+          <w:rFonts w:ascii="Arial" w:eastAsia="Arial" w:hAnsi="Arial" w:cs="Arial"/>
+          <w:bCs/>
+        </w:rPr>
+        <w:t>yyyy</w:t>
+      </w:r>
+      <w:proofErr w:type="spellEnd"/>
+      <w:r>
+        <w:rPr>
+          <w:rFonts w:ascii="Arial" w:eastAsia="Arial" w:hAnsi="Arial" w:cs="Arial"/>
+          <w:bCs/>
+        </w:rPr>
+        <w:t>’, ‘</w:t>
+      </w:r>
+      <w:proofErr w:type="spellStart"/>
+      <w:r>
+        <w:rPr>
+          <w:rFonts w:ascii="Arial" w:eastAsia="Arial" w:hAnsi="Arial" w:cs="Arial"/>
+          <w:bCs/>
+        </w:rPr>
+        <w:t>yyyy</w:t>
+      </w:r>
+      <w:proofErr w:type="spellEnd"/>
+      <w:r>
+        <w:rPr>
+          <w:rFonts w:ascii="Arial" w:eastAsia="Arial" w:hAnsi="Arial" w:cs="Arial"/>
+          <w:bCs/>
+        </w:rPr>
+        <w:t>-MM-dd’</w:t>
       </w:r>
       <w:r>
         <w:rPr>
@@ -4980,12 +6314,21 @@
         </w:rPr>
         <w:t>&lt;&lt;cs_{</w:t>
       </w:r>
-      <w:r>
-        <w:rPr>
-          <w:rFonts w:ascii="Arial" w:hAnsi="Arial" w:cs="Arial"/>
-          <w:lang w:val="en-US"/>
-        </w:rPr>
-        <w:t>hasPersonalInjury=true</w:t>
+      <w:proofErr w:type="spellStart"/>
+      <w:r>
+        <w:rPr>
+          <w:rFonts w:ascii="Arial" w:hAnsi="Arial" w:cs="Arial"/>
+          <w:lang w:val="en-US"/>
+        </w:rPr>
+        <w:t>hasPersonalInjury</w:t>
+      </w:r>
+      <w:proofErr w:type="spellEnd"/>
+      <w:r>
+        <w:rPr>
+          <w:rFonts w:ascii="Arial" w:hAnsi="Arial" w:cs="Arial"/>
+          <w:lang w:val="en-US"/>
+        </w:rPr>
+        <w:t>=true</w:t>
       </w:r>
       <w:r>
         <w:rPr>
@@ -5037,14 +6380,41 @@
           <w:bCs/>
           <w:lang w:val="en-US"/>
         </w:rPr>
-        <w:t>&lt;&lt;</w:t>
-      </w:r>
-      <w:r>
-        <w:rPr>
-          <w:rFonts w:ascii="Arial" w:eastAsia="Arial" w:hAnsi="Arial" w:cs="Arial"/>
-          <w:bCs/>
-        </w:rPr>
-        <w:t>{dateFormat(</w:t>
+        <w:t>&lt;</w:t>
+      </w:r>
+      <w:proofErr w:type="gramStart"/>
+      <w:r>
+        <w:rPr>
+          <w:rFonts w:ascii="Arial" w:hAnsi="Arial" w:cs="Arial"/>
+          <w:b/>
+          <w:bCs/>
+          <w:lang w:val="en-US"/>
+        </w:rPr>
+        <w:t>&lt;</w:t>
+      </w:r>
+      <w:r>
+        <w:rPr>
+          <w:rFonts w:ascii="Arial" w:eastAsia="Arial" w:hAnsi="Arial" w:cs="Arial"/>
+          <w:bCs/>
+        </w:rPr>
+        <w:t>{</w:t>
+      </w:r>
+      <w:proofErr w:type="spellStart"/>
+      <w:proofErr w:type="gramEnd"/>
+      <w:r>
+        <w:rPr>
+          <w:rFonts w:ascii="Arial" w:eastAsia="Arial" w:hAnsi="Arial" w:cs="Arial"/>
+          <w:bCs/>
+        </w:rPr>
+        <w:t>dateFormat</w:t>
+      </w:r>
+      <w:proofErr w:type="spellEnd"/>
+      <w:r>
+        <w:rPr>
+          <w:rFonts w:ascii="Arial" w:eastAsia="Arial" w:hAnsi="Arial" w:cs="Arial"/>
+          <w:bCs/>
+        </w:rPr>
+        <w:t>(</w:t>
       </w:r>
       <w:r>
         <w:rPr>
@@ -5072,7 +6442,39 @@
           <w:rFonts w:ascii="Arial" w:eastAsia="Arial" w:hAnsi="Arial" w:cs="Arial"/>
           <w:bCs/>
         </w:rPr>
-        <w:t>, ‘dd MMMM yyyy’, ‘yyyy-MM-dd’</w:t>
+        <w:t xml:space="preserve">, ‘dd MMMM </w:t>
+      </w:r>
+      <w:proofErr w:type="spellStart"/>
+      <w:r>
+        <w:rPr>
+          <w:rFonts w:ascii="Arial" w:eastAsia="Arial" w:hAnsi="Arial" w:cs="Arial"/>
+          <w:bCs/>
+        </w:rPr>
+        <w:t>yyyy</w:t>
+      </w:r>
+      <w:proofErr w:type="spellEnd"/>
+      <w:r>
+        <w:rPr>
+          <w:rFonts w:ascii="Arial" w:eastAsia="Arial" w:hAnsi="Arial" w:cs="Arial"/>
+          <w:bCs/>
+        </w:rPr>
+        <w:t>’, ‘</w:t>
+      </w:r>
+      <w:proofErr w:type="spellStart"/>
+      <w:r>
+        <w:rPr>
+          <w:rFonts w:ascii="Arial" w:eastAsia="Arial" w:hAnsi="Arial" w:cs="Arial"/>
+          <w:bCs/>
+        </w:rPr>
+        <w:t>yyyy</w:t>
+      </w:r>
+      <w:proofErr w:type="spellEnd"/>
+      <w:r>
+        <w:rPr>
+          <w:rFonts w:ascii="Arial" w:eastAsia="Arial" w:hAnsi="Arial" w:cs="Arial"/>
+          <w:bCs/>
+        </w:rPr>
+        <w:t>-MM-dd’</w:t>
       </w:r>
       <w:r>
         <w:rPr>
@@ -5131,14 +6533,41 @@
           <w:bCs/>
           <w:lang w:val="en-US"/>
         </w:rPr>
-        <w:t>&lt;&lt;</w:t>
-      </w:r>
-      <w:r>
-        <w:rPr>
-          <w:rFonts w:ascii="Arial" w:eastAsia="Arial" w:hAnsi="Arial" w:cs="Arial"/>
-          <w:bCs/>
-        </w:rPr>
-        <w:t>{dateFormat(</w:t>
+        <w:t>&lt;</w:t>
+      </w:r>
+      <w:proofErr w:type="gramStart"/>
+      <w:r>
+        <w:rPr>
+          <w:rFonts w:ascii="Arial" w:hAnsi="Arial" w:cs="Arial"/>
+          <w:b/>
+          <w:bCs/>
+          <w:lang w:val="en-US"/>
+        </w:rPr>
+        <w:t>&lt;</w:t>
+      </w:r>
+      <w:r>
+        <w:rPr>
+          <w:rFonts w:ascii="Arial" w:eastAsia="Arial" w:hAnsi="Arial" w:cs="Arial"/>
+          <w:bCs/>
+        </w:rPr>
+        <w:t>{</w:t>
+      </w:r>
+      <w:proofErr w:type="spellStart"/>
+      <w:proofErr w:type="gramEnd"/>
+      <w:r>
+        <w:rPr>
+          <w:rFonts w:ascii="Arial" w:eastAsia="Arial" w:hAnsi="Arial" w:cs="Arial"/>
+          <w:bCs/>
+        </w:rPr>
+        <w:t>dateFormat</w:t>
+      </w:r>
+      <w:proofErr w:type="spellEnd"/>
+      <w:r>
+        <w:rPr>
+          <w:rFonts w:ascii="Arial" w:eastAsia="Arial" w:hAnsi="Arial" w:cs="Arial"/>
+          <w:bCs/>
+        </w:rPr>
+        <w:t>(</w:t>
       </w:r>
       <w:r>
         <w:rPr>
@@ -5173,7 +6602,39 @@
           <w:rFonts w:ascii="Arial" w:eastAsia="Arial" w:hAnsi="Arial" w:cs="Arial"/>
           <w:bCs/>
         </w:rPr>
-        <w:t>, ‘dd MMMM yyyy’, ‘yyyy-MM-dd’</w:t>
+        <w:t xml:space="preserve">, ‘dd MMMM </w:t>
+      </w:r>
+      <w:proofErr w:type="spellStart"/>
+      <w:r>
+        <w:rPr>
+          <w:rFonts w:ascii="Arial" w:eastAsia="Arial" w:hAnsi="Arial" w:cs="Arial"/>
+          <w:bCs/>
+        </w:rPr>
+        <w:t>yyyy</w:t>
+      </w:r>
+      <w:proofErr w:type="spellEnd"/>
+      <w:r>
+        <w:rPr>
+          <w:rFonts w:ascii="Arial" w:eastAsia="Arial" w:hAnsi="Arial" w:cs="Arial"/>
+          <w:bCs/>
+        </w:rPr>
+        <w:t>’, ‘</w:t>
+      </w:r>
+      <w:proofErr w:type="spellStart"/>
+      <w:r>
+        <w:rPr>
+          <w:rFonts w:ascii="Arial" w:eastAsia="Arial" w:hAnsi="Arial" w:cs="Arial"/>
+          <w:bCs/>
+        </w:rPr>
+        <w:t>yyyy</w:t>
+      </w:r>
+      <w:proofErr w:type="spellEnd"/>
+      <w:r>
+        <w:rPr>
+          <w:rFonts w:ascii="Arial" w:eastAsia="Arial" w:hAnsi="Arial" w:cs="Arial"/>
+          <w:bCs/>
+        </w:rPr>
+        <w:t>-MM-dd’</w:t>
       </w:r>
       <w:r>
         <w:rPr>
@@ -5232,6 +6693,146 @@
           <w:bCs/>
           <w:lang w:val="en-US"/>
         </w:rPr>
+        <w:t>&lt;</w:t>
+      </w:r>
+      <w:proofErr w:type="gramStart"/>
+      <w:r>
+        <w:rPr>
+          <w:rFonts w:ascii="Arial" w:hAnsi="Arial" w:cs="Arial"/>
+          <w:b/>
+          <w:bCs/>
+          <w:lang w:val="en-US"/>
+        </w:rPr>
+        <w:t>&lt;</w:t>
+      </w:r>
+      <w:r>
+        <w:rPr>
+          <w:rFonts w:ascii="Arial" w:eastAsia="Arial" w:hAnsi="Arial" w:cs="Arial"/>
+          <w:bCs/>
+        </w:rPr>
+        <w:t>{</w:t>
+      </w:r>
+      <w:proofErr w:type="spellStart"/>
+      <w:proofErr w:type="gramEnd"/>
+      <w:r>
+        <w:rPr>
+          <w:rFonts w:ascii="Arial" w:eastAsia="Arial" w:hAnsi="Arial" w:cs="Arial"/>
+          <w:bCs/>
+        </w:rPr>
+        <w:t>dateFormat</w:t>
+      </w:r>
+      <w:proofErr w:type="spellEnd"/>
+      <w:r>
+        <w:rPr>
+          <w:rFonts w:ascii="Arial" w:eastAsia="Arial" w:hAnsi="Arial" w:cs="Arial"/>
+          <w:bCs/>
+        </w:rPr>
+        <w:t>(</w:t>
+      </w:r>
+      <w:r>
+        <w:rPr>
+          <w:rFonts w:ascii="Arial" w:hAnsi="Arial" w:cs="Arial"/>
+          <w:lang w:val="en-US"/>
+        </w:rPr>
+        <w:t>fastTrackPersonalInjury</w:t>
+      </w:r>
+      <w:r>
+        <w:rPr>
+          <w:rFonts w:ascii="Arial" w:hAnsi="Arial" w:cs="Arial"/>
+          <w:lang w:val="en-US"/>
+        </w:rPr>
+        <w:t>.</w:t>
+      </w:r>
+      <w:r>
+        <w:rPr>
+          <w:rFonts w:ascii="Arial" w:hAnsi="Arial" w:cs="Arial"/>
+          <w:lang w:val="en-US"/>
+        </w:rPr>
+        <w:t>date</w:t>
+      </w:r>
+      <w:r>
+        <w:rPr>
+          <w:rFonts w:ascii="Arial" w:hAnsi="Arial" w:cs="Arial"/>
+          <w:lang w:val="en-US"/>
+        </w:rPr>
+        <w:t>3</w:t>
+      </w:r>
+      <w:r>
+        <w:rPr>
+          <w:rFonts w:ascii="Arial" w:eastAsia="Arial" w:hAnsi="Arial" w:cs="Arial"/>
+          <w:bCs/>
+        </w:rPr>
+        <w:t xml:space="preserve">, ‘dd MMMM </w:t>
+      </w:r>
+      <w:proofErr w:type="spellStart"/>
+      <w:r>
+        <w:rPr>
+          <w:rFonts w:ascii="Arial" w:eastAsia="Arial" w:hAnsi="Arial" w:cs="Arial"/>
+          <w:bCs/>
+        </w:rPr>
+        <w:t>yyyy</w:t>
+      </w:r>
+      <w:proofErr w:type="spellEnd"/>
+      <w:r>
+        <w:rPr>
+          <w:rFonts w:ascii="Arial" w:eastAsia="Arial" w:hAnsi="Arial" w:cs="Arial"/>
+          <w:bCs/>
+        </w:rPr>
+        <w:t>’, ‘</w:t>
+      </w:r>
+      <w:proofErr w:type="spellStart"/>
+      <w:r>
+        <w:rPr>
+          <w:rFonts w:ascii="Arial" w:eastAsia="Arial" w:hAnsi="Arial" w:cs="Arial"/>
+          <w:bCs/>
+        </w:rPr>
+        <w:t>yyyy</w:t>
+      </w:r>
+      <w:proofErr w:type="spellEnd"/>
+      <w:r>
+        <w:rPr>
+          <w:rFonts w:ascii="Arial" w:eastAsia="Arial" w:hAnsi="Arial" w:cs="Arial"/>
+          <w:bCs/>
+        </w:rPr>
+        <w:t>-MM-dd’</w:t>
+      </w:r>
+      <w:r>
+        <w:rPr>
+          <w:rFonts w:ascii="Arial" w:eastAsia="Arial" w:hAnsi="Arial" w:cs="Arial"/>
+          <w:bCs/>
+        </w:rPr>
+        <w:t>)</w:t>
+      </w:r>
+      <w:r>
+        <w:rPr>
+          <w:rFonts w:ascii="Arial" w:eastAsia="Arial" w:hAnsi="Arial" w:cs="Arial"/>
+          <w:bCs/>
+        </w:rPr>
+        <w:t>}</w:t>
+      </w:r>
+      <w:r>
+        <w:rPr>
+          <w:rFonts w:ascii="Arial" w:hAnsi="Arial" w:cs="Arial"/>
+          <w:b/>
+          <w:bCs/>
+          <w:lang w:val="en-US"/>
+        </w:rPr>
+        <w:t>&gt;&gt;</w:t>
+      </w:r>
+      <w:r>
+        <w:rPr>
+          <w:rFonts w:ascii="Arial" w:hAnsi="Arial" w:cs="Arial"/>
+          <w:lang w:val="en-US"/>
+        </w:rPr>
+        <w:t xml:space="preserve"> &lt;&lt;fastTrackPersonalInjury.input4&gt;&gt; </w:t>
+      </w:r>
+      <w:r>
+        <w:rPr>
+          <w:rFonts w:ascii="Arial" w:hAnsi="Arial" w:cs="Arial"/>
+          <w:b/>
+          <w:bCs/>
+          <w:lang w:val="en-US"/>
+        </w:rPr>
         <w:t>&lt;&lt;</w:t>
       </w:r>
       <w:r>
@@ -5239,7 +6840,23 @@
           <w:rFonts w:ascii="Arial" w:eastAsia="Arial" w:hAnsi="Arial" w:cs="Arial"/>
           <w:bCs/>
         </w:rPr>
-        <w:t>{dateFormat(</w:t>
+        <w:t>{</w:t>
+      </w:r>
+      <w:proofErr w:type="spellStart"/>
+      <w:r>
+        <w:rPr>
+          <w:rFonts w:ascii="Arial" w:eastAsia="Arial" w:hAnsi="Arial" w:cs="Arial"/>
+          <w:bCs/>
+        </w:rPr>
+        <w:t>dateFormat</w:t>
+      </w:r>
+      <w:proofErr w:type="spellEnd"/>
+      <w:r>
+        <w:rPr>
+          <w:rFonts w:ascii="Arial" w:eastAsia="Arial" w:hAnsi="Arial" w:cs="Arial"/>
+          <w:bCs/>
+        </w:rPr>
+        <w:t>(</w:t>
       </w:r>
       <w:r>
         <w:rPr>
@@ -5267,14 +6884,46 @@
           <w:rFonts w:ascii="Arial" w:hAnsi="Arial" w:cs="Arial"/>
           <w:lang w:val="en-US"/>
         </w:rPr>
-        <w:t>3</w:t>
-      </w:r>
-      <w:r>
-        <w:rPr>
-          <w:rFonts w:ascii="Arial" w:eastAsia="Arial" w:hAnsi="Arial" w:cs="Arial"/>
-          <w:bCs/>
-        </w:rPr>
-        <w:t>, ‘dd MMMM yyyy’, ‘yyyy-MM-dd’</w:t>
+        <w:t>4</w:t>
+      </w:r>
+      <w:r>
+        <w:rPr>
+          <w:rFonts w:ascii="Arial" w:eastAsia="Arial" w:hAnsi="Arial" w:cs="Arial"/>
+          <w:bCs/>
+        </w:rPr>
+        <w:t xml:space="preserve">, ‘dd MMMM </w:t>
+      </w:r>
+      <w:proofErr w:type="spellStart"/>
+      <w:r>
+        <w:rPr>
+          <w:rFonts w:ascii="Arial" w:eastAsia="Arial" w:hAnsi="Arial" w:cs="Arial"/>
+          <w:bCs/>
+        </w:rPr>
+        <w:t>yyyy</w:t>
+      </w:r>
+      <w:proofErr w:type="spellEnd"/>
+      <w:r>
+        <w:rPr>
+          <w:rFonts w:ascii="Arial" w:eastAsia="Arial" w:hAnsi="Arial" w:cs="Arial"/>
+          <w:bCs/>
+        </w:rPr>
+        <w:t>’, ‘</w:t>
+      </w:r>
+      <w:proofErr w:type="spellStart"/>
+      <w:r>
+        <w:rPr>
+          <w:rFonts w:ascii="Arial" w:eastAsia="Arial" w:hAnsi="Arial" w:cs="Arial"/>
+          <w:bCs/>
+        </w:rPr>
+        <w:t>yyyy</w:t>
+      </w:r>
+      <w:proofErr w:type="spellEnd"/>
+      <w:r>
+        <w:rPr>
+          <w:rFonts w:ascii="Arial" w:eastAsia="Arial" w:hAnsi="Arial" w:cs="Arial"/>
+          <w:bCs/>
+        </w:rPr>
+        <w:t>-MM-dd’</w:t>
       </w:r>
       <w:r>
         <w:rPr>
@@ -5304,89 +6953,8 @@
           <w:rFonts w:ascii="Arial" w:hAnsi="Arial" w:cs="Arial"/>
           <w:lang w:val="en-US"/>
         </w:rPr>
-        <w:t xml:space="preserve"> &lt;&lt;fastTrackPersonalInjury.input4&gt;&gt; </w:t>
-      </w:r>
-      <w:r>
-        <w:rPr>
-          <w:rFonts w:ascii="Arial" w:hAnsi="Arial" w:cs="Arial"/>
-          <w:b/>
-          <w:bCs/>
-          <w:lang w:val="en-US"/>
-        </w:rPr>
-        <w:t>&lt;&lt;</w:t>
-      </w:r>
-      <w:r>
-        <w:rPr>
-          <w:rFonts w:ascii="Arial" w:eastAsia="Arial" w:hAnsi="Arial" w:cs="Arial"/>
-          <w:bCs/>
-        </w:rPr>
-        <w:t>{dateFormat(</w:t>
-      </w:r>
-      <w:r>
-        <w:rPr>
-          <w:rFonts w:ascii="Arial" w:hAnsi="Arial" w:cs="Arial"/>
-          <w:lang w:val="en-US"/>
-        </w:rPr>
-        <w:t>fastTrackPersonalInjury</w:t>
-      </w:r>
-      <w:r>
-        <w:rPr>
-          <w:rFonts w:ascii="Arial" w:hAnsi="Arial" w:cs="Arial"/>
-          <w:lang w:val="en-US"/>
-        </w:rPr>
         <w:t>.</w:t>
       </w:r>
-      <w:r>
-        <w:rPr>
-          <w:rFonts w:ascii="Arial" w:hAnsi="Arial" w:cs="Arial"/>
-          <w:lang w:val="en-US"/>
-        </w:rPr>
-        <w:t>date</w:t>
-      </w:r>
-      <w:r>
-        <w:rPr>
-          <w:rFonts w:ascii="Arial" w:hAnsi="Arial" w:cs="Arial"/>
-          <w:lang w:val="en-US"/>
-        </w:rPr>
-        <w:t>4</w:t>
-      </w:r>
-      <w:r>
-        <w:rPr>
-          <w:rFonts w:ascii="Arial" w:eastAsia="Arial" w:hAnsi="Arial" w:cs="Arial"/>
-          <w:bCs/>
-        </w:rPr>
-        <w:t>, ‘dd MMMM yyyy’, ‘yyyy-MM-dd’</w:t>
-      </w:r>
-      <w:r>
-        <w:rPr>
-          <w:rFonts w:ascii="Arial" w:eastAsia="Arial" w:hAnsi="Arial" w:cs="Arial"/>
-          <w:bCs/>
-        </w:rPr>
-        <w:t>)</w:t>
-      </w:r>
-      <w:r>
-        <w:rPr>
-          <w:rFonts w:ascii="Arial" w:eastAsia="Arial" w:hAnsi="Arial" w:cs="Arial"/>
-          <w:bCs/>
-        </w:rPr>
-        <w:t>}</w:t>
-      </w:r>
-      <w:r>
-        <w:rPr>
-          <w:rFonts w:ascii="Arial" w:hAnsi="Arial" w:cs="Arial"/>
-          <w:b/>
-          <w:bCs/>
-          <w:lang w:val="en-US"/>
-        </w:rPr>
-        <w:t>&gt;&gt;</w:t>
-      </w:r>
-      <w:r>
-        <w:rPr>
-          <w:rFonts w:ascii="Arial" w:hAnsi="Arial" w:cs="Arial"/>
-          <w:lang w:val="en-US"/>
-        </w:rPr>
-        <w:t>.</w:t>
-      </w:r>
     </w:p>
     <w:p>
       <w:pPr>
@@ -5417,12 +6985,21 @@
         </w:rPr>
         <w:t>&lt;&lt;cs_{</w:t>
       </w:r>
-      <w:r>
-        <w:rPr>
-          <w:rFonts w:ascii="Arial" w:hAnsi="Arial" w:cs="Arial"/>
-          <w:lang w:val="en-US"/>
-        </w:rPr>
-        <w:t>hasRoadTrafficAccident=true</w:t>
+      <w:proofErr w:type="spellStart"/>
+      <w:r>
+        <w:rPr>
+          <w:rFonts w:ascii="Arial" w:hAnsi="Arial" w:cs="Arial"/>
+          <w:lang w:val="en-US"/>
+        </w:rPr>
+        <w:t>hasRoadTrafficAccident</w:t>
+      </w:r>
+      <w:proofErr w:type="spellEnd"/>
+      <w:r>
+        <w:rPr>
+          <w:rFonts w:ascii="Arial" w:hAnsi="Arial" w:cs="Arial"/>
+          <w:lang w:val="en-US"/>
+        </w:rPr>
+        <w:t>=true</w:t>
       </w:r>
       <w:r>
         <w:rPr>
@@ -5465,6 +7042,7 @@
         <w:lastRenderedPageBreak/>
         <w:t>&lt;&lt;</w:t>
       </w:r>
+      <w:proofErr w:type="spellStart"/>
       <w:r>
         <w:rPr>
           <w:rFonts w:ascii="Arial" w:hAnsi="Arial" w:cs="Arial"/>
@@ -5472,6 +7050,7 @@
         </w:rPr>
         <w:t>fastTrackRoadTrafficAccident.input</w:t>
       </w:r>
+      <w:proofErr w:type="spellEnd"/>
       <w:r>
         <w:rPr>
           <w:rFonts w:ascii="Arial" w:hAnsi="Arial" w:cs="Arial"/>
@@ -5490,142 +7069,233 @@
           <w:b/>
           <w:bCs/>
         </w:rPr>
+        <w:t>&lt;</w:t>
+      </w:r>
+      <w:proofErr w:type="gramStart"/>
+      <w:r>
+        <w:rPr>
+          <w:rFonts w:ascii="Arial" w:hAnsi="Arial" w:cs="Arial"/>
+          <w:b/>
+          <w:bCs/>
+        </w:rPr>
+        <w:t>&lt;</w:t>
+      </w:r>
+      <w:r>
+        <w:rPr>
+          <w:rFonts w:ascii="Arial" w:eastAsia="Arial" w:hAnsi="Arial" w:cs="Arial"/>
+          <w:bCs/>
+        </w:rPr>
+        <w:t>{</w:t>
+      </w:r>
+      <w:proofErr w:type="spellStart"/>
+      <w:proofErr w:type="gramEnd"/>
+      <w:r>
+        <w:rPr>
+          <w:rFonts w:ascii="Arial" w:eastAsia="Arial" w:hAnsi="Arial" w:cs="Arial"/>
+          <w:bCs/>
+        </w:rPr>
+        <w:t>dateFormat</w:t>
+      </w:r>
+      <w:proofErr w:type="spellEnd"/>
+      <w:r>
+        <w:rPr>
+          <w:rFonts w:ascii="Arial" w:eastAsia="Arial" w:hAnsi="Arial" w:cs="Arial"/>
+          <w:bCs/>
+        </w:rPr>
+        <w:t>(</w:t>
+      </w:r>
+      <w:proofErr w:type="spellStart"/>
+      <w:r>
+        <w:rPr>
+          <w:rFonts w:ascii="Arial" w:hAnsi="Arial" w:cs="Arial"/>
+          <w:lang w:val="en-US"/>
+        </w:rPr>
+        <w:t>fastTrackRoadTrafficAccident.</w:t>
+      </w:r>
+      <w:r>
+        <w:rPr>
+          <w:rFonts w:ascii="Arial" w:hAnsi="Arial" w:cs="Arial"/>
+          <w:lang w:val="en-US"/>
+        </w:rPr>
+        <w:t>date</w:t>
+      </w:r>
+      <w:proofErr w:type="spellEnd"/>
+      <w:r>
+        <w:rPr>
+          <w:rFonts w:ascii="Arial" w:eastAsia="Arial" w:hAnsi="Arial" w:cs="Arial"/>
+          <w:bCs/>
+        </w:rPr>
+        <w:t xml:space="preserve">, ‘dd MMMM </w:t>
+      </w:r>
+      <w:proofErr w:type="spellStart"/>
+      <w:r>
+        <w:rPr>
+          <w:rFonts w:ascii="Arial" w:eastAsia="Arial" w:hAnsi="Arial" w:cs="Arial"/>
+          <w:bCs/>
+        </w:rPr>
+        <w:t>yyyy</w:t>
+      </w:r>
+      <w:proofErr w:type="spellEnd"/>
+      <w:r>
+        <w:rPr>
+          <w:rFonts w:ascii="Arial" w:eastAsia="Arial" w:hAnsi="Arial" w:cs="Arial"/>
+          <w:bCs/>
+        </w:rPr>
+        <w:t>’, ‘</w:t>
+      </w:r>
+      <w:proofErr w:type="spellStart"/>
+      <w:r>
+        <w:rPr>
+          <w:rFonts w:ascii="Arial" w:eastAsia="Arial" w:hAnsi="Arial" w:cs="Arial"/>
+          <w:bCs/>
+        </w:rPr>
+        <w:t>yyyy</w:t>
+      </w:r>
+      <w:proofErr w:type="spellEnd"/>
+      <w:r>
+        <w:rPr>
+          <w:rFonts w:ascii="Arial" w:eastAsia="Arial" w:hAnsi="Arial" w:cs="Arial"/>
+          <w:bCs/>
+        </w:rPr>
+        <w:t>-MM-dd’</w:t>
+      </w:r>
+      <w:r>
+        <w:rPr>
+          <w:rFonts w:ascii="Arial" w:eastAsia="Arial" w:hAnsi="Arial" w:cs="Arial"/>
+          <w:bCs/>
+        </w:rPr>
+        <w:t>)</w:t>
+      </w:r>
+      <w:r>
+        <w:rPr>
+          <w:rFonts w:ascii="Arial" w:eastAsia="Arial" w:hAnsi="Arial" w:cs="Arial"/>
+          <w:bCs/>
+        </w:rPr>
+        <w:t>}</w:t>
+      </w:r>
+      <w:r>
+        <w:rPr>
+          <w:rFonts w:ascii="Arial" w:hAnsi="Arial" w:cs="Arial"/>
+          <w:b/>
+          <w:bCs/>
+        </w:rPr>
+        <w:t>&gt;&gt;</w:t>
+      </w:r>
+      <w:r>
+        <w:rPr>
+          <w:rFonts w:ascii="Arial" w:hAnsi="Arial" w:cs="Arial"/>
+        </w:rPr>
+        <w:t>.</w:t>
+      </w:r>
+    </w:p>
+    <w:p>
+      <w:pPr>
+        <w:spacing w:line="256" w:lineRule="auto"/>
+        <w:rPr>
+          <w:rFonts w:ascii="Arial" w:hAnsi="Arial" w:cs="Arial"/>
+        </w:rPr>
+      </w:pPr>
+      <w:r>
+        <w:rPr>
+          <w:rFonts w:ascii="Arial" w:hAnsi="Arial" w:cs="Arial"/>
+        </w:rPr>
+        <w:t>&lt;&lt;es_&gt;&gt;</w:t>
+      </w:r>
+    </w:p>
+    <w:p>
+      <w:pPr>
+        <w:rPr>
+          <w:rFonts w:ascii="Arial" w:hAnsi="Arial" w:cs="Arial"/>
+        </w:rPr>
+      </w:pPr>
+      <w:r>
+        <w:rPr>
+          <w:rFonts w:ascii="Arial" w:hAnsi="Arial" w:cs="Arial"/>
+        </w:rPr>
+        <w:t>&lt;&lt;cs_{</w:t>
+      </w:r>
+      <w:proofErr w:type="spellStart"/>
+      <w:r>
+        <w:rPr>
+          <w:rFonts w:ascii="Arial" w:hAnsi="Arial" w:cs="Arial"/>
+        </w:rPr>
+        <w:t>hasNewDirections</w:t>
+      </w:r>
+      <w:proofErr w:type="spellEnd"/>
+      <w:r>
+        <w:rPr>
+          <w:rFonts w:ascii="Arial" w:hAnsi="Arial" w:cs="Arial"/>
+        </w:rPr>
+        <w:t>=true}&gt;&gt;</w:t>
+      </w:r>
+    </w:p>
+    <w:p>
+      <w:pPr>
+        <w:rPr>
+          <w:rFonts w:ascii="Arial" w:hAnsi="Arial" w:cs="Arial"/>
+          <w:b/>
+        </w:rPr>
+      </w:pPr>
+      <w:r>
+        <w:rPr>
+          <w:rFonts w:ascii="Arial" w:hAnsi="Arial" w:cs="Arial"/>
+          <w:b/>
+        </w:rPr>
+        <w:t>Additional</w:t>
+      </w:r>
+      <w:r>
+        <w:rPr>
+          <w:rFonts w:ascii="Arial" w:hAnsi="Arial" w:cs="Arial"/>
+          <w:b/>
+        </w:rPr>
+        <w:t xml:space="preserve"> </w:t>
+      </w:r>
+      <w:r>
+        <w:rPr>
+          <w:rFonts w:ascii="Arial" w:hAnsi="Arial" w:cs="Arial"/>
+          <w:b/>
+        </w:rPr>
+        <w:t>d</w:t>
+      </w:r>
+      <w:r>
+        <w:rPr>
+          <w:rFonts w:ascii="Arial" w:hAnsi="Arial" w:cs="Arial"/>
+          <w:b/>
+        </w:rPr>
+        <w:t>irections</w:t>
+      </w:r>
+    </w:p>
+    <w:p>
+      <w:pPr>
+        <w:rPr>
+          <w:rFonts w:ascii="Arial" w:hAnsi="Arial" w:cs="Arial"/>
+          <w:bCs/>
+        </w:rPr>
+      </w:pPr>
+      <w:r>
+        <w:rPr>
+          <w:rFonts w:ascii="Arial" w:hAnsi="Arial" w:cs="Arial"/>
+          <w:bCs/>
+        </w:rPr>
         <w:t>&lt;&lt;</w:t>
       </w:r>
-      <w:r>
-        <w:rPr>
-          <w:rFonts w:ascii="Arial" w:eastAsia="Arial" w:hAnsi="Arial" w:cs="Arial"/>
-          <w:bCs/>
-        </w:rPr>
-        <w:t>{dateFormat(</w:t>
-      </w:r>
-      <w:r>
-        <w:rPr>
-          <w:rFonts w:ascii="Arial" w:hAnsi="Arial" w:cs="Arial"/>
-          <w:lang w:val="en-US"/>
-        </w:rPr>
-        <w:t>fastTrackRoadTrafficAccident.</w:t>
-      </w:r>
-      <w:r>
-        <w:rPr>
-          <w:rFonts w:ascii="Arial" w:hAnsi="Arial" w:cs="Arial"/>
-          <w:lang w:val="en-US"/>
-        </w:rPr>
-        <w:t>date</w:t>
-      </w:r>
-      <w:r>
-        <w:rPr>
-          <w:rFonts w:ascii="Arial" w:eastAsia="Arial" w:hAnsi="Arial" w:cs="Arial"/>
-          <w:bCs/>
-        </w:rPr>
-        <w:t>, ‘dd MMMM yyyy’, ‘yyyy-MM-dd’</w:t>
-      </w:r>
-      <w:r>
-        <w:rPr>
-          <w:rFonts w:ascii="Arial" w:eastAsia="Arial" w:hAnsi="Arial" w:cs="Arial"/>
-          <w:bCs/>
-        </w:rPr>
-        <w:t>)</w:t>
-      </w:r>
-      <w:r>
-        <w:rPr>
-          <w:rFonts w:ascii="Arial" w:eastAsia="Arial" w:hAnsi="Arial" w:cs="Arial"/>
-          <w:bCs/>
-        </w:rPr>
-        <w:t>}</w:t>
-      </w:r>
-      <w:r>
-        <w:rPr>
-          <w:rFonts w:ascii="Arial" w:hAnsi="Arial" w:cs="Arial"/>
-          <w:b/>
-          <w:bCs/>
-        </w:rPr>
-        <w:t>&gt;&gt;</w:t>
-      </w:r>
-      <w:r>
-        <w:rPr>
-          <w:rFonts w:ascii="Arial" w:hAnsi="Arial" w:cs="Arial"/>
-        </w:rPr>
-        <w:t>.</w:t>
-      </w:r>
-    </w:p>
-    <w:p>
-      <w:pPr>
-        <w:spacing w:line="256" w:lineRule="auto"/>
-        <w:rPr>
-          <w:rFonts w:ascii="Arial" w:hAnsi="Arial" w:cs="Arial"/>
-        </w:rPr>
-      </w:pPr>
-      <w:r>
-        <w:rPr>
-          <w:rFonts w:ascii="Arial" w:hAnsi="Arial" w:cs="Arial"/>
-        </w:rPr>
-        <w:t>&lt;&lt;es_&gt;&gt;</w:t>
-      </w:r>
-    </w:p>
-    <w:p>
-      <w:pPr>
-        <w:rPr>
-          <w:rFonts w:ascii="Arial" w:hAnsi="Arial" w:cs="Arial"/>
-        </w:rPr>
-      </w:pPr>
-      <w:r>
-        <w:rPr>
-          <w:rFonts w:ascii="Arial" w:hAnsi="Arial" w:cs="Arial"/>
-        </w:rPr>
-        <w:t>&lt;&lt;cs_{hasNewDirections=true}&gt;&gt;</w:t>
-      </w:r>
-    </w:p>
-    <w:p>
-      <w:pPr>
-        <w:rPr>
-          <w:rFonts w:ascii="Arial" w:hAnsi="Arial" w:cs="Arial"/>
-          <w:b/>
-        </w:rPr>
-      </w:pPr>
-      <w:r>
-        <w:rPr>
-          <w:rFonts w:ascii="Arial" w:hAnsi="Arial" w:cs="Arial"/>
-          <w:b/>
-        </w:rPr>
-        <w:t>Additional</w:t>
-      </w:r>
-      <w:r>
-        <w:rPr>
-          <w:rFonts w:ascii="Arial" w:hAnsi="Arial" w:cs="Arial"/>
-          <w:b/>
-        </w:rPr>
-        <w:t xml:space="preserve"> </w:t>
-      </w:r>
-      <w:r>
-        <w:rPr>
-          <w:rFonts w:ascii="Arial" w:hAnsi="Arial" w:cs="Arial"/>
-          <w:b/>
-        </w:rPr>
-        <w:t>d</w:t>
-      </w:r>
-      <w:r>
-        <w:rPr>
-          <w:rFonts w:ascii="Arial" w:hAnsi="Arial" w:cs="Arial"/>
-          <w:b/>
-        </w:rPr>
-        <w:t>irections</w:t>
-      </w:r>
-    </w:p>
-    <w:p>
-      <w:pPr>
-        <w:rPr>
-          <w:rFonts w:ascii="Arial" w:hAnsi="Arial" w:cs="Arial"/>
-          <w:bCs/>
-        </w:rPr>
-      </w:pPr>
-      <w:r>
-        <w:rPr>
-          <w:rFonts w:ascii="Arial" w:hAnsi="Arial" w:cs="Arial"/>
-          <w:bCs/>
-        </w:rPr>
-        <w:t>&lt;&lt;rs_</w:t>
-      </w:r>
+      <w:proofErr w:type="spellStart"/>
+      <w:r>
+        <w:rPr>
+          <w:rFonts w:ascii="Arial" w:hAnsi="Arial" w:cs="Arial"/>
+          <w:bCs/>
+        </w:rPr>
+        <w:t>rs</w:t>
+      </w:r>
+      <w:proofErr w:type="spellEnd"/>
+      <w:r>
+        <w:rPr>
+          <w:rFonts w:ascii="Arial" w:hAnsi="Arial" w:cs="Arial"/>
+          <w:bCs/>
+        </w:rPr>
+        <w:t>_</w:t>
+      </w:r>
+      <w:proofErr w:type="spellStart"/>
       <w:r>
         <w:rPr>
           <w:rFonts w:ascii="Arial" w:hAnsi="Arial" w:cs="Arial"/>
@@ -5633,6 +7303,7 @@
         </w:rPr>
         <w:t>fastTrackAddNewDirections</w:t>
       </w:r>
+      <w:proofErr w:type="spellEnd"/>
       <w:r>
         <w:rPr>
           <w:rFonts w:ascii="Arial" w:hAnsi="Arial" w:cs="Arial"/>
@@ -5658,22 +7329,48 @@
           <w:rFonts w:ascii="Arial" w:hAnsi="Arial" w:cs="Arial"/>
           <w:bCs/>
         </w:rPr>
-        <w:t>&lt;&lt;value.directionComment&gt;&gt;</w:t>
-      </w:r>
-    </w:p>
-    <w:p>
-      <w:pPr>
-        <w:rPr>
-          <w:rFonts w:ascii="Arial" w:hAnsi="Arial" w:cs="Arial"/>
-          <w:bCs/>
-        </w:rPr>
-      </w:pPr>
-      <w:r>
-        <w:rPr>
-          <w:rFonts w:ascii="Arial" w:hAnsi="Arial" w:cs="Arial"/>
-          <w:bCs/>
-        </w:rPr>
-        <w:t>&lt;&lt;es_</w:t>
+        <w:t>&lt;&lt;</w:t>
+      </w:r>
+      <w:proofErr w:type="spellStart"/>
+      <w:proofErr w:type="gramStart"/>
+      <w:r>
+        <w:rPr>
+          <w:rFonts w:ascii="Arial" w:hAnsi="Arial" w:cs="Arial"/>
+          <w:bCs/>
+        </w:rPr>
+        <w:t>value.directionComment</w:t>
+      </w:r>
+      <w:proofErr w:type="spellEnd"/>
+      <w:proofErr w:type="gramEnd"/>
+      <w:r>
+        <w:rPr>
+          <w:rFonts w:ascii="Arial" w:hAnsi="Arial" w:cs="Arial"/>
+          <w:bCs/>
+        </w:rPr>
+        <w:t>&gt;&gt;</w:t>
+      </w:r>
+    </w:p>
+    <w:p>
+      <w:pPr>
+        <w:rPr>
+          <w:rFonts w:ascii="Arial" w:hAnsi="Arial" w:cs="Arial"/>
+          <w:bCs/>
+        </w:rPr>
+      </w:pPr>
+      <w:r>
+        <w:rPr>
+          <w:rFonts w:ascii="Arial" w:hAnsi="Arial" w:cs="Arial"/>
+          <w:bCs/>
+        </w:rPr>
+        <w:t>&lt;&lt;</w:t>
+      </w:r>
+      <w:proofErr w:type="spellStart"/>
+      <w:r>
+        <w:rPr>
+          <w:rFonts w:ascii="Arial" w:hAnsi="Arial" w:cs="Arial"/>
+          <w:bCs/>
+        </w:rPr>
+        <w:t>es_</w:t>
       </w:r>
       <w:r>
         <w:rPr>
@@ -5687,7 +7384,15 @@
           <w:rFonts w:ascii="Arial" w:hAnsi="Arial" w:cs="Arial"/>
           <w:bCs/>
         </w:rPr>
-        <w:t>AddNewDirections&gt;&gt;</w:t>
+        <w:t>AddNewDirections</w:t>
+      </w:r>
+      <w:proofErr w:type="spellEnd"/>
+      <w:r>
+        <w:rPr>
+          <w:rFonts w:ascii="Arial" w:hAnsi="Arial" w:cs="Arial"/>
+          <w:bCs/>
+        </w:rPr>
+        <w:t>&gt;&gt;</w:t>
       </w:r>
     </w:p>
     <w:p>
@@ -5739,6 +7444,7 @@
         </w:rPr>
         <w:t>&lt;&lt;</w:t>
       </w:r>
+      <w:proofErr w:type="spellStart"/>
       <w:r>
         <w:rPr>
           <w:rFonts w:ascii="Arial" w:hAnsi="Arial" w:cs="Arial"/>
@@ -5753,19 +7459,13 @@
         </w:rPr>
         <w:t>.input</w:t>
       </w:r>
-      <w:r>
-        <w:rPr>
-          <w:rFonts w:ascii="Arial" w:hAnsi="Arial" w:cs="Arial"/>
-          <w:lang w:val="en-US"/>
-        </w:rPr>
-        <w:t xml:space="preserve"> </w:t>
-      </w:r>
-      <w:r>
-        <w:rPr>
-          <w:rFonts w:ascii="Arial" w:hAnsi="Arial" w:cs="Arial"/>
-          <w:lang w:val="en-US"/>
-        </w:rPr>
-        <w:t>&gt;&gt;</w:t>
+      <w:proofErr w:type="spellEnd"/>
+      <w:r>
+        <w:rPr>
+          <w:rFonts w:ascii="Arial" w:hAnsi="Arial" w:cs="Arial"/>
+          <w:lang w:val="en-US"/>
+        </w:rPr>
+        <w:t xml:space="preserve"> &gt;&gt;</w:t>
       </w:r>
     </w:p>
     <w:p>

</xml_diff>

<commit_message>
CIV-6182 fixed wrong date used
</commit_message>
<xml_diff>
--- a/docker/docmosis/templates/CV-DAM-STD-ENG-00002-HNL.docx
+++ b/docker/docmosis/templates/CV-DAM-STD-ENG-00002-HNL.docx
@@ -32,74 +32,42 @@
           <w:b/>
           <w:sz w:val="28"/>
         </w:rPr>
-        <w:t xml:space="preserve">In the County </w:t>
-      </w:r>
-      <w:proofErr w:type="gramStart"/>
+        <w:t xml:space="preserve">In the County Court  </w:t>
+      </w:r>
+      <w:r>
+        <w:rPr>
+          <w:rFonts w:ascii="Arial" w:eastAsia="Tahoma" w:hAnsi="Arial" w:cs="Arial"/>
+        </w:rPr>
+        <w:t>Case number:&lt;&lt;</w:t>
+      </w:r>
+      <w:r>
+        <w:rPr>
+          <w:rFonts w:ascii="Arial" w:hAnsi="Arial" w:cs="Arial"/>
+          <w:lang w:val="en-US"/>
+        </w:rPr>
+        <w:t>caseNumber&gt;&gt;</w:t>
+      </w:r>
+    </w:p>
+    <w:p>
+      <w:pPr>
+        <w:rPr>
+          <w:rFonts w:ascii="Arial" w:hAnsi="Arial" w:cs="Arial"/>
+          <w:lang w:val="en-US"/>
+        </w:rPr>
+      </w:pPr>
       <w:r>
         <w:rPr>
           <w:rFonts w:ascii="Arial" w:eastAsia="Arial" w:hAnsi="Arial" w:cs="Arial"/>
           <w:b/>
-          <w:sz w:val="28"/>
-        </w:rPr>
-        <w:t xml:space="preserve">Court  </w:t>
-      </w:r>
-      <w:r>
-        <w:rPr>
-          <w:rFonts w:ascii="Arial" w:eastAsia="Tahoma" w:hAnsi="Arial" w:cs="Arial"/>
-        </w:rPr>
-        <w:t>Case</w:t>
-      </w:r>
-      <w:proofErr w:type="gramEnd"/>
-      <w:r>
-        <w:rPr>
-          <w:rFonts w:ascii="Arial" w:eastAsia="Tahoma" w:hAnsi="Arial" w:cs="Arial"/>
-        </w:rPr>
-        <w:t xml:space="preserve"> number:&lt;&lt;</w:t>
-      </w:r>
-      <w:r>
-        <w:rPr>
-          <w:rFonts w:ascii="Arial" w:hAnsi="Arial" w:cs="Arial"/>
-          <w:lang w:val="en-US"/>
-        </w:rPr>
-        <w:t>caseNumber&gt;&gt;</w:t>
-      </w:r>
-    </w:p>
-    <w:p>
-      <w:pPr>
-        <w:rPr>
-          <w:rFonts w:ascii="Arial" w:hAnsi="Arial" w:cs="Arial"/>
-          <w:lang w:val="en-US"/>
-        </w:rPr>
-      </w:pPr>
+        </w:rPr>
+        <w:t>&lt;&lt;</w:t>
+      </w:r>
       <w:r>
         <w:rPr>
           <w:rFonts w:ascii="Arial" w:eastAsia="Arial" w:hAnsi="Arial" w:cs="Arial"/>
-          <w:b/>
-        </w:rPr>
-        <w:t>&lt;</w:t>
-      </w:r>
-      <w:proofErr w:type="gramStart"/>
-      <w:r>
-        <w:rPr>
-          <w:rFonts w:ascii="Arial" w:eastAsia="Arial" w:hAnsi="Arial" w:cs="Arial"/>
-          <w:b/>
-        </w:rPr>
-        <w:t>&lt;</w:t>
-      </w:r>
-      <w:r>
-        <w:rPr>
-          <w:rFonts w:ascii="Arial" w:eastAsia="Arial" w:hAnsi="Arial" w:cs="Arial"/>
-          <w:bCs/>
-        </w:rPr>
-        <w:t>{</w:t>
-      </w:r>
-      <w:proofErr w:type="gramEnd"/>
-      <w:r>
-        <w:rPr>
-          <w:rFonts w:ascii="Arial" w:eastAsia="Arial" w:hAnsi="Arial" w:cs="Arial"/>
-          <w:bCs/>
-        </w:rPr>
-        <w:t>dateFormat(</w:t>
+          <w:bCs/>
+        </w:rPr>
+        <w:t>{dateFormat(</w:t>
       </w:r>
       <w:r>
         <w:rPr>
@@ -333,7 +301,7 @@
               </wp:inline>
             </w:drawing>
           </mc:Choice>
-          <mc:Fallback xmlns:arto="http://schemas.microsoft.com/office/word/2006/arto" xmlns:a="http://schemas.openxmlformats.org/drawingml/2006/main" xmlns:pic="http://schemas.openxmlformats.org/drawingml/2006/picture" xmlns:oel="http://schemas.microsoft.com/office/2019/extlst">
+          <mc:Fallback xmlns:oel="http://schemas.microsoft.com/office/2019/extlst" xmlns:pic="http://schemas.openxmlformats.org/drawingml/2006/picture" xmlns:a="http://schemas.openxmlformats.org/drawingml/2006/main" xmlns:arto="http://schemas.microsoft.com/office/word/2006/arto">
             <w:pict w14:anchorId="54704FB3">
               <v:group id="Group 2791" style="width:467.95pt;height:68.75pt;mso-position-horizontal-relative:char;mso-position-vertical-relative:line" coordsize="59429,8731" o:spid="_x0000_s1026" w14:anchorId="5797EDF8" o:gfxdata="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">
                 <v:shapetype id="_x0000_t75" coordsize="21600,21600" filled="f" stroked="f" o:spt="75" o:preferrelative="t" path="m@4@5l@4@11@9@11@9@5xe">
@@ -819,7 +787,7 @@
               </wp:inline>
             </w:drawing>
           </mc:Choice>
-          <mc:Fallback xmlns:arto="http://schemas.microsoft.com/office/word/2006/arto" xmlns:a="http://schemas.openxmlformats.org/drawingml/2006/main" xmlns:pic="http://schemas.openxmlformats.org/drawingml/2006/picture" xmlns:oel="http://schemas.microsoft.com/office/2019/extlst">
+          <mc:Fallback xmlns:oel="http://schemas.microsoft.com/office/2019/extlst" xmlns:pic="http://schemas.openxmlformats.org/drawingml/2006/picture" xmlns:a="http://schemas.openxmlformats.org/drawingml/2006/main" xmlns:arto="http://schemas.microsoft.com/office/word/2006/arto">
             <w:pict w14:anchorId="2F5695A1">
               <v:group id="Group 2792" style="width:467.95pt;height:.75pt;mso-position-horizontal-relative:char;mso-position-vertical-relative:line" coordsize="59429,95" o:spid="_x0000_s1026" w14:anchorId="14BA9070" o:gfxdata="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">
                 <v:shape id="Shape 91" style="position:absolute;width:59429;height:0;visibility:visible;mso-wrap-style:square;v-text-anchor:top" coordsize="5942965,0" o:spid="_x0000_s1027" filled="f" path="m5942965,l,e" o:gfxdata="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">
@@ -968,15 +936,7 @@
           <w:rFonts w:ascii="Arial" w:hAnsi="Arial" w:cs="Arial"/>
           <w:lang w:val="en-US"/>
         </w:rPr>
-        <w:t>drawDirectionsOrderRequired</w:t>
-      </w:r>
-      <w:proofErr w:type="gramStart"/>
-      <w:r>
-        <w:rPr>
-          <w:rFonts w:ascii="Arial" w:hAnsi="Arial" w:cs="Arial"/>
-          <w:lang w:val="en-US"/>
-        </w:rPr>
-        <w:t>=</w:t>
+        <w:t>drawDirectionsOrderRequired=</w:t>
       </w:r>
       <w:r>
         <w:rPr>
@@ -984,16 +944,7 @@
           <w:highlight w:val="yellow"/>
           <w:lang w:val="en-US"/>
         </w:rPr>
-        <w:t>‘</w:t>
-      </w:r>
-      <w:proofErr w:type="gramEnd"/>
-      <w:r>
-        <w:rPr>
-          <w:rFonts w:ascii="Arial" w:hAnsi="Arial" w:cs="Arial"/>
-          <w:highlight w:val="yellow"/>
-          <w:lang w:val="en-US"/>
-        </w:rPr>
-        <w:t>Yes’</w:t>
+        <w:t>‘Yes’</w:t>
       </w:r>
       <w:r>
         <w:rPr>
@@ -1064,17 +1015,8 @@
           <w:rFonts w:ascii="Arial" w:hAnsi="Arial" w:cs="Arial"/>
           <w:bCs/>
         </w:rPr>
-        <w:t>&lt;&lt;cs</w:t>
-      </w:r>
-      <w:proofErr w:type="gramStart"/>
-      <w:r>
-        <w:rPr>
-          <w:rFonts w:ascii="Arial" w:hAnsi="Arial" w:cs="Arial"/>
-          <w:bCs/>
-        </w:rPr>
-        <w:t>_{</w:t>
-      </w:r>
-      <w:proofErr w:type="gramEnd"/>
+        <w:t>&lt;&lt;cs_{</w:t>
+      </w:r>
       <w:r>
         <w:rPr>
           <w:rFonts w:ascii="Arial" w:hAnsi="Arial" w:cs="Arial"/>
@@ -1414,21 +1356,7 @@
         <w:rPr>
           <w:rFonts w:ascii="Arial" w:hAnsi="Arial" w:cs="Arial"/>
         </w:rPr>
-        <w:t xml:space="preserve">Each party must inform the Court immediately if the case is settled </w:t>
-      </w:r>
-      <w:proofErr w:type="gramStart"/>
-      <w:r>
-        <w:rPr>
-          <w:rFonts w:ascii="Arial" w:hAnsi="Arial" w:cs="Arial"/>
-        </w:rPr>
-        <w:t>whether or not</w:t>
-      </w:r>
-      <w:proofErr w:type="gramEnd"/>
-      <w:r>
-        <w:rPr>
-          <w:rFonts w:ascii="Arial" w:hAnsi="Arial" w:cs="Arial"/>
-        </w:rPr>
-        <w:t xml:space="preserve"> it is then possible to upload to the Digital Portal a draft consent order to give effect to their agreement.</w:t>
+        <w:t>Each party must inform the Court immediately if the case is settled whether or not it is then possible to upload to the Digital Portal a draft consent order to give effect to their agreement.</w:t>
       </w:r>
     </w:p>
     <w:p>
@@ -1526,31 +1454,14 @@
           <w:b/>
           <w:bCs/>
         </w:rPr>
-        <w:t>&lt;</w:t>
-      </w:r>
-      <w:proofErr w:type="gramStart"/>
-      <w:r>
-        <w:rPr>
-          <w:rFonts w:ascii="Arial" w:hAnsi="Arial" w:cs="Arial"/>
-          <w:b/>
-          <w:bCs/>
-        </w:rPr>
-        <w:t>&lt;</w:t>
+        <w:t>&lt;&lt;</w:t>
       </w:r>
       <w:r>
         <w:rPr>
           <w:rFonts w:ascii="Arial" w:eastAsia="Arial" w:hAnsi="Arial" w:cs="Arial"/>
           <w:bCs/>
         </w:rPr>
-        <w:t>{</w:t>
-      </w:r>
-      <w:proofErr w:type="gramEnd"/>
-      <w:r>
-        <w:rPr>
-          <w:rFonts w:ascii="Arial" w:eastAsia="Arial" w:hAnsi="Arial" w:cs="Arial"/>
-          <w:bCs/>
-        </w:rPr>
-        <w:t>dateFormat(</w:t>
+        <w:t>{dateFormat(</w:t>
       </w:r>
       <w:r>
         <w:rPr>
@@ -1645,31 +1556,14 @@
           <w:b/>
           <w:bCs/>
         </w:rPr>
-        <w:t>&lt;</w:t>
-      </w:r>
-      <w:proofErr w:type="gramStart"/>
-      <w:r>
-        <w:rPr>
-          <w:rFonts w:ascii="Arial" w:hAnsi="Arial" w:cs="Arial"/>
-          <w:b/>
-          <w:bCs/>
-        </w:rPr>
-        <w:t>&lt;</w:t>
+        <w:t>&lt;&lt;</w:t>
       </w:r>
       <w:r>
         <w:rPr>
           <w:rFonts w:ascii="Arial" w:eastAsia="Arial" w:hAnsi="Arial" w:cs="Arial"/>
           <w:bCs/>
         </w:rPr>
-        <w:t>{</w:t>
-      </w:r>
-      <w:proofErr w:type="gramEnd"/>
-      <w:r>
-        <w:rPr>
-          <w:rFonts w:ascii="Arial" w:eastAsia="Arial" w:hAnsi="Arial" w:cs="Arial"/>
-          <w:bCs/>
-        </w:rPr>
-        <w:t>dateFormat(</w:t>
+        <w:t>{dateFormat(</w:t>
       </w:r>
       <w:r>
         <w:rPr>
@@ -1783,31 +1677,14 @@
           <w:b/>
           <w:bCs/>
         </w:rPr>
-        <w:t>&lt;</w:t>
-      </w:r>
-      <w:proofErr w:type="gramStart"/>
-      <w:r>
-        <w:rPr>
-          <w:rFonts w:ascii="Arial" w:hAnsi="Arial" w:cs="Arial"/>
-          <w:b/>
-          <w:bCs/>
-        </w:rPr>
-        <w:t>&lt;</w:t>
+        <w:t>&lt;&lt;</w:t>
       </w:r>
       <w:r>
         <w:rPr>
           <w:rFonts w:ascii="Arial" w:eastAsia="Arial" w:hAnsi="Arial" w:cs="Arial"/>
           <w:bCs/>
         </w:rPr>
-        <w:t>{</w:t>
-      </w:r>
-      <w:proofErr w:type="gramEnd"/>
-      <w:r>
-        <w:rPr>
-          <w:rFonts w:ascii="Arial" w:eastAsia="Arial" w:hAnsi="Arial" w:cs="Arial"/>
-          <w:bCs/>
-        </w:rPr>
-        <w:t>dateFormat(</w:t>
+        <w:t>{dateFormat(</w:t>
       </w:r>
       <w:r>
         <w:rPr>
@@ -2189,30 +2066,14 @@
           <w:rFonts w:ascii="Arial" w:hAnsi="Arial" w:cs="Arial"/>
           <w:b/>
         </w:rPr>
-        <w:t>&lt;</w:t>
-      </w:r>
-      <w:proofErr w:type="gramStart"/>
-      <w:r>
-        <w:rPr>
-          <w:rFonts w:ascii="Arial" w:hAnsi="Arial" w:cs="Arial"/>
-          <w:b/>
-        </w:rPr>
-        <w:t>&lt;</w:t>
+        <w:t>&lt;&lt;</w:t>
       </w:r>
       <w:r>
         <w:rPr>
           <w:rFonts w:ascii="Arial" w:eastAsia="Arial" w:hAnsi="Arial" w:cs="Arial"/>
           <w:bCs/>
         </w:rPr>
-        <w:t>{</w:t>
-      </w:r>
-      <w:proofErr w:type="gramEnd"/>
-      <w:r>
-        <w:rPr>
-          <w:rFonts w:ascii="Arial" w:eastAsia="Arial" w:hAnsi="Arial" w:cs="Arial"/>
-          <w:bCs/>
-        </w:rPr>
-        <w:t>dateFormat(</w:t>
+        <w:t>{dateFormat(</w:t>
       </w:r>
       <w:r>
         <w:rPr>
@@ -2391,31 +2252,14 @@
           <w:b/>
           <w:bCs/>
         </w:rPr>
-        <w:t>&lt;</w:t>
-      </w:r>
-      <w:proofErr w:type="gramStart"/>
-      <w:r>
-        <w:rPr>
-          <w:rFonts w:ascii="Arial" w:hAnsi="Arial" w:cs="Arial"/>
-          <w:b/>
-          <w:bCs/>
-        </w:rPr>
-        <w:t>&lt;</w:t>
+        <w:t>&lt;&lt;</w:t>
       </w:r>
       <w:r>
         <w:rPr>
           <w:rFonts w:ascii="Arial" w:eastAsia="Arial" w:hAnsi="Arial" w:cs="Arial"/>
           <w:bCs/>
         </w:rPr>
-        <w:t>{</w:t>
-      </w:r>
-      <w:proofErr w:type="gramEnd"/>
-      <w:r>
-        <w:rPr>
-          <w:rFonts w:ascii="Arial" w:eastAsia="Arial" w:hAnsi="Arial" w:cs="Arial"/>
-          <w:bCs/>
-        </w:rPr>
-        <w:t>dateFormat(</w:t>
+        <w:t>{dateFormat(</w:t>
       </w:r>
       <w:r>
         <w:rPr>
@@ -2510,31 +2354,14 @@
           <w:b/>
           <w:bCs/>
         </w:rPr>
-        <w:t>&lt;</w:t>
-      </w:r>
-      <w:proofErr w:type="gramStart"/>
-      <w:r>
-        <w:rPr>
-          <w:rFonts w:ascii="Arial" w:hAnsi="Arial" w:cs="Arial"/>
-          <w:b/>
-          <w:bCs/>
-        </w:rPr>
-        <w:t>&lt;</w:t>
+        <w:t>&lt;&lt;</w:t>
       </w:r>
       <w:r>
         <w:rPr>
           <w:rFonts w:ascii="Arial" w:eastAsia="Arial" w:hAnsi="Arial" w:cs="Arial"/>
           <w:bCs/>
         </w:rPr>
-        <w:t>{</w:t>
-      </w:r>
-      <w:proofErr w:type="gramEnd"/>
-      <w:r>
-        <w:rPr>
-          <w:rFonts w:ascii="Arial" w:eastAsia="Arial" w:hAnsi="Arial" w:cs="Arial"/>
-          <w:bCs/>
-        </w:rPr>
-        <w:t>dateFormat(</w:t>
+        <w:t>{dateFormat(</w:t>
       </w:r>
       <w:r>
         <w:rPr>
@@ -2660,31 +2487,14 @@
           <w:b/>
           <w:bCs/>
         </w:rPr>
-        <w:t>&lt;</w:t>
-      </w:r>
-      <w:proofErr w:type="gramStart"/>
-      <w:r>
-        <w:rPr>
-          <w:rFonts w:ascii="Arial" w:hAnsi="Arial" w:cs="Arial"/>
-          <w:b/>
-          <w:bCs/>
-        </w:rPr>
-        <w:t>&lt;</w:t>
+        <w:t>&lt;&lt;</w:t>
       </w:r>
       <w:r>
         <w:rPr>
           <w:rFonts w:ascii="Arial" w:eastAsia="Arial" w:hAnsi="Arial" w:cs="Arial"/>
           <w:bCs/>
         </w:rPr>
-        <w:t>{</w:t>
-      </w:r>
-      <w:proofErr w:type="gramEnd"/>
-      <w:r>
-        <w:rPr>
-          <w:rFonts w:ascii="Arial" w:eastAsia="Arial" w:hAnsi="Arial" w:cs="Arial"/>
-          <w:bCs/>
-        </w:rPr>
-        <w:t>dateFormat(</w:t>
+        <w:t>{dateFormat(</w:t>
       </w:r>
       <w:r>
         <w:rPr>
@@ -2880,31 +2690,14 @@
           <w:b/>
           <w:bCs/>
         </w:rPr>
-        <w:t>&lt;</w:t>
-      </w:r>
-      <w:proofErr w:type="gramStart"/>
-      <w:r>
-        <w:rPr>
-          <w:rFonts w:ascii="Arial" w:hAnsi="Arial" w:cs="Arial"/>
-          <w:b/>
-          <w:bCs/>
-        </w:rPr>
-        <w:t>&lt;</w:t>
+        <w:t>&lt;&lt;</w:t>
       </w:r>
       <w:r>
         <w:rPr>
           <w:rFonts w:ascii="Arial" w:eastAsia="Arial" w:hAnsi="Arial" w:cs="Arial"/>
           <w:bCs/>
         </w:rPr>
-        <w:t>{</w:t>
-      </w:r>
-      <w:proofErr w:type="gramEnd"/>
-      <w:r>
-        <w:rPr>
-          <w:rFonts w:ascii="Arial" w:eastAsia="Arial" w:hAnsi="Arial" w:cs="Arial"/>
-          <w:bCs/>
-        </w:rPr>
-        <w:t>dateFormat(</w:t>
+        <w:t>{dateFormat(</w:t>
       </w:r>
       <w:r>
         <w:rPr>
@@ -3695,31 +3488,14 @@
           <w:b/>
           <w:bCs/>
         </w:rPr>
-        <w:t>&lt;</w:t>
-      </w:r>
-      <w:proofErr w:type="gramStart"/>
-      <w:r>
-        <w:rPr>
-          <w:rFonts w:ascii="Arial" w:hAnsi="Arial" w:cs="Arial"/>
-          <w:b/>
-          <w:bCs/>
-        </w:rPr>
-        <w:t>&lt;</w:t>
+        <w:t>&lt;&lt;</w:t>
       </w:r>
       <w:r>
         <w:rPr>
           <w:rFonts w:ascii="Arial" w:eastAsia="Arial" w:hAnsi="Arial" w:cs="Arial"/>
           <w:bCs/>
         </w:rPr>
-        <w:t>{</w:t>
-      </w:r>
-      <w:proofErr w:type="gramEnd"/>
-      <w:r>
-        <w:rPr>
-          <w:rFonts w:ascii="Arial" w:eastAsia="Arial" w:hAnsi="Arial" w:cs="Arial"/>
-          <w:bCs/>
-        </w:rPr>
-        <w:t>dateFormat(</w:t>
+        <w:t>{dateFormat(</w:t>
       </w:r>
       <w:r>
         <w:rPr>
@@ -3827,31 +3603,14 @@
           <w:b/>
           <w:bCs/>
         </w:rPr>
-        <w:t>&lt;</w:t>
-      </w:r>
-      <w:proofErr w:type="gramStart"/>
-      <w:r>
-        <w:rPr>
-          <w:rFonts w:ascii="Arial" w:hAnsi="Arial" w:cs="Arial"/>
-          <w:b/>
-          <w:bCs/>
-        </w:rPr>
-        <w:t>&lt;</w:t>
+        <w:t>&lt;&lt;</w:t>
       </w:r>
       <w:r>
         <w:rPr>
           <w:rFonts w:ascii="Arial" w:eastAsia="Arial" w:hAnsi="Arial" w:cs="Arial"/>
           <w:bCs/>
         </w:rPr>
-        <w:t>{</w:t>
-      </w:r>
-      <w:proofErr w:type="gramEnd"/>
-      <w:r>
-        <w:rPr>
-          <w:rFonts w:ascii="Arial" w:eastAsia="Arial" w:hAnsi="Arial" w:cs="Arial"/>
-          <w:bCs/>
-        </w:rPr>
-        <w:t>dateFormat(</w:t>
+        <w:t>{dateFormat(</w:t>
       </w:r>
       <w:r>
         <w:rPr>
@@ -4313,31 +4072,14 @@
           <w:b/>
           <w:bCs/>
         </w:rPr>
-        <w:t>&lt;</w:t>
-      </w:r>
-      <w:proofErr w:type="gramStart"/>
-      <w:r>
-        <w:rPr>
-          <w:rFonts w:ascii="Arial" w:hAnsi="Arial" w:cs="Arial"/>
-          <w:b/>
-          <w:bCs/>
-        </w:rPr>
-        <w:t>&lt;</w:t>
+        <w:t>&lt;&lt;</w:t>
       </w:r>
       <w:r>
         <w:rPr>
           <w:rFonts w:ascii="Arial" w:eastAsia="Arial" w:hAnsi="Arial" w:cs="Arial"/>
           <w:bCs/>
         </w:rPr>
-        <w:t>{</w:t>
-      </w:r>
-      <w:proofErr w:type="gramEnd"/>
-      <w:r>
-        <w:rPr>
-          <w:rFonts w:ascii="Arial" w:eastAsia="Arial" w:hAnsi="Arial" w:cs="Arial"/>
-          <w:bCs/>
-        </w:rPr>
-        <w:t>dateFormat(</w:t>
+        <w:t>{dateFormat(</w:t>
       </w:r>
       <w:r>
         <w:rPr>
@@ -4457,31 +4199,130 @@
           <w:b/>
           <w:bCs/>
         </w:rPr>
-        <w:t>&lt;</w:t>
-      </w:r>
-      <w:proofErr w:type="gramStart"/>
-      <w:r>
-        <w:rPr>
-          <w:rFonts w:ascii="Arial" w:hAnsi="Arial" w:cs="Arial"/>
-          <w:b/>
-          <w:bCs/>
-        </w:rPr>
-        <w:t>&lt;</w:t>
+        <w:t>&lt;&lt;</w:t>
       </w:r>
       <w:r>
         <w:rPr>
           <w:rFonts w:ascii="Arial" w:eastAsia="Arial" w:hAnsi="Arial" w:cs="Arial"/>
           <w:bCs/>
         </w:rPr>
-        <w:t>{</w:t>
-      </w:r>
-      <w:proofErr w:type="gramEnd"/>
+        <w:t>{dateFormat(</w:t>
+      </w:r>
+      <w:r>
+        <w:rPr>
+          <w:rFonts w:ascii="Arial" w:hAnsi="Arial" w:cs="Arial"/>
+          <w:lang w:val="en-US"/>
+        </w:rPr>
+        <w:t>fastTrackCreditHire</w:t>
+      </w:r>
+      <w:r>
+        <w:rPr>
+          <w:rFonts w:ascii="Arial" w:hAnsi="Arial" w:cs="Arial"/>
+          <w:lang w:val="en-US"/>
+        </w:rPr>
+        <w:t>.</w:t>
+      </w:r>
+      <w:r>
+        <w:rPr>
+          <w:rFonts w:ascii="Arial" w:hAnsi="Arial" w:cs="Arial"/>
+          <w:lang w:val="en-US"/>
+        </w:rPr>
+        <w:t>date</w:t>
+      </w:r>
+      <w:r>
+        <w:rPr>
+          <w:rFonts w:ascii="Arial" w:hAnsi="Arial" w:cs="Arial"/>
+          <w:lang w:val="en-US"/>
+        </w:rPr>
+        <w:t>2</w:t>
+      </w:r>
       <w:r>
         <w:rPr>
           <w:rFonts w:ascii="Arial" w:eastAsia="Arial" w:hAnsi="Arial" w:cs="Arial"/>
           <w:bCs/>
         </w:rPr>
-        <w:t>dateFormat(</w:t>
+        <w:t>, ‘dd MMMM yyyy’, ‘yyyy-MM-dd’</w:t>
+      </w:r>
+      <w:r>
+        <w:rPr>
+          <w:rFonts w:ascii="Arial" w:eastAsia="Arial" w:hAnsi="Arial" w:cs="Arial"/>
+          <w:bCs/>
+        </w:rPr>
+        <w:t>)</w:t>
+      </w:r>
+      <w:r>
+        <w:rPr>
+          <w:rFonts w:ascii="Arial" w:eastAsia="Arial" w:hAnsi="Arial" w:cs="Arial"/>
+          <w:bCs/>
+        </w:rPr>
+        <w:t>}</w:t>
+      </w:r>
+      <w:r>
+        <w:rPr>
+          <w:rFonts w:ascii="Arial" w:hAnsi="Arial" w:cs="Arial"/>
+          <w:b/>
+          <w:bCs/>
+        </w:rPr>
+        <w:t>&gt;&gt;</w:t>
+      </w:r>
+      <w:r>
+        <w:rPr>
+          <w:rFonts w:ascii="Arial" w:hAnsi="Arial" w:cs="Arial"/>
+        </w:rPr>
+        <w:t>.</w:t>
+      </w:r>
+      <w:r>
+        <w:rPr>
+          <w:rFonts w:ascii="Arial" w:hAnsi="Arial" w:cs="Arial"/>
+        </w:rPr>
+        <w:t xml:space="preserve"> &lt;&lt;</w:t>
+      </w:r>
+      <w:r>
+        <w:rPr>
+          <w:rFonts w:ascii="Arial" w:hAnsi="Arial" w:cs="Arial"/>
+          <w:lang w:val="en-US"/>
+        </w:rPr>
+        <w:t>fastTrackCreditHire.input5</w:t>
+      </w:r>
+      <w:r>
+        <w:rPr>
+          <w:rFonts w:ascii="Arial" w:hAnsi="Arial" w:cs="Arial"/>
+        </w:rPr>
+        <w:t>&gt;&gt; &lt;&lt;</w:t>
+      </w:r>
+      <w:r>
+        <w:rPr>
+          <w:rFonts w:ascii="Arial" w:hAnsi="Arial" w:cs="Arial"/>
+          <w:lang w:val="en-US"/>
+        </w:rPr>
+        <w:t>fastTrackCreditHire.input6</w:t>
+      </w:r>
+      <w:r>
+        <w:rPr>
+          <w:rFonts w:ascii="Arial" w:hAnsi="Arial" w:cs="Arial"/>
+        </w:rPr>
+        <w:t>&gt;&gt;</w:t>
+      </w:r>
+      <w:r>
+        <w:rPr>
+          <w:rFonts w:ascii="Arial" w:hAnsi="Arial" w:cs="Arial"/>
+        </w:rPr>
+        <w:t xml:space="preserve"> </w:t>
+      </w:r>
+      <w:r>
+        <w:rPr>
+          <w:rFonts w:ascii="Arial" w:hAnsi="Arial" w:cs="Arial"/>
+          <w:b/>
+          <w:bCs/>
+        </w:rPr>
+        <w:t>&lt;&lt;</w:t>
+      </w:r>
+      <w:r>
+        <w:rPr>
+          <w:rFonts w:ascii="Arial" w:eastAsia="Arial" w:hAnsi="Arial" w:cs="Arial"/>
+          <w:bCs/>
+        </w:rPr>
+        <w:t>{dateFormat(</w:t>
       </w:r>
       <w:r>
         <w:rPr>
@@ -4509,7 +4350,7 @@
           <w:rFonts w:ascii="Arial" w:hAnsi="Arial" w:cs="Arial"/>
           <w:lang w:val="en-US"/>
         </w:rPr>
-        <w:t>2</w:t>
+        <w:t>3</w:t>
       </w:r>
       <w:r>
         <w:rPr>
@@ -4538,101 +4379,59 @@
           <w:b/>
           <w:bCs/>
         </w:rPr>
-        <w:t>&gt;&gt;</w:t>
-      </w:r>
-      <w:r>
-        <w:rPr>
-          <w:rFonts w:ascii="Arial" w:hAnsi="Arial" w:cs="Arial"/>
+        <w:t xml:space="preserve">&gt;&gt; </w:t>
+      </w:r>
+      <w:r>
+        <w:rPr>
+          <w:rFonts w:ascii="Arial" w:hAnsi="Arial" w:cs="Arial"/>
+        </w:rPr>
+        <w:t>&lt;&lt;</w:t>
+      </w:r>
+      <w:r>
+        <w:rPr>
+          <w:rFonts w:ascii="Arial" w:hAnsi="Arial" w:cs="Arial"/>
+          <w:lang w:val="en-US"/>
+        </w:rPr>
+        <w:t>fastTrackCreditHire.input7</w:t>
+      </w:r>
+      <w:r>
+        <w:rPr>
+          <w:rFonts w:ascii="Arial" w:hAnsi="Arial" w:cs="Arial"/>
+        </w:rPr>
+        <w:t xml:space="preserve">&gt;&gt; </w:t>
+      </w:r>
+      <w:r>
+        <w:rPr>
+          <w:rFonts w:ascii="Arial" w:hAnsi="Arial" w:cs="Arial"/>
+          <w:b/>
+          <w:bCs/>
+        </w:rPr>
+        <w:t>&lt;&lt;</w:t>
+      </w:r>
+      <w:r>
+        <w:rPr>
+          <w:rFonts w:ascii="Arial" w:eastAsia="Arial" w:hAnsi="Arial" w:cs="Arial"/>
+          <w:bCs/>
+        </w:rPr>
+        <w:t>{dateFormat(</w:t>
+      </w:r>
+      <w:r>
+        <w:rPr>
+          <w:rFonts w:ascii="Arial" w:hAnsi="Arial" w:cs="Arial"/>
+          <w:lang w:val="en-US"/>
+        </w:rPr>
+        <w:t>fastTrackCreditHire</w:t>
+      </w:r>
+      <w:r>
+        <w:rPr>
+          <w:rFonts w:ascii="Arial" w:hAnsi="Arial" w:cs="Arial"/>
+          <w:lang w:val="en-US"/>
         </w:rPr>
         <w:t>.</w:t>
       </w:r>
       <w:r>
         <w:rPr>
           <w:rFonts w:ascii="Arial" w:hAnsi="Arial" w:cs="Arial"/>
-        </w:rPr>
-        <w:t xml:space="preserve"> &lt;&lt;</w:t>
-      </w:r>
-      <w:r>
-        <w:rPr>
-          <w:rFonts w:ascii="Arial" w:hAnsi="Arial" w:cs="Arial"/>
-          <w:lang w:val="en-US"/>
-        </w:rPr>
-        <w:t>fastTrackCreditHire.input5</w:t>
-      </w:r>
-      <w:r>
-        <w:rPr>
-          <w:rFonts w:ascii="Arial" w:hAnsi="Arial" w:cs="Arial"/>
-        </w:rPr>
-        <w:t>&gt;&gt; &lt;&lt;</w:t>
-      </w:r>
-      <w:r>
-        <w:rPr>
-          <w:rFonts w:ascii="Arial" w:hAnsi="Arial" w:cs="Arial"/>
-          <w:lang w:val="en-US"/>
-        </w:rPr>
-        <w:t>fastTrackCreditHire.input6</w:t>
-      </w:r>
-      <w:r>
-        <w:rPr>
-          <w:rFonts w:ascii="Arial" w:hAnsi="Arial" w:cs="Arial"/>
-        </w:rPr>
-        <w:t>&gt;&gt;</w:t>
-      </w:r>
-      <w:r>
-        <w:rPr>
-          <w:rFonts w:ascii="Arial" w:hAnsi="Arial" w:cs="Arial"/>
-        </w:rPr>
-        <w:t xml:space="preserve"> </w:t>
-      </w:r>
-      <w:r>
-        <w:rPr>
-          <w:rFonts w:ascii="Arial" w:hAnsi="Arial" w:cs="Arial"/>
-          <w:b/>
-          <w:bCs/>
-        </w:rPr>
-        <w:t>&lt;</w:t>
-      </w:r>
-      <w:proofErr w:type="gramStart"/>
-      <w:r>
-        <w:rPr>
-          <w:rFonts w:ascii="Arial" w:hAnsi="Arial" w:cs="Arial"/>
-          <w:b/>
-          <w:bCs/>
-        </w:rPr>
-        <w:t>&lt;</w:t>
-      </w:r>
-      <w:r>
-        <w:rPr>
-          <w:rFonts w:ascii="Arial" w:eastAsia="Arial" w:hAnsi="Arial" w:cs="Arial"/>
-          <w:bCs/>
-        </w:rPr>
-        <w:t>{</w:t>
-      </w:r>
-      <w:proofErr w:type="gramEnd"/>
-      <w:r>
-        <w:rPr>
-          <w:rFonts w:ascii="Arial" w:eastAsia="Arial" w:hAnsi="Arial" w:cs="Arial"/>
-          <w:bCs/>
-        </w:rPr>
-        <w:t>dateFormat(</w:t>
-      </w:r>
-      <w:r>
-        <w:rPr>
-          <w:rFonts w:ascii="Arial" w:hAnsi="Arial" w:cs="Arial"/>
-          <w:lang w:val="en-US"/>
-        </w:rPr>
-        <w:t>fastTrackCreditHire</w:t>
-      </w:r>
-      <w:r>
-        <w:rPr>
-          <w:rFonts w:ascii="Arial" w:hAnsi="Arial" w:cs="Arial"/>
-          <w:lang w:val="en-US"/>
-        </w:rPr>
-        <w:t>.</w:t>
-      </w:r>
-      <w:r>
-        <w:rPr>
-          <w:rFonts w:ascii="Arial" w:hAnsi="Arial" w:cs="Arial"/>
           <w:lang w:val="en-US"/>
         </w:rPr>
         <w:t>date</w:t>
@@ -4642,98 +4441,7 @@
           <w:rFonts w:ascii="Arial" w:hAnsi="Arial" w:cs="Arial"/>
           <w:lang w:val="en-US"/>
         </w:rPr>
-        <w:t>3</w:t>
-      </w:r>
-      <w:r>
-        <w:rPr>
-          <w:rFonts w:ascii="Arial" w:eastAsia="Arial" w:hAnsi="Arial" w:cs="Arial"/>
-          <w:bCs/>
-        </w:rPr>
-        <w:t>, ‘dd MMMM yyyy’, ‘yyyy-MM-dd’</w:t>
-      </w:r>
-      <w:r>
-        <w:rPr>
-          <w:rFonts w:ascii="Arial" w:eastAsia="Arial" w:hAnsi="Arial" w:cs="Arial"/>
-          <w:bCs/>
-        </w:rPr>
-        <w:t>)</w:t>
-      </w:r>
-      <w:r>
-        <w:rPr>
-          <w:rFonts w:ascii="Arial" w:eastAsia="Arial" w:hAnsi="Arial" w:cs="Arial"/>
-          <w:bCs/>
-        </w:rPr>
-        <w:t>}</w:t>
-      </w:r>
-      <w:r>
-        <w:rPr>
-          <w:rFonts w:ascii="Arial" w:hAnsi="Arial" w:cs="Arial"/>
-          <w:b/>
-          <w:bCs/>
-        </w:rPr>
-        <w:t xml:space="preserve">&gt;&gt; </w:t>
-      </w:r>
-      <w:r>
-        <w:rPr>
-          <w:rFonts w:ascii="Arial" w:hAnsi="Arial" w:cs="Arial"/>
-        </w:rPr>
-        <w:t>&lt;&lt;</w:t>
-      </w:r>
-      <w:r>
-        <w:rPr>
-          <w:rFonts w:ascii="Arial" w:hAnsi="Arial" w:cs="Arial"/>
-          <w:lang w:val="en-US"/>
-        </w:rPr>
-        <w:t>fastTrackCreditHire.input7</w:t>
-      </w:r>
-      <w:r>
-        <w:rPr>
-          <w:rFonts w:ascii="Arial" w:hAnsi="Arial" w:cs="Arial"/>
-        </w:rPr>
-        <w:t xml:space="preserve">&gt;&gt; </w:t>
-      </w:r>
-      <w:r>
-        <w:rPr>
-          <w:rFonts w:ascii="Arial" w:hAnsi="Arial" w:cs="Arial"/>
-          <w:b/>
-          <w:bCs/>
-        </w:rPr>
-        <w:t>&lt;&lt;</w:t>
-      </w:r>
-      <w:r>
-        <w:rPr>
-          <w:rFonts w:ascii="Arial" w:eastAsia="Arial" w:hAnsi="Arial" w:cs="Arial"/>
-          <w:bCs/>
-        </w:rPr>
-        <w:t>{dateFormat(</w:t>
-      </w:r>
-      <w:r>
-        <w:rPr>
-          <w:rFonts w:ascii="Arial" w:hAnsi="Arial" w:cs="Arial"/>
-          <w:lang w:val="en-US"/>
-        </w:rPr>
-        <w:t>fastTrackCreditHire</w:t>
-      </w:r>
-      <w:r>
-        <w:rPr>
-          <w:rFonts w:ascii="Arial" w:hAnsi="Arial" w:cs="Arial"/>
-          <w:lang w:val="en-US"/>
-        </w:rPr>
-        <w:t>.</w:t>
-      </w:r>
-      <w:r>
-        <w:rPr>
-          <w:rFonts w:ascii="Arial" w:hAnsi="Arial" w:cs="Arial"/>
-          <w:lang w:val="en-US"/>
-        </w:rPr>
-        <w:t>date</w:t>
-      </w:r>
-      <w:r>
-        <w:rPr>
-          <w:rFonts w:ascii="Arial" w:hAnsi="Arial" w:cs="Arial"/>
-          <w:lang w:val="en-US"/>
-        </w:rPr>
-        <w:t>3</w:t>
+        <w:t>4</w:t>
       </w:r>
       <w:r>
         <w:rPr>
@@ -5076,31 +4784,14 @@
           <w:b/>
           <w:bCs/>
         </w:rPr>
-        <w:t>&lt;</w:t>
-      </w:r>
-      <w:proofErr w:type="gramStart"/>
-      <w:r>
-        <w:rPr>
-          <w:rFonts w:ascii="Arial" w:hAnsi="Arial" w:cs="Arial"/>
-          <w:b/>
-          <w:bCs/>
-        </w:rPr>
-        <w:t>&lt;</w:t>
+        <w:t>&lt;&lt;</w:t>
       </w:r>
       <w:r>
         <w:rPr>
           <w:rFonts w:ascii="Arial" w:eastAsia="Arial" w:hAnsi="Arial" w:cs="Arial"/>
           <w:bCs/>
         </w:rPr>
-        <w:t>{</w:t>
-      </w:r>
-      <w:proofErr w:type="gramEnd"/>
-      <w:r>
-        <w:rPr>
-          <w:rFonts w:ascii="Arial" w:eastAsia="Arial" w:hAnsi="Arial" w:cs="Arial"/>
-          <w:bCs/>
-        </w:rPr>
-        <w:t>dateFormat(</w:t>
+        <w:t>{dateFormat(</w:t>
       </w:r>
       <w:r>
         <w:rPr>
@@ -5202,31 +4893,14 @@
           <w:b/>
           <w:bCs/>
         </w:rPr>
-        <w:t>&lt;</w:t>
-      </w:r>
-      <w:proofErr w:type="gramStart"/>
-      <w:r>
-        <w:rPr>
-          <w:rFonts w:ascii="Arial" w:hAnsi="Arial" w:cs="Arial"/>
-          <w:b/>
-          <w:bCs/>
-        </w:rPr>
-        <w:t>&lt;</w:t>
+        <w:t>&lt;&lt;</w:t>
       </w:r>
       <w:r>
         <w:rPr>
           <w:rFonts w:ascii="Arial" w:eastAsia="Arial" w:hAnsi="Arial" w:cs="Arial"/>
           <w:bCs/>
         </w:rPr>
-        <w:t>{</w:t>
-      </w:r>
-      <w:proofErr w:type="gramEnd"/>
-      <w:r>
-        <w:rPr>
-          <w:rFonts w:ascii="Arial" w:eastAsia="Arial" w:hAnsi="Arial" w:cs="Arial"/>
-          <w:bCs/>
-        </w:rPr>
-        <w:t>dateFormat(</w:t>
+        <w:t>{dateFormat(</w:t>
       </w:r>
       <w:r>
         <w:rPr>
@@ -5378,32 +5052,14 @@
           <w:bCs/>
           <w:lang w:val="en-US"/>
         </w:rPr>
-        <w:t>&lt;</w:t>
-      </w:r>
-      <w:proofErr w:type="gramStart"/>
-      <w:r>
-        <w:rPr>
-          <w:rFonts w:ascii="Arial" w:hAnsi="Arial" w:cs="Arial"/>
-          <w:b/>
-          <w:bCs/>
-          <w:lang w:val="en-US"/>
-        </w:rPr>
-        <w:t>&lt;</w:t>
+        <w:t>&lt;&lt;</w:t>
       </w:r>
       <w:r>
         <w:rPr>
           <w:rFonts w:ascii="Arial" w:eastAsia="Arial" w:hAnsi="Arial" w:cs="Arial"/>
           <w:bCs/>
         </w:rPr>
-        <w:t>{</w:t>
-      </w:r>
-      <w:proofErr w:type="gramEnd"/>
-      <w:r>
-        <w:rPr>
-          <w:rFonts w:ascii="Arial" w:eastAsia="Arial" w:hAnsi="Arial" w:cs="Arial"/>
-          <w:bCs/>
-        </w:rPr>
-        <w:t>dateFormat(</w:t>
+        <w:t>{dateFormat(</w:t>
       </w:r>
       <w:r>
         <w:rPr>
@@ -5490,32 +5146,14 @@
           <w:bCs/>
           <w:lang w:val="en-US"/>
         </w:rPr>
-        <w:t>&lt;</w:t>
-      </w:r>
-      <w:proofErr w:type="gramStart"/>
-      <w:r>
-        <w:rPr>
-          <w:rFonts w:ascii="Arial" w:hAnsi="Arial" w:cs="Arial"/>
-          <w:b/>
-          <w:bCs/>
-          <w:lang w:val="en-US"/>
-        </w:rPr>
-        <w:t>&lt;</w:t>
+        <w:t>&lt;&lt;</w:t>
       </w:r>
       <w:r>
         <w:rPr>
           <w:rFonts w:ascii="Arial" w:eastAsia="Arial" w:hAnsi="Arial" w:cs="Arial"/>
           <w:bCs/>
         </w:rPr>
-        <w:t>{</w:t>
-      </w:r>
-      <w:proofErr w:type="gramEnd"/>
-      <w:r>
-        <w:rPr>
-          <w:rFonts w:ascii="Arial" w:eastAsia="Arial" w:hAnsi="Arial" w:cs="Arial"/>
-          <w:bCs/>
-        </w:rPr>
-        <w:t>dateFormat(</w:t>
+        <w:t>{dateFormat(</w:t>
       </w:r>
       <w:r>
         <w:rPr>
@@ -5609,32 +5247,14 @@
           <w:bCs/>
           <w:lang w:val="en-US"/>
         </w:rPr>
-        <w:t>&lt;</w:t>
-      </w:r>
-      <w:proofErr w:type="gramStart"/>
-      <w:r>
-        <w:rPr>
-          <w:rFonts w:ascii="Arial" w:hAnsi="Arial" w:cs="Arial"/>
-          <w:b/>
-          <w:bCs/>
-          <w:lang w:val="en-US"/>
-        </w:rPr>
-        <w:t>&lt;</w:t>
+        <w:t>&lt;&lt;</w:t>
       </w:r>
       <w:r>
         <w:rPr>
           <w:rFonts w:ascii="Arial" w:eastAsia="Arial" w:hAnsi="Arial" w:cs="Arial"/>
           <w:bCs/>
         </w:rPr>
-        <w:t>{</w:t>
-      </w:r>
-      <w:proofErr w:type="gramEnd"/>
-      <w:r>
-        <w:rPr>
-          <w:rFonts w:ascii="Arial" w:eastAsia="Arial" w:hAnsi="Arial" w:cs="Arial"/>
-          <w:bCs/>
-        </w:rPr>
-        <w:t>dateFormat(</w:t>
+        <w:t>{dateFormat(</w:t>
       </w:r>
       <w:r>
         <w:rPr>
@@ -5884,31 +5504,14 @@
           <w:b/>
           <w:bCs/>
         </w:rPr>
-        <w:t>&lt;</w:t>
-      </w:r>
-      <w:proofErr w:type="gramStart"/>
-      <w:r>
-        <w:rPr>
-          <w:rFonts w:ascii="Arial" w:hAnsi="Arial" w:cs="Arial"/>
-          <w:b/>
-          <w:bCs/>
-        </w:rPr>
-        <w:t>&lt;</w:t>
+        <w:t>&lt;&lt;</w:t>
       </w:r>
       <w:r>
         <w:rPr>
           <w:rFonts w:ascii="Arial" w:eastAsia="Arial" w:hAnsi="Arial" w:cs="Arial"/>
           <w:bCs/>
         </w:rPr>
-        <w:t>{</w:t>
-      </w:r>
-      <w:proofErr w:type="gramEnd"/>
-      <w:r>
-        <w:rPr>
-          <w:rFonts w:ascii="Arial" w:eastAsia="Arial" w:hAnsi="Arial" w:cs="Arial"/>
-          <w:bCs/>
-        </w:rPr>
-        <w:t>dateFormat(</w:t>
+        <w:t>{dateFormat(</w:t>
       </w:r>
       <w:r>
         <w:rPr>
@@ -6070,23 +5673,7 @@
           <w:bCs/>
         </w:rPr>
         <w:lastRenderedPageBreak/>
-        <w:t>&lt;&lt;</w:t>
-      </w:r>
-      <w:proofErr w:type="gramStart"/>
-      <w:r>
-        <w:rPr>
-          <w:rFonts w:ascii="Arial" w:hAnsi="Arial" w:cs="Arial"/>
-          <w:bCs/>
-        </w:rPr>
-        <w:t>value.directionComment</w:t>
-      </w:r>
-      <w:proofErr w:type="gramEnd"/>
-      <w:r>
-        <w:rPr>
-          <w:rFonts w:ascii="Arial" w:hAnsi="Arial" w:cs="Arial"/>
-          <w:bCs/>
-        </w:rPr>
-        <w:t>&gt;&gt;</w:t>
+        <w:t>&lt;&lt;value.directionComment&gt;&gt;</w:t>
       </w:r>
     </w:p>
     <w:p>

</xml_diff>

<commit_message>
CIV-6538 changed "must uploaded" to "must upload"; changed "evidence is reply" to "evidence in reply"
</commit_message>
<xml_diff>
--- a/docker/docmosis/templates/CV-DAM-STD-ENG-00002-HNL.docx
+++ b/docker/docmosis/templates/CV-DAM-STD-ENG-00002-HNL.docx
@@ -32,74 +32,42 @@
           <w:b/>
           <w:sz w:val="28"/>
         </w:rPr>
-        <w:t xml:space="preserve">In the County </w:t>
-      </w:r>
-      <w:proofErr w:type="gramStart"/>
+        <w:t xml:space="preserve">In the County Court  </w:t>
+      </w:r>
+      <w:r>
+        <w:rPr>
+          <w:rFonts w:ascii="Arial" w:eastAsia="Tahoma" w:hAnsi="Arial" w:cs="Arial"/>
+        </w:rPr>
+        <w:t>Case number:&lt;&lt;</w:t>
+      </w:r>
+      <w:r>
+        <w:rPr>
+          <w:rFonts w:ascii="Arial" w:hAnsi="Arial" w:cs="Arial"/>
+          <w:lang w:val="en-US"/>
+        </w:rPr>
+        <w:t>caseNumber&gt;&gt;</w:t>
+      </w:r>
+    </w:p>
+    <w:p>
+      <w:pPr>
+        <w:rPr>
+          <w:rFonts w:ascii="Arial" w:hAnsi="Arial" w:cs="Arial"/>
+          <w:lang w:val="en-US"/>
+        </w:rPr>
+      </w:pPr>
       <w:r>
         <w:rPr>
           <w:rFonts w:ascii="Arial" w:eastAsia="Arial" w:hAnsi="Arial" w:cs="Arial"/>
           <w:b/>
-          <w:sz w:val="28"/>
-        </w:rPr>
-        <w:t xml:space="preserve">Court  </w:t>
-      </w:r>
-      <w:r>
-        <w:rPr>
-          <w:rFonts w:ascii="Arial" w:eastAsia="Tahoma" w:hAnsi="Arial" w:cs="Arial"/>
-        </w:rPr>
-        <w:t>Case</w:t>
-      </w:r>
-      <w:proofErr w:type="gramEnd"/>
-      <w:r>
-        <w:rPr>
-          <w:rFonts w:ascii="Arial" w:eastAsia="Tahoma" w:hAnsi="Arial" w:cs="Arial"/>
-        </w:rPr>
-        <w:t xml:space="preserve"> number:&lt;&lt;</w:t>
-      </w:r>
-      <w:r>
-        <w:rPr>
-          <w:rFonts w:ascii="Arial" w:hAnsi="Arial" w:cs="Arial"/>
-          <w:lang w:val="en-US"/>
-        </w:rPr>
-        <w:t>caseNumber&gt;&gt;</w:t>
-      </w:r>
-    </w:p>
-    <w:p>
-      <w:pPr>
-        <w:rPr>
-          <w:rFonts w:ascii="Arial" w:hAnsi="Arial" w:cs="Arial"/>
-          <w:lang w:val="en-US"/>
-        </w:rPr>
-      </w:pPr>
+        </w:rPr>
+        <w:t>&lt;&lt;</w:t>
+      </w:r>
       <w:r>
         <w:rPr>
           <w:rFonts w:ascii="Arial" w:eastAsia="Arial" w:hAnsi="Arial" w:cs="Arial"/>
-          <w:b/>
-        </w:rPr>
-        <w:t>&lt;</w:t>
-      </w:r>
-      <w:proofErr w:type="gramStart"/>
-      <w:r>
-        <w:rPr>
-          <w:rFonts w:ascii="Arial" w:eastAsia="Arial" w:hAnsi="Arial" w:cs="Arial"/>
-          <w:b/>
-        </w:rPr>
-        <w:t>&lt;</w:t>
-      </w:r>
-      <w:r>
-        <w:rPr>
-          <w:rFonts w:ascii="Arial" w:eastAsia="Arial" w:hAnsi="Arial" w:cs="Arial"/>
-          <w:bCs/>
-        </w:rPr>
-        <w:t>{</w:t>
-      </w:r>
-      <w:proofErr w:type="gramEnd"/>
-      <w:r>
-        <w:rPr>
-          <w:rFonts w:ascii="Arial" w:eastAsia="Arial" w:hAnsi="Arial" w:cs="Arial"/>
-          <w:bCs/>
-        </w:rPr>
-        <w:t>dateFormat(</w:t>
+          <w:bCs/>
+        </w:rPr>
+        <w:t>{dateFormat(</w:t>
       </w:r>
       <w:r>
         <w:rPr>
@@ -333,7 +301,7 @@
               </wp:inline>
             </w:drawing>
           </mc:Choice>
-          <mc:Fallback xmlns:arto="http://schemas.microsoft.com/office/word/2006/arto" xmlns:a="http://schemas.openxmlformats.org/drawingml/2006/main" xmlns:pic="http://schemas.openxmlformats.org/drawingml/2006/picture" xmlns:oel="http://schemas.microsoft.com/office/2019/extlst">
+          <mc:Fallback xmlns:oel="http://schemas.microsoft.com/office/2019/extlst" xmlns:pic="http://schemas.openxmlformats.org/drawingml/2006/picture" xmlns:a="http://schemas.openxmlformats.org/drawingml/2006/main" xmlns:arto="http://schemas.microsoft.com/office/word/2006/arto">
             <w:pict w14:anchorId="54704FB3">
               <v:group id="Group 2791" style="width:467.95pt;height:68.75pt;mso-position-horizontal-relative:char;mso-position-vertical-relative:line" coordsize="59429,8731" o:spid="_x0000_s1026" w14:anchorId="5797EDF8" o:gfxdata="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">
                 <v:shapetype id="_x0000_t75" coordsize="21600,21600" filled="f" stroked="f" o:spt="75" o:preferrelative="t" path="m@4@5l@4@11@9@11@9@5xe">
@@ -819,7 +787,7 @@
               </wp:inline>
             </w:drawing>
           </mc:Choice>
-          <mc:Fallback xmlns:arto="http://schemas.microsoft.com/office/word/2006/arto" xmlns:a="http://schemas.openxmlformats.org/drawingml/2006/main" xmlns:pic="http://schemas.openxmlformats.org/drawingml/2006/picture" xmlns:oel="http://schemas.microsoft.com/office/2019/extlst">
+          <mc:Fallback xmlns:oel="http://schemas.microsoft.com/office/2019/extlst" xmlns:pic="http://schemas.openxmlformats.org/drawingml/2006/picture" xmlns:a="http://schemas.openxmlformats.org/drawingml/2006/main" xmlns:arto="http://schemas.microsoft.com/office/word/2006/arto">
             <w:pict w14:anchorId="2F5695A1">
               <v:group id="Group 2792" style="width:467.95pt;height:.75pt;mso-position-horizontal-relative:char;mso-position-vertical-relative:line" coordsize="59429,95" o:spid="_x0000_s1026" w14:anchorId="14BA9070" o:gfxdata="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">
                 <v:shape id="Shape 91" style="position:absolute;width:59429;height:0;visibility:visible;mso-wrap-style:square;v-text-anchor:top" coordsize="5942965,0" o:spid="_x0000_s1027" filled="f" path="m5942965,l,e" o:gfxdata="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">
@@ -968,15 +936,7 @@
           <w:rFonts w:ascii="Arial" w:hAnsi="Arial" w:cs="Arial"/>
           <w:lang w:val="en-US"/>
         </w:rPr>
-        <w:t>drawDirectionsOrderRequired</w:t>
-      </w:r>
-      <w:proofErr w:type="gramStart"/>
-      <w:r>
-        <w:rPr>
-          <w:rFonts w:ascii="Arial" w:hAnsi="Arial" w:cs="Arial"/>
-          <w:lang w:val="en-US"/>
-        </w:rPr>
-        <w:t>=</w:t>
+        <w:t>drawDirectionsOrderRequired=</w:t>
       </w:r>
       <w:r>
         <w:rPr>
@@ -984,16 +944,7 @@
           <w:highlight w:val="yellow"/>
           <w:lang w:val="en-US"/>
         </w:rPr>
-        <w:t>‘</w:t>
-      </w:r>
-      <w:proofErr w:type="gramEnd"/>
-      <w:r>
-        <w:rPr>
-          <w:rFonts w:ascii="Arial" w:hAnsi="Arial" w:cs="Arial"/>
-          <w:highlight w:val="yellow"/>
-          <w:lang w:val="en-US"/>
-        </w:rPr>
-        <w:t>Yes’</w:t>
+        <w:t>‘Yes’</w:t>
       </w:r>
       <w:r>
         <w:rPr>
@@ -1064,17 +1015,8 @@
           <w:rFonts w:ascii="Arial" w:hAnsi="Arial" w:cs="Arial"/>
           <w:bCs/>
         </w:rPr>
-        <w:t>&lt;&lt;cs</w:t>
-      </w:r>
-      <w:proofErr w:type="gramStart"/>
-      <w:r>
-        <w:rPr>
-          <w:rFonts w:ascii="Arial" w:hAnsi="Arial" w:cs="Arial"/>
-          <w:bCs/>
-        </w:rPr>
-        <w:t>_{</w:t>
-      </w:r>
-      <w:proofErr w:type="gramEnd"/>
+        <w:t>&lt;&lt;cs_{</w:t>
+      </w:r>
       <w:r>
         <w:rPr>
           <w:rFonts w:ascii="Arial" w:hAnsi="Arial" w:cs="Arial"/>
@@ -1262,7 +1204,7 @@
           <w:color w:val="000000" w:themeColor="text1"/>
           <w:lang w:eastAsia="en-GB"/>
         </w:rPr>
-        <w:t>all stages, the parties must consider settling this litigation by any means of Alternative Dispute Resolution. This includes round table conferences, early neutral evaluation, mediation and arbitration. Any party not engaging in any such means proposed by another must uploaded to the Digital Portal a witness statement giving reasons within 21 days of receipt of that proposal. That witness statement must not be shown to the trial judge until questions of costs arise.</w:t>
+        <w:t>all stages, the parties must consider settling this litigation by any means of Alternative Dispute Resolution. This includes round table conferences, early neutral evaluation, mediation and arbitration. Any party not engaging in any such means proposed by another must upload to the Digital Portal a witness statement giving reasons within 21 days of receipt of that proposal. That witness statement must not be shown to the trial judge until questions of costs arise.</w:t>
       </w:r>
     </w:p>
     <w:p>
@@ -1414,21 +1356,7 @@
         <w:rPr>
           <w:rFonts w:ascii="Arial" w:hAnsi="Arial" w:cs="Arial"/>
         </w:rPr>
-        <w:t xml:space="preserve">Each party must inform the Court immediately if the case is settled </w:t>
-      </w:r>
-      <w:proofErr w:type="gramStart"/>
-      <w:r>
-        <w:rPr>
-          <w:rFonts w:ascii="Arial" w:hAnsi="Arial" w:cs="Arial"/>
-        </w:rPr>
-        <w:t>whether or not</w:t>
-      </w:r>
-      <w:proofErr w:type="gramEnd"/>
-      <w:r>
-        <w:rPr>
-          <w:rFonts w:ascii="Arial" w:hAnsi="Arial" w:cs="Arial"/>
-        </w:rPr>
-        <w:t xml:space="preserve"> it is then possible to upload to the Digital Portal a draft consent order to give effect to their agreement.</w:t>
+        <w:t>Each party must inform the Court immediately if the case is settled whether or not it is then possible to upload to the Digital Portal a draft consent order to give effect to their agreement.</w:t>
       </w:r>
     </w:p>
     <w:p>
@@ -1526,31 +1454,14 @@
           <w:b/>
           <w:bCs/>
         </w:rPr>
-        <w:t>&lt;</w:t>
-      </w:r>
-      <w:proofErr w:type="gramStart"/>
-      <w:r>
-        <w:rPr>
-          <w:rFonts w:ascii="Arial" w:hAnsi="Arial" w:cs="Arial"/>
-          <w:b/>
-          <w:bCs/>
-        </w:rPr>
-        <w:t>&lt;</w:t>
+        <w:t>&lt;&lt;</w:t>
       </w:r>
       <w:r>
         <w:rPr>
           <w:rFonts w:ascii="Arial" w:eastAsia="Arial" w:hAnsi="Arial" w:cs="Arial"/>
           <w:bCs/>
         </w:rPr>
-        <w:t>{</w:t>
-      </w:r>
-      <w:proofErr w:type="gramEnd"/>
-      <w:r>
-        <w:rPr>
-          <w:rFonts w:ascii="Arial" w:eastAsia="Arial" w:hAnsi="Arial" w:cs="Arial"/>
-          <w:bCs/>
-        </w:rPr>
-        <w:t>dateFormat(</w:t>
+        <w:t>{dateFormat(</w:t>
       </w:r>
       <w:r>
         <w:rPr>
@@ -1645,31 +1556,14 @@
           <w:b/>
           <w:bCs/>
         </w:rPr>
-        <w:t>&lt;</w:t>
-      </w:r>
-      <w:proofErr w:type="gramStart"/>
-      <w:r>
-        <w:rPr>
-          <w:rFonts w:ascii="Arial" w:hAnsi="Arial" w:cs="Arial"/>
-          <w:b/>
-          <w:bCs/>
-        </w:rPr>
-        <w:t>&lt;</w:t>
+        <w:t>&lt;&lt;</w:t>
       </w:r>
       <w:r>
         <w:rPr>
           <w:rFonts w:ascii="Arial" w:eastAsia="Arial" w:hAnsi="Arial" w:cs="Arial"/>
           <w:bCs/>
         </w:rPr>
-        <w:t>{</w:t>
-      </w:r>
-      <w:proofErr w:type="gramEnd"/>
-      <w:r>
-        <w:rPr>
-          <w:rFonts w:ascii="Arial" w:eastAsia="Arial" w:hAnsi="Arial" w:cs="Arial"/>
-          <w:bCs/>
-        </w:rPr>
-        <w:t>dateFormat(</w:t>
+        <w:t>{dateFormat(</w:t>
       </w:r>
       <w:r>
         <w:rPr>
@@ -1783,31 +1677,14 @@
           <w:b/>
           <w:bCs/>
         </w:rPr>
-        <w:t>&lt;</w:t>
-      </w:r>
-      <w:proofErr w:type="gramStart"/>
-      <w:r>
-        <w:rPr>
-          <w:rFonts w:ascii="Arial" w:hAnsi="Arial" w:cs="Arial"/>
-          <w:b/>
-          <w:bCs/>
-        </w:rPr>
-        <w:t>&lt;</w:t>
+        <w:t>&lt;&lt;</w:t>
       </w:r>
       <w:r>
         <w:rPr>
           <w:rFonts w:ascii="Arial" w:eastAsia="Arial" w:hAnsi="Arial" w:cs="Arial"/>
           <w:bCs/>
         </w:rPr>
-        <w:t>{</w:t>
-      </w:r>
-      <w:proofErr w:type="gramEnd"/>
-      <w:r>
-        <w:rPr>
-          <w:rFonts w:ascii="Arial" w:eastAsia="Arial" w:hAnsi="Arial" w:cs="Arial"/>
-          <w:bCs/>
-        </w:rPr>
-        <w:t>dateFormat(</w:t>
+        <w:t>{dateFormat(</w:t>
       </w:r>
       <w:r>
         <w:rPr>
@@ -2189,30 +2066,14 @@
           <w:rFonts w:ascii="Arial" w:hAnsi="Arial" w:cs="Arial"/>
           <w:b/>
         </w:rPr>
-        <w:t>&lt;</w:t>
-      </w:r>
-      <w:proofErr w:type="gramStart"/>
-      <w:r>
-        <w:rPr>
-          <w:rFonts w:ascii="Arial" w:hAnsi="Arial" w:cs="Arial"/>
-          <w:b/>
-        </w:rPr>
-        <w:t>&lt;</w:t>
+        <w:t>&lt;&lt;</w:t>
       </w:r>
       <w:r>
         <w:rPr>
           <w:rFonts w:ascii="Arial" w:eastAsia="Arial" w:hAnsi="Arial" w:cs="Arial"/>
           <w:bCs/>
         </w:rPr>
-        <w:t>{</w:t>
-      </w:r>
-      <w:proofErr w:type="gramEnd"/>
-      <w:r>
-        <w:rPr>
-          <w:rFonts w:ascii="Arial" w:eastAsia="Arial" w:hAnsi="Arial" w:cs="Arial"/>
-          <w:bCs/>
-        </w:rPr>
-        <w:t>dateFormat(</w:t>
+        <w:t>{dateFormat(</w:t>
       </w:r>
       <w:r>
         <w:rPr>
@@ -2391,31 +2252,14 @@
           <w:b/>
           <w:bCs/>
         </w:rPr>
-        <w:t>&lt;</w:t>
-      </w:r>
-      <w:proofErr w:type="gramStart"/>
-      <w:r>
-        <w:rPr>
-          <w:rFonts w:ascii="Arial" w:hAnsi="Arial" w:cs="Arial"/>
-          <w:b/>
-          <w:bCs/>
-        </w:rPr>
-        <w:t>&lt;</w:t>
+        <w:t>&lt;&lt;</w:t>
       </w:r>
       <w:r>
         <w:rPr>
           <w:rFonts w:ascii="Arial" w:eastAsia="Arial" w:hAnsi="Arial" w:cs="Arial"/>
           <w:bCs/>
         </w:rPr>
-        <w:t>{</w:t>
-      </w:r>
-      <w:proofErr w:type="gramEnd"/>
-      <w:r>
-        <w:rPr>
-          <w:rFonts w:ascii="Arial" w:eastAsia="Arial" w:hAnsi="Arial" w:cs="Arial"/>
-          <w:bCs/>
-        </w:rPr>
-        <w:t>dateFormat(</w:t>
+        <w:t>{dateFormat(</w:t>
       </w:r>
       <w:r>
         <w:rPr>
@@ -2510,31 +2354,14 @@
           <w:b/>
           <w:bCs/>
         </w:rPr>
-        <w:t>&lt;</w:t>
-      </w:r>
-      <w:proofErr w:type="gramStart"/>
-      <w:r>
-        <w:rPr>
-          <w:rFonts w:ascii="Arial" w:hAnsi="Arial" w:cs="Arial"/>
-          <w:b/>
-          <w:bCs/>
-        </w:rPr>
-        <w:t>&lt;</w:t>
+        <w:t>&lt;&lt;</w:t>
       </w:r>
       <w:r>
         <w:rPr>
           <w:rFonts w:ascii="Arial" w:eastAsia="Arial" w:hAnsi="Arial" w:cs="Arial"/>
           <w:bCs/>
         </w:rPr>
-        <w:t>{</w:t>
-      </w:r>
-      <w:proofErr w:type="gramEnd"/>
-      <w:r>
-        <w:rPr>
-          <w:rFonts w:ascii="Arial" w:eastAsia="Arial" w:hAnsi="Arial" w:cs="Arial"/>
-          <w:bCs/>
-        </w:rPr>
-        <w:t>dateFormat(</w:t>
+        <w:t>{dateFormat(</w:t>
       </w:r>
       <w:r>
         <w:rPr>
@@ -2660,31 +2487,14 @@
           <w:b/>
           <w:bCs/>
         </w:rPr>
-        <w:t>&lt;</w:t>
-      </w:r>
-      <w:proofErr w:type="gramStart"/>
-      <w:r>
-        <w:rPr>
-          <w:rFonts w:ascii="Arial" w:hAnsi="Arial" w:cs="Arial"/>
-          <w:b/>
-          <w:bCs/>
-        </w:rPr>
-        <w:t>&lt;</w:t>
+        <w:t>&lt;&lt;</w:t>
       </w:r>
       <w:r>
         <w:rPr>
           <w:rFonts w:ascii="Arial" w:eastAsia="Arial" w:hAnsi="Arial" w:cs="Arial"/>
           <w:bCs/>
         </w:rPr>
-        <w:t>{</w:t>
-      </w:r>
-      <w:proofErr w:type="gramEnd"/>
-      <w:r>
-        <w:rPr>
-          <w:rFonts w:ascii="Arial" w:eastAsia="Arial" w:hAnsi="Arial" w:cs="Arial"/>
-          <w:bCs/>
-        </w:rPr>
-        <w:t>dateFormat(</w:t>
+        <w:t>{dateFormat(</w:t>
       </w:r>
       <w:r>
         <w:rPr>
@@ -2880,31 +2690,14 @@
           <w:b/>
           <w:bCs/>
         </w:rPr>
-        <w:t>&lt;</w:t>
-      </w:r>
-      <w:proofErr w:type="gramStart"/>
-      <w:r>
-        <w:rPr>
-          <w:rFonts w:ascii="Arial" w:hAnsi="Arial" w:cs="Arial"/>
-          <w:b/>
-          <w:bCs/>
-        </w:rPr>
-        <w:t>&lt;</w:t>
+        <w:t>&lt;&lt;</w:t>
       </w:r>
       <w:r>
         <w:rPr>
           <w:rFonts w:ascii="Arial" w:eastAsia="Arial" w:hAnsi="Arial" w:cs="Arial"/>
           <w:bCs/>
         </w:rPr>
-        <w:t>{</w:t>
-      </w:r>
-      <w:proofErr w:type="gramEnd"/>
-      <w:r>
-        <w:rPr>
-          <w:rFonts w:ascii="Arial" w:eastAsia="Arial" w:hAnsi="Arial" w:cs="Arial"/>
-          <w:bCs/>
-        </w:rPr>
-        <w:t>dateFormat(</w:t>
+        <w:t>{dateFormat(</w:t>
       </w:r>
       <w:r>
         <w:rPr>
@@ -3695,31 +3488,14 @@
           <w:b/>
           <w:bCs/>
         </w:rPr>
-        <w:t>&lt;</w:t>
-      </w:r>
-      <w:proofErr w:type="gramStart"/>
-      <w:r>
-        <w:rPr>
-          <w:rFonts w:ascii="Arial" w:hAnsi="Arial" w:cs="Arial"/>
-          <w:b/>
-          <w:bCs/>
-        </w:rPr>
-        <w:t>&lt;</w:t>
+        <w:t>&lt;&lt;</w:t>
       </w:r>
       <w:r>
         <w:rPr>
           <w:rFonts w:ascii="Arial" w:eastAsia="Arial" w:hAnsi="Arial" w:cs="Arial"/>
           <w:bCs/>
         </w:rPr>
-        <w:t>{</w:t>
-      </w:r>
-      <w:proofErr w:type="gramEnd"/>
-      <w:r>
-        <w:rPr>
-          <w:rFonts w:ascii="Arial" w:eastAsia="Arial" w:hAnsi="Arial" w:cs="Arial"/>
-          <w:bCs/>
-        </w:rPr>
-        <w:t>dateFormat(</w:t>
+        <w:t>{dateFormat(</w:t>
       </w:r>
       <w:r>
         <w:rPr>
@@ -3827,31 +3603,14 @@
           <w:b/>
           <w:bCs/>
         </w:rPr>
-        <w:t>&lt;</w:t>
-      </w:r>
-      <w:proofErr w:type="gramStart"/>
-      <w:r>
-        <w:rPr>
-          <w:rFonts w:ascii="Arial" w:hAnsi="Arial" w:cs="Arial"/>
-          <w:b/>
-          <w:bCs/>
-        </w:rPr>
-        <w:t>&lt;</w:t>
+        <w:t>&lt;&lt;</w:t>
       </w:r>
       <w:r>
         <w:rPr>
           <w:rFonts w:ascii="Arial" w:eastAsia="Arial" w:hAnsi="Arial" w:cs="Arial"/>
           <w:bCs/>
         </w:rPr>
-        <w:t>{</w:t>
-      </w:r>
-      <w:proofErr w:type="gramEnd"/>
-      <w:r>
-        <w:rPr>
-          <w:rFonts w:ascii="Arial" w:eastAsia="Arial" w:hAnsi="Arial" w:cs="Arial"/>
-          <w:bCs/>
-        </w:rPr>
-        <w:t>dateFormat(</w:t>
+        <w:t>{dateFormat(</w:t>
       </w:r>
       <w:r>
         <w:rPr>
@@ -4313,31 +4072,14 @@
           <w:b/>
           <w:bCs/>
         </w:rPr>
-        <w:t>&lt;</w:t>
-      </w:r>
-      <w:proofErr w:type="gramStart"/>
-      <w:r>
-        <w:rPr>
-          <w:rFonts w:ascii="Arial" w:hAnsi="Arial" w:cs="Arial"/>
-          <w:b/>
-          <w:bCs/>
-        </w:rPr>
-        <w:t>&lt;</w:t>
+        <w:t>&lt;&lt;</w:t>
       </w:r>
       <w:r>
         <w:rPr>
           <w:rFonts w:ascii="Arial" w:eastAsia="Arial" w:hAnsi="Arial" w:cs="Arial"/>
           <w:bCs/>
         </w:rPr>
-        <w:t>{</w:t>
-      </w:r>
-      <w:proofErr w:type="gramEnd"/>
-      <w:r>
-        <w:rPr>
-          <w:rFonts w:ascii="Arial" w:eastAsia="Arial" w:hAnsi="Arial" w:cs="Arial"/>
-          <w:bCs/>
-        </w:rPr>
-        <w:t>dateFormat(</w:t>
+        <w:t>{dateFormat(</w:t>
       </w:r>
       <w:r>
         <w:rPr>
@@ -4457,164 +4199,130 @@
           <w:b/>
           <w:bCs/>
         </w:rPr>
-        <w:t>&lt;</w:t>
-      </w:r>
-      <w:proofErr w:type="gramStart"/>
-      <w:r>
-        <w:rPr>
-          <w:rFonts w:ascii="Arial" w:hAnsi="Arial" w:cs="Arial"/>
-          <w:b/>
-          <w:bCs/>
-        </w:rPr>
-        <w:t>&lt;</w:t>
+        <w:t>&lt;&lt;</w:t>
       </w:r>
       <w:r>
         <w:rPr>
           <w:rFonts w:ascii="Arial" w:eastAsia="Arial" w:hAnsi="Arial" w:cs="Arial"/>
           <w:bCs/>
         </w:rPr>
-        <w:t>{</w:t>
-      </w:r>
-      <w:proofErr w:type="gramEnd"/>
+        <w:t>{dateFormat(</w:t>
+      </w:r>
+      <w:r>
+        <w:rPr>
+          <w:rFonts w:ascii="Arial" w:hAnsi="Arial" w:cs="Arial"/>
+          <w:lang w:val="en-US"/>
+        </w:rPr>
+        <w:t>fastTrackCreditHire</w:t>
+      </w:r>
+      <w:r>
+        <w:rPr>
+          <w:rFonts w:ascii="Arial" w:hAnsi="Arial" w:cs="Arial"/>
+          <w:lang w:val="en-US"/>
+        </w:rPr>
+        <w:t>.</w:t>
+      </w:r>
+      <w:r>
+        <w:rPr>
+          <w:rFonts w:ascii="Arial" w:hAnsi="Arial" w:cs="Arial"/>
+          <w:lang w:val="en-US"/>
+        </w:rPr>
+        <w:t>date</w:t>
+      </w:r>
+      <w:r>
+        <w:rPr>
+          <w:rFonts w:ascii="Arial" w:hAnsi="Arial" w:cs="Arial"/>
+          <w:lang w:val="en-US"/>
+        </w:rPr>
+        <w:t>2</w:t>
+      </w:r>
       <w:r>
         <w:rPr>
           <w:rFonts w:ascii="Arial" w:eastAsia="Arial" w:hAnsi="Arial" w:cs="Arial"/>
           <w:bCs/>
         </w:rPr>
-        <w:t>dateFormat(</w:t>
-      </w:r>
-      <w:r>
-        <w:rPr>
-          <w:rFonts w:ascii="Arial" w:hAnsi="Arial" w:cs="Arial"/>
-          <w:lang w:val="en-US"/>
-        </w:rPr>
-        <w:t>fastTrackCreditHire</w:t>
-      </w:r>
-      <w:r>
-        <w:rPr>
-          <w:rFonts w:ascii="Arial" w:hAnsi="Arial" w:cs="Arial"/>
-          <w:lang w:val="en-US"/>
+        <w:t>, ‘dd MMMM yyyy’, ‘yyyy-MM-dd’</w:t>
+      </w:r>
+      <w:r>
+        <w:rPr>
+          <w:rFonts w:ascii="Arial" w:eastAsia="Arial" w:hAnsi="Arial" w:cs="Arial"/>
+          <w:bCs/>
+        </w:rPr>
+        <w:t>)</w:t>
+      </w:r>
+      <w:r>
+        <w:rPr>
+          <w:rFonts w:ascii="Arial" w:eastAsia="Arial" w:hAnsi="Arial" w:cs="Arial"/>
+          <w:bCs/>
+        </w:rPr>
+        <w:t>}</w:t>
+      </w:r>
+      <w:r>
+        <w:rPr>
+          <w:rFonts w:ascii="Arial" w:hAnsi="Arial" w:cs="Arial"/>
+          <w:b/>
+          <w:bCs/>
+        </w:rPr>
+        <w:t>&gt;&gt;</w:t>
+      </w:r>
+      <w:r>
+        <w:rPr>
+          <w:rFonts w:ascii="Arial" w:hAnsi="Arial" w:cs="Arial"/>
         </w:rPr>
         <w:t>.</w:t>
       </w:r>
       <w:r>
         <w:rPr>
           <w:rFonts w:ascii="Arial" w:hAnsi="Arial" w:cs="Arial"/>
-          <w:lang w:val="en-US"/>
-        </w:rPr>
-        <w:t>date</w:t>
-      </w:r>
-      <w:r>
-        <w:rPr>
-          <w:rFonts w:ascii="Arial" w:hAnsi="Arial" w:cs="Arial"/>
-          <w:lang w:val="en-US"/>
-        </w:rPr>
-        <w:t>2</w:t>
+        </w:rPr>
+        <w:t xml:space="preserve"> &lt;&lt;</w:t>
+      </w:r>
+      <w:r>
+        <w:rPr>
+          <w:rFonts w:ascii="Arial" w:hAnsi="Arial" w:cs="Arial"/>
+          <w:lang w:val="en-US"/>
+        </w:rPr>
+        <w:t>fastTrackCreditHire.input5</w:t>
+      </w:r>
+      <w:r>
+        <w:rPr>
+          <w:rFonts w:ascii="Arial" w:hAnsi="Arial" w:cs="Arial"/>
+        </w:rPr>
+        <w:t>&gt;&gt; &lt;&lt;</w:t>
+      </w:r>
+      <w:r>
+        <w:rPr>
+          <w:rFonts w:ascii="Arial" w:hAnsi="Arial" w:cs="Arial"/>
+          <w:lang w:val="en-US"/>
+        </w:rPr>
+        <w:t>fastTrackCreditHire.input6</w:t>
+      </w:r>
+      <w:r>
+        <w:rPr>
+          <w:rFonts w:ascii="Arial" w:hAnsi="Arial" w:cs="Arial"/>
+        </w:rPr>
+        <w:t>&gt;&gt;</w:t>
+      </w:r>
+      <w:r>
+        <w:rPr>
+          <w:rFonts w:ascii="Arial" w:hAnsi="Arial" w:cs="Arial"/>
+        </w:rPr>
+        <w:t xml:space="preserve"> </w:t>
+      </w:r>
+      <w:r>
+        <w:rPr>
+          <w:rFonts w:ascii="Arial" w:hAnsi="Arial" w:cs="Arial"/>
+          <w:b/>
+          <w:bCs/>
+        </w:rPr>
+        <w:t>&lt;&lt;</w:t>
       </w:r>
       <w:r>
         <w:rPr>
           <w:rFonts w:ascii="Arial" w:eastAsia="Arial" w:hAnsi="Arial" w:cs="Arial"/>
           <w:bCs/>
         </w:rPr>
-        <w:t>, ‘dd MMMM yyyy’, ‘yyyy-MM-dd’</w:t>
-      </w:r>
-      <w:r>
-        <w:rPr>
-          <w:rFonts w:ascii="Arial" w:eastAsia="Arial" w:hAnsi="Arial" w:cs="Arial"/>
-          <w:bCs/>
-        </w:rPr>
-        <w:t>)</w:t>
-      </w:r>
-      <w:r>
-        <w:rPr>
-          <w:rFonts w:ascii="Arial" w:eastAsia="Arial" w:hAnsi="Arial" w:cs="Arial"/>
-          <w:bCs/>
-        </w:rPr>
-        <w:t>}</w:t>
-      </w:r>
-      <w:r>
-        <w:rPr>
-          <w:rFonts w:ascii="Arial" w:hAnsi="Arial" w:cs="Arial"/>
-          <w:b/>
-          <w:bCs/>
-        </w:rPr>
-        <w:t>&gt;&gt;</w:t>
-      </w:r>
-      <w:r>
-        <w:rPr>
-          <w:rFonts w:ascii="Arial" w:hAnsi="Arial" w:cs="Arial"/>
-        </w:rPr>
-        <w:t>.</w:t>
-      </w:r>
-      <w:r>
-        <w:rPr>
-          <w:rFonts w:ascii="Arial" w:hAnsi="Arial" w:cs="Arial"/>
-        </w:rPr>
-        <w:t xml:space="preserve"> &lt;&lt;</w:t>
-      </w:r>
-      <w:r>
-        <w:rPr>
-          <w:rFonts w:ascii="Arial" w:hAnsi="Arial" w:cs="Arial"/>
-          <w:lang w:val="en-US"/>
-        </w:rPr>
-        <w:t>fastTrackCreditHire.input5</w:t>
-      </w:r>
-      <w:r>
-        <w:rPr>
-          <w:rFonts w:ascii="Arial" w:hAnsi="Arial" w:cs="Arial"/>
-        </w:rPr>
-        <w:t>&gt;&gt; &lt;&lt;</w:t>
-      </w:r>
-      <w:r>
-        <w:rPr>
-          <w:rFonts w:ascii="Arial" w:hAnsi="Arial" w:cs="Arial"/>
-          <w:lang w:val="en-US"/>
-        </w:rPr>
-        <w:t>fastTrackCreditHire.input6</w:t>
-      </w:r>
-      <w:r>
-        <w:rPr>
-          <w:rFonts w:ascii="Arial" w:hAnsi="Arial" w:cs="Arial"/>
-        </w:rPr>
-        <w:t>&gt;&gt;</w:t>
-      </w:r>
-      <w:r>
-        <w:rPr>
-          <w:rFonts w:ascii="Arial" w:hAnsi="Arial" w:cs="Arial"/>
-        </w:rPr>
-        <w:t xml:space="preserve"> </w:t>
-      </w:r>
-      <w:r>
-        <w:rPr>
-          <w:rFonts w:ascii="Arial" w:hAnsi="Arial" w:cs="Arial"/>
-          <w:b/>
-          <w:bCs/>
-        </w:rPr>
-        <w:t>&lt;</w:t>
-      </w:r>
-      <w:proofErr w:type="gramStart"/>
-      <w:r>
-        <w:rPr>
-          <w:rFonts w:ascii="Arial" w:hAnsi="Arial" w:cs="Arial"/>
-          <w:b/>
-          <w:bCs/>
-        </w:rPr>
-        <w:t>&lt;</w:t>
-      </w:r>
-      <w:r>
-        <w:rPr>
-          <w:rFonts w:ascii="Arial" w:eastAsia="Arial" w:hAnsi="Arial" w:cs="Arial"/>
-          <w:bCs/>
-        </w:rPr>
-        <w:t>{</w:t>
-      </w:r>
-      <w:proofErr w:type="gramEnd"/>
-      <w:r>
-        <w:rPr>
-          <w:rFonts w:ascii="Arial" w:eastAsia="Arial" w:hAnsi="Arial" w:cs="Arial"/>
-          <w:bCs/>
-        </w:rPr>
-        <w:t>dateFormat(</w:t>
+        <w:t>{dateFormat(</w:t>
       </w:r>
       <w:r>
         <w:rPr>
@@ -5076,31 +4784,14 @@
           <w:b/>
           <w:bCs/>
         </w:rPr>
-        <w:t>&lt;</w:t>
-      </w:r>
-      <w:proofErr w:type="gramStart"/>
-      <w:r>
-        <w:rPr>
-          <w:rFonts w:ascii="Arial" w:hAnsi="Arial" w:cs="Arial"/>
-          <w:b/>
-          <w:bCs/>
-        </w:rPr>
-        <w:t>&lt;</w:t>
+        <w:t>&lt;&lt;</w:t>
       </w:r>
       <w:r>
         <w:rPr>
           <w:rFonts w:ascii="Arial" w:eastAsia="Arial" w:hAnsi="Arial" w:cs="Arial"/>
           <w:bCs/>
         </w:rPr>
-        <w:t>{</w:t>
-      </w:r>
-      <w:proofErr w:type="gramEnd"/>
-      <w:r>
-        <w:rPr>
-          <w:rFonts w:ascii="Arial" w:eastAsia="Arial" w:hAnsi="Arial" w:cs="Arial"/>
-          <w:bCs/>
-        </w:rPr>
-        <w:t>dateFormat(</w:t>
+        <w:t>{dateFormat(</w:t>
       </w:r>
       <w:r>
         <w:rPr>
@@ -5202,31 +4893,14 @@
           <w:b/>
           <w:bCs/>
         </w:rPr>
-        <w:t>&lt;</w:t>
-      </w:r>
-      <w:proofErr w:type="gramStart"/>
-      <w:r>
-        <w:rPr>
-          <w:rFonts w:ascii="Arial" w:hAnsi="Arial" w:cs="Arial"/>
-          <w:b/>
-          <w:bCs/>
-        </w:rPr>
-        <w:t>&lt;</w:t>
+        <w:t>&lt;&lt;</w:t>
       </w:r>
       <w:r>
         <w:rPr>
           <w:rFonts w:ascii="Arial" w:eastAsia="Arial" w:hAnsi="Arial" w:cs="Arial"/>
           <w:bCs/>
         </w:rPr>
-        <w:t>{</w:t>
-      </w:r>
-      <w:proofErr w:type="gramEnd"/>
-      <w:r>
-        <w:rPr>
-          <w:rFonts w:ascii="Arial" w:eastAsia="Arial" w:hAnsi="Arial" w:cs="Arial"/>
-          <w:bCs/>
-        </w:rPr>
-        <w:t>dateFormat(</w:t>
+        <w:t>{dateFormat(</w:t>
       </w:r>
       <w:r>
         <w:rPr>
@@ -5378,32 +5052,14 @@
           <w:bCs/>
           <w:lang w:val="en-US"/>
         </w:rPr>
-        <w:t>&lt;</w:t>
-      </w:r>
-      <w:proofErr w:type="gramStart"/>
-      <w:r>
-        <w:rPr>
-          <w:rFonts w:ascii="Arial" w:hAnsi="Arial" w:cs="Arial"/>
-          <w:b/>
-          <w:bCs/>
-          <w:lang w:val="en-US"/>
-        </w:rPr>
-        <w:t>&lt;</w:t>
+        <w:t>&lt;&lt;</w:t>
       </w:r>
       <w:r>
         <w:rPr>
           <w:rFonts w:ascii="Arial" w:eastAsia="Arial" w:hAnsi="Arial" w:cs="Arial"/>
           <w:bCs/>
         </w:rPr>
-        <w:t>{</w:t>
-      </w:r>
-      <w:proofErr w:type="gramEnd"/>
-      <w:r>
-        <w:rPr>
-          <w:rFonts w:ascii="Arial" w:eastAsia="Arial" w:hAnsi="Arial" w:cs="Arial"/>
-          <w:bCs/>
-        </w:rPr>
-        <w:t>dateFormat(</w:t>
+        <w:t>{dateFormat(</w:t>
       </w:r>
       <w:r>
         <w:rPr>
@@ -5490,32 +5146,14 @@
           <w:bCs/>
           <w:lang w:val="en-US"/>
         </w:rPr>
-        <w:t>&lt;</w:t>
-      </w:r>
-      <w:proofErr w:type="gramStart"/>
-      <w:r>
-        <w:rPr>
-          <w:rFonts w:ascii="Arial" w:hAnsi="Arial" w:cs="Arial"/>
-          <w:b/>
-          <w:bCs/>
-          <w:lang w:val="en-US"/>
-        </w:rPr>
-        <w:t>&lt;</w:t>
+        <w:t>&lt;&lt;</w:t>
       </w:r>
       <w:r>
         <w:rPr>
           <w:rFonts w:ascii="Arial" w:eastAsia="Arial" w:hAnsi="Arial" w:cs="Arial"/>
           <w:bCs/>
         </w:rPr>
-        <w:t>{</w:t>
-      </w:r>
-      <w:proofErr w:type="gramEnd"/>
-      <w:r>
-        <w:rPr>
-          <w:rFonts w:ascii="Arial" w:eastAsia="Arial" w:hAnsi="Arial" w:cs="Arial"/>
-          <w:bCs/>
-        </w:rPr>
-        <w:t>dateFormat(</w:t>
+        <w:t>{dateFormat(</w:t>
       </w:r>
       <w:r>
         <w:rPr>
@@ -5609,32 +5247,14 @@
           <w:bCs/>
           <w:lang w:val="en-US"/>
         </w:rPr>
-        <w:t>&lt;</w:t>
-      </w:r>
-      <w:proofErr w:type="gramStart"/>
-      <w:r>
-        <w:rPr>
-          <w:rFonts w:ascii="Arial" w:hAnsi="Arial" w:cs="Arial"/>
-          <w:b/>
-          <w:bCs/>
-          <w:lang w:val="en-US"/>
-        </w:rPr>
-        <w:t>&lt;</w:t>
+        <w:t>&lt;&lt;</w:t>
       </w:r>
       <w:r>
         <w:rPr>
           <w:rFonts w:ascii="Arial" w:eastAsia="Arial" w:hAnsi="Arial" w:cs="Arial"/>
           <w:bCs/>
         </w:rPr>
-        <w:t>{</w:t>
-      </w:r>
-      <w:proofErr w:type="gramEnd"/>
-      <w:r>
-        <w:rPr>
-          <w:rFonts w:ascii="Arial" w:eastAsia="Arial" w:hAnsi="Arial" w:cs="Arial"/>
-          <w:bCs/>
-        </w:rPr>
-        <w:t>dateFormat(</w:t>
+        <w:t>{dateFormat(</w:t>
       </w:r>
       <w:r>
         <w:rPr>
@@ -5884,31 +5504,14 @@
           <w:b/>
           <w:bCs/>
         </w:rPr>
-        <w:t>&lt;</w:t>
-      </w:r>
-      <w:proofErr w:type="gramStart"/>
-      <w:r>
-        <w:rPr>
-          <w:rFonts w:ascii="Arial" w:hAnsi="Arial" w:cs="Arial"/>
-          <w:b/>
-          <w:bCs/>
-        </w:rPr>
-        <w:t>&lt;</w:t>
+        <w:t>&lt;&lt;</w:t>
       </w:r>
       <w:r>
         <w:rPr>
           <w:rFonts w:ascii="Arial" w:eastAsia="Arial" w:hAnsi="Arial" w:cs="Arial"/>
           <w:bCs/>
         </w:rPr>
-        <w:t>{</w:t>
-      </w:r>
-      <w:proofErr w:type="gramEnd"/>
-      <w:r>
-        <w:rPr>
-          <w:rFonts w:ascii="Arial" w:eastAsia="Arial" w:hAnsi="Arial" w:cs="Arial"/>
-          <w:bCs/>
-        </w:rPr>
-        <w:t>dateFormat(</w:t>
+        <w:t>{dateFormat(</w:t>
       </w:r>
       <w:r>
         <w:rPr>
@@ -6070,23 +5673,7 @@
           <w:bCs/>
         </w:rPr>
         <w:lastRenderedPageBreak/>
-        <w:t>&lt;&lt;</w:t>
-      </w:r>
-      <w:proofErr w:type="gramStart"/>
-      <w:r>
-        <w:rPr>
-          <w:rFonts w:ascii="Arial" w:hAnsi="Arial" w:cs="Arial"/>
-          <w:bCs/>
-        </w:rPr>
-        <w:t>value.directionComment</w:t>
-      </w:r>
-      <w:proofErr w:type="gramEnd"/>
-      <w:r>
-        <w:rPr>
-          <w:rFonts w:ascii="Arial" w:hAnsi="Arial" w:cs="Arial"/>
-          <w:bCs/>
-        </w:rPr>
-        <w:t>&gt;&gt;</w:t>
+        <w:t>&lt;&lt;value.directionComment&gt;&gt;</w:t>
       </w:r>
     </w:p>
     <w:p>

</xml_diff>

<commit_message>
CIV-6538 changed "must uploaded" to "must upload"; changed "evidence is reply" to "evidence in reply" (#2014)
Co-authored-by: dtortolaV1 <dario.tortolanavarro@hmcts.net>
</commit_message>
<xml_diff>
--- a/docker/docmosis/templates/CV-DAM-STD-ENG-00002-HNL.docx
+++ b/docker/docmosis/templates/CV-DAM-STD-ENG-00002-HNL.docx
@@ -32,74 +32,42 @@
           <w:b/>
           <w:sz w:val="28"/>
         </w:rPr>
-        <w:t xml:space="preserve">In the County </w:t>
-      </w:r>
-      <w:proofErr w:type="gramStart"/>
+        <w:t xml:space="preserve">In the County Court  </w:t>
+      </w:r>
+      <w:r>
+        <w:rPr>
+          <w:rFonts w:ascii="Arial" w:eastAsia="Tahoma" w:hAnsi="Arial" w:cs="Arial"/>
+        </w:rPr>
+        <w:t>Case number:&lt;&lt;</w:t>
+      </w:r>
+      <w:r>
+        <w:rPr>
+          <w:rFonts w:ascii="Arial" w:hAnsi="Arial" w:cs="Arial"/>
+          <w:lang w:val="en-US"/>
+        </w:rPr>
+        <w:t>caseNumber&gt;&gt;</w:t>
+      </w:r>
+    </w:p>
+    <w:p>
+      <w:pPr>
+        <w:rPr>
+          <w:rFonts w:ascii="Arial" w:hAnsi="Arial" w:cs="Arial"/>
+          <w:lang w:val="en-US"/>
+        </w:rPr>
+      </w:pPr>
       <w:r>
         <w:rPr>
           <w:rFonts w:ascii="Arial" w:eastAsia="Arial" w:hAnsi="Arial" w:cs="Arial"/>
           <w:b/>
-          <w:sz w:val="28"/>
-        </w:rPr>
-        <w:t xml:space="preserve">Court  </w:t>
-      </w:r>
-      <w:r>
-        <w:rPr>
-          <w:rFonts w:ascii="Arial" w:eastAsia="Tahoma" w:hAnsi="Arial" w:cs="Arial"/>
-        </w:rPr>
-        <w:t>Case</w:t>
-      </w:r>
-      <w:proofErr w:type="gramEnd"/>
-      <w:r>
-        <w:rPr>
-          <w:rFonts w:ascii="Arial" w:eastAsia="Tahoma" w:hAnsi="Arial" w:cs="Arial"/>
-        </w:rPr>
-        <w:t xml:space="preserve"> number:&lt;&lt;</w:t>
-      </w:r>
-      <w:r>
-        <w:rPr>
-          <w:rFonts w:ascii="Arial" w:hAnsi="Arial" w:cs="Arial"/>
-          <w:lang w:val="en-US"/>
-        </w:rPr>
-        <w:t>caseNumber&gt;&gt;</w:t>
-      </w:r>
-    </w:p>
-    <w:p>
-      <w:pPr>
-        <w:rPr>
-          <w:rFonts w:ascii="Arial" w:hAnsi="Arial" w:cs="Arial"/>
-          <w:lang w:val="en-US"/>
-        </w:rPr>
-      </w:pPr>
+        </w:rPr>
+        <w:t>&lt;&lt;</w:t>
+      </w:r>
       <w:r>
         <w:rPr>
           <w:rFonts w:ascii="Arial" w:eastAsia="Arial" w:hAnsi="Arial" w:cs="Arial"/>
-          <w:b/>
-        </w:rPr>
-        <w:t>&lt;</w:t>
-      </w:r>
-      <w:proofErr w:type="gramStart"/>
-      <w:r>
-        <w:rPr>
-          <w:rFonts w:ascii="Arial" w:eastAsia="Arial" w:hAnsi="Arial" w:cs="Arial"/>
-          <w:b/>
-        </w:rPr>
-        <w:t>&lt;</w:t>
-      </w:r>
-      <w:r>
-        <w:rPr>
-          <w:rFonts w:ascii="Arial" w:eastAsia="Arial" w:hAnsi="Arial" w:cs="Arial"/>
-          <w:bCs/>
-        </w:rPr>
-        <w:t>{</w:t>
-      </w:r>
-      <w:proofErr w:type="gramEnd"/>
-      <w:r>
-        <w:rPr>
-          <w:rFonts w:ascii="Arial" w:eastAsia="Arial" w:hAnsi="Arial" w:cs="Arial"/>
-          <w:bCs/>
-        </w:rPr>
-        <w:t>dateFormat(</w:t>
+          <w:bCs/>
+        </w:rPr>
+        <w:t>{dateFormat(</w:t>
       </w:r>
       <w:r>
         <w:rPr>
@@ -333,7 +301,7 @@
               </wp:inline>
             </w:drawing>
           </mc:Choice>
-          <mc:Fallback xmlns:arto="http://schemas.microsoft.com/office/word/2006/arto" xmlns:a="http://schemas.openxmlformats.org/drawingml/2006/main" xmlns:pic="http://schemas.openxmlformats.org/drawingml/2006/picture" xmlns:oel="http://schemas.microsoft.com/office/2019/extlst">
+          <mc:Fallback xmlns:oel="http://schemas.microsoft.com/office/2019/extlst" xmlns:pic="http://schemas.openxmlformats.org/drawingml/2006/picture" xmlns:a="http://schemas.openxmlformats.org/drawingml/2006/main" xmlns:arto="http://schemas.microsoft.com/office/word/2006/arto">
             <w:pict w14:anchorId="54704FB3">
               <v:group id="Group 2791" style="width:467.95pt;height:68.75pt;mso-position-horizontal-relative:char;mso-position-vertical-relative:line" coordsize="59429,8731" o:spid="_x0000_s1026" w14:anchorId="5797EDF8" o:gfxdata="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">
                 <v:shapetype id="_x0000_t75" coordsize="21600,21600" filled="f" stroked="f" o:spt="75" o:preferrelative="t" path="m@4@5l@4@11@9@11@9@5xe">
@@ -819,7 +787,7 @@
               </wp:inline>
             </w:drawing>
           </mc:Choice>
-          <mc:Fallback xmlns:arto="http://schemas.microsoft.com/office/word/2006/arto" xmlns:a="http://schemas.openxmlformats.org/drawingml/2006/main" xmlns:pic="http://schemas.openxmlformats.org/drawingml/2006/picture" xmlns:oel="http://schemas.microsoft.com/office/2019/extlst">
+          <mc:Fallback xmlns:oel="http://schemas.microsoft.com/office/2019/extlst" xmlns:pic="http://schemas.openxmlformats.org/drawingml/2006/picture" xmlns:a="http://schemas.openxmlformats.org/drawingml/2006/main" xmlns:arto="http://schemas.microsoft.com/office/word/2006/arto">
             <w:pict w14:anchorId="2F5695A1">
               <v:group id="Group 2792" style="width:467.95pt;height:.75pt;mso-position-horizontal-relative:char;mso-position-vertical-relative:line" coordsize="59429,95" o:spid="_x0000_s1026" w14:anchorId="14BA9070" o:gfxdata="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">
                 <v:shape id="Shape 91" style="position:absolute;width:59429;height:0;visibility:visible;mso-wrap-style:square;v-text-anchor:top" coordsize="5942965,0" o:spid="_x0000_s1027" filled="f" path="m5942965,l,e" o:gfxdata="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">
@@ -968,15 +936,7 @@
           <w:rFonts w:ascii="Arial" w:hAnsi="Arial" w:cs="Arial"/>
           <w:lang w:val="en-US"/>
         </w:rPr>
-        <w:t>drawDirectionsOrderRequired</w:t>
-      </w:r>
-      <w:proofErr w:type="gramStart"/>
-      <w:r>
-        <w:rPr>
-          <w:rFonts w:ascii="Arial" w:hAnsi="Arial" w:cs="Arial"/>
-          <w:lang w:val="en-US"/>
-        </w:rPr>
-        <w:t>=</w:t>
+        <w:t>drawDirectionsOrderRequired=</w:t>
       </w:r>
       <w:r>
         <w:rPr>
@@ -984,16 +944,7 @@
           <w:highlight w:val="yellow"/>
           <w:lang w:val="en-US"/>
         </w:rPr>
-        <w:t>‘</w:t>
-      </w:r>
-      <w:proofErr w:type="gramEnd"/>
-      <w:r>
-        <w:rPr>
-          <w:rFonts w:ascii="Arial" w:hAnsi="Arial" w:cs="Arial"/>
-          <w:highlight w:val="yellow"/>
-          <w:lang w:val="en-US"/>
-        </w:rPr>
-        <w:t>Yes’</w:t>
+        <w:t>‘Yes’</w:t>
       </w:r>
       <w:r>
         <w:rPr>
@@ -1064,17 +1015,8 @@
           <w:rFonts w:ascii="Arial" w:hAnsi="Arial" w:cs="Arial"/>
           <w:bCs/>
         </w:rPr>
-        <w:t>&lt;&lt;cs</w:t>
-      </w:r>
-      <w:proofErr w:type="gramStart"/>
-      <w:r>
-        <w:rPr>
-          <w:rFonts w:ascii="Arial" w:hAnsi="Arial" w:cs="Arial"/>
-          <w:bCs/>
-        </w:rPr>
-        <w:t>_{</w:t>
-      </w:r>
-      <w:proofErr w:type="gramEnd"/>
+        <w:t>&lt;&lt;cs_{</w:t>
+      </w:r>
       <w:r>
         <w:rPr>
           <w:rFonts w:ascii="Arial" w:hAnsi="Arial" w:cs="Arial"/>
@@ -1262,7 +1204,7 @@
           <w:color w:val="000000" w:themeColor="text1"/>
           <w:lang w:eastAsia="en-GB"/>
         </w:rPr>
-        <w:t>all stages, the parties must consider settling this litigation by any means of Alternative Dispute Resolution. This includes round table conferences, early neutral evaluation, mediation and arbitration. Any party not engaging in any such means proposed by another must uploaded to the Digital Portal a witness statement giving reasons within 21 days of receipt of that proposal. That witness statement must not be shown to the trial judge until questions of costs arise.</w:t>
+        <w:t>all stages, the parties must consider settling this litigation by any means of Alternative Dispute Resolution. This includes round table conferences, early neutral evaluation, mediation and arbitration. Any party not engaging in any such means proposed by another must upload to the Digital Portal a witness statement giving reasons within 21 days of receipt of that proposal. That witness statement must not be shown to the trial judge until questions of costs arise.</w:t>
       </w:r>
     </w:p>
     <w:p>
@@ -1414,21 +1356,7 @@
         <w:rPr>
           <w:rFonts w:ascii="Arial" w:hAnsi="Arial" w:cs="Arial"/>
         </w:rPr>
-        <w:t xml:space="preserve">Each party must inform the Court immediately if the case is settled </w:t>
-      </w:r>
-      <w:proofErr w:type="gramStart"/>
-      <w:r>
-        <w:rPr>
-          <w:rFonts w:ascii="Arial" w:hAnsi="Arial" w:cs="Arial"/>
-        </w:rPr>
-        <w:t>whether or not</w:t>
-      </w:r>
-      <w:proofErr w:type="gramEnd"/>
-      <w:r>
-        <w:rPr>
-          <w:rFonts w:ascii="Arial" w:hAnsi="Arial" w:cs="Arial"/>
-        </w:rPr>
-        <w:t xml:space="preserve"> it is then possible to upload to the Digital Portal a draft consent order to give effect to their agreement.</w:t>
+        <w:t>Each party must inform the Court immediately if the case is settled whether or not it is then possible to upload to the Digital Portal a draft consent order to give effect to their agreement.</w:t>
       </w:r>
     </w:p>
     <w:p>
@@ -1526,31 +1454,14 @@
           <w:b/>
           <w:bCs/>
         </w:rPr>
-        <w:t>&lt;</w:t>
-      </w:r>
-      <w:proofErr w:type="gramStart"/>
-      <w:r>
-        <w:rPr>
-          <w:rFonts w:ascii="Arial" w:hAnsi="Arial" w:cs="Arial"/>
-          <w:b/>
-          <w:bCs/>
-        </w:rPr>
-        <w:t>&lt;</w:t>
+        <w:t>&lt;&lt;</w:t>
       </w:r>
       <w:r>
         <w:rPr>
           <w:rFonts w:ascii="Arial" w:eastAsia="Arial" w:hAnsi="Arial" w:cs="Arial"/>
           <w:bCs/>
         </w:rPr>
-        <w:t>{</w:t>
-      </w:r>
-      <w:proofErr w:type="gramEnd"/>
-      <w:r>
-        <w:rPr>
-          <w:rFonts w:ascii="Arial" w:eastAsia="Arial" w:hAnsi="Arial" w:cs="Arial"/>
-          <w:bCs/>
-        </w:rPr>
-        <w:t>dateFormat(</w:t>
+        <w:t>{dateFormat(</w:t>
       </w:r>
       <w:r>
         <w:rPr>
@@ -1645,31 +1556,14 @@
           <w:b/>
           <w:bCs/>
         </w:rPr>
-        <w:t>&lt;</w:t>
-      </w:r>
-      <w:proofErr w:type="gramStart"/>
-      <w:r>
-        <w:rPr>
-          <w:rFonts w:ascii="Arial" w:hAnsi="Arial" w:cs="Arial"/>
-          <w:b/>
-          <w:bCs/>
-        </w:rPr>
-        <w:t>&lt;</w:t>
+        <w:t>&lt;&lt;</w:t>
       </w:r>
       <w:r>
         <w:rPr>
           <w:rFonts w:ascii="Arial" w:eastAsia="Arial" w:hAnsi="Arial" w:cs="Arial"/>
           <w:bCs/>
         </w:rPr>
-        <w:t>{</w:t>
-      </w:r>
-      <w:proofErr w:type="gramEnd"/>
-      <w:r>
-        <w:rPr>
-          <w:rFonts w:ascii="Arial" w:eastAsia="Arial" w:hAnsi="Arial" w:cs="Arial"/>
-          <w:bCs/>
-        </w:rPr>
-        <w:t>dateFormat(</w:t>
+        <w:t>{dateFormat(</w:t>
       </w:r>
       <w:r>
         <w:rPr>
@@ -1783,31 +1677,14 @@
           <w:b/>
           <w:bCs/>
         </w:rPr>
-        <w:t>&lt;</w:t>
-      </w:r>
-      <w:proofErr w:type="gramStart"/>
-      <w:r>
-        <w:rPr>
-          <w:rFonts w:ascii="Arial" w:hAnsi="Arial" w:cs="Arial"/>
-          <w:b/>
-          <w:bCs/>
-        </w:rPr>
-        <w:t>&lt;</w:t>
+        <w:t>&lt;&lt;</w:t>
       </w:r>
       <w:r>
         <w:rPr>
           <w:rFonts w:ascii="Arial" w:eastAsia="Arial" w:hAnsi="Arial" w:cs="Arial"/>
           <w:bCs/>
         </w:rPr>
-        <w:t>{</w:t>
-      </w:r>
-      <w:proofErr w:type="gramEnd"/>
-      <w:r>
-        <w:rPr>
-          <w:rFonts w:ascii="Arial" w:eastAsia="Arial" w:hAnsi="Arial" w:cs="Arial"/>
-          <w:bCs/>
-        </w:rPr>
-        <w:t>dateFormat(</w:t>
+        <w:t>{dateFormat(</w:t>
       </w:r>
       <w:r>
         <w:rPr>
@@ -2189,30 +2066,14 @@
           <w:rFonts w:ascii="Arial" w:hAnsi="Arial" w:cs="Arial"/>
           <w:b/>
         </w:rPr>
-        <w:t>&lt;</w:t>
-      </w:r>
-      <w:proofErr w:type="gramStart"/>
-      <w:r>
-        <w:rPr>
-          <w:rFonts w:ascii="Arial" w:hAnsi="Arial" w:cs="Arial"/>
-          <w:b/>
-        </w:rPr>
-        <w:t>&lt;</w:t>
+        <w:t>&lt;&lt;</w:t>
       </w:r>
       <w:r>
         <w:rPr>
           <w:rFonts w:ascii="Arial" w:eastAsia="Arial" w:hAnsi="Arial" w:cs="Arial"/>
           <w:bCs/>
         </w:rPr>
-        <w:t>{</w:t>
-      </w:r>
-      <w:proofErr w:type="gramEnd"/>
-      <w:r>
-        <w:rPr>
-          <w:rFonts w:ascii="Arial" w:eastAsia="Arial" w:hAnsi="Arial" w:cs="Arial"/>
-          <w:bCs/>
-        </w:rPr>
-        <w:t>dateFormat(</w:t>
+        <w:t>{dateFormat(</w:t>
       </w:r>
       <w:r>
         <w:rPr>
@@ -2391,31 +2252,14 @@
           <w:b/>
           <w:bCs/>
         </w:rPr>
-        <w:t>&lt;</w:t>
-      </w:r>
-      <w:proofErr w:type="gramStart"/>
-      <w:r>
-        <w:rPr>
-          <w:rFonts w:ascii="Arial" w:hAnsi="Arial" w:cs="Arial"/>
-          <w:b/>
-          <w:bCs/>
-        </w:rPr>
-        <w:t>&lt;</w:t>
+        <w:t>&lt;&lt;</w:t>
       </w:r>
       <w:r>
         <w:rPr>
           <w:rFonts w:ascii="Arial" w:eastAsia="Arial" w:hAnsi="Arial" w:cs="Arial"/>
           <w:bCs/>
         </w:rPr>
-        <w:t>{</w:t>
-      </w:r>
-      <w:proofErr w:type="gramEnd"/>
-      <w:r>
-        <w:rPr>
-          <w:rFonts w:ascii="Arial" w:eastAsia="Arial" w:hAnsi="Arial" w:cs="Arial"/>
-          <w:bCs/>
-        </w:rPr>
-        <w:t>dateFormat(</w:t>
+        <w:t>{dateFormat(</w:t>
       </w:r>
       <w:r>
         <w:rPr>
@@ -2510,31 +2354,14 @@
           <w:b/>
           <w:bCs/>
         </w:rPr>
-        <w:t>&lt;</w:t>
-      </w:r>
-      <w:proofErr w:type="gramStart"/>
-      <w:r>
-        <w:rPr>
-          <w:rFonts w:ascii="Arial" w:hAnsi="Arial" w:cs="Arial"/>
-          <w:b/>
-          <w:bCs/>
-        </w:rPr>
-        <w:t>&lt;</w:t>
+        <w:t>&lt;&lt;</w:t>
       </w:r>
       <w:r>
         <w:rPr>
           <w:rFonts w:ascii="Arial" w:eastAsia="Arial" w:hAnsi="Arial" w:cs="Arial"/>
           <w:bCs/>
         </w:rPr>
-        <w:t>{</w:t>
-      </w:r>
-      <w:proofErr w:type="gramEnd"/>
-      <w:r>
-        <w:rPr>
-          <w:rFonts w:ascii="Arial" w:eastAsia="Arial" w:hAnsi="Arial" w:cs="Arial"/>
-          <w:bCs/>
-        </w:rPr>
-        <w:t>dateFormat(</w:t>
+        <w:t>{dateFormat(</w:t>
       </w:r>
       <w:r>
         <w:rPr>
@@ -2660,31 +2487,14 @@
           <w:b/>
           <w:bCs/>
         </w:rPr>
-        <w:t>&lt;</w:t>
-      </w:r>
-      <w:proofErr w:type="gramStart"/>
-      <w:r>
-        <w:rPr>
-          <w:rFonts w:ascii="Arial" w:hAnsi="Arial" w:cs="Arial"/>
-          <w:b/>
-          <w:bCs/>
-        </w:rPr>
-        <w:t>&lt;</w:t>
+        <w:t>&lt;&lt;</w:t>
       </w:r>
       <w:r>
         <w:rPr>
           <w:rFonts w:ascii="Arial" w:eastAsia="Arial" w:hAnsi="Arial" w:cs="Arial"/>
           <w:bCs/>
         </w:rPr>
-        <w:t>{</w:t>
-      </w:r>
-      <w:proofErr w:type="gramEnd"/>
-      <w:r>
-        <w:rPr>
-          <w:rFonts w:ascii="Arial" w:eastAsia="Arial" w:hAnsi="Arial" w:cs="Arial"/>
-          <w:bCs/>
-        </w:rPr>
-        <w:t>dateFormat(</w:t>
+        <w:t>{dateFormat(</w:t>
       </w:r>
       <w:r>
         <w:rPr>
@@ -2880,31 +2690,14 @@
           <w:b/>
           <w:bCs/>
         </w:rPr>
-        <w:t>&lt;</w:t>
-      </w:r>
-      <w:proofErr w:type="gramStart"/>
-      <w:r>
-        <w:rPr>
-          <w:rFonts w:ascii="Arial" w:hAnsi="Arial" w:cs="Arial"/>
-          <w:b/>
-          <w:bCs/>
-        </w:rPr>
-        <w:t>&lt;</w:t>
+        <w:t>&lt;&lt;</w:t>
       </w:r>
       <w:r>
         <w:rPr>
           <w:rFonts w:ascii="Arial" w:eastAsia="Arial" w:hAnsi="Arial" w:cs="Arial"/>
           <w:bCs/>
         </w:rPr>
-        <w:t>{</w:t>
-      </w:r>
-      <w:proofErr w:type="gramEnd"/>
-      <w:r>
-        <w:rPr>
-          <w:rFonts w:ascii="Arial" w:eastAsia="Arial" w:hAnsi="Arial" w:cs="Arial"/>
-          <w:bCs/>
-        </w:rPr>
-        <w:t>dateFormat(</w:t>
+        <w:t>{dateFormat(</w:t>
       </w:r>
       <w:r>
         <w:rPr>
@@ -3695,31 +3488,14 @@
           <w:b/>
           <w:bCs/>
         </w:rPr>
-        <w:t>&lt;</w:t>
-      </w:r>
-      <w:proofErr w:type="gramStart"/>
-      <w:r>
-        <w:rPr>
-          <w:rFonts w:ascii="Arial" w:hAnsi="Arial" w:cs="Arial"/>
-          <w:b/>
-          <w:bCs/>
-        </w:rPr>
-        <w:t>&lt;</w:t>
+        <w:t>&lt;&lt;</w:t>
       </w:r>
       <w:r>
         <w:rPr>
           <w:rFonts w:ascii="Arial" w:eastAsia="Arial" w:hAnsi="Arial" w:cs="Arial"/>
           <w:bCs/>
         </w:rPr>
-        <w:t>{</w:t>
-      </w:r>
-      <w:proofErr w:type="gramEnd"/>
-      <w:r>
-        <w:rPr>
-          <w:rFonts w:ascii="Arial" w:eastAsia="Arial" w:hAnsi="Arial" w:cs="Arial"/>
-          <w:bCs/>
-        </w:rPr>
-        <w:t>dateFormat(</w:t>
+        <w:t>{dateFormat(</w:t>
       </w:r>
       <w:r>
         <w:rPr>
@@ -3827,31 +3603,14 @@
           <w:b/>
           <w:bCs/>
         </w:rPr>
-        <w:t>&lt;</w:t>
-      </w:r>
-      <w:proofErr w:type="gramStart"/>
-      <w:r>
-        <w:rPr>
-          <w:rFonts w:ascii="Arial" w:hAnsi="Arial" w:cs="Arial"/>
-          <w:b/>
-          <w:bCs/>
-        </w:rPr>
-        <w:t>&lt;</w:t>
+        <w:t>&lt;&lt;</w:t>
       </w:r>
       <w:r>
         <w:rPr>
           <w:rFonts w:ascii="Arial" w:eastAsia="Arial" w:hAnsi="Arial" w:cs="Arial"/>
           <w:bCs/>
         </w:rPr>
-        <w:t>{</w:t>
-      </w:r>
-      <w:proofErr w:type="gramEnd"/>
-      <w:r>
-        <w:rPr>
-          <w:rFonts w:ascii="Arial" w:eastAsia="Arial" w:hAnsi="Arial" w:cs="Arial"/>
-          <w:bCs/>
-        </w:rPr>
-        <w:t>dateFormat(</w:t>
+        <w:t>{dateFormat(</w:t>
       </w:r>
       <w:r>
         <w:rPr>
@@ -4313,31 +4072,14 @@
           <w:b/>
           <w:bCs/>
         </w:rPr>
-        <w:t>&lt;</w:t>
-      </w:r>
-      <w:proofErr w:type="gramStart"/>
-      <w:r>
-        <w:rPr>
-          <w:rFonts w:ascii="Arial" w:hAnsi="Arial" w:cs="Arial"/>
-          <w:b/>
-          <w:bCs/>
-        </w:rPr>
-        <w:t>&lt;</w:t>
+        <w:t>&lt;&lt;</w:t>
       </w:r>
       <w:r>
         <w:rPr>
           <w:rFonts w:ascii="Arial" w:eastAsia="Arial" w:hAnsi="Arial" w:cs="Arial"/>
           <w:bCs/>
         </w:rPr>
-        <w:t>{</w:t>
-      </w:r>
-      <w:proofErr w:type="gramEnd"/>
-      <w:r>
-        <w:rPr>
-          <w:rFonts w:ascii="Arial" w:eastAsia="Arial" w:hAnsi="Arial" w:cs="Arial"/>
-          <w:bCs/>
-        </w:rPr>
-        <w:t>dateFormat(</w:t>
+        <w:t>{dateFormat(</w:t>
       </w:r>
       <w:r>
         <w:rPr>
@@ -4457,164 +4199,130 @@
           <w:b/>
           <w:bCs/>
         </w:rPr>
-        <w:t>&lt;</w:t>
-      </w:r>
-      <w:proofErr w:type="gramStart"/>
-      <w:r>
-        <w:rPr>
-          <w:rFonts w:ascii="Arial" w:hAnsi="Arial" w:cs="Arial"/>
-          <w:b/>
-          <w:bCs/>
-        </w:rPr>
-        <w:t>&lt;</w:t>
+        <w:t>&lt;&lt;</w:t>
       </w:r>
       <w:r>
         <w:rPr>
           <w:rFonts w:ascii="Arial" w:eastAsia="Arial" w:hAnsi="Arial" w:cs="Arial"/>
           <w:bCs/>
         </w:rPr>
-        <w:t>{</w:t>
-      </w:r>
-      <w:proofErr w:type="gramEnd"/>
+        <w:t>{dateFormat(</w:t>
+      </w:r>
+      <w:r>
+        <w:rPr>
+          <w:rFonts w:ascii="Arial" w:hAnsi="Arial" w:cs="Arial"/>
+          <w:lang w:val="en-US"/>
+        </w:rPr>
+        <w:t>fastTrackCreditHire</w:t>
+      </w:r>
+      <w:r>
+        <w:rPr>
+          <w:rFonts w:ascii="Arial" w:hAnsi="Arial" w:cs="Arial"/>
+          <w:lang w:val="en-US"/>
+        </w:rPr>
+        <w:t>.</w:t>
+      </w:r>
+      <w:r>
+        <w:rPr>
+          <w:rFonts w:ascii="Arial" w:hAnsi="Arial" w:cs="Arial"/>
+          <w:lang w:val="en-US"/>
+        </w:rPr>
+        <w:t>date</w:t>
+      </w:r>
+      <w:r>
+        <w:rPr>
+          <w:rFonts w:ascii="Arial" w:hAnsi="Arial" w:cs="Arial"/>
+          <w:lang w:val="en-US"/>
+        </w:rPr>
+        <w:t>2</w:t>
+      </w:r>
       <w:r>
         <w:rPr>
           <w:rFonts w:ascii="Arial" w:eastAsia="Arial" w:hAnsi="Arial" w:cs="Arial"/>
           <w:bCs/>
         </w:rPr>
-        <w:t>dateFormat(</w:t>
-      </w:r>
-      <w:r>
-        <w:rPr>
-          <w:rFonts w:ascii="Arial" w:hAnsi="Arial" w:cs="Arial"/>
-          <w:lang w:val="en-US"/>
-        </w:rPr>
-        <w:t>fastTrackCreditHire</w:t>
-      </w:r>
-      <w:r>
-        <w:rPr>
-          <w:rFonts w:ascii="Arial" w:hAnsi="Arial" w:cs="Arial"/>
-          <w:lang w:val="en-US"/>
+        <w:t>, ‘dd MMMM yyyy’, ‘yyyy-MM-dd’</w:t>
+      </w:r>
+      <w:r>
+        <w:rPr>
+          <w:rFonts w:ascii="Arial" w:eastAsia="Arial" w:hAnsi="Arial" w:cs="Arial"/>
+          <w:bCs/>
+        </w:rPr>
+        <w:t>)</w:t>
+      </w:r>
+      <w:r>
+        <w:rPr>
+          <w:rFonts w:ascii="Arial" w:eastAsia="Arial" w:hAnsi="Arial" w:cs="Arial"/>
+          <w:bCs/>
+        </w:rPr>
+        <w:t>}</w:t>
+      </w:r>
+      <w:r>
+        <w:rPr>
+          <w:rFonts w:ascii="Arial" w:hAnsi="Arial" w:cs="Arial"/>
+          <w:b/>
+          <w:bCs/>
+        </w:rPr>
+        <w:t>&gt;&gt;</w:t>
+      </w:r>
+      <w:r>
+        <w:rPr>
+          <w:rFonts w:ascii="Arial" w:hAnsi="Arial" w:cs="Arial"/>
         </w:rPr>
         <w:t>.</w:t>
       </w:r>
       <w:r>
         <w:rPr>
           <w:rFonts w:ascii="Arial" w:hAnsi="Arial" w:cs="Arial"/>
-          <w:lang w:val="en-US"/>
-        </w:rPr>
-        <w:t>date</w:t>
-      </w:r>
-      <w:r>
-        <w:rPr>
-          <w:rFonts w:ascii="Arial" w:hAnsi="Arial" w:cs="Arial"/>
-          <w:lang w:val="en-US"/>
-        </w:rPr>
-        <w:t>2</w:t>
+        </w:rPr>
+        <w:t xml:space="preserve"> &lt;&lt;</w:t>
+      </w:r>
+      <w:r>
+        <w:rPr>
+          <w:rFonts w:ascii="Arial" w:hAnsi="Arial" w:cs="Arial"/>
+          <w:lang w:val="en-US"/>
+        </w:rPr>
+        <w:t>fastTrackCreditHire.input5</w:t>
+      </w:r>
+      <w:r>
+        <w:rPr>
+          <w:rFonts w:ascii="Arial" w:hAnsi="Arial" w:cs="Arial"/>
+        </w:rPr>
+        <w:t>&gt;&gt; &lt;&lt;</w:t>
+      </w:r>
+      <w:r>
+        <w:rPr>
+          <w:rFonts w:ascii="Arial" w:hAnsi="Arial" w:cs="Arial"/>
+          <w:lang w:val="en-US"/>
+        </w:rPr>
+        <w:t>fastTrackCreditHire.input6</w:t>
+      </w:r>
+      <w:r>
+        <w:rPr>
+          <w:rFonts w:ascii="Arial" w:hAnsi="Arial" w:cs="Arial"/>
+        </w:rPr>
+        <w:t>&gt;&gt;</w:t>
+      </w:r>
+      <w:r>
+        <w:rPr>
+          <w:rFonts w:ascii="Arial" w:hAnsi="Arial" w:cs="Arial"/>
+        </w:rPr>
+        <w:t xml:space="preserve"> </w:t>
+      </w:r>
+      <w:r>
+        <w:rPr>
+          <w:rFonts w:ascii="Arial" w:hAnsi="Arial" w:cs="Arial"/>
+          <w:b/>
+          <w:bCs/>
+        </w:rPr>
+        <w:t>&lt;&lt;</w:t>
       </w:r>
       <w:r>
         <w:rPr>
           <w:rFonts w:ascii="Arial" w:eastAsia="Arial" w:hAnsi="Arial" w:cs="Arial"/>
           <w:bCs/>
         </w:rPr>
-        <w:t>, ‘dd MMMM yyyy’, ‘yyyy-MM-dd’</w:t>
-      </w:r>
-      <w:r>
-        <w:rPr>
-          <w:rFonts w:ascii="Arial" w:eastAsia="Arial" w:hAnsi="Arial" w:cs="Arial"/>
-          <w:bCs/>
-        </w:rPr>
-        <w:t>)</w:t>
-      </w:r>
-      <w:r>
-        <w:rPr>
-          <w:rFonts w:ascii="Arial" w:eastAsia="Arial" w:hAnsi="Arial" w:cs="Arial"/>
-          <w:bCs/>
-        </w:rPr>
-        <w:t>}</w:t>
-      </w:r>
-      <w:r>
-        <w:rPr>
-          <w:rFonts w:ascii="Arial" w:hAnsi="Arial" w:cs="Arial"/>
-          <w:b/>
-          <w:bCs/>
-        </w:rPr>
-        <w:t>&gt;&gt;</w:t>
-      </w:r>
-      <w:r>
-        <w:rPr>
-          <w:rFonts w:ascii="Arial" w:hAnsi="Arial" w:cs="Arial"/>
-        </w:rPr>
-        <w:t>.</w:t>
-      </w:r>
-      <w:r>
-        <w:rPr>
-          <w:rFonts w:ascii="Arial" w:hAnsi="Arial" w:cs="Arial"/>
-        </w:rPr>
-        <w:t xml:space="preserve"> &lt;&lt;</w:t>
-      </w:r>
-      <w:r>
-        <w:rPr>
-          <w:rFonts w:ascii="Arial" w:hAnsi="Arial" w:cs="Arial"/>
-          <w:lang w:val="en-US"/>
-        </w:rPr>
-        <w:t>fastTrackCreditHire.input5</w:t>
-      </w:r>
-      <w:r>
-        <w:rPr>
-          <w:rFonts w:ascii="Arial" w:hAnsi="Arial" w:cs="Arial"/>
-        </w:rPr>
-        <w:t>&gt;&gt; &lt;&lt;</w:t>
-      </w:r>
-      <w:r>
-        <w:rPr>
-          <w:rFonts w:ascii="Arial" w:hAnsi="Arial" w:cs="Arial"/>
-          <w:lang w:val="en-US"/>
-        </w:rPr>
-        <w:t>fastTrackCreditHire.input6</w:t>
-      </w:r>
-      <w:r>
-        <w:rPr>
-          <w:rFonts w:ascii="Arial" w:hAnsi="Arial" w:cs="Arial"/>
-        </w:rPr>
-        <w:t>&gt;&gt;</w:t>
-      </w:r>
-      <w:r>
-        <w:rPr>
-          <w:rFonts w:ascii="Arial" w:hAnsi="Arial" w:cs="Arial"/>
-        </w:rPr>
-        <w:t xml:space="preserve"> </w:t>
-      </w:r>
-      <w:r>
-        <w:rPr>
-          <w:rFonts w:ascii="Arial" w:hAnsi="Arial" w:cs="Arial"/>
-          <w:b/>
-          <w:bCs/>
-        </w:rPr>
-        <w:t>&lt;</w:t>
-      </w:r>
-      <w:proofErr w:type="gramStart"/>
-      <w:r>
-        <w:rPr>
-          <w:rFonts w:ascii="Arial" w:hAnsi="Arial" w:cs="Arial"/>
-          <w:b/>
-          <w:bCs/>
-        </w:rPr>
-        <w:t>&lt;</w:t>
-      </w:r>
-      <w:r>
-        <w:rPr>
-          <w:rFonts w:ascii="Arial" w:eastAsia="Arial" w:hAnsi="Arial" w:cs="Arial"/>
-          <w:bCs/>
-        </w:rPr>
-        <w:t>{</w:t>
-      </w:r>
-      <w:proofErr w:type="gramEnd"/>
-      <w:r>
-        <w:rPr>
-          <w:rFonts w:ascii="Arial" w:eastAsia="Arial" w:hAnsi="Arial" w:cs="Arial"/>
-          <w:bCs/>
-        </w:rPr>
-        <w:t>dateFormat(</w:t>
+        <w:t>{dateFormat(</w:t>
       </w:r>
       <w:r>
         <w:rPr>
@@ -5076,31 +4784,14 @@
           <w:b/>
           <w:bCs/>
         </w:rPr>
-        <w:t>&lt;</w:t>
-      </w:r>
-      <w:proofErr w:type="gramStart"/>
-      <w:r>
-        <w:rPr>
-          <w:rFonts w:ascii="Arial" w:hAnsi="Arial" w:cs="Arial"/>
-          <w:b/>
-          <w:bCs/>
-        </w:rPr>
-        <w:t>&lt;</w:t>
+        <w:t>&lt;&lt;</w:t>
       </w:r>
       <w:r>
         <w:rPr>
           <w:rFonts w:ascii="Arial" w:eastAsia="Arial" w:hAnsi="Arial" w:cs="Arial"/>
           <w:bCs/>
         </w:rPr>
-        <w:t>{</w:t>
-      </w:r>
-      <w:proofErr w:type="gramEnd"/>
-      <w:r>
-        <w:rPr>
-          <w:rFonts w:ascii="Arial" w:eastAsia="Arial" w:hAnsi="Arial" w:cs="Arial"/>
-          <w:bCs/>
-        </w:rPr>
-        <w:t>dateFormat(</w:t>
+        <w:t>{dateFormat(</w:t>
       </w:r>
       <w:r>
         <w:rPr>
@@ -5202,31 +4893,14 @@
           <w:b/>
           <w:bCs/>
         </w:rPr>
-        <w:t>&lt;</w:t>
-      </w:r>
-      <w:proofErr w:type="gramStart"/>
-      <w:r>
-        <w:rPr>
-          <w:rFonts w:ascii="Arial" w:hAnsi="Arial" w:cs="Arial"/>
-          <w:b/>
-          <w:bCs/>
-        </w:rPr>
-        <w:t>&lt;</w:t>
+        <w:t>&lt;&lt;</w:t>
       </w:r>
       <w:r>
         <w:rPr>
           <w:rFonts w:ascii="Arial" w:eastAsia="Arial" w:hAnsi="Arial" w:cs="Arial"/>
           <w:bCs/>
         </w:rPr>
-        <w:t>{</w:t>
-      </w:r>
-      <w:proofErr w:type="gramEnd"/>
-      <w:r>
-        <w:rPr>
-          <w:rFonts w:ascii="Arial" w:eastAsia="Arial" w:hAnsi="Arial" w:cs="Arial"/>
-          <w:bCs/>
-        </w:rPr>
-        <w:t>dateFormat(</w:t>
+        <w:t>{dateFormat(</w:t>
       </w:r>
       <w:r>
         <w:rPr>
@@ -5378,32 +5052,14 @@
           <w:bCs/>
           <w:lang w:val="en-US"/>
         </w:rPr>
-        <w:t>&lt;</w:t>
-      </w:r>
-      <w:proofErr w:type="gramStart"/>
-      <w:r>
-        <w:rPr>
-          <w:rFonts w:ascii="Arial" w:hAnsi="Arial" w:cs="Arial"/>
-          <w:b/>
-          <w:bCs/>
-          <w:lang w:val="en-US"/>
-        </w:rPr>
-        <w:t>&lt;</w:t>
+        <w:t>&lt;&lt;</w:t>
       </w:r>
       <w:r>
         <w:rPr>
           <w:rFonts w:ascii="Arial" w:eastAsia="Arial" w:hAnsi="Arial" w:cs="Arial"/>
           <w:bCs/>
         </w:rPr>
-        <w:t>{</w:t>
-      </w:r>
-      <w:proofErr w:type="gramEnd"/>
-      <w:r>
-        <w:rPr>
-          <w:rFonts w:ascii="Arial" w:eastAsia="Arial" w:hAnsi="Arial" w:cs="Arial"/>
-          <w:bCs/>
-        </w:rPr>
-        <w:t>dateFormat(</w:t>
+        <w:t>{dateFormat(</w:t>
       </w:r>
       <w:r>
         <w:rPr>
@@ -5490,32 +5146,14 @@
           <w:bCs/>
           <w:lang w:val="en-US"/>
         </w:rPr>
-        <w:t>&lt;</w:t>
-      </w:r>
-      <w:proofErr w:type="gramStart"/>
-      <w:r>
-        <w:rPr>
-          <w:rFonts w:ascii="Arial" w:hAnsi="Arial" w:cs="Arial"/>
-          <w:b/>
-          <w:bCs/>
-          <w:lang w:val="en-US"/>
-        </w:rPr>
-        <w:t>&lt;</w:t>
+        <w:t>&lt;&lt;</w:t>
       </w:r>
       <w:r>
         <w:rPr>
           <w:rFonts w:ascii="Arial" w:eastAsia="Arial" w:hAnsi="Arial" w:cs="Arial"/>
           <w:bCs/>
         </w:rPr>
-        <w:t>{</w:t>
-      </w:r>
-      <w:proofErr w:type="gramEnd"/>
-      <w:r>
-        <w:rPr>
-          <w:rFonts w:ascii="Arial" w:eastAsia="Arial" w:hAnsi="Arial" w:cs="Arial"/>
-          <w:bCs/>
-        </w:rPr>
-        <w:t>dateFormat(</w:t>
+        <w:t>{dateFormat(</w:t>
       </w:r>
       <w:r>
         <w:rPr>
@@ -5609,32 +5247,14 @@
           <w:bCs/>
           <w:lang w:val="en-US"/>
         </w:rPr>
-        <w:t>&lt;</w:t>
-      </w:r>
-      <w:proofErr w:type="gramStart"/>
-      <w:r>
-        <w:rPr>
-          <w:rFonts w:ascii="Arial" w:hAnsi="Arial" w:cs="Arial"/>
-          <w:b/>
-          <w:bCs/>
-          <w:lang w:val="en-US"/>
-        </w:rPr>
-        <w:t>&lt;</w:t>
+        <w:t>&lt;&lt;</w:t>
       </w:r>
       <w:r>
         <w:rPr>
           <w:rFonts w:ascii="Arial" w:eastAsia="Arial" w:hAnsi="Arial" w:cs="Arial"/>
           <w:bCs/>
         </w:rPr>
-        <w:t>{</w:t>
-      </w:r>
-      <w:proofErr w:type="gramEnd"/>
-      <w:r>
-        <w:rPr>
-          <w:rFonts w:ascii="Arial" w:eastAsia="Arial" w:hAnsi="Arial" w:cs="Arial"/>
-          <w:bCs/>
-        </w:rPr>
-        <w:t>dateFormat(</w:t>
+        <w:t>{dateFormat(</w:t>
       </w:r>
       <w:r>
         <w:rPr>
@@ -5884,31 +5504,14 @@
           <w:b/>
           <w:bCs/>
         </w:rPr>
-        <w:t>&lt;</w:t>
-      </w:r>
-      <w:proofErr w:type="gramStart"/>
-      <w:r>
-        <w:rPr>
-          <w:rFonts w:ascii="Arial" w:hAnsi="Arial" w:cs="Arial"/>
-          <w:b/>
-          <w:bCs/>
-        </w:rPr>
-        <w:t>&lt;</w:t>
+        <w:t>&lt;&lt;</w:t>
       </w:r>
       <w:r>
         <w:rPr>
           <w:rFonts w:ascii="Arial" w:eastAsia="Arial" w:hAnsi="Arial" w:cs="Arial"/>
           <w:bCs/>
         </w:rPr>
-        <w:t>{</w:t>
-      </w:r>
-      <w:proofErr w:type="gramEnd"/>
-      <w:r>
-        <w:rPr>
-          <w:rFonts w:ascii="Arial" w:eastAsia="Arial" w:hAnsi="Arial" w:cs="Arial"/>
-          <w:bCs/>
-        </w:rPr>
-        <w:t>dateFormat(</w:t>
+        <w:t>{dateFormat(</w:t>
       </w:r>
       <w:r>
         <w:rPr>
@@ -6070,23 +5673,7 @@
           <w:bCs/>
         </w:rPr>
         <w:lastRenderedPageBreak/>
-        <w:t>&lt;&lt;</w:t>
-      </w:r>
-      <w:proofErr w:type="gramStart"/>
-      <w:r>
-        <w:rPr>
-          <w:rFonts w:ascii="Arial" w:hAnsi="Arial" w:cs="Arial"/>
-          <w:bCs/>
-        </w:rPr>
-        <w:t>value.directionComment</w:t>
-      </w:r>
-      <w:proofErr w:type="gramEnd"/>
-      <w:r>
-        <w:rPr>
-          <w:rFonts w:ascii="Arial" w:hAnsi="Arial" w:cs="Arial"/>
-          <w:bCs/>
-        </w:rPr>
-        <w:t>&gt;&gt;</w:t>
+        <w:t>&lt;&lt;value.directionComment&gt;&gt;</w:t>
       </w:r>
     </w:p>
     <w:p>

</xml_diff>

<commit_message>
CIV-6302 updated with 6538
</commit_message>
<xml_diff>
--- a/docker/docmosis/templates/CV-DAM-STD-ENG-00002-HNL.docx
+++ b/docker/docmosis/templates/CV-DAM-STD-ENG-00002-HNL.docx
@@ -301,7 +301,7 @@
               </wp:inline>
             </w:drawing>
           </mc:Choice>
-          <mc:Fallback xmlns:oel="http://schemas.microsoft.com/office/2019/extlst" xmlns:pic="http://schemas.openxmlformats.org/drawingml/2006/picture" xmlns:a="http://schemas.openxmlformats.org/drawingml/2006/main" xmlns:arto="http://schemas.microsoft.com/office/word/2006/arto">
+          <mc:Fallback xmlns:arto="http://schemas.microsoft.com/office/word/2006/arto" xmlns:a="http://schemas.openxmlformats.org/drawingml/2006/main" xmlns:pic="http://schemas.openxmlformats.org/drawingml/2006/picture" xmlns:oel="http://schemas.microsoft.com/office/2019/extlst">
             <w:pict w14:anchorId="54704FB3">
               <v:group id="Group 2791" style="width:467.95pt;height:68.75pt;mso-position-horizontal-relative:char;mso-position-vertical-relative:line" coordsize="59429,8731" o:spid="_x0000_s1026" w14:anchorId="5797EDF8" o:gfxdata="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">
                 <v:shapetype id="_x0000_t75" coordsize="21600,21600" filled="f" stroked="f" o:spt="75" o:preferrelative="t" path="m@4@5l@4@11@9@11@9@5xe">
@@ -787,7 +787,7 @@
               </wp:inline>
             </w:drawing>
           </mc:Choice>
-          <mc:Fallback xmlns:oel="http://schemas.microsoft.com/office/2019/extlst" xmlns:pic="http://schemas.openxmlformats.org/drawingml/2006/picture" xmlns:a="http://schemas.openxmlformats.org/drawingml/2006/main" xmlns:arto="http://schemas.microsoft.com/office/word/2006/arto">
+          <mc:Fallback xmlns:arto="http://schemas.microsoft.com/office/word/2006/arto" xmlns:a="http://schemas.openxmlformats.org/drawingml/2006/main" xmlns:pic="http://schemas.openxmlformats.org/drawingml/2006/picture" xmlns:oel="http://schemas.microsoft.com/office/2019/extlst">
             <w:pict w14:anchorId="2F5695A1">
               <v:group id="Group 2792" style="width:467.95pt;height:.75pt;mso-position-horizontal-relative:char;mso-position-vertical-relative:line" coordsize="59429,95" o:spid="_x0000_s1026" w14:anchorId="14BA9070" o:gfxdata="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">
                 <v:shape id="Shape 91" style="position:absolute;width:59429;height:0;visibility:visible;mso-wrap-style:square;v-text-anchor:top" coordsize="5942965,0" o:spid="_x0000_s1027" filled="f" path="m5942965,l,e" o:gfxdata="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">
@@ -1204,7 +1204,7 @@
           <w:color w:val="000000" w:themeColor="text1"/>
           <w:lang w:eastAsia="en-GB"/>
         </w:rPr>
-        <w:t>all stages, the parties must consider settling this litigation by any means of Alternative Dispute Resolution. This includes round table conferences, early neutral evaluation, mediation and arbitration. Any party not engaging in any such means proposed by another must uploaded to the Digital Portal a witness statement giving reasons within 21 days of receipt of that proposal. That witness statement must not be shown to the trial judge until questions of costs arise.</w:t>
+        <w:t>all stages, the parties must consider settling this litigation by any means of Alternative Dispute Resolution. This includes round table conferences, early neutral evaluation, mediation and arbitration. Any party not engaging in any such means proposed by another must upload to the Digital Portal a witness statement giving reasons within 21 days of receipt of that proposal. That witness statement must not be shown to the trial judge until questions of costs arise.</w:t>
       </w:r>
     </w:p>
     <w:p>

</xml_diff>

<commit_message>
CIV-6500 updated with 6302
</commit_message>
<xml_diff>
--- a/docker/docmosis/templates/CV-DAM-STD-ENG-00002-HNL.docx
+++ b/docker/docmosis/templates/CV-DAM-STD-ENG-00002-HNL.docx
@@ -1347,7 +1347,7 @@
           <w:color w:val="000000" w:themeColor="text1"/>
           <w:lang w:eastAsia="en-GB"/>
         </w:rPr>
-        <w:t>all stages, the parties must consider settling this litigation by any means of Alternative Dispute Resolution. This includes round table conferences, early neutral evaluation, mediation and arbitration. Any party not engaging in any such means proposed by another must uploaded to the Digital Portal a witness statement giving reasons within 21 days of receipt of that proposal. That witness statement must not be shown to the trial judge until questions of costs arise.</w:t>
+        <w:t>all stages, the parties must consider settling this litigation by any means of Alternative Dispute Resolution. This includes round table conferences, early neutral evaluation, mediation and arbitration. Any party not engaging in any such means proposed by another must upload to the Digital Portal a witness statement giving reasons within 21 days of receipt of that proposal. That witness statement must not be shown to the trial judge until questions of costs arise.</w:t>
       </w:r>
     </w:p>
     <w:p>
@@ -4309,208 +4309,7 @@
         <w:rPr>
           <w:rFonts w:ascii="Arial" w:hAnsi="Arial" w:cs="Arial"/>
         </w:rPr>
-        <w:t xml:space="preserve"> &lt;&lt;</w:t>
-      </w:r>
-      <w:r>
-        <w:rPr>
-          <w:rFonts w:ascii="Arial" w:hAnsi="Arial" w:cs="Arial"/>
-          <w:lang w:val="en-US"/>
-        </w:rPr>
-        <w:t>fastTrackCreditHire.input5</w:t>
-      </w:r>
-      <w:r>
-        <w:rPr>
-          <w:rFonts w:ascii="Arial" w:hAnsi="Arial" w:cs="Arial"/>
-        </w:rPr>
-        <w:t>&gt;&gt; &lt;&lt;</w:t>
-      </w:r>
-      <w:r>
-        <w:rPr>
-          <w:rFonts w:ascii="Arial" w:hAnsi="Arial" w:cs="Arial"/>
-          <w:lang w:val="en-US"/>
-        </w:rPr>
-        <w:t>fastTrackCreditHire.input6</w:t>
-      </w:r>
-      <w:r>
-        <w:rPr>
-          <w:rFonts w:ascii="Arial" w:hAnsi="Arial" w:cs="Arial"/>
-        </w:rPr>
-        <w:t>&gt;&gt;</w:t>
-      </w:r>
-      <w:r>
-        <w:rPr>
-          <w:rFonts w:ascii="Arial" w:hAnsi="Arial" w:cs="Arial"/>
-        </w:rPr>
         <w:t xml:space="preserve"> </w:t>
-      </w:r>
-      <w:r>
-        <w:rPr>
-          <w:rFonts w:ascii="Arial" w:hAnsi="Arial" w:cs="Arial"/>
-          <w:b/>
-          <w:bCs/>
-        </w:rPr>
-        <w:t>&lt;&lt;</w:t>
-      </w:r>
-      <w:r>
-        <w:rPr>
-          <w:rFonts w:ascii="Arial" w:eastAsia="Arial" w:hAnsi="Arial" w:cs="Arial"/>
-          <w:bCs/>
-        </w:rPr>
-        <w:t>{dateFormat(</w:t>
-      </w:r>
-      <w:r>
-        <w:rPr>
-          <w:rFonts w:ascii="Arial" w:hAnsi="Arial" w:cs="Arial"/>
-          <w:lang w:val="en-US"/>
-        </w:rPr>
-        <w:t>fastTrackCreditHire</w:t>
-      </w:r>
-      <w:r>
-        <w:rPr>
-          <w:rFonts w:ascii="Arial" w:hAnsi="Arial" w:cs="Arial"/>
-          <w:lang w:val="en-US"/>
-        </w:rPr>
-        <w:t>.</w:t>
-      </w:r>
-      <w:r>
-        <w:rPr>
-          <w:rFonts w:ascii="Arial" w:hAnsi="Arial" w:cs="Arial"/>
-          <w:lang w:val="en-US"/>
-        </w:rPr>
-        <w:t>date</w:t>
-      </w:r>
-      <w:r>
-        <w:rPr>
-          <w:rFonts w:ascii="Arial" w:hAnsi="Arial" w:cs="Arial"/>
-          <w:lang w:val="en-US"/>
-        </w:rPr>
-        <w:t>3</w:t>
-      </w:r>
-      <w:r>
-        <w:rPr>
-          <w:rFonts w:ascii="Arial" w:eastAsia="Arial" w:hAnsi="Arial" w:cs="Arial"/>
-          <w:bCs/>
-        </w:rPr>
-        <w:t>, ‘dd MMMM yyyy’, ‘yyyy-MM-dd’</w:t>
-      </w:r>
-      <w:r>
-        <w:rPr>
-          <w:rFonts w:ascii="Arial" w:eastAsia="Arial" w:hAnsi="Arial" w:cs="Arial"/>
-          <w:bCs/>
-        </w:rPr>
-        <w:t>)</w:t>
-      </w:r>
-      <w:r>
-        <w:rPr>
-          <w:rFonts w:ascii="Arial" w:eastAsia="Arial" w:hAnsi="Arial" w:cs="Arial"/>
-          <w:bCs/>
-        </w:rPr>
-        <w:t>}</w:t>
-      </w:r>
-      <w:r>
-        <w:rPr>
-          <w:rFonts w:ascii="Arial" w:hAnsi="Arial" w:cs="Arial"/>
-          <w:b/>
-          <w:bCs/>
-        </w:rPr>
-        <w:t xml:space="preserve">&gt;&gt; </w:t>
-      </w:r>
-      <w:r>
-        <w:rPr>
-          <w:rFonts w:ascii="Arial" w:hAnsi="Arial" w:cs="Arial"/>
-        </w:rPr>
-        <w:t>&lt;&lt;</w:t>
-      </w:r>
-      <w:r>
-        <w:rPr>
-          <w:rFonts w:ascii="Arial" w:hAnsi="Arial" w:cs="Arial"/>
-          <w:lang w:val="en-US"/>
-        </w:rPr>
-        <w:t>fastTrackCreditHire.input7</w:t>
-      </w:r>
-      <w:r>
-        <w:rPr>
-          <w:rFonts w:ascii="Arial" w:hAnsi="Arial" w:cs="Arial"/>
-        </w:rPr>
-        <w:t xml:space="preserve">&gt;&gt; </w:t>
-      </w:r>
-      <w:r>
-        <w:rPr>
-          <w:rFonts w:ascii="Arial" w:hAnsi="Arial" w:cs="Arial"/>
-          <w:b/>
-          <w:bCs/>
-        </w:rPr>
-        <w:t>&lt;&lt;</w:t>
-      </w:r>
-      <w:r>
-        <w:rPr>
-          <w:rFonts w:ascii="Arial" w:eastAsia="Arial" w:hAnsi="Arial" w:cs="Arial"/>
-          <w:bCs/>
-        </w:rPr>
-        <w:t>{dateFormat(</w:t>
-      </w:r>
-      <w:r>
-        <w:rPr>
-          <w:rFonts w:ascii="Arial" w:hAnsi="Arial" w:cs="Arial"/>
-          <w:lang w:val="en-US"/>
-        </w:rPr>
-        <w:t>fastTrackCreditHire</w:t>
-      </w:r>
-      <w:r>
-        <w:rPr>
-          <w:rFonts w:ascii="Arial" w:hAnsi="Arial" w:cs="Arial"/>
-          <w:lang w:val="en-US"/>
-        </w:rPr>
-        <w:t>.</w:t>
-      </w:r>
-      <w:r>
-        <w:rPr>
-          <w:rFonts w:ascii="Arial" w:hAnsi="Arial" w:cs="Arial"/>
-          <w:lang w:val="en-US"/>
-        </w:rPr>
-        <w:t>date</w:t>
-      </w:r>
-      <w:r>
-        <w:rPr>
-          <w:rFonts w:ascii="Arial" w:hAnsi="Arial" w:cs="Arial"/>
-          <w:lang w:val="en-US"/>
-        </w:rPr>
-        <w:t>3</w:t>
-      </w:r>
-      <w:r>
-        <w:rPr>
-          <w:rFonts w:ascii="Arial" w:eastAsia="Arial" w:hAnsi="Arial" w:cs="Arial"/>
-          <w:bCs/>
-        </w:rPr>
-        <w:t>, ‘dd MMMM yyyy’, ‘yyyy-MM-dd’</w:t>
-      </w:r>
-      <w:r>
-        <w:rPr>
-          <w:rFonts w:ascii="Arial" w:eastAsia="Arial" w:hAnsi="Arial" w:cs="Arial"/>
-          <w:bCs/>
-        </w:rPr>
-        <w:t>)</w:t>
-      </w:r>
-      <w:r>
-        <w:rPr>
-          <w:rFonts w:ascii="Arial" w:eastAsia="Arial" w:hAnsi="Arial" w:cs="Arial"/>
-          <w:bCs/>
-        </w:rPr>
-        <w:t>}</w:t>
-      </w:r>
-      <w:r>
-        <w:rPr>
-          <w:rFonts w:ascii="Arial" w:hAnsi="Arial" w:cs="Arial"/>
-          <w:b/>
-          <w:bCs/>
-        </w:rPr>
-        <w:t>&gt;&gt;</w:t>
-      </w:r>
-      <w:r>
-        <w:rPr>
-          <w:rFonts w:ascii="Arial" w:hAnsi="Arial" w:cs="Arial"/>
-        </w:rPr>
-        <w:t>.</w:t>
       </w:r>
     </w:p>
     <w:p>
@@ -4522,7 +4321,6 @@
         </w:numPr>
         <w:rPr>
           <w:rFonts w:ascii="Arial" w:hAnsi="Arial" w:cs="Arial"/>
-          <w:lang w:val="en-US"/>
         </w:rPr>
       </w:pPr>
       <w:r>
@@ -4536,7 +4334,20 @@
           <w:rFonts w:ascii="Arial" w:hAnsi="Arial" w:cs="Arial"/>
           <w:lang w:val="en-US"/>
         </w:rPr>
-        <w:t>fastTrackCreditHire.input8</w:t>
+        <w:t>fastTrackCreditHire.input5</w:t>
+      </w:r>
+      <w:r>
+        <w:rPr>
+          <w:rFonts w:ascii="Arial" w:hAnsi="Arial" w:cs="Arial"/>
+        </w:rPr>
+        <w:t>&gt;&gt; &lt;&lt;</w:t>
+      </w:r>
+      <w:r>
+        <w:rPr>
+          <w:rFonts w:ascii="Arial" w:hAnsi="Arial" w:cs="Arial"/>
+          <w:lang w:val="en-US"/>
+        </w:rPr>
+        <w:t>fastTrackCreditHire.input6</w:t>
       </w:r>
       <w:r>
         <w:rPr>
@@ -4544,75 +4355,180 @@
         </w:rPr>
         <w:t>&gt;&gt;</w:t>
       </w:r>
-    </w:p>
-    <w:p>
-      <w:pPr>
-        <w:rPr>
-          <w:rFonts w:ascii="Arial" w:hAnsi="Arial" w:cs="Arial"/>
-          <w:bCs/>
-        </w:rPr>
-      </w:pPr>
-      <w:r>
-        <w:rPr>
-          <w:rFonts w:ascii="Arial" w:hAnsi="Arial" w:cs="Arial"/>
-          <w:bCs/>
-        </w:rPr>
-        <w:t>&lt;&lt;es_&gt;&gt;</w:t>
-      </w:r>
-    </w:p>
-    <w:p>
-      <w:pPr>
-        <w:pStyle w:val="ListParagraph"/>
-        <w:rPr>
-          <w:rFonts w:ascii="Arial" w:hAnsi="Arial" w:cs="Arial"/>
-        </w:rPr>
-      </w:pPr>
-    </w:p>
-    <w:p>
-      <w:pPr>
-        <w:rPr>
-          <w:rFonts w:ascii="Arial" w:hAnsi="Arial" w:cs="Arial"/>
-          <w:bCs/>
-        </w:rPr>
-      </w:pPr>
-      <w:r>
-        <w:rPr>
-          <w:rFonts w:ascii="Arial" w:hAnsi="Arial" w:cs="Arial"/>
-          <w:bCs/>
-        </w:rPr>
-        <w:lastRenderedPageBreak/>
-        <w:t>&lt;&lt;cs_{</w:t>
-      </w:r>
-      <w:r>
-        <w:rPr>
-          <w:rFonts w:ascii="Arial" w:hAnsi="Arial" w:cs="Arial"/>
-          <w:lang w:val="en-US"/>
-        </w:rPr>
-        <w:t>hasEmployersLiability=true</w:t>
-      </w:r>
-      <w:r>
-        <w:rPr>
-          <w:rFonts w:ascii="Arial" w:hAnsi="Arial" w:cs="Arial"/>
-          <w:lang w:val="en-US"/>
-        </w:rPr>
-        <w:t>}&gt;&gt;</w:t>
-      </w:r>
-    </w:p>
-    <w:p>
-      <w:pPr>
-        <w:rPr>
-          <w:rFonts w:ascii="Arial" w:hAnsi="Arial" w:cs="Arial"/>
-          <w:b/>
-          <w:bCs/>
-        </w:rPr>
-      </w:pPr>
-      <w:r>
-        <w:rPr>
-          <w:rFonts w:ascii="Arial" w:hAnsi="Arial" w:cs="Arial"/>
-          <w:b/>
-          <w:bCs/>
-        </w:rPr>
-        <w:t>Employers’ liability</w:t>
+      <w:r>
+        <w:rPr>
+          <w:rFonts w:ascii="Arial" w:hAnsi="Arial" w:cs="Arial"/>
+        </w:rPr>
+        <w:t xml:space="preserve"> </w:t>
+      </w:r>
+      <w:r>
+        <w:rPr>
+          <w:rFonts w:ascii="Arial" w:hAnsi="Arial" w:cs="Arial"/>
+          <w:b/>
+          <w:bCs/>
+        </w:rPr>
+        <w:t>&lt;&lt;</w:t>
+      </w:r>
+      <w:r>
+        <w:rPr>
+          <w:rFonts w:ascii="Arial" w:eastAsia="Arial" w:hAnsi="Arial" w:cs="Arial"/>
+          <w:bCs/>
+        </w:rPr>
+        <w:t>{dateFormat(</w:t>
+      </w:r>
+      <w:r>
+        <w:rPr>
+          <w:rFonts w:ascii="Arial" w:hAnsi="Arial" w:cs="Arial"/>
+          <w:lang w:val="en-US"/>
+        </w:rPr>
+        <w:t>fastTrackCreditHire</w:t>
+      </w:r>
+      <w:r>
+        <w:rPr>
+          <w:rFonts w:ascii="Arial" w:hAnsi="Arial" w:cs="Arial"/>
+          <w:lang w:val="en-US"/>
+        </w:rPr>
+        <w:t>.</w:t>
+      </w:r>
+      <w:r>
+        <w:rPr>
+          <w:rFonts w:ascii="Arial" w:hAnsi="Arial" w:cs="Arial"/>
+          <w:lang w:val="en-US"/>
+        </w:rPr>
+        <w:t>date</w:t>
+      </w:r>
+      <w:r>
+        <w:rPr>
+          <w:rFonts w:ascii="Arial" w:hAnsi="Arial" w:cs="Arial"/>
+          <w:lang w:val="en-US"/>
+        </w:rPr>
+        <w:t>3</w:t>
+      </w:r>
+      <w:r>
+        <w:rPr>
+          <w:rFonts w:ascii="Arial" w:eastAsia="Arial" w:hAnsi="Arial" w:cs="Arial"/>
+          <w:bCs/>
+        </w:rPr>
+        <w:t>, ‘dd MMMM yyyy’, ‘yyyy-MM-dd’</w:t>
+      </w:r>
+      <w:r>
+        <w:rPr>
+          <w:rFonts w:ascii="Arial" w:eastAsia="Arial" w:hAnsi="Arial" w:cs="Arial"/>
+          <w:bCs/>
+        </w:rPr>
+        <w:t>)</w:t>
+      </w:r>
+      <w:r>
+        <w:rPr>
+          <w:rFonts w:ascii="Arial" w:eastAsia="Arial" w:hAnsi="Arial" w:cs="Arial"/>
+          <w:bCs/>
+        </w:rPr>
+        <w:t>}</w:t>
+      </w:r>
+      <w:r>
+        <w:rPr>
+          <w:rFonts w:ascii="Arial" w:hAnsi="Arial" w:cs="Arial"/>
+          <w:b/>
+          <w:bCs/>
+        </w:rPr>
+        <w:t xml:space="preserve">&gt;&gt; </w:t>
+      </w:r>
+      <w:r>
+        <w:rPr>
+          <w:rFonts w:ascii="Arial" w:hAnsi="Arial" w:cs="Arial"/>
+        </w:rPr>
+        <w:t>&lt;&lt;</w:t>
+      </w:r>
+      <w:r>
+        <w:rPr>
+          <w:rFonts w:ascii="Arial" w:hAnsi="Arial" w:cs="Arial"/>
+          <w:lang w:val="en-US"/>
+        </w:rPr>
+        <w:t>fastTrackCreditHire.input7</w:t>
+      </w:r>
+      <w:r>
+        <w:rPr>
+          <w:rFonts w:ascii="Arial" w:hAnsi="Arial" w:cs="Arial"/>
+        </w:rPr>
+        <w:t xml:space="preserve">&gt;&gt; </w:t>
+      </w:r>
+      <w:r>
+        <w:rPr>
+          <w:rFonts w:ascii="Arial" w:hAnsi="Arial" w:cs="Arial"/>
+          <w:b/>
+          <w:bCs/>
+        </w:rPr>
+        <w:t>&lt;&lt;</w:t>
+      </w:r>
+      <w:r>
+        <w:rPr>
+          <w:rFonts w:ascii="Arial" w:eastAsia="Arial" w:hAnsi="Arial" w:cs="Arial"/>
+          <w:bCs/>
+        </w:rPr>
+        <w:t>{dateFormat(</w:t>
+      </w:r>
+      <w:r>
+        <w:rPr>
+          <w:rFonts w:ascii="Arial" w:hAnsi="Arial" w:cs="Arial"/>
+          <w:lang w:val="en-US"/>
+        </w:rPr>
+        <w:t>fastTrackCreditHire</w:t>
+      </w:r>
+      <w:r>
+        <w:rPr>
+          <w:rFonts w:ascii="Arial" w:hAnsi="Arial" w:cs="Arial"/>
+          <w:lang w:val="en-US"/>
+        </w:rPr>
+        <w:t>.</w:t>
+      </w:r>
+      <w:r>
+        <w:rPr>
+          <w:rFonts w:ascii="Arial" w:hAnsi="Arial" w:cs="Arial"/>
+          <w:lang w:val="en-US"/>
+        </w:rPr>
+        <w:t>date</w:t>
+      </w:r>
+      <w:r>
+        <w:rPr>
+          <w:rFonts w:ascii="Arial" w:hAnsi="Arial" w:cs="Arial"/>
+          <w:lang w:val="en-US"/>
+        </w:rPr>
+        <w:t>4</w:t>
+      </w:r>
+      <w:r>
+        <w:rPr>
+          <w:rFonts w:ascii="Arial" w:eastAsia="Arial" w:hAnsi="Arial" w:cs="Arial"/>
+          <w:bCs/>
+        </w:rPr>
+        <w:t>, ‘dd MMMM yyyy’, ‘yyyy-MM-dd’</w:t>
+      </w:r>
+      <w:r>
+        <w:rPr>
+          <w:rFonts w:ascii="Arial" w:eastAsia="Arial" w:hAnsi="Arial" w:cs="Arial"/>
+          <w:bCs/>
+        </w:rPr>
+        <w:t>)</w:t>
+      </w:r>
+      <w:r>
+        <w:rPr>
+          <w:rFonts w:ascii="Arial" w:eastAsia="Arial" w:hAnsi="Arial" w:cs="Arial"/>
+          <w:bCs/>
+        </w:rPr>
+        <w:t>}</w:t>
+      </w:r>
+      <w:r>
+        <w:rPr>
+          <w:rFonts w:ascii="Arial" w:hAnsi="Arial" w:cs="Arial"/>
+          <w:b/>
+          <w:bCs/>
+        </w:rPr>
+        <w:t>&gt;&gt;</w:t>
+      </w:r>
+      <w:r>
+        <w:rPr>
+          <w:rFonts w:ascii="Arial" w:hAnsi="Arial" w:cs="Arial"/>
+        </w:rPr>
+        <w:t>.</w:t>
       </w:r>
     </w:p>
     <w:p>
@@ -4624,13 +4540,27 @@
         </w:numPr>
         <w:rPr>
           <w:rFonts w:ascii="Arial" w:hAnsi="Arial" w:cs="Arial"/>
-        </w:rPr>
-      </w:pPr>
-      <w:r>
-        <w:rPr>
-          <w:rFonts w:ascii="Arial" w:hAnsi="Arial" w:cs="Arial"/>
-        </w:rPr>
-        <w:t>Subject to any direction, ruling, or finding of the trial judge, any employer’s accident report and Health and Safety Executive report with witness statements will be admissible in evidence.</w:t>
+          <w:lang w:val="en-US"/>
+        </w:rPr>
+      </w:pPr>
+      <w:r>
+        <w:rPr>
+          <w:rFonts w:ascii="Arial" w:hAnsi="Arial" w:cs="Arial"/>
+        </w:rPr>
+        <w:t>&lt;&lt;</w:t>
+      </w:r>
+      <w:r>
+        <w:rPr>
+          <w:rFonts w:ascii="Arial" w:hAnsi="Arial" w:cs="Arial"/>
+          <w:lang w:val="en-US"/>
+        </w:rPr>
+        <w:t>fastTrackCreditHire.input8</w:t>
+      </w:r>
+      <w:r>
+        <w:rPr>
+          <w:rFonts w:ascii="Arial" w:hAnsi="Arial" w:cs="Arial"/>
+        </w:rPr>
+        <w:t>&gt;&gt;</w:t>
       </w:r>
     </w:p>
     <w:p>
@@ -4650,9 +4580,9 @@
     </w:p>
     <w:p>
       <w:pPr>
-        <w:rPr>
-          <w:rFonts w:ascii="Arial" w:hAnsi="Arial" w:cs="Arial"/>
-          <w:bCs/>
+        <w:pStyle w:val="ListParagraph"/>
+        <w:rPr>
+          <w:rFonts w:ascii="Arial" w:hAnsi="Arial" w:cs="Arial"/>
         </w:rPr>
       </w:pPr>
     </w:p>
@@ -4675,7 +4605,7 @@
           <w:rFonts w:ascii="Arial" w:hAnsi="Arial" w:cs="Arial"/>
           <w:lang w:val="en-US"/>
         </w:rPr>
-        <w:t>hasHousingDisrepair=true</w:t>
+        <w:t>hasEmployersLiability=true</w:t>
       </w:r>
       <w:r>
         <w:rPr>
@@ -4699,23 +4629,7 @@
           <w:b/>
           <w:bCs/>
         </w:rPr>
-        <w:t>Housing disrepair</w:t>
-      </w:r>
-    </w:p>
-    <w:p>
-      <w:pPr>
-        <w:ind w:firstLine="720"/>
-        <w:rPr>
-          <w:rFonts w:ascii="Arial" w:hAnsi="Arial" w:cs="Arial"/>
-          <w:b/>
-          <w:bCs/>
-        </w:rPr>
-      </w:pPr>
-      <w:r>
-        <w:rPr>
-          <w:rFonts w:ascii="Arial" w:hAnsi="Arial" w:cs="Arial"/>
-        </w:rPr>
-        <w:t>Scott schedule:</w:t>
+        <w:t>Employers’ liability</w:t>
       </w:r>
     </w:p>
     <w:p>
@@ -4727,27 +4641,98 @@
         </w:numPr>
         <w:rPr>
           <w:rFonts w:ascii="Arial" w:hAnsi="Arial" w:cs="Arial"/>
-          <w:lang w:val="en-US"/>
-        </w:rPr>
-      </w:pPr>
-      <w:r>
-        <w:rPr>
-          <w:rFonts w:ascii="Arial" w:hAnsi="Arial" w:cs="Arial"/>
-        </w:rPr>
-        <w:t>&lt;&lt;</w:t>
-      </w:r>
-      <w:r>
-        <w:rPr>
-          <w:rFonts w:ascii="Arial" w:hAnsi="Arial" w:cs="Arial"/>
-          <w:lang w:val="en-US"/>
-        </w:rPr>
-        <w:t>fastTrackHousingDisrepair.input1</w:t>
-      </w:r>
-      <w:r>
-        <w:rPr>
-          <w:rFonts w:ascii="Arial" w:hAnsi="Arial" w:cs="Arial"/>
-        </w:rPr>
-        <w:t>&gt;&gt;</w:t>
+        </w:rPr>
+      </w:pPr>
+      <w:r>
+        <w:rPr>
+          <w:rFonts w:ascii="Arial" w:hAnsi="Arial" w:cs="Arial"/>
+        </w:rPr>
+        <w:t>Subject to any direction, ruling, or finding of the trial judge, any employer’s accident report and Health and Safety Executive report with witness statements will be admissible in evidence.</w:t>
+      </w:r>
+    </w:p>
+    <w:p>
+      <w:pPr>
+        <w:rPr>
+          <w:rFonts w:ascii="Arial" w:hAnsi="Arial" w:cs="Arial"/>
+          <w:bCs/>
+        </w:rPr>
+      </w:pPr>
+      <w:r>
+        <w:rPr>
+          <w:rFonts w:ascii="Arial" w:hAnsi="Arial" w:cs="Arial"/>
+          <w:bCs/>
+        </w:rPr>
+        <w:t>&lt;&lt;es_&gt;&gt;</w:t>
+      </w:r>
+    </w:p>
+    <w:p>
+      <w:pPr>
+        <w:rPr>
+          <w:rFonts w:ascii="Arial" w:hAnsi="Arial" w:cs="Arial"/>
+          <w:bCs/>
+        </w:rPr>
+      </w:pPr>
+    </w:p>
+    <w:p>
+      <w:pPr>
+        <w:rPr>
+          <w:rFonts w:ascii="Arial" w:hAnsi="Arial" w:cs="Arial"/>
+          <w:bCs/>
+        </w:rPr>
+      </w:pPr>
+      <w:r>
+        <w:rPr>
+          <w:rFonts w:ascii="Arial" w:hAnsi="Arial" w:cs="Arial"/>
+          <w:bCs/>
+        </w:rPr>
+        <w:t>&lt;&lt;cs_{</w:t>
+      </w:r>
+      <w:r>
+        <w:rPr>
+          <w:rFonts w:ascii="Arial" w:hAnsi="Arial" w:cs="Arial"/>
+          <w:lang w:val="en-US"/>
+        </w:rPr>
+        <w:t>hasHousingDisrepair=true</w:t>
+      </w:r>
+      <w:r>
+        <w:rPr>
+          <w:rFonts w:ascii="Arial" w:hAnsi="Arial" w:cs="Arial"/>
+          <w:lang w:val="en-US"/>
+        </w:rPr>
+        <w:t>}&gt;&gt;</w:t>
+      </w:r>
+    </w:p>
+    <w:p>
+      <w:pPr>
+        <w:rPr>
+          <w:rFonts w:ascii="Arial" w:hAnsi="Arial" w:cs="Arial"/>
+          <w:b/>
+          <w:bCs/>
+        </w:rPr>
+      </w:pPr>
+      <w:r>
+        <w:rPr>
+          <w:rFonts w:ascii="Arial" w:hAnsi="Arial" w:cs="Arial"/>
+          <w:b/>
+          <w:bCs/>
+        </w:rPr>
+        <w:t>Housing disrepair</w:t>
+      </w:r>
+    </w:p>
+    <w:p>
+      <w:pPr>
+        <w:ind w:firstLine="720"/>
+        <w:rPr>
+          <w:rFonts w:ascii="Arial" w:hAnsi="Arial" w:cs="Arial"/>
+          <w:b/>
+          <w:bCs/>
+        </w:rPr>
+      </w:pPr>
+      <w:r>
+        <w:rPr>
+          <w:rFonts w:ascii="Arial" w:hAnsi="Arial" w:cs="Arial"/>
+        </w:rPr>
+        <w:t>Scott schedule:</w:t>
       </w:r>
     </w:p>
     <w:p>
@@ -4773,7 +4758,7 @@
           <w:rFonts w:ascii="Arial" w:hAnsi="Arial" w:cs="Arial"/>
           <w:lang w:val="en-US"/>
         </w:rPr>
-        <w:t>fastTrackHousingDisrepair.input2</w:t>
+        <w:t>fastTrackHousingDisrepair.input1</w:t>
       </w:r>
       <w:r>
         <w:rPr>
@@ -4791,6 +4776,7 @@
         </w:numPr>
         <w:rPr>
           <w:rFonts w:ascii="Arial" w:hAnsi="Arial" w:cs="Arial"/>
+          <w:lang w:val="en-US"/>
         </w:rPr>
       </w:pPr>
       <w:r>
@@ -4804,84 +4790,13 @@
           <w:rFonts w:ascii="Arial" w:hAnsi="Arial" w:cs="Arial"/>
           <w:lang w:val="en-US"/>
         </w:rPr>
-        <w:t>fastTrackHousingDisrepair.input3</w:t>
-      </w:r>
-      <w:r>
-        <w:rPr>
-          <w:rFonts w:ascii="Arial" w:hAnsi="Arial" w:cs="Arial"/>
-        </w:rPr>
-        <w:t xml:space="preserve">&gt;&gt; </w:t>
-      </w:r>
-      <w:r>
-        <w:rPr>
-          <w:rFonts w:ascii="Arial" w:hAnsi="Arial" w:cs="Arial"/>
-          <w:b/>
-          <w:bCs/>
-        </w:rPr>
-        <w:t>&lt;&lt;</w:t>
-      </w:r>
-      <w:r>
-        <w:rPr>
-          <w:rFonts w:ascii="Arial" w:eastAsia="Arial" w:hAnsi="Arial" w:cs="Arial"/>
-          <w:bCs/>
-        </w:rPr>
-        <w:t>{dateFormat(</w:t>
-      </w:r>
-      <w:r>
-        <w:rPr>
-          <w:rFonts w:ascii="Arial" w:hAnsi="Arial" w:cs="Arial"/>
-          <w:lang w:val="en-US"/>
-        </w:rPr>
-        <w:t>fastTrackHousingDisrepair</w:t>
-      </w:r>
-      <w:r>
-        <w:rPr>
-          <w:rFonts w:ascii="Arial" w:hAnsi="Arial" w:cs="Arial"/>
-          <w:lang w:val="en-US"/>
-        </w:rPr>
-        <w:t>.</w:t>
-      </w:r>
-      <w:r>
-        <w:rPr>
-          <w:rFonts w:ascii="Arial" w:hAnsi="Arial" w:cs="Arial"/>
-          <w:lang w:val="en-US"/>
-        </w:rPr>
-        <w:t>date1</w:t>
-      </w:r>
-      <w:r>
-        <w:rPr>
-          <w:rFonts w:ascii="Arial" w:eastAsia="Arial" w:hAnsi="Arial" w:cs="Arial"/>
-          <w:bCs/>
-        </w:rPr>
-        <w:t>, ‘dd MMMM yyyy’, ‘yyyy-MM-dd’</w:t>
-      </w:r>
-      <w:r>
-        <w:rPr>
-          <w:rFonts w:ascii="Arial" w:eastAsia="Arial" w:hAnsi="Arial" w:cs="Arial"/>
-          <w:bCs/>
-        </w:rPr>
-        <w:t>)</w:t>
-      </w:r>
-      <w:r>
-        <w:rPr>
-          <w:rFonts w:ascii="Arial" w:eastAsia="Arial" w:hAnsi="Arial" w:cs="Arial"/>
-          <w:bCs/>
-        </w:rPr>
-        <w:t>}</w:t>
-      </w:r>
-      <w:r>
-        <w:rPr>
-          <w:rFonts w:ascii="Arial" w:hAnsi="Arial" w:cs="Arial"/>
-          <w:b/>
-          <w:bCs/>
+        <w:t>fastTrackHousingDisrepair.input2</w:t>
+      </w:r>
+      <w:r>
+        <w:rPr>
+          <w:rFonts w:ascii="Arial" w:hAnsi="Arial" w:cs="Arial"/>
         </w:rPr>
         <w:t>&gt;&gt;</w:t>
-      </w:r>
-      <w:r>
-        <w:rPr>
-          <w:rFonts w:ascii="Arial" w:hAnsi="Arial" w:cs="Arial"/>
-        </w:rPr>
-        <w:t>.</w:t>
       </w:r>
     </w:p>
     <w:p>
@@ -4893,7 +4808,6 @@
         </w:numPr>
         <w:rPr>
           <w:rFonts w:ascii="Arial" w:hAnsi="Arial" w:cs="Arial"/>
-          <w:lang w:val="en-US"/>
         </w:rPr>
       </w:pPr>
       <w:r>
@@ -4907,11 +4821,76 @@
           <w:rFonts w:ascii="Arial" w:hAnsi="Arial" w:cs="Arial"/>
           <w:lang w:val="en-US"/>
         </w:rPr>
-        <w:t>fastTrackHousingDisrepair.input4</w:t>
-      </w:r>
-      <w:r>
-        <w:rPr>
-          <w:rFonts w:ascii="Arial" w:hAnsi="Arial" w:cs="Arial"/>
+        <w:t>fastTrackHousingDisrepair.input3</w:t>
+      </w:r>
+      <w:r>
+        <w:rPr>
+          <w:rFonts w:ascii="Arial" w:hAnsi="Arial" w:cs="Arial"/>
+        </w:rPr>
+        <w:t xml:space="preserve">&gt;&gt; </w:t>
+      </w:r>
+      <w:r>
+        <w:rPr>
+          <w:rFonts w:ascii="Arial" w:hAnsi="Arial" w:cs="Arial"/>
+          <w:b/>
+          <w:bCs/>
+        </w:rPr>
+        <w:t>&lt;&lt;</w:t>
+      </w:r>
+      <w:r>
+        <w:rPr>
+          <w:rFonts w:ascii="Arial" w:eastAsia="Arial" w:hAnsi="Arial" w:cs="Arial"/>
+          <w:bCs/>
+        </w:rPr>
+        <w:t>{dateFormat(</w:t>
+      </w:r>
+      <w:r>
+        <w:rPr>
+          <w:rFonts w:ascii="Arial" w:hAnsi="Arial" w:cs="Arial"/>
+          <w:lang w:val="en-US"/>
+        </w:rPr>
+        <w:t>fastTrackHousingDisrepair</w:t>
+      </w:r>
+      <w:r>
+        <w:rPr>
+          <w:rFonts w:ascii="Arial" w:hAnsi="Arial" w:cs="Arial"/>
+          <w:lang w:val="en-US"/>
+        </w:rPr>
+        <w:t>.</w:t>
+      </w:r>
+      <w:r>
+        <w:rPr>
+          <w:rFonts w:ascii="Arial" w:hAnsi="Arial" w:cs="Arial"/>
+          <w:lang w:val="en-US"/>
+        </w:rPr>
+        <w:t>date1</w:t>
+      </w:r>
+      <w:r>
+        <w:rPr>
+          <w:rFonts w:ascii="Arial" w:eastAsia="Arial" w:hAnsi="Arial" w:cs="Arial"/>
+          <w:bCs/>
+        </w:rPr>
+        <w:t>, ‘dd MMMM yyyy’, ‘yyyy-MM-dd’</w:t>
+      </w:r>
+      <w:r>
+        <w:rPr>
+          <w:rFonts w:ascii="Arial" w:eastAsia="Arial" w:hAnsi="Arial" w:cs="Arial"/>
+          <w:bCs/>
+        </w:rPr>
+        <w:t>)</w:t>
+      </w:r>
+      <w:r>
+        <w:rPr>
+          <w:rFonts w:ascii="Arial" w:eastAsia="Arial" w:hAnsi="Arial" w:cs="Arial"/>
+          <w:bCs/>
+        </w:rPr>
+        <w:t>}</w:t>
+      </w:r>
+      <w:r>
+        <w:rPr>
+          <w:rFonts w:ascii="Arial" w:hAnsi="Arial" w:cs="Arial"/>
+          <w:b/>
+          <w:bCs/>
         </w:rPr>
         <w:t>&gt;&gt;</w:t>
       </w:r>
@@ -4919,161 +4898,7 @@
         <w:rPr>
           <w:rFonts w:ascii="Arial" w:hAnsi="Arial" w:cs="Arial"/>
         </w:rPr>
-        <w:t xml:space="preserve"> </w:t>
-      </w:r>
-      <w:r>
-        <w:rPr>
-          <w:rFonts w:ascii="Arial" w:hAnsi="Arial" w:cs="Arial"/>
-          <w:b/>
-          <w:bCs/>
-        </w:rPr>
-        <w:t>&lt;&lt;</w:t>
-      </w:r>
-      <w:r>
-        <w:rPr>
-          <w:rFonts w:ascii="Arial" w:eastAsia="Arial" w:hAnsi="Arial" w:cs="Arial"/>
-          <w:bCs/>
-        </w:rPr>
-        <w:t>{dateFormat(</w:t>
-      </w:r>
-      <w:r>
-        <w:rPr>
-          <w:rFonts w:ascii="Arial" w:hAnsi="Arial" w:cs="Arial"/>
-          <w:lang w:val="en-US"/>
-        </w:rPr>
-        <w:t>fastTrackHousingDisrepair</w:t>
-      </w:r>
-      <w:r>
-        <w:rPr>
-          <w:rFonts w:ascii="Arial" w:hAnsi="Arial" w:cs="Arial"/>
-          <w:lang w:val="en-US"/>
-        </w:rPr>
         <w:t>.</w:t>
-      </w:r>
-      <w:r>
-        <w:rPr>
-          <w:rFonts w:ascii="Arial" w:hAnsi="Arial" w:cs="Arial"/>
-          <w:lang w:val="en-US"/>
-        </w:rPr>
-        <w:t>date</w:t>
-      </w:r>
-      <w:r>
-        <w:rPr>
-          <w:rFonts w:ascii="Arial" w:hAnsi="Arial" w:cs="Arial"/>
-          <w:lang w:val="en-US"/>
-        </w:rPr>
-        <w:t>2</w:t>
-      </w:r>
-      <w:r>
-        <w:rPr>
-          <w:rFonts w:ascii="Arial" w:eastAsia="Arial" w:hAnsi="Arial" w:cs="Arial"/>
-          <w:bCs/>
-        </w:rPr>
-        <w:t>, ‘dd MMMM yyyy’, ‘yyyy-MM-dd’</w:t>
-      </w:r>
-      <w:r>
-        <w:rPr>
-          <w:rFonts w:ascii="Arial" w:eastAsia="Arial" w:hAnsi="Arial" w:cs="Arial"/>
-          <w:bCs/>
-        </w:rPr>
-        <w:t>)</w:t>
-      </w:r>
-      <w:r>
-        <w:rPr>
-          <w:rFonts w:ascii="Arial" w:eastAsia="Arial" w:hAnsi="Arial" w:cs="Arial"/>
-          <w:bCs/>
-        </w:rPr>
-        <w:t>}</w:t>
-      </w:r>
-      <w:r>
-        <w:rPr>
-          <w:rFonts w:ascii="Arial" w:hAnsi="Arial" w:cs="Arial"/>
-          <w:b/>
-          <w:bCs/>
-        </w:rPr>
-        <w:t>&gt;&gt;</w:t>
-      </w:r>
-      <w:r>
-        <w:rPr>
-          <w:rFonts w:ascii="Arial" w:hAnsi="Arial" w:cs="Arial"/>
-        </w:rPr>
-        <w:t>.</w:t>
-      </w:r>
-    </w:p>
-    <w:p>
-      <w:pPr>
-        <w:rPr>
-          <w:rFonts w:ascii="Arial" w:hAnsi="Arial" w:cs="Arial"/>
-          <w:bCs/>
-          <w:lang w:val="es-ES"/>
-        </w:rPr>
-      </w:pPr>
-      <w:r>
-        <w:rPr>
-          <w:rFonts w:ascii="Arial" w:hAnsi="Arial" w:cs="Arial"/>
-          <w:bCs/>
-          <w:lang w:val="es-ES"/>
-        </w:rPr>
-        <w:t>&lt;&lt;es_&gt;&gt;</w:t>
-      </w:r>
-    </w:p>
-    <w:p>
-      <w:pPr>
-        <w:rPr>
-          <w:rFonts w:ascii="Arial" w:hAnsi="Arial" w:cs="Arial"/>
-          <w:bCs/>
-          <w:lang w:val="es-ES"/>
-        </w:rPr>
-      </w:pPr>
-      <w:r>
-        <w:rPr>
-          <w:rFonts w:ascii="Arial" w:hAnsi="Arial" w:cs="Arial"/>
-          <w:bCs/>
-          <w:lang w:val="es-ES"/>
-        </w:rPr>
-        <w:t>&lt;&lt;cs_{</w:t>
-      </w:r>
-      <w:r>
-        <w:rPr>
-          <w:rFonts w:ascii="Arial" w:hAnsi="Arial" w:cs="Arial"/>
-          <w:lang w:val="es-ES"/>
-        </w:rPr>
-        <w:t>hasPersonalInjury=true</w:t>
-      </w:r>
-      <w:r>
-        <w:rPr>
-          <w:rFonts w:ascii="Arial" w:hAnsi="Arial" w:cs="Arial"/>
-          <w:lang w:val="es-ES"/>
-        </w:rPr>
-        <w:t>}&gt;&gt;</w:t>
-      </w:r>
-    </w:p>
-    <w:p>
-      <w:pPr>
-        <w:rPr>
-          <w:rFonts w:ascii="Arial" w:hAnsi="Arial" w:cs="Arial"/>
-          <w:b/>
-          <w:bCs/>
-          <w:lang w:val="es-ES"/>
-        </w:rPr>
-      </w:pPr>
-      <w:r>
-        <w:rPr>
-          <w:rFonts w:ascii="Arial" w:hAnsi="Arial" w:cs="Arial"/>
-          <w:b/>
-          <w:bCs/>
-          <w:lang w:val="es-ES"/>
-        </w:rPr>
-        <w:t>E</w:t>
-      </w:r>
-      <w:r>
-        <w:rPr>
-          <w:rFonts w:ascii="Arial" w:hAnsi="Arial" w:cs="Arial"/>
-          <w:b/>
-          <w:bCs/>
-          <w:lang w:val="es-ES"/>
-        </w:rPr>
-        <w:t>xpert evidence</w:t>
       </w:r>
     </w:p>
     <w:p>
@@ -5085,13 +4910,186 @@
         </w:numPr>
         <w:rPr>
           <w:rFonts w:ascii="Arial" w:hAnsi="Arial" w:cs="Arial"/>
-          <w:lang w:val="es-ES"/>
-        </w:rPr>
-      </w:pPr>
-      <w:r>
-        <w:rPr>
-          <w:rFonts w:ascii="Arial" w:hAnsi="Arial" w:cs="Arial"/>
-          <w:lang w:val="es-ES"/>
+          <w:lang w:val="en-US"/>
+        </w:rPr>
+      </w:pPr>
+      <w:r>
+        <w:rPr>
+          <w:rFonts w:ascii="Arial" w:hAnsi="Arial" w:cs="Arial"/>
+        </w:rPr>
+        <w:t>&lt;&lt;</w:t>
+      </w:r>
+      <w:r>
+        <w:rPr>
+          <w:rFonts w:ascii="Arial" w:hAnsi="Arial" w:cs="Arial"/>
+          <w:lang w:val="en-US"/>
+        </w:rPr>
+        <w:t>fastTrackHousingDisrepair.input4</w:t>
+      </w:r>
+      <w:r>
+        <w:rPr>
+          <w:rFonts w:ascii="Arial" w:hAnsi="Arial" w:cs="Arial"/>
+        </w:rPr>
+        <w:t>&gt;&gt;</w:t>
+      </w:r>
+      <w:r>
+        <w:rPr>
+          <w:rFonts w:ascii="Arial" w:hAnsi="Arial" w:cs="Arial"/>
+        </w:rPr>
+        <w:t xml:space="preserve"> </w:t>
+      </w:r>
+      <w:r>
+        <w:rPr>
+          <w:rFonts w:ascii="Arial" w:hAnsi="Arial" w:cs="Arial"/>
+          <w:b/>
+          <w:bCs/>
+        </w:rPr>
+        <w:t>&lt;&lt;</w:t>
+      </w:r>
+      <w:r>
+        <w:rPr>
+          <w:rFonts w:ascii="Arial" w:eastAsia="Arial" w:hAnsi="Arial" w:cs="Arial"/>
+          <w:bCs/>
+        </w:rPr>
+        <w:t>{dateFormat(</w:t>
+      </w:r>
+      <w:r>
+        <w:rPr>
+          <w:rFonts w:ascii="Arial" w:hAnsi="Arial" w:cs="Arial"/>
+          <w:lang w:val="en-US"/>
+        </w:rPr>
+        <w:t>fastTrackHousingDisrepair</w:t>
+      </w:r>
+      <w:r>
+        <w:rPr>
+          <w:rFonts w:ascii="Arial" w:hAnsi="Arial" w:cs="Arial"/>
+          <w:lang w:val="en-US"/>
+        </w:rPr>
+        <w:t>.</w:t>
+      </w:r>
+      <w:r>
+        <w:rPr>
+          <w:rFonts w:ascii="Arial" w:hAnsi="Arial" w:cs="Arial"/>
+          <w:lang w:val="en-US"/>
+        </w:rPr>
+        <w:t>date</w:t>
+      </w:r>
+      <w:r>
+        <w:rPr>
+          <w:rFonts w:ascii="Arial" w:hAnsi="Arial" w:cs="Arial"/>
+          <w:lang w:val="en-US"/>
+        </w:rPr>
+        <w:t>2</w:t>
+      </w:r>
+      <w:r>
+        <w:rPr>
+          <w:rFonts w:ascii="Arial" w:eastAsia="Arial" w:hAnsi="Arial" w:cs="Arial"/>
+          <w:bCs/>
+        </w:rPr>
+        <w:t>, ‘dd MMMM yyyy’, ‘yyyy-MM-dd’</w:t>
+      </w:r>
+      <w:r>
+        <w:rPr>
+          <w:rFonts w:ascii="Arial" w:eastAsia="Arial" w:hAnsi="Arial" w:cs="Arial"/>
+          <w:bCs/>
+        </w:rPr>
+        <w:t>)</w:t>
+      </w:r>
+      <w:r>
+        <w:rPr>
+          <w:rFonts w:ascii="Arial" w:eastAsia="Arial" w:hAnsi="Arial" w:cs="Arial"/>
+          <w:bCs/>
+        </w:rPr>
+        <w:t>}</w:t>
+      </w:r>
+      <w:r>
+        <w:rPr>
+          <w:rFonts w:ascii="Arial" w:hAnsi="Arial" w:cs="Arial"/>
+          <w:b/>
+          <w:bCs/>
+        </w:rPr>
+        <w:t>&gt;&gt;</w:t>
+      </w:r>
+      <w:r>
+        <w:rPr>
+          <w:rFonts w:ascii="Arial" w:hAnsi="Arial" w:cs="Arial"/>
+        </w:rPr>
+        <w:t>.</w:t>
+      </w:r>
+    </w:p>
+    <w:p>
+      <w:pPr>
+        <w:rPr>
+          <w:rFonts w:ascii="Arial" w:hAnsi="Arial" w:cs="Arial"/>
+          <w:bCs/>
+        </w:rPr>
+      </w:pPr>
+      <w:r>
+        <w:rPr>
+          <w:rFonts w:ascii="Arial" w:hAnsi="Arial" w:cs="Arial"/>
+          <w:bCs/>
+        </w:rPr>
+        <w:t>&lt;&lt;es_&gt;&gt;</w:t>
+      </w:r>
+    </w:p>
+    <w:p>
+      <w:pPr>
+        <w:rPr>
+          <w:rFonts w:ascii="Arial" w:hAnsi="Arial" w:cs="Arial"/>
+          <w:bCs/>
+        </w:rPr>
+      </w:pPr>
+      <w:r>
+        <w:rPr>
+          <w:rFonts w:ascii="Arial" w:hAnsi="Arial" w:cs="Arial"/>
+          <w:bCs/>
+        </w:rPr>
+        <w:t>&lt;&lt;cs_{</w:t>
+      </w:r>
+      <w:r>
+        <w:rPr>
+          <w:rFonts w:ascii="Arial" w:hAnsi="Arial" w:cs="Arial"/>
+        </w:rPr>
+        <w:t>hasPersonalInjury=true</w:t>
+      </w:r>
+      <w:r>
+        <w:rPr>
+          <w:rFonts w:ascii="Arial" w:hAnsi="Arial" w:cs="Arial"/>
+        </w:rPr>
+        <w:t>}&gt;&gt;</w:t>
+      </w:r>
+    </w:p>
+    <w:p>
+      <w:pPr>
+        <w:rPr>
+          <w:rFonts w:ascii="Arial" w:hAnsi="Arial" w:cs="Arial"/>
+          <w:b/>
+          <w:bCs/>
+        </w:rPr>
+      </w:pPr>
+      <w:r>
+        <w:rPr>
+          <w:rFonts w:ascii="Arial" w:hAnsi="Arial" w:cs="Arial"/>
+          <w:b/>
+          <w:bCs/>
+        </w:rPr>
+        <w:t>Expert evidence</w:t>
+      </w:r>
+    </w:p>
+    <w:p>
+      <w:pPr>
+        <w:pStyle w:val="ListParagraph"/>
+        <w:numPr>
+          <w:ilvl w:val="0"/>
+          <w:numId w:val="15"/>
+        </w:numPr>
+        <w:rPr>
+          <w:rFonts w:ascii="Arial" w:hAnsi="Arial" w:cs="Arial"/>
+        </w:rPr>
+      </w:pPr>
+      <w:r>
+        <w:rPr>
+          <w:rFonts w:ascii="Arial" w:hAnsi="Arial" w:cs="Arial"/>
         </w:rPr>
         <w:t xml:space="preserve">&lt;&lt;fastTrackPersonalInjury.input1&gt;&gt; </w:t>
       </w:r>
@@ -5100,7 +5098,6 @@
           <w:rFonts w:ascii="Arial" w:hAnsi="Arial" w:cs="Arial"/>
           <w:b/>
           <w:bCs/>
-          <w:lang w:val="es-ES"/>
         </w:rPr>
         <w:t>&lt;&lt;</w:t>
       </w:r>
@@ -5108,21 +5105,18 @@
         <w:rPr>
           <w:rFonts w:ascii="Arial" w:eastAsia="Arial" w:hAnsi="Arial" w:cs="Arial"/>
           <w:bCs/>
-          <w:lang w:val="es-ES"/>
         </w:rPr>
         <w:t>{dateFormat(</w:t>
       </w:r>
       <w:r>
         <w:rPr>
           <w:rFonts w:ascii="Arial" w:hAnsi="Arial" w:cs="Arial"/>
-          <w:lang w:val="es-ES"/>
         </w:rPr>
         <w:t>fastTrackPersonalInjury</w:t>
       </w:r>
       <w:r>
         <w:rPr>
           <w:rFonts w:ascii="Arial" w:hAnsi="Arial" w:cs="Arial"/>
-          <w:lang w:val="es-ES"/>
         </w:rPr>
         <w:t>.date1</w:t>
       </w:r>
@@ -5130,7 +5124,6 @@
         <w:rPr>
           <w:rFonts w:ascii="Arial" w:eastAsia="Arial" w:hAnsi="Arial" w:cs="Arial"/>
           <w:bCs/>
-          <w:lang w:val="es-ES"/>
         </w:rPr>
         <w:t>, ‘dd MMMM yyyy’, ‘yyyy-MM-dd’)}</w:t>
       </w:r>
@@ -5139,14 +5132,12 @@
           <w:rFonts w:ascii="Arial" w:hAnsi="Arial" w:cs="Arial"/>
           <w:b/>
           <w:bCs/>
-          <w:lang w:val="es-ES"/>
         </w:rPr>
         <w:t>&gt;&gt;</w:t>
       </w:r>
       <w:r>
         <w:rPr>
           <w:rFonts w:ascii="Arial" w:hAnsi="Arial" w:cs="Arial"/>
-          <w:lang w:val="es-ES"/>
         </w:rPr>
         <w:t>.</w:t>
       </w:r>
@@ -5669,6 +5660,7 @@
           <w:rFonts w:ascii="Arial" w:hAnsi="Arial" w:cs="Arial"/>
           <w:bCs/>
         </w:rPr>
+        <w:lastRenderedPageBreak/>
         <w:t>&lt;&lt;rs_</w:t>
       </w:r>
       <w:r>
@@ -5703,7 +5695,6 @@
           <w:rFonts w:ascii="Arial" w:hAnsi="Arial" w:cs="Arial"/>
           <w:bCs/>
         </w:rPr>
-        <w:lastRenderedPageBreak/>
         <w:t>&lt;&lt;value.directionComment&gt;&gt;</w:t>
       </w:r>
     </w:p>

</xml_diff>

<commit_message>
CIV-6500 updated for comment
</commit_message>
<xml_diff>
--- a/docker/docmosis/templates/CV-DAM-STD-ENG-00002-HNL.docx
+++ b/docker/docmosis/templates/CV-DAM-STD-ENG-00002-HNL.docx
@@ -301,7 +301,7 @@
               </wp:inline>
             </w:drawing>
           </mc:Choice>
-          <mc:Fallback xmlns:oel="http://schemas.microsoft.com/office/2019/extlst" xmlns:pic="http://schemas.openxmlformats.org/drawingml/2006/picture" xmlns:a="http://schemas.openxmlformats.org/drawingml/2006/main" xmlns:arto="http://schemas.microsoft.com/office/word/2006/arto">
+          <mc:Fallback xmlns:arto="http://schemas.microsoft.com/office/word/2006/arto" xmlns:a="http://schemas.openxmlformats.org/drawingml/2006/main" xmlns:pic="http://schemas.openxmlformats.org/drawingml/2006/picture" xmlns:oel="http://schemas.microsoft.com/office/2019/extlst">
             <w:pict w14:anchorId="54704FB3">
               <v:group id="Group 2791" style="width:467.95pt;height:68.75pt;mso-position-horizontal-relative:char;mso-position-vertical-relative:line" coordsize="59429,8731" o:spid="_x0000_s1026" w14:anchorId="5797EDF8" o:gfxdata="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">
                 <v:shapetype id="_x0000_t75" coordsize="21600,21600" filled="f" stroked="f" o:spt="75" o:preferrelative="t" path="m@4@5l@4@11@9@11@9@5xe">
@@ -929,7 +929,7 @@
               </wp:inline>
             </w:drawing>
           </mc:Choice>
-          <mc:Fallback xmlns:oel="http://schemas.microsoft.com/office/2019/extlst" xmlns:pic="http://schemas.openxmlformats.org/drawingml/2006/picture" xmlns:a="http://schemas.openxmlformats.org/drawingml/2006/main" xmlns:arto="http://schemas.microsoft.com/office/word/2006/arto">
+          <mc:Fallback xmlns:arto="http://schemas.microsoft.com/office/word/2006/arto" xmlns:a="http://schemas.openxmlformats.org/drawingml/2006/main" xmlns:pic="http://schemas.openxmlformats.org/drawingml/2006/picture" xmlns:oel="http://schemas.microsoft.com/office/2019/extlst">
             <w:pict w14:anchorId="2F5695A1">
               <v:group id="Group 2792" style="width:467.95pt;height:.75pt;mso-position-horizontal-relative:char;mso-position-vertical-relative:line" coordsize="59429,95" o:spid="_x0000_s1026" w14:anchorId="14BA9070" o:gfxdata="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">
                 <v:shape id="Shape 91" style="position:absolute;width:59429;height:0;visibility:visible;mso-wrap-style:square;v-text-anchor:top" coordsize="5942965,0" o:spid="_x0000_s1027" filled="f" path="m5942965,l,e" o:gfxdata="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">
@@ -1928,7 +1928,21 @@
           <w:rFonts w:ascii="Arial" w:hAnsi="Arial" w:cs="Arial"/>
           <w:b/>
         </w:rPr>
-        <w:t xml:space="preserve">Witnesses of fact </w:t>
+        <w:t xml:space="preserve">Witnesses of </w:t>
+      </w:r>
+      <w:r>
+        <w:rPr>
+          <w:rFonts w:ascii="Arial" w:hAnsi="Arial" w:cs="Arial"/>
+          <w:b/>
+        </w:rPr>
+        <w:t>F</w:t>
+      </w:r>
+      <w:r>
+        <w:rPr>
+          <w:rFonts w:ascii="Arial" w:hAnsi="Arial" w:cs="Arial"/>
+          <w:b/>
+        </w:rPr>
+        <w:t xml:space="preserve">act </w:t>
       </w:r>
     </w:p>
     <w:p>

</xml_diff>

<commit_message>
Feat/civ 6302 (1/2) (#1978)
* CIV-6302 removed paragraph equivalent

* CIV-6182 fixed wrong date used

* CIV-6302 code smells

* CIV-6302 code smells

* CIV-6302 updated with 6538

Co-authored-by: dtortolaV1 <dario.tortolanavarro@hmcts.net>
Co-authored-by: mounikahmcts <43175082+mounikahmcts@users.noreply.github.com>
</commit_message>
<xml_diff>
--- a/docker/docmosis/templates/CV-DAM-STD-ENG-00002-HNL.docx
+++ b/docker/docmosis/templates/CV-DAM-STD-ENG-00002-HNL.docx
@@ -301,7 +301,7 @@
               </wp:inline>
             </w:drawing>
           </mc:Choice>
-          <mc:Fallback xmlns:oel="http://schemas.microsoft.com/office/2019/extlst" xmlns:pic="http://schemas.openxmlformats.org/drawingml/2006/picture" xmlns:a="http://schemas.openxmlformats.org/drawingml/2006/main" xmlns:arto="http://schemas.microsoft.com/office/word/2006/arto">
+          <mc:Fallback xmlns:arto="http://schemas.microsoft.com/office/word/2006/arto" xmlns:a="http://schemas.openxmlformats.org/drawingml/2006/main" xmlns:pic="http://schemas.openxmlformats.org/drawingml/2006/picture" xmlns:oel="http://schemas.microsoft.com/office/2019/extlst">
             <w:pict w14:anchorId="54704FB3">
               <v:group id="Group 2791" style="width:467.95pt;height:68.75pt;mso-position-horizontal-relative:char;mso-position-vertical-relative:line" coordsize="59429,8731" o:spid="_x0000_s1026" w14:anchorId="5797EDF8" o:gfxdata="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">
                 <v:shapetype id="_x0000_t75" coordsize="21600,21600" filled="f" stroked="f" o:spt="75" o:preferrelative="t" path="m@4@5l@4@11@9@11@9@5xe">
@@ -787,7 +787,7 @@
               </wp:inline>
             </w:drawing>
           </mc:Choice>
-          <mc:Fallback xmlns:oel="http://schemas.microsoft.com/office/2019/extlst" xmlns:pic="http://schemas.openxmlformats.org/drawingml/2006/picture" xmlns:a="http://schemas.openxmlformats.org/drawingml/2006/main" xmlns:arto="http://schemas.microsoft.com/office/word/2006/arto">
+          <mc:Fallback xmlns:arto="http://schemas.microsoft.com/office/word/2006/arto" xmlns:a="http://schemas.openxmlformats.org/drawingml/2006/main" xmlns:pic="http://schemas.openxmlformats.org/drawingml/2006/picture" xmlns:oel="http://schemas.microsoft.com/office/2019/extlst">
             <w:pict w14:anchorId="2F5695A1">
               <v:group id="Group 2792" style="width:467.95pt;height:.75pt;mso-position-horizontal-relative:char;mso-position-vertical-relative:line" coordsize="59429,95" o:spid="_x0000_s1026" w14:anchorId="14BA9070" o:gfxdata="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">
                 <v:shape id="Shape 91" style="position:absolute;width:59429;height:0;visibility:visible;mso-wrap-style:square;v-text-anchor:top" coordsize="5942965,0" o:spid="_x0000_s1027" filled="f" path="m5942965,l,e" o:gfxdata="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">
@@ -4441,7 +4441,7 @@
           <w:rFonts w:ascii="Arial" w:hAnsi="Arial" w:cs="Arial"/>
           <w:lang w:val="en-US"/>
         </w:rPr>
-        <w:t>3</w:t>
+        <w:t>4</w:t>
       </w:r>
       <w:r>
         <w:rPr>

</xml_diff>

<commit_message>
CIV-6500 changes done to satisfy comments on ticket
</commit_message>
<xml_diff>
--- a/docker/docmosis/templates/CV-DAM-STD-ENG-00002-HNL.docx
+++ b/docker/docmosis/templates/CV-DAM-STD-ENG-00002-HNL.docx
@@ -1,6 +1,6 @@
 
 <file path=word/document.xml><?xml version="1.0" encoding="utf-8"?>
-<w:document xmlns:wpc="http://schemas.microsoft.com/office/word/2010/wordprocessingCanvas" xmlns:cx="http://schemas.microsoft.com/office/drawing/2014/chartex" xmlns:cx1="http://schemas.microsoft.com/office/drawing/2015/9/8/chartex" xmlns:cx2="http://schemas.microsoft.com/office/drawing/2015/10/21/chartex" xmlns:cx3="http://schemas.microsoft.com/office/drawing/2016/5/9/chartex" xmlns:cx4="http://schemas.microsoft.com/office/drawing/2016/5/10/chartex" xmlns:cx5="http://schemas.microsoft.com/office/drawing/2016/5/11/chartex" xmlns:cx6="http://schemas.microsoft.com/office/drawing/2016/5/12/chartex" xmlns:cx7="http://schemas.microsoft.com/office/drawing/2016/5/13/chartex" xmlns:cx8="http://schemas.microsoft.com/office/drawing/2016/5/14/chartex" xmlns:mc="http://schemas.openxmlformats.org/markup-compatibility/2006" xmlns:aink="http://schemas.microsoft.com/office/drawing/2016/ink" xmlns:am3d="http://schemas.microsoft.com/office/drawing/2017/model3d" xmlns:o="urn:schemas-microsoft-com:office:office" xmlns:oel="http://schemas.microsoft.com/office/2019/extlst" xmlns:r="http://schemas.openxmlformats.org/officeDocument/2006/relationships" xmlns:m="http://schemas.openxmlformats.org/officeDocument/2006/math" xmlns:v="urn:schemas-microsoft-com:vml" xmlns:wp14="http://schemas.microsoft.com/office/word/2010/wordprocessingDrawing" xmlns:wp="http://schemas.openxmlformats.org/drawingml/2006/wordprocessingDrawing" xmlns:w10="urn:schemas-microsoft-com:office:word" xmlns:w="http://schemas.openxmlformats.org/wordprocessingml/2006/main" xmlns:w14="http://schemas.microsoft.com/office/word/2010/wordml" xmlns:w15="http://schemas.microsoft.com/office/word/2012/wordml" xmlns:w16cex="http://schemas.microsoft.com/office/word/2018/wordml/cex" xmlns:w16cid="http://schemas.microsoft.com/office/word/2016/wordml/cid" xmlns:w16="http://schemas.microsoft.com/office/word/2018/wordml" xmlns:w16sdtdh="http://schemas.microsoft.com/office/word/2020/wordml/sdtdatahash" xmlns:w16se="http://schemas.microsoft.com/office/word/2015/wordml/symex" xmlns:wpg="http://schemas.microsoft.com/office/word/2010/wordprocessingGroup" xmlns:wpi="http://schemas.microsoft.com/office/word/2010/wordprocessingInk" xmlns:wne="http://schemas.microsoft.com/office/word/2006/wordml" xmlns:wps="http://schemas.microsoft.com/office/word/2010/wordprocessingShape" mc:Ignorable="w14 w15 w16se w16cid w16 w16cex w16sdtdh wp14">
+<w:document xmlns:wpc="http://schemas.microsoft.com/office/word/2010/wordprocessingCanvas" xmlns:cx="http://schemas.microsoft.com/office/drawing/2014/chartex" xmlns:cx1="http://schemas.microsoft.com/office/drawing/2015/9/8/chartex" xmlns:cx2="http://schemas.microsoft.com/office/drawing/2015/10/21/chartex" xmlns:cx3="http://schemas.microsoft.com/office/drawing/2016/5/9/chartex" xmlns:cx4="http://schemas.microsoft.com/office/drawing/2016/5/10/chartex" xmlns:cx5="http://schemas.microsoft.com/office/drawing/2016/5/11/chartex" xmlns:cx6="http://schemas.microsoft.com/office/drawing/2016/5/12/chartex" xmlns:cx7="http://schemas.microsoft.com/office/drawing/2016/5/13/chartex" xmlns:cx8="http://schemas.microsoft.com/office/drawing/2016/5/14/chartex" xmlns:mc="http://schemas.openxmlformats.org/markup-compatibility/2006" xmlns:aink="http://schemas.microsoft.com/office/drawing/2016/ink" xmlns:am3d="http://schemas.microsoft.com/office/drawing/2017/model3d" xmlns:o="urn:schemas-microsoft-com:office:office" xmlns:r="http://schemas.openxmlformats.org/officeDocument/2006/relationships" xmlns:m="http://schemas.openxmlformats.org/officeDocument/2006/math" xmlns:v="urn:schemas-microsoft-com:vml" xmlns:wp14="http://schemas.microsoft.com/office/word/2010/wordprocessingDrawing" xmlns:wp="http://schemas.openxmlformats.org/drawingml/2006/wordprocessingDrawing" xmlns:w10="urn:schemas-microsoft-com:office:word" xmlns:w="http://schemas.openxmlformats.org/wordprocessingml/2006/main" xmlns:w14="http://schemas.microsoft.com/office/word/2010/wordml" xmlns:w15="http://schemas.microsoft.com/office/word/2012/wordml" xmlns:w16cex="http://schemas.microsoft.com/office/word/2018/wordml/cex" xmlns:w16cid="http://schemas.microsoft.com/office/word/2016/wordml/cid" xmlns:w16="http://schemas.microsoft.com/office/word/2018/wordml" xmlns:w16sdtdh="http://schemas.microsoft.com/office/word/2020/wordml/sdtdatahash" xmlns:w16se="http://schemas.microsoft.com/office/word/2015/wordml/symex" xmlns:wpg="http://schemas.microsoft.com/office/word/2010/wordprocessingGroup" xmlns:wpi="http://schemas.microsoft.com/office/word/2010/wordprocessingInk" xmlns:wne="http://schemas.microsoft.com/office/word/2006/wordml" xmlns:wps="http://schemas.microsoft.com/office/word/2010/wordprocessingShape" mc:Ignorable="w14 w15 w16se w16cid w16 w16cex w16sdtdh wp14">
   <w:body>
     <w:p>
       <w:pPr>
@@ -406,7 +406,7 @@
               </wp:inline>
             </w:drawing>
           </mc:Choice>
-          <mc:Fallback xmlns:pic="http://schemas.openxmlformats.org/drawingml/2006/picture" xmlns:a="http://schemas.openxmlformats.org/drawingml/2006/main" xmlns:arto="http://schemas.microsoft.com/office/word/2006/arto">
+          <mc:Fallback xmlns:oel="http://schemas.microsoft.com/office/2019/extlst" xmlns:pic="http://schemas.openxmlformats.org/drawingml/2006/picture" xmlns:a="http://schemas.openxmlformats.org/drawingml/2006/main" xmlns:arto="http://schemas.microsoft.com/office/word/2006/arto">
             <w:pict w14:anchorId="54704FB3">
               <v:group id="Group 2791" style="width:467.95pt;height:68.75pt;mso-position-horizontal-relative:char;mso-position-vertical-relative:line" coordsize="59429,8731" o:spid="_x0000_s1026" w14:anchorId="5797EDF8" o:gfxdata="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">
                 <v:shapetype id="_x0000_t75" coordsize="21600,21600" filled="f" stroked="f" o:spt="75" o:preferrelative="t" path="m@4@5l@4@11@9@11@9@5xe">
@@ -444,75 +444,109 @@
         </mc:AlternateContent>
       </w:r>
     </w:p>
-    <w:p>
-      <w:pPr>
-        <w:tabs>
-          <w:tab w:val="center" w:pos="3969"/>
-          <w:tab w:val="right" w:pos="9817"/>
-        </w:tabs>
-        <w:spacing w:after="0"/>
-        <w:rPr>
-          <w:rFonts w:ascii="Arial" w:hAnsi="Arial" w:cs="Arial"/>
-        </w:rPr>
-      </w:pPr>
-      <w:r>
-        <w:rPr>
-          <w:rFonts w:ascii="Arial" w:eastAsia="Tahoma" w:hAnsi="Arial" w:cs="Arial"/>
-        </w:rPr>
-        <w:t xml:space="preserve">             </w:t>
-      </w:r>
-      <w:bookmarkStart w:id="1" w:name="_Hlk108691980"/>
-      <w:r>
-        <w:rPr>
-          <w:rFonts w:ascii="Arial" w:eastAsia="Tahoma" w:hAnsi="Arial" w:cs="Arial"/>
-        </w:rPr>
-        <w:t>Parties</w:t>
-      </w:r>
-      <w:r>
-        <w:rPr>
-          <w:rFonts w:ascii="Arial" w:eastAsia="Tahoma" w:hAnsi="Arial" w:cs="Arial"/>
-        </w:rPr>
-        <w:t xml:space="preserve">                  </w:t>
-      </w:r>
-      <w:r>
-        <w:rPr>
-          <w:rFonts w:ascii="Arial" w:eastAsia="Tahoma" w:hAnsi="Arial" w:cs="Arial"/>
-        </w:rPr>
-        <w:tab/>
-        <w:t xml:space="preserve">   </w:t>
-      </w:r>
-      <w:r>
-        <w:rPr>
-          <w:rFonts w:ascii="Arial" w:eastAsia="Tahoma" w:hAnsi="Arial" w:cs="Arial"/>
-        </w:rPr>
-        <w:t xml:space="preserve"> </w:t>
-      </w:r>
-      <w:r>
-        <w:rPr>
-          <w:rFonts w:ascii="Arial" w:eastAsia="Tahoma" w:hAnsi="Arial" w:cs="Arial"/>
-        </w:rPr>
-        <w:t>&lt;&lt;applicant1.partyName&gt;&gt;</w:t>
-      </w:r>
-      <w:r>
-        <w:rPr>
-          <w:rFonts w:ascii="Arial" w:eastAsia="Tahoma" w:hAnsi="Arial" w:cs="Arial"/>
-        </w:rPr>
-        <w:t xml:space="preserve">                                 </w:t>
-      </w:r>
-      <w:r>
-        <w:rPr>
-          <w:rFonts w:ascii="Arial" w:eastAsia="Tahoma" w:hAnsi="Arial" w:cs="Arial"/>
-        </w:rPr>
-        <w:t>Claimant</w:t>
-      </w:r>
-      <w:r>
-        <w:rPr>
-          <w:rFonts w:ascii="Arial" w:eastAsia="Tahoma" w:hAnsi="Arial" w:cs="Arial"/>
-        </w:rPr>
-        <w:br/>
-      </w:r>
-    </w:p>
-    <w:bookmarkEnd w:id="1"/>
+    <w:tbl>
+      <w:tblPr>
+        <w:tblStyle w:val="TableGrid"/>
+        <w:tblW w:w="0" w:type="auto"/>
+        <w:tblInd w:w="0" w:type="dxa"/>
+        <w:tblBorders>
+          <w:top w:val="none" w:sz="0" w:space="0" w:color="auto"/>
+          <w:left w:val="none" w:sz="0" w:space="0" w:color="auto"/>
+          <w:bottom w:val="none" w:sz="0" w:space="0" w:color="auto"/>
+          <w:right w:val="none" w:sz="0" w:space="0" w:color="auto"/>
+          <w:insideH w:val="none" w:sz="0" w:space="0" w:color="auto"/>
+          <w:insideV w:val="none" w:sz="0" w:space="0" w:color="auto"/>
+        </w:tblBorders>
+        <w:tblLayout w:type="fixed"/>
+        <w:tblLook w:val="04A0" w:firstRow="1" w:lastRow="0" w:firstColumn="1" w:lastColumn="0" w:noHBand="0" w:noVBand="1"/>
+      </w:tblPr>
+      <w:tblGrid>
+        <w:gridCol w:w="1838"/>
+        <w:gridCol w:w="4253"/>
+        <w:gridCol w:w="2925"/>
+      </w:tblGrid>
+      <w:tr>
+        <w:tc>
+          <w:tcPr>
+            <w:tcW w:w="1838" w:type="dxa"/>
+            <w:hideMark/>
+          </w:tcPr>
+          <w:p>
+            <w:pPr>
+              <w:tabs>
+                <w:tab w:val="center" w:pos="3969"/>
+                <w:tab w:val="right" w:pos="9817"/>
+              </w:tabs>
+              <w:rPr>
+                <w:rFonts w:ascii="Arial" w:eastAsia="Tahoma" w:hAnsi="Arial" w:cs="Arial"/>
+              </w:rPr>
+            </w:pPr>
+            <w:bookmarkStart w:id="1" w:name="_Hlk108691980"/>
+            <w:r>
+              <w:rPr>
+                <w:rFonts w:ascii="Arial" w:eastAsia="Tahoma" w:hAnsi="Arial" w:cs="Arial"/>
+              </w:rPr>
+              <w:t>Parties</w:t>
+            </w:r>
+          </w:p>
+        </w:tc>
+        <w:tc>
+          <w:tcPr>
+            <w:tcW w:w="4253" w:type="dxa"/>
+            <w:hideMark/>
+          </w:tcPr>
+          <w:p>
+            <w:pPr>
+              <w:tabs>
+                <w:tab w:val="center" w:pos="3969"/>
+                <w:tab w:val="right" w:pos="9817"/>
+              </w:tabs>
+              <w:rPr>
+                <w:rFonts w:ascii="Arial" w:eastAsia="Tahoma" w:hAnsi="Arial" w:cs="Arial"/>
+              </w:rPr>
+            </w:pPr>
+            <w:r>
+              <w:rPr>
+                <w:rFonts w:ascii="Arial" w:eastAsia="Tahoma" w:hAnsi="Arial" w:cs="Arial"/>
+              </w:rPr>
+              <w:t>&lt;&lt;applicant1.partyName&gt;&gt;</w:t>
+            </w:r>
+          </w:p>
+        </w:tc>
+        <w:tc>
+          <w:tcPr>
+            <w:tcW w:w="2925" w:type="dxa"/>
+            <w:hideMark/>
+          </w:tcPr>
+          <w:p>
+            <w:pPr>
+              <w:tabs>
+                <w:tab w:val="center" w:pos="3969"/>
+                <w:tab w:val="right" w:pos="9817"/>
+              </w:tabs>
+              <w:rPr>
+                <w:rFonts w:ascii="Arial" w:eastAsia="Tahoma" w:hAnsi="Arial" w:cs="Arial"/>
+              </w:rPr>
+            </w:pPr>
+            <w:r>
+              <w:rPr>
+                <w:rFonts w:ascii="Arial" w:eastAsia="Tahoma" w:hAnsi="Arial" w:cs="Arial"/>
+              </w:rPr>
+              <w:t>Claimant</w:t>
+            </w:r>
+          </w:p>
+        </w:tc>
+      </w:tr>
+      <w:bookmarkEnd w:id="1"/>
+    </w:tbl>
+    <w:p>
+      <w:pPr>
+        <w:rPr>
+          <w:rFonts w:ascii="Arial" w:hAnsi="Arial" w:cs="Arial"/>
+          <w:lang w:val="en-US"/>
+        </w:rPr>
+      </w:pPr>
+    </w:p>
     <w:p>
       <w:pPr>
         <w:rPr>
@@ -528,73 +562,91 @@
         <w:t xml:space="preserve">  &lt;&lt;cs_{hasApplicant2=true}&gt;&gt;</w:t>
       </w:r>
     </w:p>
-    <w:p>
-      <w:pPr>
-        <w:tabs>
-          <w:tab w:val="center" w:pos="3969"/>
-          <w:tab w:val="right" w:pos="9817"/>
-        </w:tabs>
-        <w:spacing w:after="0"/>
-        <w:rPr>
-          <w:rFonts w:ascii="Arial" w:hAnsi="Arial" w:cs="Arial"/>
-        </w:rPr>
-      </w:pPr>
-      <w:r>
-        <w:rPr>
-          <w:rFonts w:ascii="Arial" w:eastAsia="Tahoma" w:hAnsi="Arial" w:cs="Arial"/>
-        </w:rPr>
-        <w:t xml:space="preserve">                                          </w:t>
-      </w:r>
-      <w:r>
-        <w:rPr>
-          <w:rFonts w:ascii="Arial" w:eastAsia="Tahoma" w:hAnsi="Arial" w:cs="Arial"/>
-        </w:rPr>
-        <w:tab/>
-        <w:t xml:space="preserve">   </w:t>
-      </w:r>
-      <w:r>
-        <w:rPr>
-          <w:rFonts w:ascii="Arial" w:eastAsia="Tahoma" w:hAnsi="Arial" w:cs="Arial"/>
-        </w:rPr>
-        <w:t xml:space="preserve"> </w:t>
-      </w:r>
-      <w:r>
-        <w:rPr>
-          <w:rFonts w:ascii="Arial" w:eastAsia="Tahoma" w:hAnsi="Arial" w:cs="Arial"/>
-        </w:rPr>
-        <w:t>&lt;&lt;applicant</w:t>
-      </w:r>
-      <w:r>
-        <w:rPr>
-          <w:rFonts w:ascii="Arial" w:eastAsia="Tahoma" w:hAnsi="Arial" w:cs="Arial"/>
-        </w:rPr>
-        <w:t>2</w:t>
-      </w:r>
-      <w:r>
-        <w:rPr>
-          <w:rFonts w:ascii="Arial" w:eastAsia="Tahoma" w:hAnsi="Arial" w:cs="Arial"/>
-        </w:rPr>
-        <w:t>.partyName&gt;&gt;</w:t>
-      </w:r>
-      <w:r>
-        <w:rPr>
-          <w:rFonts w:ascii="Arial" w:eastAsia="Tahoma" w:hAnsi="Arial" w:cs="Arial"/>
-        </w:rPr>
-        <w:t xml:space="preserve">                                 </w:t>
-      </w:r>
-      <w:r>
-        <w:rPr>
-          <w:rFonts w:ascii="Arial" w:eastAsia="Tahoma" w:hAnsi="Arial" w:cs="Arial"/>
-        </w:rPr>
-        <w:t>Claimant</w:t>
-      </w:r>
-      <w:r>
-        <w:rPr>
-          <w:rFonts w:ascii="Arial" w:eastAsia="Tahoma" w:hAnsi="Arial" w:cs="Arial"/>
-        </w:rPr>
-        <w:br/>
-      </w:r>
-    </w:p>
+    <w:tbl>
+      <w:tblPr>
+        <w:tblStyle w:val="TableGrid"/>
+        <w:tblW w:w="0" w:type="auto"/>
+        <w:tblInd w:w="0" w:type="dxa"/>
+        <w:tblBorders>
+          <w:top w:val="none" w:sz="0" w:space="0" w:color="auto"/>
+          <w:left w:val="none" w:sz="0" w:space="0" w:color="auto"/>
+          <w:bottom w:val="none" w:sz="0" w:space="0" w:color="auto"/>
+          <w:right w:val="none" w:sz="0" w:space="0" w:color="auto"/>
+          <w:insideH w:val="none" w:sz="0" w:space="0" w:color="auto"/>
+          <w:insideV w:val="none" w:sz="0" w:space="0" w:color="auto"/>
+        </w:tblBorders>
+        <w:tblLook w:val="04A0" w:firstRow="1" w:lastRow="0" w:firstColumn="1" w:lastColumn="0" w:noHBand="0" w:noVBand="1"/>
+      </w:tblPr>
+      <w:tblGrid>
+        <w:gridCol w:w="1838"/>
+        <w:gridCol w:w="4253"/>
+        <w:gridCol w:w="2925"/>
+      </w:tblGrid>
+      <w:tr>
+        <w:tc>
+          <w:tcPr>
+            <w:tcW w:w="1838" w:type="dxa"/>
+          </w:tcPr>
+          <w:p>
+            <w:pPr>
+              <w:tabs>
+                <w:tab w:val="center" w:pos="3969"/>
+                <w:tab w:val="right" w:pos="9817"/>
+              </w:tabs>
+              <w:rPr>
+                <w:rFonts w:ascii="Arial" w:eastAsia="Tahoma" w:hAnsi="Arial" w:cs="Arial"/>
+              </w:rPr>
+            </w:pPr>
+          </w:p>
+        </w:tc>
+        <w:tc>
+          <w:tcPr>
+            <w:tcW w:w="4253" w:type="dxa"/>
+            <w:hideMark/>
+          </w:tcPr>
+          <w:p>
+            <w:pPr>
+              <w:tabs>
+                <w:tab w:val="center" w:pos="3969"/>
+                <w:tab w:val="right" w:pos="9817"/>
+              </w:tabs>
+              <w:rPr>
+                <w:rFonts w:ascii="Arial" w:eastAsia="Tahoma" w:hAnsi="Arial" w:cs="Arial"/>
+              </w:rPr>
+            </w:pPr>
+            <w:r>
+              <w:rPr>
+                <w:rFonts w:ascii="Arial" w:eastAsia="Tahoma" w:hAnsi="Arial" w:cs="Arial"/>
+              </w:rPr>
+              <w:t>&lt;&lt;applicant2.partyName&gt;&gt;</w:t>
+            </w:r>
+          </w:p>
+        </w:tc>
+        <w:tc>
+          <w:tcPr>
+            <w:tcW w:w="2925" w:type="dxa"/>
+            <w:hideMark/>
+          </w:tcPr>
+          <w:p>
+            <w:pPr>
+              <w:tabs>
+                <w:tab w:val="center" w:pos="3969"/>
+                <w:tab w:val="right" w:pos="9817"/>
+              </w:tabs>
+              <w:rPr>
+                <w:rFonts w:ascii="Arial" w:eastAsia="Tahoma" w:hAnsi="Arial" w:cs="Arial"/>
+              </w:rPr>
+            </w:pPr>
+            <w:r>
+              <w:rPr>
+                <w:rFonts w:ascii="Arial" w:eastAsia="Tahoma" w:hAnsi="Arial" w:cs="Arial"/>
+              </w:rPr>
+              <w:t>Claimant</w:t>
+            </w:r>
+          </w:p>
+        </w:tc>
+      </w:tr>
+    </w:tbl>
     <w:p>
       <w:pPr>
         <w:spacing w:line="240" w:lineRule="auto"/>
@@ -613,64 +665,106 @@
     </w:p>
     <w:p>
       <w:pPr>
-        <w:tabs>
-          <w:tab w:val="center" w:pos="3969"/>
-          <w:tab w:val="right" w:pos="9817"/>
-        </w:tabs>
-        <w:spacing w:after="0"/>
-        <w:rPr>
-          <w:rFonts w:ascii="Arial" w:hAnsi="Arial" w:cs="Arial"/>
-        </w:rPr>
-      </w:pPr>
-      <w:r>
-        <w:rPr>
-          <w:rFonts w:ascii="Arial" w:eastAsia="Tahoma" w:hAnsi="Arial" w:cs="Arial"/>
-        </w:rPr>
-        <w:t xml:space="preserve">                                      </w:t>
-      </w:r>
-      <w:r>
-        <w:rPr>
-          <w:rFonts w:ascii="Arial" w:eastAsia="Tahoma" w:hAnsi="Arial" w:cs="Arial"/>
-        </w:rPr>
-        <w:tab/>
-        <w:t xml:space="preserve">   </w:t>
-      </w:r>
-      <w:r>
-        <w:rPr>
-          <w:rFonts w:ascii="Arial" w:eastAsia="Tahoma" w:hAnsi="Arial" w:cs="Arial"/>
-        </w:rPr>
-        <w:t xml:space="preserve">     </w:t>
-      </w:r>
-      <w:r>
-        <w:rPr>
-          <w:rFonts w:ascii="Arial" w:eastAsia="Tahoma" w:hAnsi="Arial" w:cs="Arial"/>
-        </w:rPr>
-        <w:t>&lt;&lt;</w:t>
-      </w:r>
-      <w:r>
-        <w:rPr>
-          <w:rFonts w:ascii="Arial" w:eastAsia="Tahoma" w:hAnsi="Arial" w:cs="Arial"/>
-        </w:rPr>
-        <w:t>respondent</w:t>
-      </w:r>
-      <w:r>
-        <w:rPr>
-          <w:rFonts w:ascii="Arial" w:eastAsia="Tahoma" w:hAnsi="Arial" w:cs="Arial"/>
-        </w:rPr>
-        <w:t>1.partyName&gt;&gt;</w:t>
-      </w:r>
-      <w:r>
-        <w:rPr>
-          <w:rFonts w:ascii="Arial" w:eastAsia="Tahoma" w:hAnsi="Arial" w:cs="Arial"/>
-        </w:rPr>
-        <w:t xml:space="preserve">                             Defendant</w:t>
-      </w:r>
-      <w:r>
-        <w:rPr>
-          <w:rFonts w:ascii="Arial" w:eastAsia="Tahoma" w:hAnsi="Arial" w:cs="Arial"/>
-        </w:rPr>
-        <w:br/>
-      </w:r>
+        <w:spacing w:line="240" w:lineRule="auto"/>
+        <w:rPr>
+          <w:rFonts w:ascii="Arial" w:hAnsi="Arial" w:cs="Arial"/>
+          <w:lang w:val="en-US"/>
+        </w:rPr>
+      </w:pPr>
+    </w:p>
+    <w:tbl>
+      <w:tblPr>
+        <w:tblStyle w:val="TableGrid"/>
+        <w:tblW w:w="0" w:type="auto"/>
+        <w:tblInd w:w="0" w:type="dxa"/>
+        <w:tblBorders>
+          <w:top w:val="none" w:sz="0" w:space="0" w:color="auto"/>
+          <w:left w:val="none" w:sz="0" w:space="0" w:color="auto"/>
+          <w:bottom w:val="none" w:sz="0" w:space="0" w:color="auto"/>
+          <w:right w:val="none" w:sz="0" w:space="0" w:color="auto"/>
+          <w:insideH w:val="none" w:sz="0" w:space="0" w:color="auto"/>
+          <w:insideV w:val="none" w:sz="0" w:space="0" w:color="auto"/>
+        </w:tblBorders>
+        <w:tblLayout w:type="fixed"/>
+        <w:tblLook w:val="04A0" w:firstRow="1" w:lastRow="0" w:firstColumn="1" w:lastColumn="0" w:noHBand="0" w:noVBand="1"/>
+      </w:tblPr>
+      <w:tblGrid>
+        <w:gridCol w:w="1838"/>
+        <w:gridCol w:w="4253"/>
+        <w:gridCol w:w="2925"/>
+      </w:tblGrid>
+      <w:tr>
+        <w:tc>
+          <w:tcPr>
+            <w:tcW w:w="1838" w:type="dxa"/>
+          </w:tcPr>
+          <w:p>
+            <w:pPr>
+              <w:tabs>
+                <w:tab w:val="center" w:pos="3969"/>
+                <w:tab w:val="right" w:pos="9817"/>
+              </w:tabs>
+              <w:rPr>
+                <w:rFonts w:ascii="Arial" w:eastAsia="Tahoma" w:hAnsi="Arial" w:cs="Arial"/>
+              </w:rPr>
+            </w:pPr>
+          </w:p>
+        </w:tc>
+        <w:tc>
+          <w:tcPr>
+            <w:tcW w:w="4253" w:type="dxa"/>
+            <w:hideMark/>
+          </w:tcPr>
+          <w:p>
+            <w:pPr>
+              <w:tabs>
+                <w:tab w:val="center" w:pos="3969"/>
+                <w:tab w:val="right" w:pos="9817"/>
+              </w:tabs>
+              <w:rPr>
+                <w:rFonts w:ascii="Arial" w:eastAsia="Tahoma" w:hAnsi="Arial" w:cs="Arial"/>
+              </w:rPr>
+            </w:pPr>
+            <w:r>
+              <w:rPr>
+                <w:rFonts w:ascii="Arial" w:eastAsia="Tahoma" w:hAnsi="Arial" w:cs="Arial"/>
+              </w:rPr>
+              <w:t>&lt;&lt;respondent1.partyName&gt;&gt;</w:t>
+            </w:r>
+          </w:p>
+        </w:tc>
+        <w:tc>
+          <w:tcPr>
+            <w:tcW w:w="2925" w:type="dxa"/>
+            <w:hideMark/>
+          </w:tcPr>
+          <w:p>
+            <w:pPr>
+              <w:tabs>
+                <w:tab w:val="center" w:pos="3969"/>
+                <w:tab w:val="right" w:pos="9817"/>
+              </w:tabs>
+              <w:rPr>
+                <w:rFonts w:ascii="Arial" w:eastAsia="Tahoma" w:hAnsi="Arial" w:cs="Arial"/>
+              </w:rPr>
+            </w:pPr>
+            <w:r>
+              <w:rPr>
+                <w:rFonts w:ascii="Arial" w:eastAsia="Tahoma" w:hAnsi="Arial" w:cs="Arial"/>
+              </w:rPr>
+              <w:t>Defendant</w:t>
+            </w:r>
+          </w:p>
+        </w:tc>
+      </w:tr>
+    </w:tbl>
+    <w:p>
+      <w:pPr>
+        <w:rPr>
+          <w:rFonts w:ascii="Arial" w:hAnsi="Arial" w:cs="Arial"/>
+          <w:lang w:val="en-US"/>
+        </w:rPr>
+      </w:pPr>
     </w:p>
     <w:p>
       <w:pPr>
@@ -687,67 +781,92 @@
         <w:t xml:space="preserve">  &lt;&lt;cs_{hasRespondent2=true}&gt;&gt;</w:t>
       </w:r>
     </w:p>
-    <w:p>
-      <w:pPr>
-        <w:tabs>
-          <w:tab w:val="center" w:pos="3969"/>
-          <w:tab w:val="right" w:pos="9817"/>
-        </w:tabs>
-        <w:spacing w:after="0"/>
-        <w:rPr>
-          <w:rFonts w:ascii="Arial" w:eastAsia="Tahoma" w:hAnsi="Arial" w:cs="Arial"/>
-        </w:rPr>
-      </w:pPr>
-      <w:r>
-        <w:rPr>
-          <w:rFonts w:ascii="Arial" w:eastAsia="Tahoma" w:hAnsi="Arial" w:cs="Arial"/>
-        </w:rPr>
-        <w:t xml:space="preserve">                                      </w:t>
-      </w:r>
-      <w:r>
-        <w:rPr>
-          <w:rFonts w:ascii="Arial" w:eastAsia="Tahoma" w:hAnsi="Arial" w:cs="Arial"/>
-        </w:rPr>
-        <w:tab/>
-        <w:t xml:space="preserve">   </w:t>
-      </w:r>
-      <w:r>
-        <w:rPr>
-          <w:rFonts w:ascii="Arial" w:eastAsia="Tahoma" w:hAnsi="Arial" w:cs="Arial"/>
-        </w:rPr>
-        <w:t xml:space="preserve">     </w:t>
-      </w:r>
-      <w:r>
-        <w:rPr>
-          <w:rFonts w:ascii="Arial" w:eastAsia="Tahoma" w:hAnsi="Arial" w:cs="Arial"/>
-        </w:rPr>
-        <w:t>&lt;&lt;</w:t>
-      </w:r>
-      <w:r>
-        <w:rPr>
-          <w:rFonts w:ascii="Arial" w:eastAsia="Tahoma" w:hAnsi="Arial" w:cs="Arial"/>
-        </w:rPr>
-        <w:t>respondent2</w:t>
-      </w:r>
-      <w:r>
-        <w:rPr>
-          <w:rFonts w:ascii="Arial" w:eastAsia="Tahoma" w:hAnsi="Arial" w:cs="Arial"/>
-        </w:rPr>
-        <w:t>.partyName&gt;&gt;</w:t>
-      </w:r>
-      <w:r>
-        <w:rPr>
-          <w:rFonts w:ascii="Arial" w:eastAsia="Tahoma" w:hAnsi="Arial" w:cs="Arial"/>
-        </w:rPr>
-        <w:t xml:space="preserve">                             Defendant</w:t>
-      </w:r>
-      <w:r>
-        <w:rPr>
-          <w:rFonts w:ascii="Arial" w:eastAsia="Tahoma" w:hAnsi="Arial" w:cs="Arial"/>
-        </w:rPr>
-        <w:br/>
-      </w:r>
-    </w:p>
+    <w:tbl>
+      <w:tblPr>
+        <w:tblStyle w:val="TableGrid"/>
+        <w:tblW w:w="0" w:type="auto"/>
+        <w:tblInd w:w="0" w:type="dxa"/>
+        <w:tblBorders>
+          <w:top w:val="none" w:sz="0" w:space="0" w:color="auto"/>
+          <w:left w:val="none" w:sz="0" w:space="0" w:color="auto"/>
+          <w:bottom w:val="none" w:sz="0" w:space="0" w:color="auto"/>
+          <w:right w:val="none" w:sz="0" w:space="0" w:color="auto"/>
+          <w:insideH w:val="none" w:sz="0" w:space="0" w:color="auto"/>
+          <w:insideV w:val="none" w:sz="0" w:space="0" w:color="auto"/>
+        </w:tblBorders>
+        <w:tblLayout w:type="fixed"/>
+        <w:tblLook w:val="04A0" w:firstRow="1" w:lastRow="0" w:firstColumn="1" w:lastColumn="0" w:noHBand="0" w:noVBand="1"/>
+      </w:tblPr>
+      <w:tblGrid>
+        <w:gridCol w:w="1838"/>
+        <w:gridCol w:w="4253"/>
+        <w:gridCol w:w="2925"/>
+      </w:tblGrid>
+      <w:tr>
+        <w:tc>
+          <w:tcPr>
+            <w:tcW w:w="1838" w:type="dxa"/>
+          </w:tcPr>
+          <w:p>
+            <w:pPr>
+              <w:tabs>
+                <w:tab w:val="center" w:pos="3969"/>
+                <w:tab w:val="right" w:pos="9817"/>
+              </w:tabs>
+              <w:rPr>
+                <w:rFonts w:ascii="Arial" w:eastAsia="Tahoma" w:hAnsi="Arial" w:cs="Arial"/>
+              </w:rPr>
+            </w:pPr>
+          </w:p>
+        </w:tc>
+        <w:tc>
+          <w:tcPr>
+            <w:tcW w:w="4253" w:type="dxa"/>
+            <w:hideMark/>
+          </w:tcPr>
+          <w:p>
+            <w:pPr>
+              <w:tabs>
+                <w:tab w:val="center" w:pos="3969"/>
+                <w:tab w:val="right" w:pos="9817"/>
+              </w:tabs>
+              <w:rPr>
+                <w:rFonts w:ascii="Arial" w:eastAsia="Tahoma" w:hAnsi="Arial" w:cs="Arial"/>
+              </w:rPr>
+            </w:pPr>
+            <w:r>
+              <w:rPr>
+                <w:rFonts w:ascii="Arial" w:eastAsia="Tahoma" w:hAnsi="Arial" w:cs="Arial"/>
+              </w:rPr>
+              <w:t>&lt;&lt;respondent2.partyName&gt;&gt;</w:t>
+            </w:r>
+          </w:p>
+        </w:tc>
+        <w:tc>
+          <w:tcPr>
+            <w:tcW w:w="2925" w:type="dxa"/>
+            <w:hideMark/>
+          </w:tcPr>
+          <w:p>
+            <w:pPr>
+              <w:tabs>
+                <w:tab w:val="center" w:pos="3969"/>
+                <w:tab w:val="right" w:pos="9817"/>
+              </w:tabs>
+              <w:rPr>
+                <w:rFonts w:ascii="Arial" w:eastAsia="Tahoma" w:hAnsi="Arial" w:cs="Arial"/>
+              </w:rPr>
+            </w:pPr>
+            <w:r>
+              <w:rPr>
+                <w:rFonts w:ascii="Arial" w:eastAsia="Tahoma" w:hAnsi="Arial" w:cs="Arial"/>
+              </w:rPr>
+              <w:t>Defendant</w:t>
+            </w:r>
+          </w:p>
+        </w:tc>
+      </w:tr>
+    </w:tbl>
     <w:p>
       <w:pPr>
         <w:rPr>
@@ -892,7 +1011,7 @@
               </wp:inline>
             </w:drawing>
           </mc:Choice>
-          <mc:Fallback xmlns:pic="http://schemas.openxmlformats.org/drawingml/2006/picture" xmlns:a="http://schemas.openxmlformats.org/drawingml/2006/main" xmlns:arto="http://schemas.microsoft.com/office/word/2006/arto">
+          <mc:Fallback xmlns:oel="http://schemas.microsoft.com/office/2019/extlst" xmlns:pic="http://schemas.openxmlformats.org/drawingml/2006/picture" xmlns:a="http://schemas.openxmlformats.org/drawingml/2006/main" xmlns:arto="http://schemas.microsoft.com/office/word/2006/arto">
             <w:pict w14:anchorId="2F5695A1">
               <v:group id="Group 2792" style="width:467.95pt;height:.75pt;mso-position-horizontal-relative:char;mso-position-vertical-relative:line" coordsize="59429,95" o:spid="_x0000_s1026" w14:anchorId="14BA9070" o:gfxdata="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">
                 <v:shape id="Shape 91" style="position:absolute;width:59429;height:0;visibility:visible;mso-wrap-style:square;v-text-anchor:top" coordsize="5942965,0" o:spid="_x0000_s1027" filled="f" path="m5942965,l,e" o:gfxdata="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">
@@ -1320,6 +1439,7 @@
           <w:rFonts w:ascii="Arial" w:hAnsi="Arial" w:cs="Arial"/>
           <w:bCs/>
         </w:rPr>
+        <w:lastRenderedPageBreak/>
         <w:t>&lt;&lt;es_&gt;&gt;</w:t>
       </w:r>
     </w:p>
@@ -1418,25 +1538,7 @@
           <w:color w:val="000000" w:themeColor="text1"/>
           <w:lang w:eastAsia="en-GB"/>
         </w:rPr>
-        <w:t xml:space="preserve">all stages, the parties must consider settling this litigation by any means of Alternative Dispute Resolution. This includes round table conferences, early neutral evaluation, </w:t>
-      </w:r>
-      <w:proofErr w:type="gramStart"/>
-      <w:r>
-        <w:rPr>
-          <w:rFonts w:ascii="Arial" w:eastAsia="Times New Roman" w:hAnsi="Arial" w:cs="Arial"/>
-          <w:color w:val="000000" w:themeColor="text1"/>
-          <w:lang w:eastAsia="en-GB"/>
-        </w:rPr>
-        <w:t>mediation</w:t>
-      </w:r>
-      <w:proofErr w:type="gramEnd"/>
-      <w:r>
-        <w:rPr>
-          <w:rFonts w:ascii="Arial" w:eastAsia="Times New Roman" w:hAnsi="Arial" w:cs="Arial"/>
-          <w:color w:val="000000" w:themeColor="text1"/>
-          <w:lang w:eastAsia="en-GB"/>
-        </w:rPr>
-        <w:t xml:space="preserve"> and arbitration. Any party not engaging in any such means proposed by another must upload to the Digital Portal a witness statement giving reasons within 21 days of receipt of that proposal. That witness statement must not be shown to the trial judge until questions of costs arise.</w:t>
+        <w:t>all stages, the parties must consider settling this litigation by any means of Alternative Dispute Resolution. This includes round table conferences, early neutral evaluation, mediation and arbitration. Any party not engaging in any such means proposed by another must upload to the Digital Portal a witness statement giving reasons within 21 days of receipt of that proposal. That witness statement must not be shown to the trial judge until questions of costs arise.</w:t>
       </w:r>
     </w:p>
     <w:p>
@@ -2241,21 +2343,7 @@
           <w:rFonts w:ascii="Arial" w:hAnsi="Arial" w:cs="Arial"/>
           <w:b/>
         </w:rPr>
-        <w:t xml:space="preserve">Witnesses of </w:t>
-      </w:r>
-      <w:r>
-        <w:rPr>
-          <w:rFonts w:ascii="Arial" w:hAnsi="Arial" w:cs="Arial"/>
-          <w:b/>
-        </w:rPr>
-        <w:t>F</w:t>
-      </w:r>
-      <w:r>
-        <w:rPr>
-          <w:rFonts w:ascii="Arial" w:hAnsi="Arial" w:cs="Arial"/>
-          <w:b/>
-        </w:rPr>
-        <w:t xml:space="preserve">act </w:t>
+        <w:t xml:space="preserve">Witnesses of fact </w:t>
       </w:r>
     </w:p>
     <w:p>
@@ -2307,6 +2395,7 @@
           <w:rFonts w:ascii="Arial" w:hAnsi="Arial" w:cs="Arial"/>
           <w:bCs/>
         </w:rPr>
+        <w:lastRenderedPageBreak/>
         <w:t xml:space="preserve">The claimant will be limited to </w:t>
       </w:r>
       <w:r>
@@ -2415,7 +2504,6 @@
           <w:rFonts w:ascii="Arial" w:hAnsi="Arial" w:cs="Arial"/>
           <w:bCs/>
         </w:rPr>
-        <w:lastRenderedPageBreak/>
         <w:t>&lt;&lt;</w:t>
       </w:r>
       <w:r>
@@ -4042,6 +4130,7 @@
           <w:rFonts w:ascii="Arial" w:eastAsia="Times New Roman" w:hAnsi="Arial" w:cs="Arial"/>
           <w:lang w:eastAsia="en-GB"/>
         </w:rPr>
+        <w:lastRenderedPageBreak/>
         <w:t>&lt;&lt;es_&gt;&gt;</w:t>
       </w:r>
     </w:p>
@@ -4129,7 +4218,6 @@
           <w:rFonts w:ascii="Arial" w:eastAsia="Times New Roman" w:hAnsi="Arial" w:cs="Arial"/>
           <w:lang w:eastAsia="en-GB"/>
         </w:rPr>
-        <w:lastRenderedPageBreak/>
         <w:t xml:space="preserve">This hearing will </w:t>
       </w:r>
       <w:r>
@@ -5838,7 +5926,6 @@
           <w:rFonts w:ascii="Arial" w:hAnsi="Arial" w:cs="Arial"/>
           <w:bCs/>
         </w:rPr>
-        <w:lastRenderedPageBreak/>
         <w:t>&lt;&lt;cs_{</w:t>
       </w:r>
       <w:proofErr w:type="spellStart"/>
@@ -6397,12 +6484,14 @@
         <w:rPr>
           <w:rFonts w:ascii="Arial" w:hAnsi="Arial" w:cs="Arial"/>
           <w:bCs/>
-        </w:rPr>
-      </w:pPr>
-      <w:r>
-        <w:rPr>
-          <w:rFonts w:ascii="Arial" w:hAnsi="Arial" w:cs="Arial"/>
-          <w:bCs/>
+          <w:lang w:val="es-ES"/>
+        </w:rPr>
+      </w:pPr>
+      <w:r>
+        <w:rPr>
+          <w:rFonts w:ascii="Arial" w:hAnsi="Arial" w:cs="Arial"/>
+          <w:bCs/>
+          <w:lang w:val="es-ES"/>
         </w:rPr>
         <w:t>&lt;&lt;es_&gt;&gt;</w:t>
       </w:r>
@@ -6412,20 +6501,40 @@
         <w:rPr>
           <w:rFonts w:ascii="Arial" w:hAnsi="Arial" w:cs="Arial"/>
           <w:bCs/>
-        </w:rPr>
-      </w:pPr>
-      <w:r>
-        <w:rPr>
-          <w:rFonts w:ascii="Arial" w:hAnsi="Arial" w:cs="Arial"/>
-          <w:bCs/>
-        </w:rPr>
-        <w:t>&lt;&lt;cs_{</w:t>
-      </w:r>
-      <w:proofErr w:type="spellStart"/>
-      <w:r>
-        <w:rPr>
-          <w:rFonts w:ascii="Arial" w:hAnsi="Arial" w:cs="Arial"/>
-          <w:lang w:val="en-US"/>
+          <w:lang w:val="es-ES"/>
+        </w:rPr>
+      </w:pPr>
+      <w:r>
+        <w:rPr>
+          <w:rFonts w:ascii="Arial" w:hAnsi="Arial" w:cs="Arial"/>
+          <w:bCs/>
+          <w:lang w:val="es-ES"/>
+        </w:rPr>
+        <w:t>&lt;&lt;</w:t>
+      </w:r>
+      <w:proofErr w:type="spellStart"/>
+      <w:r>
+        <w:rPr>
+          <w:rFonts w:ascii="Arial" w:hAnsi="Arial" w:cs="Arial"/>
+          <w:bCs/>
+          <w:lang w:val="es-ES"/>
+        </w:rPr>
+        <w:t>cs</w:t>
+      </w:r>
+      <w:proofErr w:type="spellEnd"/>
+      <w:r>
+        <w:rPr>
+          <w:rFonts w:ascii="Arial" w:hAnsi="Arial" w:cs="Arial"/>
+          <w:bCs/>
+          <w:lang w:val="es-ES"/>
+        </w:rPr>
+        <w:t>_{</w:t>
+      </w:r>
+      <w:proofErr w:type="spellStart"/>
+      <w:r>
+        <w:rPr>
+          <w:rFonts w:ascii="Arial" w:hAnsi="Arial" w:cs="Arial"/>
+          <w:lang w:val="es-ES"/>
         </w:rPr>
         <w:t>hasPersonalInjury</w:t>
       </w:r>
@@ -6433,14 +6542,14 @@
       <w:r>
         <w:rPr>
           <w:rFonts w:ascii="Arial" w:hAnsi="Arial" w:cs="Arial"/>
-          <w:lang w:val="en-US"/>
+          <w:lang w:val="es-ES"/>
         </w:rPr>
         <w:t>=true</w:t>
       </w:r>
       <w:r>
         <w:rPr>
           <w:rFonts w:ascii="Arial" w:hAnsi="Arial" w:cs="Arial"/>
-          <w:lang w:val="en-US"/>
+          <w:lang w:val="es-ES"/>
         </w:rPr>
         <w:t>}&gt;&gt;</w:t>
       </w:r>
@@ -6451,16 +6560,38 @@
           <w:rFonts w:ascii="Arial" w:hAnsi="Arial" w:cs="Arial"/>
           <w:b/>
           <w:bCs/>
-        </w:rPr>
-      </w:pPr>
-      <w:r>
-        <w:rPr>
-          <w:rFonts w:ascii="Arial" w:hAnsi="Arial" w:cs="Arial"/>
-          <w:b/>
-          <w:bCs/>
-        </w:rPr>
-        <w:t>Expert evidence</w:t>
-      </w:r>
+          <w:lang w:val="es-ES"/>
+        </w:rPr>
+      </w:pPr>
+      <w:r>
+        <w:rPr>
+          <w:rFonts w:ascii="Arial" w:hAnsi="Arial" w:cs="Arial"/>
+          <w:b/>
+          <w:bCs/>
+          <w:lang w:val="es-ES"/>
+        </w:rPr>
+        <w:t>E</w:t>
+      </w:r>
+      <w:r>
+        <w:rPr>
+          <w:rFonts w:ascii="Arial" w:hAnsi="Arial" w:cs="Arial"/>
+          <w:b/>
+          <w:bCs/>
+          <w:lang w:val="es-ES"/>
+        </w:rPr>
+        <w:t xml:space="preserve">xpert </w:t>
+      </w:r>
+      <w:proofErr w:type="spellStart"/>
+      <w:r>
+        <w:rPr>
+          <w:rFonts w:ascii="Arial" w:hAnsi="Arial" w:cs="Arial"/>
+          <w:b/>
+          <w:bCs/>
+          <w:lang w:val="es-ES"/>
+        </w:rPr>
+        <w:t>evidence</w:t>
+      </w:r>
+      <w:proofErr w:type="spellEnd"/>
     </w:p>
     <w:p>
       <w:pPr>
@@ -6471,12 +6602,13 @@
         </w:numPr>
         <w:rPr>
           <w:rFonts w:ascii="Arial" w:hAnsi="Arial" w:cs="Arial"/>
-        </w:rPr>
-      </w:pPr>
-      <w:r>
-        <w:rPr>
-          <w:rFonts w:ascii="Arial" w:hAnsi="Arial" w:cs="Arial"/>
-          <w:lang w:val="en-US"/>
+          <w:lang w:val="es-ES"/>
+        </w:rPr>
+      </w:pPr>
+      <w:r>
+        <w:rPr>
+          <w:rFonts w:ascii="Arial" w:hAnsi="Arial" w:cs="Arial"/>
+          <w:lang w:val="es-ES"/>
         </w:rPr>
         <w:t xml:space="preserve">&lt;&lt;fastTrackPersonalInjury.input1&gt;&gt; </w:t>
       </w:r>
@@ -6485,7 +6617,7 @@
           <w:rFonts w:ascii="Arial" w:hAnsi="Arial" w:cs="Arial"/>
           <w:b/>
           <w:bCs/>
-          <w:lang w:val="en-US"/>
+          <w:lang w:val="es-ES"/>
         </w:rPr>
         <w:t>&lt;</w:t>
       </w:r>
@@ -6495,7 +6627,7 @@
           <w:rFonts w:ascii="Arial" w:hAnsi="Arial" w:cs="Arial"/>
           <w:b/>
           <w:bCs/>
-          <w:lang w:val="en-US"/>
+          <w:lang w:val="es-ES"/>
         </w:rPr>
         <w:t>&lt;</w:t>
       </w:r>
@@ -6503,6 +6635,7 @@
         <w:rPr>
           <w:rFonts w:ascii="Arial" w:eastAsia="Arial" w:hAnsi="Arial" w:cs="Arial"/>
           <w:bCs/>
+          <w:lang w:val="es-ES"/>
         </w:rPr>
         <w:t>{</w:t>
       </w:r>
@@ -6512,6 +6645,7 @@
         <w:rPr>
           <w:rFonts w:ascii="Arial" w:eastAsia="Arial" w:hAnsi="Arial" w:cs="Arial"/>
           <w:bCs/>
+          <w:lang w:val="es-ES"/>
         </w:rPr>
         <w:t>dateFormat</w:t>
       </w:r>
@@ -6520,42 +6654,56 @@
         <w:rPr>
           <w:rFonts w:ascii="Arial" w:eastAsia="Arial" w:hAnsi="Arial" w:cs="Arial"/>
           <w:bCs/>
+          <w:lang w:val="es-ES"/>
         </w:rPr>
         <w:t>(</w:t>
       </w:r>
       <w:r>
         <w:rPr>
           <w:rFonts w:ascii="Arial" w:hAnsi="Arial" w:cs="Arial"/>
-          <w:lang w:val="en-US"/>
+          <w:lang w:val="es-ES"/>
         </w:rPr>
         <w:t>fastTrackPersonalInjury</w:t>
       </w:r>
       <w:r>
         <w:rPr>
           <w:rFonts w:ascii="Arial" w:hAnsi="Arial" w:cs="Arial"/>
-          <w:lang w:val="en-US"/>
-        </w:rPr>
-        <w:t>.</w:t>
-      </w:r>
-      <w:r>
-        <w:rPr>
-          <w:rFonts w:ascii="Arial" w:hAnsi="Arial" w:cs="Arial"/>
-          <w:lang w:val="en-US"/>
-        </w:rPr>
-        <w:t>date1</w:t>
-      </w:r>
-      <w:r>
-        <w:rPr>
-          <w:rFonts w:ascii="Arial" w:eastAsia="Arial" w:hAnsi="Arial" w:cs="Arial"/>
-          <w:bCs/>
-        </w:rPr>
-        <w:t xml:space="preserve">, ‘dd MMMM </w:t>
-      </w:r>
-      <w:proofErr w:type="spellStart"/>
-      <w:r>
-        <w:rPr>
-          <w:rFonts w:ascii="Arial" w:eastAsia="Arial" w:hAnsi="Arial" w:cs="Arial"/>
-          <w:bCs/>
+          <w:lang w:val="es-ES"/>
+        </w:rPr>
+        <w:t>.date1</w:t>
+      </w:r>
+      <w:r>
+        <w:rPr>
+          <w:rFonts w:ascii="Arial" w:eastAsia="Arial" w:hAnsi="Arial" w:cs="Arial"/>
+          <w:bCs/>
+          <w:lang w:val="es-ES"/>
+        </w:rPr>
+        <w:t>, ‘</w:t>
+      </w:r>
+      <w:proofErr w:type="spellStart"/>
+      <w:r>
+        <w:rPr>
+          <w:rFonts w:ascii="Arial" w:eastAsia="Arial" w:hAnsi="Arial" w:cs="Arial"/>
+          <w:bCs/>
+          <w:lang w:val="es-ES"/>
+        </w:rPr>
+        <w:t>dd</w:t>
+      </w:r>
+      <w:proofErr w:type="spellEnd"/>
+      <w:r>
+        <w:rPr>
+          <w:rFonts w:ascii="Arial" w:eastAsia="Arial" w:hAnsi="Arial" w:cs="Arial"/>
+          <w:bCs/>
+          <w:lang w:val="es-ES"/>
+        </w:rPr>
+        <w:t xml:space="preserve"> MMMM </w:t>
+      </w:r>
+      <w:proofErr w:type="spellStart"/>
+      <w:r>
+        <w:rPr>
+          <w:rFonts w:ascii="Arial" w:eastAsia="Arial" w:hAnsi="Arial" w:cs="Arial"/>
+          <w:bCs/>
+          <w:lang w:val="es-ES"/>
         </w:rPr>
         <w:t>yyyy</w:t>
       </w:r>
@@ -6564,6 +6712,7 @@
         <w:rPr>
           <w:rFonts w:ascii="Arial" w:eastAsia="Arial" w:hAnsi="Arial" w:cs="Arial"/>
           <w:bCs/>
+          <w:lang w:val="es-ES"/>
         </w:rPr>
         <w:t>’, ‘</w:t>
       </w:r>
@@ -6572,6 +6721,7 @@
         <w:rPr>
           <w:rFonts w:ascii="Arial" w:eastAsia="Arial" w:hAnsi="Arial" w:cs="Arial"/>
           <w:bCs/>
+          <w:lang w:val="es-ES"/>
         </w:rPr>
         <w:t>yyyy</w:t>
       </w:r>
@@ -6580,36 +6730,41 @@
         <w:rPr>
           <w:rFonts w:ascii="Arial" w:eastAsia="Arial" w:hAnsi="Arial" w:cs="Arial"/>
           <w:bCs/>
-        </w:rPr>
-        <w:t>-MM-dd’</w:t>
-      </w:r>
-      <w:r>
-        <w:rPr>
-          <w:rFonts w:ascii="Arial" w:eastAsia="Arial" w:hAnsi="Arial" w:cs="Arial"/>
-          <w:bCs/>
-        </w:rPr>
-        <w:t>)</w:t>
-      </w:r>
-      <w:r>
-        <w:rPr>
-          <w:rFonts w:ascii="Arial" w:eastAsia="Arial" w:hAnsi="Arial" w:cs="Arial"/>
-          <w:bCs/>
-        </w:rPr>
-        <w:t>}</w:t>
-      </w:r>
-      <w:r>
-        <w:rPr>
-          <w:rFonts w:ascii="Arial" w:hAnsi="Arial" w:cs="Arial"/>
-          <w:b/>
-          <w:bCs/>
-          <w:lang w:val="en-US"/>
+          <w:lang w:val="es-ES"/>
+        </w:rPr>
+        <w:t>-MM-</w:t>
+      </w:r>
+      <w:proofErr w:type="spellStart"/>
+      <w:r>
+        <w:rPr>
+          <w:rFonts w:ascii="Arial" w:eastAsia="Arial" w:hAnsi="Arial" w:cs="Arial"/>
+          <w:bCs/>
+          <w:lang w:val="es-ES"/>
+        </w:rPr>
+        <w:t>dd</w:t>
+      </w:r>
+      <w:proofErr w:type="spellEnd"/>
+      <w:r>
+        <w:rPr>
+          <w:rFonts w:ascii="Arial" w:eastAsia="Arial" w:hAnsi="Arial" w:cs="Arial"/>
+          <w:bCs/>
+          <w:lang w:val="es-ES"/>
+        </w:rPr>
+        <w:t>’)}</w:t>
+      </w:r>
+      <w:r>
+        <w:rPr>
+          <w:rFonts w:ascii="Arial" w:hAnsi="Arial" w:cs="Arial"/>
+          <w:b/>
+          <w:bCs/>
+          <w:lang w:val="es-ES"/>
         </w:rPr>
         <w:t>&gt;&gt;</w:t>
       </w:r>
       <w:r>
         <w:rPr>
           <w:rFonts w:ascii="Arial" w:hAnsi="Arial" w:cs="Arial"/>
-          <w:lang w:val="en-US"/>
+          <w:lang w:val="es-ES"/>
         </w:rPr>
         <w:t>.</w:t>
       </w:r>
@@ -7383,6 +7538,7 @@
           <w:rFonts w:ascii="Arial" w:hAnsi="Arial" w:cs="Arial"/>
           <w:bCs/>
         </w:rPr>
+        <w:lastRenderedPageBreak/>
         <w:t>&lt;&lt;</w:t>
       </w:r>
       <w:proofErr w:type="spellStart"/>
@@ -7435,7 +7591,6 @@
           <w:rFonts w:ascii="Arial" w:hAnsi="Arial" w:cs="Arial"/>
           <w:bCs/>
         </w:rPr>
-        <w:lastRenderedPageBreak/>
         <w:t>&lt;&lt;</w:t>
       </w:r>
       <w:proofErr w:type="spellStart"/>
@@ -7644,7 +7799,7 @@
 </file>
 
 <file path=word/endnotes.xml><?xml version="1.0" encoding="utf-8"?>
-<w:endnotes xmlns:wpc="http://schemas.microsoft.com/office/word/2010/wordprocessingCanvas" xmlns:cx="http://schemas.microsoft.com/office/drawing/2014/chartex" xmlns:cx1="http://schemas.microsoft.com/office/drawing/2015/9/8/chartex" xmlns:cx2="http://schemas.microsoft.com/office/drawing/2015/10/21/chartex" xmlns:cx3="http://schemas.microsoft.com/office/drawing/2016/5/9/chartex" xmlns:cx4="http://schemas.microsoft.com/office/drawing/2016/5/10/chartex" xmlns:cx5="http://schemas.microsoft.com/office/drawing/2016/5/11/chartex" xmlns:cx6="http://schemas.microsoft.com/office/drawing/2016/5/12/chartex" xmlns:cx7="http://schemas.microsoft.com/office/drawing/2016/5/13/chartex" xmlns:cx8="http://schemas.microsoft.com/office/drawing/2016/5/14/chartex" xmlns:mc="http://schemas.openxmlformats.org/markup-compatibility/2006" xmlns:aink="http://schemas.microsoft.com/office/drawing/2016/ink" xmlns:am3d="http://schemas.microsoft.com/office/drawing/2017/model3d" xmlns:o="urn:schemas-microsoft-com:office:office" xmlns:oel="http://schemas.microsoft.com/office/2019/extlst" xmlns:r="http://schemas.openxmlformats.org/officeDocument/2006/relationships" xmlns:m="http://schemas.openxmlformats.org/officeDocument/2006/math" xmlns:v="urn:schemas-microsoft-com:vml" xmlns:wp14="http://schemas.microsoft.com/office/word/2010/wordprocessingDrawing" xmlns:wp="http://schemas.openxmlformats.org/drawingml/2006/wordprocessingDrawing" xmlns:w10="urn:schemas-microsoft-com:office:word" xmlns:w="http://schemas.openxmlformats.org/wordprocessingml/2006/main" xmlns:w14="http://schemas.microsoft.com/office/word/2010/wordml" xmlns:w15="http://schemas.microsoft.com/office/word/2012/wordml" xmlns:w16cex="http://schemas.microsoft.com/office/word/2018/wordml/cex" xmlns:w16cid="http://schemas.microsoft.com/office/word/2016/wordml/cid" xmlns:w16="http://schemas.microsoft.com/office/word/2018/wordml" xmlns:w16sdtdh="http://schemas.microsoft.com/office/word/2020/wordml/sdtdatahash" xmlns:w16se="http://schemas.microsoft.com/office/word/2015/wordml/symex" xmlns:wpg="http://schemas.microsoft.com/office/word/2010/wordprocessingGroup" xmlns:wpi="http://schemas.microsoft.com/office/word/2010/wordprocessingInk" xmlns:wne="http://schemas.microsoft.com/office/word/2006/wordml" xmlns:wps="http://schemas.microsoft.com/office/word/2010/wordprocessingShape" mc:Ignorable="w14 w15 w16se w16cid w16 w16cex w16sdtdh wp14">
+<w:endnotes xmlns:wpc="http://schemas.microsoft.com/office/word/2010/wordprocessingCanvas" xmlns:cx="http://schemas.microsoft.com/office/drawing/2014/chartex" xmlns:cx1="http://schemas.microsoft.com/office/drawing/2015/9/8/chartex" xmlns:cx2="http://schemas.microsoft.com/office/drawing/2015/10/21/chartex" xmlns:cx3="http://schemas.microsoft.com/office/drawing/2016/5/9/chartex" xmlns:cx4="http://schemas.microsoft.com/office/drawing/2016/5/10/chartex" xmlns:cx5="http://schemas.microsoft.com/office/drawing/2016/5/11/chartex" xmlns:cx6="http://schemas.microsoft.com/office/drawing/2016/5/12/chartex" xmlns:cx7="http://schemas.microsoft.com/office/drawing/2016/5/13/chartex" xmlns:cx8="http://schemas.microsoft.com/office/drawing/2016/5/14/chartex" xmlns:mc="http://schemas.openxmlformats.org/markup-compatibility/2006" xmlns:aink="http://schemas.microsoft.com/office/drawing/2016/ink" xmlns:am3d="http://schemas.microsoft.com/office/drawing/2017/model3d" xmlns:o="urn:schemas-microsoft-com:office:office" xmlns:r="http://schemas.openxmlformats.org/officeDocument/2006/relationships" xmlns:m="http://schemas.openxmlformats.org/officeDocument/2006/math" xmlns:v="urn:schemas-microsoft-com:vml" xmlns:wp14="http://schemas.microsoft.com/office/word/2010/wordprocessingDrawing" xmlns:wp="http://schemas.openxmlformats.org/drawingml/2006/wordprocessingDrawing" xmlns:w10="urn:schemas-microsoft-com:office:word" xmlns:w="http://schemas.openxmlformats.org/wordprocessingml/2006/main" xmlns:w14="http://schemas.microsoft.com/office/word/2010/wordml" xmlns:w15="http://schemas.microsoft.com/office/word/2012/wordml" xmlns:w16cex="http://schemas.microsoft.com/office/word/2018/wordml/cex" xmlns:w16cid="http://schemas.microsoft.com/office/word/2016/wordml/cid" xmlns:w16="http://schemas.microsoft.com/office/word/2018/wordml" xmlns:w16sdtdh="http://schemas.microsoft.com/office/word/2020/wordml/sdtdatahash" xmlns:w16se="http://schemas.microsoft.com/office/word/2015/wordml/symex" xmlns:wpg="http://schemas.microsoft.com/office/word/2010/wordprocessingGroup" xmlns:wpi="http://schemas.microsoft.com/office/word/2010/wordprocessingInk" xmlns:wne="http://schemas.microsoft.com/office/word/2006/wordml" xmlns:wps="http://schemas.microsoft.com/office/word/2010/wordprocessingShape" mc:Ignorable="w14 w15 w16se w16cid w16 w16cex w16sdtdh wp14">
   <w:endnote w:type="separator" w:id="-1">
     <w:p>
       <w:pPr>
@@ -7676,7 +7831,7 @@
 </file>
 
 <file path=word/footnotes.xml><?xml version="1.0" encoding="utf-8"?>
-<w:footnotes xmlns:wpc="http://schemas.microsoft.com/office/word/2010/wordprocessingCanvas" xmlns:cx="http://schemas.microsoft.com/office/drawing/2014/chartex" xmlns:cx1="http://schemas.microsoft.com/office/drawing/2015/9/8/chartex" xmlns:cx2="http://schemas.microsoft.com/office/drawing/2015/10/21/chartex" xmlns:cx3="http://schemas.microsoft.com/office/drawing/2016/5/9/chartex" xmlns:cx4="http://schemas.microsoft.com/office/drawing/2016/5/10/chartex" xmlns:cx5="http://schemas.microsoft.com/office/drawing/2016/5/11/chartex" xmlns:cx6="http://schemas.microsoft.com/office/drawing/2016/5/12/chartex" xmlns:cx7="http://schemas.microsoft.com/office/drawing/2016/5/13/chartex" xmlns:cx8="http://schemas.microsoft.com/office/drawing/2016/5/14/chartex" xmlns:mc="http://schemas.openxmlformats.org/markup-compatibility/2006" xmlns:aink="http://schemas.microsoft.com/office/drawing/2016/ink" xmlns:am3d="http://schemas.microsoft.com/office/drawing/2017/model3d" xmlns:o="urn:schemas-microsoft-com:office:office" xmlns:oel="http://schemas.microsoft.com/office/2019/extlst" xmlns:r="http://schemas.openxmlformats.org/officeDocument/2006/relationships" xmlns:m="http://schemas.openxmlformats.org/officeDocument/2006/math" xmlns:v="urn:schemas-microsoft-com:vml" xmlns:wp14="http://schemas.microsoft.com/office/word/2010/wordprocessingDrawing" xmlns:wp="http://schemas.openxmlformats.org/drawingml/2006/wordprocessingDrawing" xmlns:w10="urn:schemas-microsoft-com:office:word" xmlns:w="http://schemas.openxmlformats.org/wordprocessingml/2006/main" xmlns:w14="http://schemas.microsoft.com/office/word/2010/wordml" xmlns:w15="http://schemas.microsoft.com/office/word/2012/wordml" xmlns:w16cex="http://schemas.microsoft.com/office/word/2018/wordml/cex" xmlns:w16cid="http://schemas.microsoft.com/office/word/2016/wordml/cid" xmlns:w16="http://schemas.microsoft.com/office/word/2018/wordml" xmlns:w16sdtdh="http://schemas.microsoft.com/office/word/2020/wordml/sdtdatahash" xmlns:w16se="http://schemas.microsoft.com/office/word/2015/wordml/symex" xmlns:wpg="http://schemas.microsoft.com/office/word/2010/wordprocessingGroup" xmlns:wpi="http://schemas.microsoft.com/office/word/2010/wordprocessingInk" xmlns:wne="http://schemas.microsoft.com/office/word/2006/wordml" xmlns:wps="http://schemas.microsoft.com/office/word/2010/wordprocessingShape" mc:Ignorable="w14 w15 w16se w16cid w16 w16cex w16sdtdh wp14">
+<w:footnotes xmlns:wpc="http://schemas.microsoft.com/office/word/2010/wordprocessingCanvas" xmlns:cx="http://schemas.microsoft.com/office/drawing/2014/chartex" xmlns:cx1="http://schemas.microsoft.com/office/drawing/2015/9/8/chartex" xmlns:cx2="http://schemas.microsoft.com/office/drawing/2015/10/21/chartex" xmlns:cx3="http://schemas.microsoft.com/office/drawing/2016/5/9/chartex" xmlns:cx4="http://schemas.microsoft.com/office/drawing/2016/5/10/chartex" xmlns:cx5="http://schemas.microsoft.com/office/drawing/2016/5/11/chartex" xmlns:cx6="http://schemas.microsoft.com/office/drawing/2016/5/12/chartex" xmlns:cx7="http://schemas.microsoft.com/office/drawing/2016/5/13/chartex" xmlns:cx8="http://schemas.microsoft.com/office/drawing/2016/5/14/chartex" xmlns:mc="http://schemas.openxmlformats.org/markup-compatibility/2006" xmlns:aink="http://schemas.microsoft.com/office/drawing/2016/ink" xmlns:am3d="http://schemas.microsoft.com/office/drawing/2017/model3d" xmlns:o="urn:schemas-microsoft-com:office:office" xmlns:r="http://schemas.openxmlformats.org/officeDocument/2006/relationships" xmlns:m="http://schemas.openxmlformats.org/officeDocument/2006/math" xmlns:v="urn:schemas-microsoft-com:vml" xmlns:wp14="http://schemas.microsoft.com/office/word/2010/wordprocessingDrawing" xmlns:wp="http://schemas.openxmlformats.org/drawingml/2006/wordprocessingDrawing" xmlns:w10="urn:schemas-microsoft-com:office:word" xmlns:w="http://schemas.openxmlformats.org/wordprocessingml/2006/main" xmlns:w14="http://schemas.microsoft.com/office/word/2010/wordml" xmlns:w15="http://schemas.microsoft.com/office/word/2012/wordml" xmlns:w16cex="http://schemas.microsoft.com/office/word/2018/wordml/cex" xmlns:w16cid="http://schemas.microsoft.com/office/word/2016/wordml/cid" xmlns:w16="http://schemas.microsoft.com/office/word/2018/wordml" xmlns:w16sdtdh="http://schemas.microsoft.com/office/word/2020/wordml/sdtdatahash" xmlns:w16se="http://schemas.microsoft.com/office/word/2015/wordml/symex" xmlns:wpg="http://schemas.microsoft.com/office/word/2010/wordprocessingGroup" xmlns:wpi="http://schemas.microsoft.com/office/word/2010/wordprocessingInk" xmlns:wne="http://schemas.microsoft.com/office/word/2006/wordml" xmlns:wps="http://schemas.microsoft.com/office/word/2010/wordprocessingShape" mc:Ignorable="w14 w15 w16se w16cid w16 w16cex w16sdtdh wp14">
   <w:footnote w:type="separator" w:id="-1">
     <w:p>
       <w:pPr>
@@ -7708,7 +7863,7 @@
 </file>
 
 <file path=word/numbering.xml><?xml version="1.0" encoding="utf-8"?>
-<w:numbering xmlns:wpc="http://schemas.microsoft.com/office/word/2010/wordprocessingCanvas" xmlns:cx="http://schemas.microsoft.com/office/drawing/2014/chartex" xmlns:cx1="http://schemas.microsoft.com/office/drawing/2015/9/8/chartex" xmlns:cx2="http://schemas.microsoft.com/office/drawing/2015/10/21/chartex" xmlns:cx3="http://schemas.microsoft.com/office/drawing/2016/5/9/chartex" xmlns:cx4="http://schemas.microsoft.com/office/drawing/2016/5/10/chartex" xmlns:cx5="http://schemas.microsoft.com/office/drawing/2016/5/11/chartex" xmlns:cx6="http://schemas.microsoft.com/office/drawing/2016/5/12/chartex" xmlns:cx7="http://schemas.microsoft.com/office/drawing/2016/5/13/chartex" xmlns:cx8="http://schemas.microsoft.com/office/drawing/2016/5/14/chartex" xmlns:mc="http://schemas.openxmlformats.org/markup-compatibility/2006" xmlns:aink="http://schemas.microsoft.com/office/drawing/2016/ink" xmlns:am3d="http://schemas.microsoft.com/office/drawing/2017/model3d" xmlns:o="urn:schemas-microsoft-com:office:office" xmlns:oel="http://schemas.microsoft.com/office/2019/extlst" xmlns:r="http://schemas.openxmlformats.org/officeDocument/2006/relationships" xmlns:m="http://schemas.openxmlformats.org/officeDocument/2006/math" xmlns:v="urn:schemas-microsoft-com:vml" xmlns:wp14="http://schemas.microsoft.com/office/word/2010/wordprocessingDrawing" xmlns:wp="http://schemas.openxmlformats.org/drawingml/2006/wordprocessingDrawing" xmlns:w10="urn:schemas-microsoft-com:office:word" xmlns:w="http://schemas.openxmlformats.org/wordprocessingml/2006/main" xmlns:w14="http://schemas.microsoft.com/office/word/2010/wordml" xmlns:w15="http://schemas.microsoft.com/office/word/2012/wordml" xmlns:w16cex="http://schemas.microsoft.com/office/word/2018/wordml/cex" xmlns:w16cid="http://schemas.microsoft.com/office/word/2016/wordml/cid" xmlns:w16="http://schemas.microsoft.com/office/word/2018/wordml" xmlns:w16sdtdh="http://schemas.microsoft.com/office/word/2020/wordml/sdtdatahash" xmlns:w16se="http://schemas.microsoft.com/office/word/2015/wordml/symex" xmlns:wpg="http://schemas.microsoft.com/office/word/2010/wordprocessingGroup" xmlns:wpi="http://schemas.microsoft.com/office/word/2010/wordprocessingInk" xmlns:wne="http://schemas.microsoft.com/office/word/2006/wordml" xmlns:wps="http://schemas.microsoft.com/office/word/2010/wordprocessingShape" mc:Ignorable="w14 w15 w16se w16cid w16 w16cex w16sdtdh wp14">
+<w:numbering xmlns:wpc="http://schemas.microsoft.com/office/word/2010/wordprocessingCanvas" xmlns:cx="http://schemas.microsoft.com/office/drawing/2014/chartex" xmlns:cx1="http://schemas.microsoft.com/office/drawing/2015/9/8/chartex" xmlns:cx2="http://schemas.microsoft.com/office/drawing/2015/10/21/chartex" xmlns:cx3="http://schemas.microsoft.com/office/drawing/2016/5/9/chartex" xmlns:cx4="http://schemas.microsoft.com/office/drawing/2016/5/10/chartex" xmlns:cx5="http://schemas.microsoft.com/office/drawing/2016/5/11/chartex" xmlns:cx6="http://schemas.microsoft.com/office/drawing/2016/5/12/chartex" xmlns:cx7="http://schemas.microsoft.com/office/drawing/2016/5/13/chartex" xmlns:cx8="http://schemas.microsoft.com/office/drawing/2016/5/14/chartex" xmlns:mc="http://schemas.openxmlformats.org/markup-compatibility/2006" xmlns:aink="http://schemas.microsoft.com/office/drawing/2016/ink" xmlns:am3d="http://schemas.microsoft.com/office/drawing/2017/model3d" xmlns:o="urn:schemas-microsoft-com:office:office" xmlns:r="http://schemas.openxmlformats.org/officeDocument/2006/relationships" xmlns:m="http://schemas.openxmlformats.org/officeDocument/2006/math" xmlns:v="urn:schemas-microsoft-com:vml" xmlns:wp14="http://schemas.microsoft.com/office/word/2010/wordprocessingDrawing" xmlns:wp="http://schemas.openxmlformats.org/drawingml/2006/wordprocessingDrawing" xmlns:w10="urn:schemas-microsoft-com:office:word" xmlns:w="http://schemas.openxmlformats.org/wordprocessingml/2006/main" xmlns:w14="http://schemas.microsoft.com/office/word/2010/wordml" xmlns:w15="http://schemas.microsoft.com/office/word/2012/wordml" xmlns:w16cex="http://schemas.microsoft.com/office/word/2018/wordml/cex" xmlns:w16cid="http://schemas.microsoft.com/office/word/2016/wordml/cid" xmlns:w16="http://schemas.microsoft.com/office/word/2018/wordml" xmlns:w16sdtdh="http://schemas.microsoft.com/office/word/2020/wordml/sdtdatahash" xmlns:w16se="http://schemas.microsoft.com/office/word/2015/wordml/symex" xmlns:wpg="http://schemas.microsoft.com/office/word/2010/wordprocessingGroup" xmlns:wpi="http://schemas.microsoft.com/office/word/2010/wordprocessingInk" xmlns:wne="http://schemas.microsoft.com/office/word/2006/wordml" xmlns:wps="http://schemas.microsoft.com/office/word/2010/wordprocessingShape" mc:Ignorable="w14 w15 w16se w16cid w16 w16cex w16sdtdh wp14">
   <w:abstractNum w:abstractNumId="0" w15:restartNumberingAfterBreak="0">
     <w:nsid w:val="00E173CE"/>
     <w:multiLevelType w:val="hybridMultilevel"/>
@@ -10271,85 +10426,85 @@
       </w:rPr>
     </w:lvl>
   </w:abstractNum>
-  <w:num w:numId="1" w16cid:durableId="374697916">
+  <w:num w:numId="1">
     <w:abstractNumId w:val="25"/>
   </w:num>
-  <w:num w:numId="2" w16cid:durableId="130055995">
+  <w:num w:numId="2">
     <w:abstractNumId w:val="0"/>
   </w:num>
-  <w:num w:numId="3" w16cid:durableId="733624261">
+  <w:num w:numId="3">
     <w:abstractNumId w:val="10"/>
   </w:num>
-  <w:num w:numId="4" w16cid:durableId="98136942">
+  <w:num w:numId="4">
     <w:abstractNumId w:val="14"/>
   </w:num>
-  <w:num w:numId="5" w16cid:durableId="1625230869">
+  <w:num w:numId="5">
     <w:abstractNumId w:val="22"/>
   </w:num>
-  <w:num w:numId="6" w16cid:durableId="111636631">
+  <w:num w:numId="6">
     <w:abstractNumId w:val="18"/>
   </w:num>
-  <w:num w:numId="7" w16cid:durableId="397435135">
+  <w:num w:numId="7">
     <w:abstractNumId w:val="23"/>
   </w:num>
-  <w:num w:numId="8" w16cid:durableId="242884723">
+  <w:num w:numId="8">
     <w:abstractNumId w:val="24"/>
   </w:num>
-  <w:num w:numId="9" w16cid:durableId="914051330">
+  <w:num w:numId="9">
     <w:abstractNumId w:val="7"/>
   </w:num>
-  <w:num w:numId="10" w16cid:durableId="583420517">
+  <w:num w:numId="10">
     <w:abstractNumId w:val="17"/>
   </w:num>
-  <w:num w:numId="11" w16cid:durableId="1024553200">
+  <w:num w:numId="11">
     <w:abstractNumId w:val="12"/>
   </w:num>
-  <w:num w:numId="12" w16cid:durableId="1402361806">
+  <w:num w:numId="12">
     <w:abstractNumId w:val="1"/>
   </w:num>
-  <w:num w:numId="13" w16cid:durableId="1445734343">
+  <w:num w:numId="13">
     <w:abstractNumId w:val="11"/>
   </w:num>
-  <w:num w:numId="14" w16cid:durableId="1752120576">
+  <w:num w:numId="14">
     <w:abstractNumId w:val="8"/>
   </w:num>
-  <w:num w:numId="15" w16cid:durableId="355736123">
+  <w:num w:numId="15">
     <w:abstractNumId w:val="13"/>
   </w:num>
-  <w:num w:numId="16" w16cid:durableId="131756947">
+  <w:num w:numId="16">
     <w:abstractNumId w:val="15"/>
   </w:num>
-  <w:num w:numId="17" w16cid:durableId="2073504135">
+  <w:num w:numId="17">
     <w:abstractNumId w:val="21"/>
   </w:num>
-  <w:num w:numId="18" w16cid:durableId="1982229368">
+  <w:num w:numId="18">
     <w:abstractNumId w:val="19"/>
   </w:num>
-  <w:num w:numId="19" w16cid:durableId="146364520">
+  <w:num w:numId="19">
     <w:abstractNumId w:val="9"/>
   </w:num>
-  <w:num w:numId="20" w16cid:durableId="399058078">
+  <w:num w:numId="20">
     <w:abstractNumId w:val="16"/>
   </w:num>
-  <w:num w:numId="21" w16cid:durableId="1310477754">
+  <w:num w:numId="21">
     <w:abstractNumId w:val="3"/>
   </w:num>
-  <w:num w:numId="22" w16cid:durableId="45296956">
+  <w:num w:numId="22">
     <w:abstractNumId w:val="26"/>
   </w:num>
-  <w:num w:numId="23" w16cid:durableId="369110150">
+  <w:num w:numId="23">
     <w:abstractNumId w:val="2"/>
   </w:num>
-  <w:num w:numId="24" w16cid:durableId="1905946809">
+  <w:num w:numId="24">
     <w:abstractNumId w:val="6"/>
   </w:num>
-  <w:num w:numId="25" w16cid:durableId="283775495">
+  <w:num w:numId="25">
     <w:abstractNumId w:val="4"/>
   </w:num>
-  <w:num w:numId="26" w16cid:durableId="645427323">
+  <w:num w:numId="26">
     <w:abstractNumId w:val="20"/>
   </w:num>
-  <w:num w:numId="27" w16cid:durableId="1526165553">
+  <w:num w:numId="27">
     <w:abstractNumId w:val="5"/>
   </w:num>
 </w:numbering>
@@ -10945,6 +11100,26 @@
     <w:uiPriority w:val="99"/>
     <w:rsid w:val="002A64AF"/>
   </w:style>
+  <w:style w:type="table" w:styleId="TableGrid">
+    <w:name w:val="Table Grid"/>
+    <w:basedOn w:val="TableNormal"/>
+    <w:uiPriority w:val="39"/>
+    <w:rsid w:val="00F549FB"/>
+    <w:pPr>
+      <w:spacing w:after="0" w:line="240" w:lineRule="auto"/>
+    </w:pPr>
+    <w:tblPr>
+      <w:tblInd w:w="0" w:type="nil"/>
+      <w:tblBorders>
+        <w:top w:val="single" w:sz="4" w:space="0" w:color="auto"/>
+        <w:left w:val="single" w:sz="4" w:space="0" w:color="auto"/>
+        <w:bottom w:val="single" w:sz="4" w:space="0" w:color="auto"/>
+        <w:right w:val="single" w:sz="4" w:space="0" w:color="auto"/>
+        <w:insideH w:val="single" w:sz="4" w:space="0" w:color="auto"/>
+        <w:insideV w:val="single" w:sz="4" w:space="0" w:color="auto"/>
+      </w:tblBorders>
+    </w:tblPr>
+  </w:style>
 </w:styles>
 </file>
 

</xml_diff>